<commit_message>
Add related work, part of first document
</commit_message>
<xml_diff>
--- a/Documentation/Notes.docx
+++ b/Documentation/Notes.docx
@@ -39,7 +39,119 @@
         <w:rPr>
           <w:lang w:val="en-GB"/>
         </w:rPr>
-        <w:t>An epileptic seizure is a period of symptoms due to abnormally excessive or synchronous neuronal activity in the brain. This can cause different effects like uncontrolled shaking movements involving much of the body, parts of the body or subtle momentary loss of awareness. In order to understand this issue, it is important to understand how neurons work</w:t>
+        <w:t xml:space="preserve">An epileptic seizure is a period of symptoms due to abnormally excessive or synchronous neuronal activity in the brain. This can cause different effects like uncontrolled shaking movements involving much of the body, parts of the body or subtle momentary loss of awareness. In order to understand this issue, it is important to understand how neurons work and interact with each other to conserve what we call consciousness represented as brain activity and brainwaves. </w:t>
+      </w:r>
+    </w:p>
+    <w:p>
+      <w:pPr>
+        <w:rPr>
+          <w:lang w:val="en-GB"/>
+        </w:rPr>
+      </w:pPr>
+    </w:p>
+    <w:p>
+      <w:pPr>
+        <w:rPr>
+          <w:lang w:val="en-GB"/>
+        </w:rPr>
+      </w:pPr>
+      <w:r>
+        <w:rPr>
+          <w:lang w:val="en-GB"/>
+        </w:rPr>
+        <w:t xml:space="preserve">Neural oscillations are rhythmic or repetitive patterns of neural activity in the central nervous system which can be driven by mechanisms within individual neurons or by interactions. Since 1824 neural oscillations have been observed, fifty years later intrinsic oscillatory behaviour was encountered in vertebrate neurons, </w:t>
+      </w:r>
+      <w:r>
+        <w:rPr>
+          <w:lang w:val="en-GB"/>
+        </w:rPr>
+        <w:t>but</w:t>
+      </w:r>
+      <w:r>
+        <w:rPr>
+          <w:lang w:val="en-GB"/>
+        </w:rPr>
+        <w:t xml:space="preserve"> the </w:t>
+      </w:r>
+      <w:r>
+        <w:rPr>
+          <w:lang w:val="en-GB"/>
+        </w:rPr>
+        <w:t>purpose</w:t>
+      </w:r>
+      <w:r>
+        <w:rPr>
+          <w:lang w:val="en-GB"/>
+        </w:rPr>
+        <w:t xml:space="preserve"> of these is yet to be fully understood</w:t>
+      </w:r>
+      <w:r>
+        <w:rPr>
+          <w:lang w:val="en-GB"/>
+        </w:rPr>
+        <w:t>.</w:t>
+      </w:r>
+    </w:p>
+    <w:p>
+      <w:pPr>
+        <w:rPr>
+          <w:lang w:val="en-GB"/>
+        </w:rPr>
+      </w:pPr>
+    </w:p>
+    <w:p>
+      <w:pPr>
+        <w:rPr>
+          <w:lang w:val="en-GB"/>
+        </w:rPr>
+      </w:pPr>
+      <w:r>
+        <w:rPr>
+          <w:lang w:val="en-GB"/>
+        </w:rPr>
+        <w:t>In order to understand better bra</w:t>
+      </w:r>
+      <w:r>
+        <w:rPr>
+          <w:lang w:val="en-GB"/>
+        </w:rPr>
+        <w:t>i</w:t>
+      </w:r>
+      <w:r>
+        <w:rPr>
+          <w:lang w:val="en-GB"/>
+        </w:rPr>
+        <w:t>n activity this paper tries to dig deeper using new technology like deep learning to try to understand what humans are incapable of doing.</w:t>
+      </w:r>
+      <w:r>
+        <w:rPr>
+          <w:lang w:val="en-GB"/>
+        </w:rPr>
+        <w:t xml:space="preserve"> First of </w:t>
+      </w:r>
+      <w:r>
+        <w:rPr>
+          <w:lang w:val="en-GB"/>
+        </w:rPr>
+        <w:t>all,</w:t>
+      </w:r>
+      <w:r>
+        <w:rPr>
+          <w:lang w:val="en-GB"/>
+        </w:rPr>
+        <w:t xml:space="preserve"> it will be needed an inside view on how the brain works to have a hi</w:t>
+      </w:r>
+      <w:r>
+        <w:rPr>
+          <w:lang w:val="en-GB"/>
+        </w:rPr>
+        <w:t>n</w:t>
+      </w:r>
+      <w:r>
+        <w:rPr>
+          <w:lang w:val="en-GB"/>
+        </w:rPr>
+        <w:t>t on how to extract or intercept information from the neurons to process externally in a computer</w:t>
       </w:r>
       <w:r>
         <w:rPr>
@@ -51,137 +163,7 @@
         <w:rPr>
           <w:lang w:val="en-GB"/>
         </w:rPr>
-        <w:t xml:space="preserve">and interact with each other to conserve what we call consciousness represented as brain activity and brainwaves. </w:t>
-      </w:r>
-    </w:p>
-    <w:p>
-      <w:pPr>
-        <w:rPr>
-          <w:lang w:val="en-GB"/>
-        </w:rPr>
-      </w:pPr>
-    </w:p>
-    <w:p>
-      <w:pPr>
-        <w:rPr>
-          <w:lang w:val="en-GB"/>
-        </w:rPr>
-      </w:pPr>
-      <w:r>
-        <w:rPr>
-          <w:lang w:val="en-GB"/>
-        </w:rPr>
-        <w:t xml:space="preserve">Neural oscillations are rhythmic or repetitive patterns of neural activity in the central nervous system which can be driven by mechanisms within individual neurons or by interactions. Since 1824 neural oscillations </w:t>
-      </w:r>
-      <w:r>
-        <w:rPr>
-          <w:lang w:val="en-GB"/>
-        </w:rPr>
-        <w:t xml:space="preserve">have been observed, fifty years later intrinsic oscillatory behaviour was </w:t>
-      </w:r>
-      <w:r>
-        <w:rPr>
-          <w:lang w:val="en-GB"/>
-        </w:rPr>
-        <w:t>encountered in vertebrate neurons</w:t>
-      </w:r>
-      <w:r>
-        <w:rPr>
-          <w:lang w:val="en-GB"/>
-        </w:rPr>
-        <w:t xml:space="preserve">, </w:t>
-      </w:r>
-      <w:r>
-        <w:rPr>
-          <w:lang w:val="en-GB"/>
-        </w:rPr>
-        <w:t>but</w:t>
-      </w:r>
-      <w:r>
-        <w:rPr>
-          <w:lang w:val="en-GB"/>
-        </w:rPr>
-        <w:t xml:space="preserve"> the </w:t>
-      </w:r>
-      <w:r>
-        <w:rPr>
-          <w:lang w:val="en-GB"/>
-        </w:rPr>
-        <w:t>purpose</w:t>
-      </w:r>
-      <w:r>
-        <w:rPr>
-          <w:lang w:val="en-GB"/>
-        </w:rPr>
-        <w:t xml:space="preserve"> of these is yet to be fully understood</w:t>
-      </w:r>
-      <w:r>
-        <w:rPr>
-          <w:lang w:val="en-GB"/>
-        </w:rPr>
-        <w:t>.</w:t>
-      </w:r>
-    </w:p>
-    <w:p>
-      <w:pPr>
-        <w:rPr>
-          <w:lang w:val="en-GB"/>
-        </w:rPr>
-      </w:pPr>
-    </w:p>
-    <w:p>
-      <w:pPr>
-        <w:rPr>
-          <w:lang w:val="en-GB"/>
-        </w:rPr>
-      </w:pPr>
-      <w:r>
-        <w:rPr>
-          <w:lang w:val="en-GB"/>
-        </w:rPr>
-        <w:t>In order to understand better bra</w:t>
-      </w:r>
-      <w:r>
-        <w:rPr>
-          <w:lang w:val="en-GB"/>
-        </w:rPr>
-        <w:t>i</w:t>
-      </w:r>
-      <w:r>
-        <w:rPr>
-          <w:lang w:val="en-GB"/>
-        </w:rPr>
-        <w:t>n activity this paper tries to dig deeper using new technology like deep learning to try to understand what humans are incapable of doing.</w:t>
-      </w:r>
-      <w:r>
-        <w:rPr>
-          <w:lang w:val="en-GB"/>
-        </w:rPr>
-        <w:t xml:space="preserve"> First of </w:t>
-      </w:r>
-      <w:r>
-        <w:rPr>
-          <w:lang w:val="en-GB"/>
-        </w:rPr>
-        <w:t>all,</w:t>
-      </w:r>
-      <w:r>
-        <w:rPr>
-          <w:lang w:val="en-GB"/>
-        </w:rPr>
-        <w:t xml:space="preserve"> it will be needed an inside view on how the brain works to have a hi</w:t>
-      </w:r>
-      <w:r>
-        <w:rPr>
-          <w:lang w:val="en-GB"/>
-        </w:rPr>
-        <w:t>n</w:t>
-      </w:r>
-      <w:r>
-        <w:rPr>
-          <w:lang w:val="en-GB"/>
-        </w:rPr>
-        <w:t>t on how to extract or intercept information from the neurons to process externally in a computer</w:t>
+        <w:t>as well as</w:t>
       </w:r>
       <w:r>
         <w:rPr>
@@ -193,7 +175,37 @@
         <w:rPr>
           <w:lang w:val="en-GB"/>
         </w:rPr>
-        <w:t>as well as</w:t>
+        <w:t xml:space="preserve">a view on how deep learning </w:t>
+      </w:r>
+      <w:r>
+        <w:rPr>
+          <w:lang w:val="en-GB"/>
+        </w:rPr>
+        <w:t>algorithm</w:t>
+      </w:r>
+      <w:r>
+        <w:rPr>
+          <w:lang w:val="en-GB"/>
+        </w:rPr>
+        <w:t>’</w:t>
+      </w:r>
+      <w:r>
+        <w:rPr>
+          <w:lang w:val="en-GB"/>
+        </w:rPr>
+        <w:t>s</w:t>
+      </w:r>
+      <w:r>
+        <w:rPr>
+          <w:lang w:val="en-GB"/>
+        </w:rPr>
+        <w:t xml:space="preserve"> function and get results from data</w:t>
+      </w:r>
+      <w:r>
+        <w:rPr>
+          <w:lang w:val="en-GB"/>
+        </w:rPr>
+        <w:t>,</w:t>
       </w:r>
       <w:r>
         <w:rPr>
@@ -205,13 +217,7 @@
         <w:rPr>
           <w:lang w:val="en-GB"/>
         </w:rPr>
-        <w:t xml:space="preserve">a view on how deep learning </w:t>
-      </w:r>
-      <w:r>
-        <w:rPr>
-          <w:lang w:val="en-GB"/>
-        </w:rPr>
-        <w:t>algorithm</w:t>
+        <w:t>because it</w:t>
       </w:r>
       <w:r>
         <w:rPr>
@@ -223,19 +229,61 @@
         <w:rPr>
           <w:lang w:val="en-GB"/>
         </w:rPr>
-        <w:t>s</w:t>
-      </w:r>
-      <w:r>
-        <w:rPr>
-          <w:lang w:val="en-GB"/>
-        </w:rPr>
-        <w:t xml:space="preserve"> function and get results from data</w:t>
-      </w:r>
-      <w:r>
-        <w:rPr>
-          <w:lang w:val="en-GB"/>
-        </w:rPr>
-        <w:t>,</w:t>
+        <w:t xml:space="preserve">s the best way to process and get the most out of </w:t>
+      </w:r>
+      <w:r>
+        <w:rPr>
+          <w:lang w:val="en-GB"/>
+        </w:rPr>
+        <w:t>it</w:t>
+      </w:r>
+      <w:r>
+        <w:rPr>
+          <w:lang w:val="en-GB"/>
+        </w:rPr>
+        <w:t xml:space="preserve">. Afterwards </w:t>
+      </w:r>
+      <w:r>
+        <w:rPr>
+          <w:lang w:val="en-GB"/>
+        </w:rPr>
+        <w:t>an insight</w:t>
+      </w:r>
+      <w:r>
+        <w:rPr>
+          <w:lang w:val="en-GB"/>
+        </w:rPr>
+        <w:t xml:space="preserve"> of previous papers </w:t>
+      </w:r>
+      <w:r>
+        <w:rPr>
+          <w:lang w:val="en-GB"/>
+        </w:rPr>
+        <w:t>is</w:t>
+      </w:r>
+      <w:r>
+        <w:rPr>
+          <w:lang w:val="en-GB"/>
+        </w:rPr>
+        <w:t xml:space="preserve"> given </w:t>
+      </w:r>
+      <w:r>
+        <w:rPr>
+          <w:lang w:val="en-GB"/>
+        </w:rPr>
+        <w:t>to set a view point on how research has been made up until this point. A well-known</w:t>
+      </w:r>
+      <w:r>
+        <w:rPr>
+          <w:lang w:val="en-GB"/>
+        </w:rPr>
+        <w:t xml:space="preserve"> database</w:t>
+      </w:r>
+      <w:r>
+        <w:rPr>
+          <w:lang w:val="en-GB"/>
+        </w:rPr>
+        <w:t xml:space="preserve"> (CHB-MIT)</w:t>
       </w:r>
       <w:r>
         <w:rPr>
@@ -247,102 +295,12 @@
         <w:rPr>
           <w:lang w:val="en-GB"/>
         </w:rPr>
-        <w:t>because it</w:t>
-      </w:r>
-      <w:r>
-        <w:rPr>
-          <w:lang w:val="en-GB"/>
-        </w:rPr>
-        <w:t>’</w:t>
-      </w:r>
-      <w:r>
-        <w:rPr>
-          <w:lang w:val="en-GB"/>
-        </w:rPr>
-        <w:t xml:space="preserve">s the best way to process and get the most out of </w:t>
-      </w:r>
-      <w:r>
-        <w:rPr>
-          <w:lang w:val="en-GB"/>
-        </w:rPr>
-        <w:t>it</w:t>
-      </w:r>
-      <w:r>
-        <w:rPr>
-          <w:lang w:val="en-GB"/>
-        </w:rPr>
-        <w:t xml:space="preserve">. Afterwards </w:t>
-      </w:r>
-      <w:r>
-        <w:rPr>
-          <w:lang w:val="en-GB"/>
-        </w:rPr>
-        <w:t>an insight</w:t>
-      </w:r>
-      <w:r>
-        <w:rPr>
-          <w:lang w:val="en-GB"/>
-        </w:rPr>
-        <w:t xml:space="preserve"> of previous papers </w:t>
-      </w:r>
-      <w:r>
-        <w:rPr>
-          <w:lang w:val="en-GB"/>
-        </w:rPr>
         <w:t>is</w:t>
       </w:r>
       <w:r>
         <w:rPr>
           <w:lang w:val="en-GB"/>
         </w:rPr>
-        <w:t xml:space="preserve"> given </w:t>
-      </w:r>
-      <w:r>
-        <w:rPr>
-          <w:lang w:val="en-GB"/>
-        </w:rPr>
-        <w:t>to set a view point on how research has been made up until this point. A well-known</w:t>
-      </w:r>
-      <w:r>
-        <w:rPr>
-          <w:lang w:val="en-GB"/>
-        </w:rPr>
-        <w:t xml:space="preserve"> database</w:t>
-      </w:r>
-      <w:r>
-        <w:rPr>
-          <w:lang w:val="en-GB"/>
-        </w:rPr>
-        <w:t xml:space="preserve"> (</w:t>
-      </w:r>
-      <w:r>
-        <w:rPr>
-          <w:lang w:val="en-GB"/>
-        </w:rPr>
-        <w:t>CHB-MIT</w:t>
-      </w:r>
-      <w:r>
-        <w:rPr>
-          <w:lang w:val="en-GB"/>
-        </w:rPr>
-        <w:t>)</w:t>
-      </w:r>
-      <w:r>
-        <w:rPr>
-          <w:lang w:val="en-GB"/>
-        </w:rPr>
-        <w:t xml:space="preserve"> </w:t>
-      </w:r>
-      <w:r>
-        <w:rPr>
-          <w:lang w:val="en-GB"/>
-        </w:rPr>
-        <w:t>is</w:t>
-      </w:r>
-      <w:r>
-        <w:rPr>
-          <w:lang w:val="en-GB"/>
-        </w:rPr>
         <w:t xml:space="preserve"> introduced of encephalograms collected from 23 subject with interactable seizures</w:t>
       </w:r>
       <w:r>
@@ -415,37 +373,7 @@
         <w:rPr>
           <w:lang w:val="en-GB"/>
         </w:rPr>
-        <w:t>To further understand</w:t>
-      </w:r>
-      <w:r>
-        <w:rPr>
-          <w:lang w:val="en-GB"/>
-        </w:rPr>
-        <w:t xml:space="preserve"> how brain activity works</w:t>
-      </w:r>
-      <w:r>
-        <w:rPr>
-          <w:lang w:val="en-GB"/>
-        </w:rPr>
-        <w:t xml:space="preserve"> we first </w:t>
-      </w:r>
-      <w:r>
-        <w:rPr>
-          <w:lang w:val="en-GB"/>
-        </w:rPr>
-        <w:t>need</w:t>
-      </w:r>
-      <w:r>
-        <w:rPr>
-          <w:lang w:val="en-GB"/>
-        </w:rPr>
-        <w:t xml:space="preserve"> to study a single neuron</w:t>
-      </w:r>
-      <w:r>
-        <w:rPr>
-          <w:lang w:val="en-GB"/>
-        </w:rPr>
-        <w:t xml:space="preserve"> and its purpose. A neuron is an electrically excitable cell that </w:t>
+        <w:t xml:space="preserve">To further understand how brain activity works we first need to study a single neuron and its purpose. A neuron is an electrically excitable cell that </w:t>
       </w:r>
       <w:r>
         <w:rPr>
@@ -566,13 +494,7 @@
         <w:rPr>
           <w:lang w:val="en-GB"/>
         </w:rPr>
-        <w:t>I</w:t>
-      </w:r>
-      <w:r>
-        <w:rPr>
-          <w:lang w:val="en-GB"/>
-        </w:rPr>
-        <w:t>ts axons originate in the brain and spinal cord and innervate the muscles to produce muscle movements.</w:t>
+        <w:t>Its axons originate in the brain and spinal cord and innervate the muscles to produce muscle movements.</w:t>
       </w:r>
     </w:p>
     <w:p>
@@ -590,37 +512,35 @@
         <w:rPr>
           <w:lang w:val="en-GB"/>
         </w:rPr>
-        <w:t>Projection fiber</w:t>
-      </w:r>
-      <w:r>
-        <w:rPr>
-          <w:lang w:val="en-GB"/>
-        </w:rPr>
-        <w:t>: A</w:t>
-      </w:r>
-      <w:r>
-        <w:rPr>
-          <w:lang w:val="en-GB"/>
-        </w:rPr>
-        <w:t>re neurons found in the central nervous system and only establish synapses with other neurons</w:t>
-      </w:r>
-      <w:r>
-        <w:rPr>
-          <w:lang w:val="en-GB"/>
-        </w:rPr>
-        <w:t>, these c</w:t>
-      </w:r>
-      <w:r>
-        <w:rPr>
-          <w:lang w:val="en-GB"/>
-        </w:rPr>
-        <w:t>onsist of efferent and afferent fibers uniting the cortex with the lower parts of the brain and with the spinal cord</w:t>
-      </w:r>
-      <w:r>
-        <w:rPr>
-          <w:lang w:val="en-GB"/>
-        </w:rPr>
-        <w:t>.</w:t>
+        <w:t xml:space="preserve">Projection </w:t>
+      </w:r>
+      <w:proofErr w:type="spellStart"/>
+      <w:r>
+        <w:rPr>
+          <w:lang w:val="en-GB"/>
+        </w:rPr>
+        <w:t>fiber</w:t>
+      </w:r>
+      <w:proofErr w:type="spellEnd"/>
+      <w:r>
+        <w:rPr>
+          <w:lang w:val="en-GB"/>
+        </w:rPr>
+        <w:t xml:space="preserve">: Are neurons found in the central nervous system and only establish synapses with other neurons, these consist of efferent and afferent </w:t>
+      </w:r>
+      <w:proofErr w:type="spellStart"/>
+      <w:r>
+        <w:rPr>
+          <w:lang w:val="en-GB"/>
+        </w:rPr>
+        <w:t>fibers</w:t>
+      </w:r>
+      <w:proofErr w:type="spellEnd"/>
+      <w:r>
+        <w:rPr>
+          <w:lang w:val="en-GB"/>
+        </w:rPr>
+        <w:t xml:space="preserve"> uniting the cortex with the lower parts of the brain and with the spinal cord.</w:t>
       </w:r>
     </w:p>
     <w:p>
@@ -639,19 +559,7 @@
           <w:lang w:val="en-GB"/>
         </w:rPr>
         <w:lastRenderedPageBreak/>
-        <w:t>Interneuron</w:t>
-      </w:r>
-      <w:r>
-        <w:rPr>
-          <w:lang w:val="en-GB"/>
-        </w:rPr>
-        <w:t>: I</w:t>
-      </w:r>
-      <w:r>
-        <w:rPr>
-          <w:lang w:val="en-GB"/>
-        </w:rPr>
-        <w:t>s a neuron of the central nervous system, usually small and with a short axon, that interconnects with other neurons, but never with sensory receptors or muscle fibres, allowing it to perform more complex functions.</w:t>
+        <w:t>Interneuron: Is a neuron of the central nervous system, usually small and with a short axon, that interconnects with other neurons, but never with sensory receptors or muscle fibres, allowing it to perform more complex functions.</w:t>
       </w:r>
     </w:p>
     <w:p>
@@ -677,19 +585,7 @@
         <w:rPr>
           <w:lang w:val="en-GB"/>
         </w:rPr>
-        <w:t xml:space="preserve">, </w:t>
-      </w:r>
-      <w:r>
-        <w:rPr>
-          <w:lang w:val="en-GB"/>
-        </w:rPr>
-        <w:t>between the inner and outer part of the cell (typically -70 mV)</w:t>
-      </w:r>
-      <w:r>
-        <w:rPr>
-          <w:lang w:val="en-GB"/>
-        </w:rPr>
-        <w:t>.</w:t>
+        <w:t>, between the inner and outer part of the cell (typically -70 mV).</w:t>
       </w:r>
       <w:r>
         <w:rPr>
@@ -749,83 +645,71 @@
         <w:rPr>
           <w:lang w:val="en-GB"/>
         </w:rPr>
-        <w:t>E</w:t>
-      </w:r>
-      <w:r>
-        <w:rPr>
-          <w:lang w:val="en-GB"/>
-        </w:rPr>
-        <w:t>lectrical synapse</w:t>
-      </w:r>
-      <w:r>
-        <w:rPr>
-          <w:lang w:val="en-GB"/>
-        </w:rPr>
-        <w:t>: I</w:t>
-      </w:r>
-      <w:r>
-        <w:rPr>
-          <w:lang w:val="en-GB"/>
-        </w:rPr>
-        <w:t>s one in which transmission between the first neuron and the second is not by the secretion of a neurotransmitter, but by the passage of ions from one cell to another through gap junctions, small channels formed by the coupling of protein complexes, based on connexins, in closely adherent cells.</w:t>
-      </w:r>
-    </w:p>
-    <w:p>
-      <w:pPr>
-        <w:rPr>
-          <w:lang w:val="en-GB"/>
-        </w:rPr>
-      </w:pPr>
-    </w:p>
-    <w:p>
-      <w:pPr>
-        <w:rPr>
-          <w:lang w:val="en-GB"/>
-        </w:rPr>
-      </w:pPr>
-      <w:r>
-        <w:rPr>
-          <w:lang w:val="en-GB"/>
-        </w:rPr>
-        <w:t xml:space="preserve">These electrochemical processes when large numbers of neurons show synchronized activity, electric fields that they generate can be large enough to be detected outside the skull, and so using </w:t>
-      </w:r>
-      <w:r>
-        <w:rPr>
-          <w:lang w:val="en-GB"/>
-        </w:rPr>
-        <w:t>electroencephalography (EEG) or magnetoencephalography (MEG)</w:t>
-      </w:r>
-      <w:r>
-        <w:rPr>
-          <w:lang w:val="en-GB"/>
-        </w:rPr>
-        <w:t xml:space="preserve"> brain activity can be recorded.</w:t>
-      </w:r>
-    </w:p>
-    <w:p>
-      <w:pPr>
-        <w:rPr>
-          <w:lang w:val="en-GB"/>
-        </w:rPr>
-      </w:pPr>
-    </w:p>
-    <w:p>
-      <w:pPr>
-        <w:rPr>
-          <w:lang w:val="en-GB"/>
-        </w:rPr>
-      </w:pPr>
-      <w:r>
-        <w:rPr>
+        <w:t>Electrical synapse: Is one in which transmission between the first neuron and the second is not by the secretion of a neurotransmitter, but by the passage of ions from one cell to another through gap junctions, small channels formed by the coupling of protein complexes, based on connexins, in closely adherent cells.</w:t>
+      </w:r>
+    </w:p>
+    <w:p>
+      <w:pPr>
+        <w:rPr>
+          <w:lang w:val="en-GB"/>
+        </w:rPr>
+      </w:pPr>
+    </w:p>
+    <w:p>
+      <w:pPr>
+        <w:rPr>
+          <w:lang w:val="en-GB"/>
+        </w:rPr>
+      </w:pPr>
+      <w:r>
+        <w:rPr>
+          <w:lang w:val="en-GB"/>
+        </w:rPr>
+        <w:t>These electrochemical processes when large numbers of neurons show synchronized activity, electric fields that they generate can be large enough to be detected outside the skull, and so using electroencephalography (EEG) or magnetoencephalography (MEG) brain activity can be recorded.</w:t>
+      </w:r>
+    </w:p>
+    <w:p>
+      <w:pPr>
+        <w:rPr>
+          <w:color w:val="FF0000"/>
+          <w:lang w:val="en-GB"/>
+        </w:rPr>
+      </w:pPr>
+    </w:p>
+    <w:p>
+      <w:pPr>
+        <w:rPr>
+          <w:color w:val="FF0000"/>
+          <w:lang w:val="en-GB"/>
+        </w:rPr>
+      </w:pPr>
+      <w:r>
+        <w:rPr>
+          <w:color w:val="FF0000"/>
           <w:lang w:val="en-GB"/>
         </w:rPr>
         <w:t xml:space="preserve">Now that we know where brain activity originates from, </w:t>
       </w:r>
       <w:r>
         <w:rPr>
-          <w:lang w:val="en-GB"/>
-        </w:rPr>
-        <w:t>we can further study how the brain structures. The brain is the organ serving as centr of nervous system in al vertebrate and most invertebrate animals</w:t>
+          <w:color w:val="FF0000"/>
+          <w:lang w:val="en-GB"/>
+        </w:rPr>
+        <w:t xml:space="preserve">we can further study how the brain structures. The brain is the organ serving as </w:t>
+      </w:r>
+      <w:r>
+        <w:rPr>
+          <w:color w:val="FF0000"/>
+          <w:lang w:val="en-GB"/>
+        </w:rPr>
+        <w:t>centre</w:t>
+      </w:r>
+      <w:r>
+        <w:rPr>
+          <w:color w:val="FF0000"/>
+          <w:lang w:val="en-GB"/>
+        </w:rPr>
+        <w:t xml:space="preserve"> of nervous system in al vertebrate and most invertebrate animals</w:t>
       </w:r>
     </w:p>
     <w:p>
@@ -902,37 +786,528 @@
         <w:rPr>
           <w:lang w:val="en-GB"/>
         </w:rPr>
-        <w:t xml:space="preserve"> using deep learning algorithms. </w:t>
-      </w:r>
-      <w:r>
-        <w:rPr>
-          <w:lang w:val="en-GB"/>
-        </w:rPr>
-        <w:t>Below are different projects attempting to interpret and process EEG data in order to define a baseline of what has been done so far.</w:t>
-      </w:r>
-      <w:r>
-        <w:rPr>
-          <w:lang w:val="en-GB"/>
-        </w:rPr>
-        <w:t xml:space="preserve"> All papers specified afterwprds use the same dataset</w:t>
-      </w:r>
-    </w:p>
-    <w:p>
-      <w:pPr>
-        <w:rPr>
-          <w:lang w:val="en-GB"/>
-        </w:rPr>
-      </w:pPr>
-    </w:p>
-    <w:p>
-      <w:pPr>
-        <w:rPr>
-          <w:lang w:val="en-GB"/>
-        </w:rPr>
-      </w:pPr>
-      <w:r>
+        <w:t xml:space="preserve"> using deep learning algorithms. Below are different projects attempting to interpret and process EEG data in order to define a baseline of what has been done so far.</w:t>
+      </w:r>
+      <w:r>
+        <w:rPr>
+          <w:lang w:val="en-GB"/>
+        </w:rPr>
+        <w:t xml:space="preserve"> All papers specified </w:t>
+      </w:r>
+      <w:r>
+        <w:rPr>
+          <w:lang w:val="en-GB"/>
+        </w:rPr>
+        <w:t>afterwards</w:t>
+      </w:r>
+      <w:r>
+        <w:rPr>
+          <w:lang w:val="en-GB"/>
+        </w:rPr>
+        <w:t xml:space="preserve"> use the same dataset</w:t>
+      </w:r>
+    </w:p>
+    <w:p>
+      <w:pPr>
+        <w:rPr>
+          <w:lang w:val="en-GB"/>
+        </w:rPr>
+      </w:pPr>
+    </w:p>
+    <w:p>
+      <w:pPr>
+        <w:rPr>
+          <w:lang w:val="en-GB"/>
+        </w:rPr>
+      </w:pPr>
+      <w:r>
+        <w:rPr>
+          <w:lang w:val="en-GB"/>
+        </w:rPr>
         <w:t>Mental Workload Detection based on EEG Analysis</w:t>
       </w:r>
+    </w:p>
+    <w:p>
+      <w:pPr>
+        <w:rPr>
+          <w:lang w:val="en-GB"/>
+        </w:rPr>
+      </w:pPr>
+    </w:p>
+    <w:p>
+      <w:pPr>
+        <w:rPr>
+          <w:lang w:val="en-GB"/>
+        </w:rPr>
+      </w:pPr>
+      <w:r>
+        <w:rPr>
+          <w:lang w:val="en-GB"/>
+        </w:rPr>
+        <w:t>In this paper a study of mental workload is done in order to work more efficiently, healthier and to avoid accidents since</w:t>
+      </w:r>
+      <w:r>
+        <w:rPr>
+          <w:lang w:val="en-GB"/>
+        </w:rPr>
+        <w:t xml:space="preserve"> workload compromises both</w:t>
+      </w:r>
+      <w:r>
+        <w:rPr>
+          <w:lang w:val="en-GB"/>
+        </w:rPr>
+        <w:t xml:space="preserve"> </w:t>
+      </w:r>
+      <w:r>
+        <w:rPr>
+          <w:lang w:val="en-GB"/>
+        </w:rPr>
+        <w:t>performance and awareness</w:t>
+      </w:r>
+      <w:r>
+        <w:rPr>
+          <w:lang w:val="en-GB"/>
+        </w:rPr>
+        <w:t>. The use of EEG signals has a high correlation with specific cognitive and mental states such as workloa</w:t>
+      </w:r>
+      <w:r>
+        <w:rPr>
+          <w:lang w:val="en-GB"/>
+        </w:rPr>
+        <w:t>d, proposing a binary neural network to classify EEG features across different mental workloads.</w:t>
+      </w:r>
+    </w:p>
+    <w:p>
+      <w:pPr>
+        <w:rPr>
+          <w:lang w:val="en-GB"/>
+        </w:rPr>
+      </w:pPr>
+    </w:p>
+    <w:p>
+      <w:pPr>
+        <w:rPr>
+          <w:lang w:val="en-GB"/>
+        </w:rPr>
+      </w:pPr>
+      <w:r>
+        <w:rPr>
+          <w:lang w:val="en-GB"/>
+        </w:rPr>
+        <w:t xml:space="preserve">Mental workload is defined as </w:t>
+      </w:r>
+      <w:r>
+        <w:rPr>
+          <w:lang w:val="en-GB"/>
+        </w:rPr>
+        <w:t>“</w:t>
+      </w:r>
+      <w:r>
+        <w:rPr>
+          <w:lang w:val="en-GB"/>
+        </w:rPr>
+        <w:t xml:space="preserve">the cognitive and </w:t>
+      </w:r>
+      <w:r>
+        <w:rPr>
+          <w:lang w:val="en-GB"/>
+        </w:rPr>
+        <w:t>psychological effort to conclude a task</w:t>
+      </w:r>
+      <w:r>
+        <w:rPr>
+          <w:lang w:val="en-GB"/>
+        </w:rPr>
+        <w:t>”</w:t>
+      </w:r>
+      <w:r>
+        <w:rPr>
+          <w:lang w:val="en-GB"/>
+        </w:rPr>
+        <w:t xml:space="preserve">, observing that depending if workload is too heavy or too light this can affect human performance. </w:t>
+      </w:r>
+      <w:r>
+        <w:rPr>
+          <w:lang w:val="en-GB"/>
+        </w:rPr>
+        <w:t>Also,</w:t>
+      </w:r>
+      <w:r>
+        <w:rPr>
+          <w:lang w:val="en-GB"/>
+        </w:rPr>
+        <w:t xml:space="preserve"> since workload involves </w:t>
+      </w:r>
+      <w:r>
+        <w:rPr>
+          <w:lang w:val="en-GB"/>
+        </w:rPr>
+        <w:t>neuro-physiologic, and perceptual processes</w:t>
+      </w:r>
+      <w:r>
+        <w:rPr>
+          <w:lang w:val="en-GB"/>
+        </w:rPr>
+        <w:t xml:space="preserve"> it is affected by individual capabilities, motivation to preform, physical and emotional state</w:t>
+      </w:r>
+      <w:r>
+        <w:rPr>
+          <w:lang w:val="en-GB"/>
+        </w:rPr>
+        <w:t xml:space="preserve"> which </w:t>
+      </w:r>
+      <w:r>
+        <w:rPr>
+          <w:lang w:val="en-GB"/>
+        </w:rPr>
+        <w:lastRenderedPageBreak/>
+        <w:t>it</w:t>
+      </w:r>
+      <w:r>
+        <w:rPr>
+          <w:lang w:val="en-GB"/>
+        </w:rPr>
+        <w:t>’</w:t>
+      </w:r>
+      <w:r>
+        <w:rPr>
+          <w:lang w:val="en-GB"/>
+        </w:rPr>
+        <w:t xml:space="preserve">s multifaceted nature of workload prevents it of studying directly </w:t>
+      </w:r>
+      <w:r>
+        <w:rPr>
+          <w:lang w:val="en-GB"/>
+        </w:rPr>
+        <w:t>but it is feasible to infer this from a number of quantifiable variables</w:t>
+      </w:r>
+      <w:r>
+        <w:rPr>
+          <w:lang w:val="en-GB"/>
+        </w:rPr>
+        <w:t>.</w:t>
+      </w:r>
+    </w:p>
+    <w:p>
+      <w:pPr>
+        <w:rPr>
+          <w:lang w:val="en-GB"/>
+        </w:rPr>
+      </w:pPr>
+    </w:p>
+    <w:p>
+      <w:pPr>
+        <w:rPr>
+          <w:lang w:val="en-GB"/>
+        </w:rPr>
+      </w:pPr>
+      <w:r>
+        <w:rPr>
+          <w:lang w:val="en-GB"/>
+        </w:rPr>
+        <w:t>There are two main categories to measure workload:</w:t>
+      </w:r>
+    </w:p>
+    <w:p>
+      <w:pPr>
+        <w:pStyle w:val="Prrafodelista"/>
+        <w:numPr>
+          <w:ilvl w:val="0"/>
+          <w:numId w:val="2"/>
+        </w:numPr>
+        <w:rPr>
+          <w:lang w:val="en-GB"/>
+        </w:rPr>
+      </w:pPr>
+      <w:r>
+        <w:rPr>
+          <w:lang w:val="en-GB"/>
+        </w:rPr>
+        <w:t xml:space="preserve">Subjective measures: </w:t>
+      </w:r>
+      <w:r>
+        <w:rPr>
+          <w:color w:val="ED7D31" w:themeColor="accent2"/>
+          <w:lang w:val="en-GB"/>
+        </w:rPr>
+        <w:t xml:space="preserve">Being the most used to asses mental workload, the NASA Task Load Index (TLX) a prominent way to gain insight on perceived workload from the </w:t>
+      </w:r>
+      <w:r>
+        <w:rPr>
+          <w:lang w:val="en-GB"/>
+        </w:rPr>
+        <w:t xml:space="preserve">subject based on a weighted average of six sub-variables: </w:t>
+      </w:r>
+      <w:r>
+        <w:rPr>
+          <w:lang w:val="en-GB"/>
+        </w:rPr>
+        <w:t>mental demand, physical demand, temporal demand, performance, effort and frustration</w:t>
+      </w:r>
+      <w:r>
+        <w:rPr>
+          <w:lang w:val="en-GB"/>
+        </w:rPr>
+        <w:t>. Widely used in aviation to assess mental workload of the pilot</w:t>
+      </w:r>
+      <w:r>
+        <w:rPr>
+          <w:lang w:val="en-GB"/>
+        </w:rPr>
+        <w:t xml:space="preserve"> but it is highly subjective</w:t>
+      </w:r>
+    </w:p>
+    <w:p>
+      <w:pPr>
+        <w:pStyle w:val="Prrafodelista"/>
+        <w:numPr>
+          <w:ilvl w:val="0"/>
+          <w:numId w:val="2"/>
+        </w:numPr>
+        <w:rPr>
+          <w:lang w:val="en-GB"/>
+        </w:rPr>
+      </w:pPr>
+      <w:r>
+        <w:rPr>
+          <w:lang w:val="en-GB"/>
+        </w:rPr>
+        <w:t xml:space="preserve">Physiological measures: Providing a more reliable data by </w:t>
+      </w:r>
+      <w:r>
+        <w:rPr>
+          <w:lang w:val="en-GB"/>
+        </w:rPr>
+        <w:t>measuring physiological dynamic changes which cannot be</w:t>
+      </w:r>
+      <w:r>
+        <w:rPr>
+          <w:lang w:val="en-GB"/>
+        </w:rPr>
+        <w:t xml:space="preserve"> </w:t>
+      </w:r>
+      <w:r>
+        <w:rPr>
+          <w:lang w:val="en-GB"/>
+        </w:rPr>
+        <w:t>controlled consciously</w:t>
+      </w:r>
+      <w:r>
+        <w:rPr>
+          <w:lang w:val="en-GB"/>
+        </w:rPr>
+        <w:t>, so that is why it</w:t>
+      </w:r>
+      <w:r>
+        <w:rPr>
+          <w:lang w:val="en-GB"/>
+        </w:rPr>
+        <w:t>’</w:t>
+      </w:r>
+      <w:r>
+        <w:rPr>
+          <w:lang w:val="en-GB"/>
+        </w:rPr>
+        <w:t xml:space="preserve">s more reliable. Readings such as </w:t>
+      </w:r>
+      <w:r>
+        <w:rPr>
+          <w:lang w:val="en-GB"/>
+        </w:rPr>
+        <w:t>electrocardiogram (ECG)</w:t>
+      </w:r>
+      <w:r>
+        <w:rPr>
+          <w:lang w:val="en-GB"/>
+        </w:rPr>
+        <w:t xml:space="preserve">, </w:t>
+      </w:r>
+      <w:r>
+        <w:rPr>
+          <w:lang w:val="en-GB"/>
+        </w:rPr>
+        <w:t>electromyograph</w:t>
+      </w:r>
+      <w:r>
+        <w:rPr>
+          <w:lang w:val="en-GB"/>
+        </w:rPr>
+        <w:t>,</w:t>
+      </w:r>
+      <w:r>
+        <w:rPr>
+          <w:lang w:val="en-GB"/>
+        </w:rPr>
+        <w:t xml:space="preserve"> </w:t>
+      </w:r>
+      <w:r>
+        <w:rPr>
+          <w:lang w:val="en-GB"/>
+        </w:rPr>
+        <w:t>electroencephalogram (EEG)</w:t>
+      </w:r>
+      <w:r>
+        <w:rPr>
+          <w:lang w:val="en-GB"/>
+        </w:rPr>
+        <w:t xml:space="preserve">, </w:t>
+      </w:r>
+      <w:r>
+        <w:rPr>
+          <w:lang w:val="en-GB"/>
+        </w:rPr>
+        <w:t>photoplethysmography</w:t>
+      </w:r>
+      <w:r>
+        <w:rPr>
+          <w:lang w:val="en-GB"/>
+        </w:rPr>
+        <w:t xml:space="preserve">, </w:t>
+      </w:r>
+      <w:r>
+        <w:rPr>
+          <w:lang w:val="en-GB"/>
+        </w:rPr>
+        <w:t>respiration rate sensors, electro-dermal activity (EDA)</w:t>
+      </w:r>
+      <w:r>
+        <w:rPr>
+          <w:lang w:val="en-GB"/>
+        </w:rPr>
+        <w:t xml:space="preserve">, </w:t>
+      </w:r>
+      <w:r>
+        <w:rPr>
+          <w:lang w:val="en-GB"/>
+        </w:rPr>
+        <w:t>oxygen density in the blood in the brain, and eye movement trackers</w:t>
+      </w:r>
+      <w:r>
+        <w:rPr>
+          <w:lang w:val="en-GB"/>
+        </w:rPr>
+        <w:t>...</w:t>
+      </w:r>
+      <w:r>
+        <w:rPr>
+          <w:lang w:val="en-GB"/>
+        </w:rPr>
+        <w:t xml:space="preserve"> The combination of inputs reports better accuracy than the analysis if each one independently.</w:t>
+      </w:r>
+    </w:p>
+    <w:p>
+      <w:pPr>
+        <w:rPr>
+          <w:color w:val="ED7D31" w:themeColor="accent2"/>
+          <w:lang w:val="en-GB"/>
+        </w:rPr>
+      </w:pPr>
+    </w:p>
+    <w:p>
+      <w:pPr>
+        <w:rPr>
+          <w:color w:val="ED7D31" w:themeColor="accent2"/>
+          <w:lang w:val="en-GB"/>
+        </w:rPr>
+      </w:pPr>
+      <w:r>
+        <w:rPr>
+          <w:color w:val="ED7D31" w:themeColor="accent2"/>
+          <w:lang w:val="en-GB"/>
+        </w:rPr>
+        <w:t xml:space="preserve">In this paper the approach is to investigate </w:t>
+      </w:r>
+      <w:r>
+        <w:rPr>
+          <w:color w:val="ED7D31" w:themeColor="accent2"/>
+          <w:lang w:val="en-GB"/>
+        </w:rPr>
+        <w:t>th</w:t>
+      </w:r>
+      <w:r>
+        <w:rPr>
+          <w:color w:val="ED7D31" w:themeColor="accent2"/>
+          <w:lang w:val="en-GB"/>
+        </w:rPr>
+        <w:t>e ability of 1D-CNN models to recognize</w:t>
+      </w:r>
+    </w:p>
+    <w:p>
+      <w:pPr>
+        <w:rPr>
+          <w:color w:val="ED7D31" w:themeColor="accent2"/>
+          <w:lang w:val="en-GB"/>
+        </w:rPr>
+      </w:pPr>
+      <w:r>
+        <w:rPr>
+          <w:color w:val="ED7D31" w:themeColor="accent2"/>
+          <w:lang w:val="en-GB"/>
+        </w:rPr>
+        <w:t>two types of mental workload from EEG</w:t>
+      </w:r>
+      <w:r>
+        <w:rPr>
+          <w:color w:val="ED7D31" w:themeColor="accent2"/>
+          <w:lang w:val="en-GB"/>
+        </w:rPr>
+        <w:t xml:space="preserve"> signals</w:t>
+      </w:r>
+      <w:r>
+        <w:rPr>
+          <w:color w:val="ED7D31" w:themeColor="accent2"/>
+          <w:lang w:val="en-GB"/>
+        </w:rPr>
+        <w:t xml:space="preserve"> </w:t>
+      </w:r>
+      <w:r>
+        <w:rPr>
+          <w:color w:val="ED7D31" w:themeColor="accent2"/>
+          <w:lang w:val="en-GB"/>
+        </w:rPr>
+        <w:t>and generalize the model to an unseen</w:t>
+      </w:r>
+    </w:p>
+    <w:p>
+      <w:pPr>
+        <w:rPr>
+          <w:lang w:val="en-GB"/>
+        </w:rPr>
+      </w:pPr>
+      <w:r>
+        <w:rPr>
+          <w:color w:val="ED7D31" w:themeColor="accent2"/>
+          <w:lang w:val="en-GB"/>
+        </w:rPr>
+        <w:t>population in the training set.</w:t>
+      </w:r>
+      <w:r>
+        <w:rPr>
+          <w:lang w:val="en-GB"/>
+        </w:rPr>
+        <w:t xml:space="preserve"> </w:t>
+      </w:r>
+    </w:p>
+    <w:p>
+      <w:pPr>
+        <w:rPr>
+          <w:lang w:val="en-GB"/>
+        </w:rPr>
+      </w:pPr>
+    </w:p>
+    <w:p>
+      <w:pPr>
+        <w:rPr>
+          <w:lang w:val="en-GB"/>
+        </w:rPr>
+      </w:pPr>
+    </w:p>
+    <w:p>
+      <w:pPr>
+        <w:rPr>
+          <w:lang w:val="en-GB"/>
+        </w:rPr>
+      </w:pPr>
     </w:p>
     <w:p>
       <w:pPr>

</xml_diff>

<commit_message>
Version 1 en word del informe Inicial, Brain structure hecho
</commit_message>
<xml_diff>
--- a/Documentation/Notes.docx
+++ b/Documentation/Notes.docx
@@ -354,6 +354,26 @@
           <w:lang w:val="en-GB"/>
         </w:rPr>
         <w:t>Context</w:t>
+      </w:r>
+    </w:p>
+    <w:p>
+      <w:pPr>
+        <w:rPr>
+          <w:lang w:val="en-GB"/>
+        </w:rPr>
+      </w:pPr>
+    </w:p>
+    <w:p>
+      <w:pPr>
+        <w:rPr>
+          <w:lang w:val="en-GB"/>
+        </w:rPr>
+      </w:pPr>
+      <w:r>
+        <w:rPr>
+          <w:lang w:val="en-GB"/>
+        </w:rPr>
+        <w:t>Neurons</w:t>
       </w:r>
     </w:p>
     <w:p>
@@ -660,28 +680,307 @@
           <w:color w:val="FF0000"/>
           <w:lang w:val="en-GB"/>
         </w:rPr>
+        <w:t>Brain</w:t>
+      </w:r>
+    </w:p>
+    <w:p>
+      <w:pPr>
+        <w:rPr>
+          <w:color w:val="FF0000"/>
+          <w:lang w:val="en-GB"/>
+        </w:rPr>
+      </w:pPr>
+    </w:p>
+    <w:p>
+      <w:pPr>
+        <w:rPr>
+          <w:lang w:val="en-GB"/>
+        </w:rPr>
+      </w:pPr>
+      <w:r>
+        <w:rPr>
+          <w:lang w:val="en-GB"/>
+        </w:rPr>
         <w:t xml:space="preserve">Now that we know where brain activity originates from, </w:t>
       </w:r>
       <w:r>
         <w:rPr>
-          <w:color w:val="FF0000"/>
-          <w:lang w:val="en-GB"/>
-        </w:rPr>
-        <w:t xml:space="preserve">we can further study how the brain structures. The brain is the organ serving as </w:t>
-      </w:r>
-      <w:r>
-        <w:rPr>
-          <w:color w:val="FF0000"/>
-          <w:lang w:val="en-GB"/>
-        </w:rPr>
-        <w:t>centre</w:t>
-      </w:r>
-      <w:r>
-        <w:rPr>
-          <w:color w:val="FF0000"/>
-          <w:lang w:val="en-GB"/>
-        </w:rPr>
-        <w:t xml:space="preserve"> of nervous system in al vertebrate and most invertebrate animals</w:t>
+          <w:lang w:val="en-GB"/>
+        </w:rPr>
+        <w:t>we can further study how the brain structures.</w:t>
+      </w:r>
+      <w:r>
+        <w:rPr>
+          <w:lang w:val="en-GB"/>
+        </w:rPr>
+        <w:t xml:space="preserve"> There are many parts in the brain, but for now we are going to focus on the </w:t>
+      </w:r>
+      <w:r>
+        <w:rPr>
+          <w:lang w:val="en-GB"/>
+        </w:rPr>
+        <w:t>c</w:t>
+      </w:r>
+      <w:r>
+        <w:rPr>
+          <w:lang w:val="en-GB"/>
+        </w:rPr>
+        <w:t xml:space="preserve">erebrum because it </w:t>
+      </w:r>
+      <w:r>
+        <w:rPr>
+          <w:lang w:val="en-GB"/>
+        </w:rPr>
+        <w:t>initiates and coordinates movement, regulates temperatures, speech, judgement, reasoning, problem-solving, emotions, learning</w:t>
+      </w:r>
+      <w:r>
+        <w:rPr>
+          <w:lang w:val="en-GB"/>
+        </w:rPr>
+        <w:t>…</w:t>
+      </w:r>
+    </w:p>
+    <w:p>
+      <w:pPr>
+        <w:rPr>
+          <w:lang w:val="en-GB"/>
+        </w:rPr>
+      </w:pPr>
+    </w:p>
+    <w:p>
+      <w:pPr>
+        <w:rPr>
+          <w:lang w:val="en-GB"/>
+        </w:rPr>
+      </w:pPr>
+      <w:r>
+        <w:rPr>
+          <w:lang w:val="en-GB"/>
+        </w:rPr>
+        <w:t xml:space="preserve">The </w:t>
+      </w:r>
+      <w:r>
+        <w:rPr>
+          <w:lang w:val="en-GB"/>
+        </w:rPr>
+        <w:t>cerebrum, it</w:t>
+      </w:r>
+      <w:r>
+        <w:rPr>
+          <w:lang w:val="en-GB"/>
+        </w:rPr>
+        <w:t>’</w:t>
+      </w:r>
+      <w:r>
+        <w:rPr>
+          <w:lang w:val="en-GB"/>
+        </w:rPr>
+        <w:t>s the largest part of the brain, it</w:t>
+      </w:r>
+      <w:r>
+        <w:rPr>
+          <w:lang w:val="en-GB"/>
+        </w:rPr>
+        <w:t>’</w:t>
+      </w:r>
+      <w:r>
+        <w:rPr>
+          <w:lang w:val="en-GB"/>
+        </w:rPr>
+        <w:t xml:space="preserve">s </w:t>
+      </w:r>
+      <w:r>
+        <w:rPr>
+          <w:lang w:val="en-GB"/>
+        </w:rPr>
+        <w:t>divided</w:t>
+      </w:r>
+      <w:r>
+        <w:rPr>
+          <w:lang w:val="en-GB"/>
+        </w:rPr>
+        <w:t xml:space="preserve"> by the medial longitudinal fissure in two hemispheres</w:t>
+      </w:r>
+      <w:r>
+        <w:rPr>
+          <w:lang w:val="en-GB"/>
+        </w:rPr>
+        <w:t xml:space="preserve">, each of these hemispheres has an outer layer of grey matter, the cerebral cortex and an inner layer of white matter. </w:t>
+      </w:r>
+      <w:r>
+        <w:rPr>
+          <w:lang w:val="en-GB"/>
+        </w:rPr>
+        <w:t xml:space="preserve">The fact that </w:t>
+      </w:r>
+      <w:r>
+        <w:rPr>
+          <w:lang w:val="en-GB"/>
+        </w:rPr>
+        <w:t>these</w:t>
+      </w:r>
+      <w:r>
+        <w:rPr>
+          <w:lang w:val="en-GB"/>
+        </w:rPr>
+        <w:t xml:space="preserve"> are separated gives the opportunity for lateralisation of brain functions, which is the tendency of neurological functions to specialise in one hemisphere or the other</w:t>
+      </w:r>
+      <w:r>
+        <w:rPr>
+          <w:lang w:val="en-GB"/>
+        </w:rPr>
+        <w:t>, but even though</w:t>
+      </w:r>
+      <w:r>
+        <w:rPr>
+          <w:lang w:val="en-GB"/>
+        </w:rPr>
+        <w:t xml:space="preserve"> </w:t>
+      </w:r>
+      <w:r>
+        <w:rPr>
+          <w:lang w:val="en-GB"/>
+        </w:rPr>
+        <w:t>the cerebrum is separated, these are connected by the corpus callosum</w:t>
+      </w:r>
+      <w:r>
+        <w:rPr>
+          <w:lang w:val="en-GB"/>
+        </w:rPr>
+        <w:t>.</w:t>
+      </w:r>
+    </w:p>
+    <w:p>
+      <w:pPr>
+        <w:rPr>
+          <w:lang w:val="en-GB"/>
+        </w:rPr>
+      </w:pPr>
+    </w:p>
+    <w:p>
+      <w:pPr>
+        <w:rPr>
+          <w:lang w:val="en-GB"/>
+        </w:rPr>
+      </w:pPr>
+      <w:r>
+        <w:rPr>
+          <w:lang w:val="en-GB"/>
+        </w:rPr>
+        <w:t>The cortex is mapped into fifty different functional areas known as Brodmann</w:t>
+      </w:r>
+      <w:r>
+        <w:rPr>
+          <w:lang w:val="en-GB"/>
+        </w:rPr>
+        <w:t>’</w:t>
+      </w:r>
+      <w:r>
+        <w:rPr>
+          <w:lang w:val="en-GB"/>
+        </w:rPr>
+        <w:t xml:space="preserve">s areas, defined </w:t>
+      </w:r>
+      <w:r>
+        <w:rPr>
+          <w:color w:val="ED7D31" w:themeColor="accent2"/>
+          <w:lang w:val="en-GB"/>
+        </w:rPr>
+        <w:t>by its cytoarchitecture</w:t>
+      </w:r>
+      <w:r>
+        <w:rPr>
+          <w:color w:val="ED7D31" w:themeColor="accent2"/>
+          <w:lang w:val="en-GB"/>
+        </w:rPr>
+        <w:t xml:space="preserve"> </w:t>
+      </w:r>
+      <w:r>
+        <w:rPr>
+          <w:lang w:val="en-GB"/>
+        </w:rPr>
+        <w:t>(cellular composition)</w:t>
+      </w:r>
+      <w:r>
+        <w:rPr>
+          <w:color w:val="ED7D31" w:themeColor="accent2"/>
+          <w:lang w:val="en-GB"/>
+        </w:rPr>
+        <w:t>, or histological structure and organization of cells</w:t>
+      </w:r>
+      <w:r>
+        <w:rPr>
+          <w:lang w:val="en-GB"/>
+        </w:rPr>
+        <w:t>.</w:t>
+      </w:r>
+      <w:r>
+        <w:rPr>
+          <w:lang w:val="en-GB"/>
+        </w:rPr>
+        <w:t xml:space="preserve"> </w:t>
+      </w:r>
+      <w:r>
+        <w:rPr>
+          <w:lang w:val="en-GB"/>
+        </w:rPr>
+        <w:t xml:space="preserve">One scheme widely used </w:t>
+      </w:r>
+      <w:r>
+        <w:rPr>
+          <w:lang w:val="en-GB"/>
+        </w:rPr>
+        <w:t xml:space="preserve">(from Korbinian Brodmann) </w:t>
+      </w:r>
+      <w:r>
+        <w:rPr>
+          <w:lang w:val="en-GB"/>
+        </w:rPr>
+        <w:t>splits the cortex into</w:t>
+      </w:r>
+      <w:r>
+        <w:rPr>
+          <w:lang w:val="en-GB"/>
+        </w:rPr>
+        <w:t xml:space="preserve"> 52 different numbered areas</w:t>
+      </w:r>
+      <w:r>
+        <w:rPr>
+          <w:lang w:val="en-GB"/>
+        </w:rPr>
+        <w:t xml:space="preserve"> of different cellular structure and different functions.</w:t>
+      </w:r>
+    </w:p>
+    <w:p>
+      <w:pPr>
+        <w:rPr>
+          <w:lang w:val="en-GB"/>
+        </w:rPr>
+      </w:pPr>
+    </w:p>
+    <w:p>
+      <w:pPr>
+        <w:rPr>
+          <w:lang w:val="en-GB"/>
+        </w:rPr>
+      </w:pPr>
+      <w:r>
+        <w:rPr>
+          <w:lang w:val="en-GB"/>
+        </w:rPr>
+        <w:t>Having clarified this brain structure, obtaining data with electrodes from brain activity, positioning of these is something to keep in touch with depending on what it</w:t>
+      </w:r>
+      <w:r>
+        <w:rPr>
+          <w:lang w:val="en-GB"/>
+        </w:rPr>
+        <w:t>’</w:t>
+      </w:r>
+      <w:r>
+        <w:rPr>
+          <w:lang w:val="en-GB"/>
+        </w:rPr>
+        <w:t>s being studied. The same goes for defining the dataset train and test data, to feed as input to the deep learning algorithm, opening a new field on how to treat and subdivide data to make the most of it.</w:t>
       </w:r>
     </w:p>
     <w:p>
@@ -885,14 +1184,7 @@
         <w:rPr>
           <w:lang w:val="en-GB"/>
         </w:rPr>
-        <w:t xml:space="preserve"> which </w:t>
-      </w:r>
-      <w:r>
-        <w:rPr>
-          <w:lang w:val="en-GB"/>
-        </w:rPr>
-        <w:lastRenderedPageBreak/>
-        <w:t>it</w:t>
+        <w:t xml:space="preserve"> which it</w:t>
       </w:r>
       <w:r>
         <w:rPr>
@@ -1045,317 +1337,273 @@
           <w:color w:val="ED7D31" w:themeColor="accent2"/>
           <w:lang w:val="en-GB"/>
         </w:rPr>
-        <w:t>models to recognise two types of mental load from EEG signals and to generalise the model to a population not seen in the training set.</w:t>
+        <w:t>models to recognise two types of mental load from EEG signals and to generalise the model to a population not seen in the training set. They use N-back test</w:t>
+      </w:r>
+      <w:r>
+        <w:rPr>
+          <w:lang w:val="en-GB"/>
+        </w:rPr>
+        <w:t xml:space="preserve"> (memory demanding games requiring the resolution of simple arithmetic operations</w:t>
+      </w:r>
+      <w:r>
+        <w:rPr>
+          <w:lang w:val="en-GB"/>
+        </w:rPr>
+        <w:t xml:space="preserve"> adjusting workload</w:t>
       </w:r>
       <w:r>
         <w:rPr>
           <w:color w:val="ED7D31" w:themeColor="accent2"/>
           <w:lang w:val="en-GB"/>
         </w:rPr>
-        <w:t xml:space="preserve"> They use N-back test</w:t>
-      </w:r>
-      <w:r>
-        <w:rPr>
-          <w:lang w:val="en-GB"/>
-        </w:rPr>
-        <w:t xml:space="preserve"> (memory demanding games requiring the resolution of simple arithmetic operations</w:t>
-      </w:r>
-      <w:r>
-        <w:rPr>
-          <w:lang w:val="en-GB"/>
-        </w:rPr>
-        <w:t xml:space="preserve"> adjusting workload</w:t>
+        <w:t>)</w:t>
       </w:r>
       <w:r>
         <w:rPr>
           <w:color w:val="ED7D31" w:themeColor="accent2"/>
           <w:lang w:val="en-GB"/>
         </w:rPr>
-        <w:t>)</w:t>
+        <w:t xml:space="preserve"> to induce low and </w:t>
+      </w:r>
+      <w:r>
+        <w:rPr>
+          <w:lang w:val="en-GB"/>
+        </w:rPr>
+        <w:t>medium workload and to classify a simple neural network (NN) it</w:t>
+      </w:r>
+      <w:r>
+        <w:rPr>
+          <w:lang w:val="en-GB"/>
+        </w:rPr>
+        <w:t>’</w:t>
+      </w:r>
+      <w:r>
+        <w:rPr>
+          <w:lang w:val="en-GB"/>
+        </w:rPr>
+        <w:t>s trained using only the power spectrum of theta waves</w:t>
       </w:r>
       <w:r>
         <w:rPr>
           <w:color w:val="ED7D31" w:themeColor="accent2"/>
           <w:lang w:val="en-GB"/>
         </w:rPr>
-        <w:t xml:space="preserve"> to induce low and </w:t>
-      </w:r>
-      <w:r>
-        <w:rPr>
-          <w:lang w:val="en-GB"/>
-        </w:rPr>
-        <w:t>medium workload and to classify a simple neural network (NN) it</w:t>
-      </w:r>
-      <w:r>
-        <w:rPr>
-          <w:lang w:val="en-GB"/>
-        </w:rPr>
-        <w:t>’</w:t>
-      </w:r>
-      <w:r>
-        <w:rPr>
-          <w:lang w:val="en-GB"/>
-        </w:rPr>
-        <w:t>s trained using only</w:t>
-      </w:r>
-      <w:r>
-        <w:rPr>
-          <w:lang w:val="en-GB"/>
-        </w:rPr>
-        <w:t xml:space="preserve"> the power spectrum of theta waves</w:t>
+        <w:t xml:space="preserve">. </w:t>
       </w:r>
       <w:r>
         <w:rPr>
           <w:color w:val="ED7D31" w:themeColor="accent2"/>
           <w:lang w:val="en-GB"/>
         </w:rPr>
-        <w:t xml:space="preserve">. </w:t>
+        <w:t>Pr</w:t>
       </w:r>
       <w:r>
         <w:rPr>
           <w:color w:val="ED7D31" w:themeColor="accent2"/>
           <w:lang w:val="en-GB"/>
         </w:rPr>
-        <w:t>Pr</w:t>
+        <w:t>opos</w:t>
       </w:r>
       <w:r>
         <w:rPr>
           <w:color w:val="ED7D31" w:themeColor="accent2"/>
           <w:lang w:val="en-GB"/>
         </w:rPr>
-        <w:t>opos</w:t>
+        <w:t>ing</w:t>
       </w:r>
       <w:r>
         <w:rPr>
           <w:color w:val="ED7D31" w:themeColor="accent2"/>
           <w:lang w:val="en-GB"/>
         </w:rPr>
-        <w:t>ing</w:t>
+        <w:t xml:space="preserve"> a personalized model for each individual and a generalist one</w:t>
       </w:r>
       <w:r>
         <w:rPr>
           <w:color w:val="ED7D31" w:themeColor="accent2"/>
           <w:lang w:val="en-GB"/>
         </w:rPr>
-        <w:t xml:space="preserve"> a personalized model for each individual and a generalist one</w:t>
-      </w:r>
-      <w:r>
+        <w:t xml:space="preserve">, </w:t>
+      </w:r>
+      <w:r>
+        <w:rPr>
+          <w:lang w:val="en-GB"/>
+        </w:rPr>
+        <w:t>preform the models in a dataset of 16 subjects showing outstanding results in a leave-one-out subject test and so generalizing to new unseen subjects.</w:t>
+      </w:r>
+    </w:p>
+    <w:p>
+      <w:pPr>
+        <w:rPr>
+          <w:lang w:val="en-GB"/>
+        </w:rPr>
+      </w:pPr>
+    </w:p>
+    <w:p>
+      <w:pPr>
+        <w:rPr>
+          <w:lang w:val="en-GB"/>
+        </w:rPr>
+      </w:pPr>
+      <w:r>
+        <w:rPr>
+          <w:lang w:val="en-GB"/>
+        </w:rPr>
+        <w:lastRenderedPageBreak/>
+        <w:t xml:space="preserve">The method to obtain data </w:t>
+      </w:r>
+      <w:r>
+        <w:rPr>
+          <w:lang w:val="en-GB"/>
+        </w:rPr>
+        <w:t>all 16 subjects had to first watch a 10-minute relaxing video and afterwards do the N-back-test low, medium and high difficulty. Finally subjects ask a TLX questionnaire for subjective perception of the test difficulty and workload.</w:t>
+      </w:r>
+    </w:p>
+    <w:p>
+      <w:pPr>
+        <w:rPr>
+          <w:lang w:val="en-GB"/>
+        </w:rPr>
+      </w:pPr>
+    </w:p>
+    <w:p>
+      <w:pPr>
         <w:rPr>
           <w:color w:val="ED7D31" w:themeColor="accent2"/>
           <w:lang w:val="en-GB"/>
         </w:rPr>
-        <w:t xml:space="preserve">, </w:t>
-      </w:r>
-      <w:r>
-        <w:rPr>
-          <w:lang w:val="en-GB"/>
-        </w:rPr>
-        <w:t>preform the models in a dataset of 16 subjects showing outstanding results in a leave-one-out subject test and so generalizing to new unseen subjects.</w:t>
-      </w:r>
-    </w:p>
-    <w:p>
-      <w:pPr>
-        <w:rPr>
-          <w:lang w:val="en-GB"/>
-        </w:rPr>
-      </w:pPr>
-    </w:p>
-    <w:p>
-      <w:pPr>
-        <w:rPr>
-          <w:lang w:val="en-GB"/>
-        </w:rPr>
-      </w:pPr>
-      <w:r>
-        <w:rPr>
-          <w:lang w:val="en-GB"/>
-        </w:rPr>
-        <w:t xml:space="preserve">The method to obtain data </w:t>
-      </w:r>
-      <w:r>
-        <w:rPr>
-          <w:lang w:val="en-GB"/>
-        </w:rPr>
-        <w:t>all 16 subjects had to first watch a 10-minute relaxing video and afterwards do the N-back-test low, medium and high difficulty. Finally subjects ask a TLX questionnaire for subjective perception of the test difficulty and workload.</w:t>
-      </w:r>
-    </w:p>
-    <w:p>
-      <w:pPr>
-        <w:rPr>
-          <w:lang w:val="en-GB"/>
-        </w:rPr>
-      </w:pPr>
-    </w:p>
-    <w:p>
-      <w:pPr>
+      </w:pPr>
+      <w:r>
+        <w:rPr>
+          <w:lang w:val="en-GB"/>
+        </w:rPr>
+        <w:t>To get the data itself EEG recordings were done using EMOTIV EPOC+ headset which has 14 electrodes placed according to the 10/20 system</w:t>
+      </w:r>
+      <w:r>
+        <w:rPr>
+          <w:lang w:val="en-GB"/>
+        </w:rPr>
+        <w:t xml:space="preserve"> which provide raw data and power spectrum for the main brain rhythms </w:t>
+      </w:r>
+      <w:r>
+        <w:rPr>
+          <w:lang w:val="en-GB"/>
+        </w:rPr>
+        <w:t>(theta, alpha, beta low, beta high, and), at 128 Hz and 8 Hz, respectively</w:t>
+      </w:r>
+      <w:r>
+        <w:rPr>
+          <w:lang w:val="en-GB"/>
+        </w:rPr>
+        <w:t xml:space="preserve">. Data had to be filtered from noise with </w:t>
+      </w:r>
+      <w:r>
         <w:rPr>
           <w:color w:val="ED7D31" w:themeColor="accent2"/>
           <w:lang w:val="en-GB"/>
         </w:rPr>
-      </w:pPr>
-      <w:r>
-        <w:rPr>
-          <w:lang w:val="en-GB"/>
-        </w:rPr>
-        <w:t xml:space="preserve">To get the data itself EEG recordings were done using </w:t>
-      </w:r>
-      <w:r>
-        <w:rPr>
-          <w:lang w:val="en-GB"/>
-        </w:rPr>
-        <w:t>EMOTIV EPOC+ headset</w:t>
-      </w:r>
-      <w:r>
-        <w:rPr>
+        <w:t>Inter Quartile Range (IQR) strategy to detect</w:t>
+      </w:r>
+      <w:r>
+        <w:rPr>
+          <w:color w:val="ED7D31" w:themeColor="accent2"/>
           <w:lang w:val="en-GB"/>
         </w:rPr>
         <w:t xml:space="preserve"> </w:t>
       </w:r>
       <w:r>
         <w:rPr>
-          <w:lang w:val="en-GB"/>
-        </w:rPr>
-        <w:t>which has 14 electrodes placed according to the 10/20 system</w:t>
-      </w:r>
-      <w:r>
-        <w:rPr>
-          <w:lang w:val="en-GB"/>
-        </w:rPr>
-        <w:t xml:space="preserve"> which provide raw data and power spectrum for the main brain rhythms </w:t>
-      </w:r>
-      <w:r>
-        <w:rPr>
-          <w:lang w:val="en-GB"/>
-        </w:rPr>
-        <w:t>(theta, alpha, beta low, beta high, and), at 128 Hz and 8 Hz, respectively</w:t>
-      </w:r>
-      <w:r>
-        <w:rPr>
-          <w:lang w:val="en-GB"/>
-        </w:rPr>
-        <w:t xml:space="preserve">. Data had to be filtered from noise with </w:t>
-      </w:r>
-      <w:r>
-        <w:rPr>
           <w:color w:val="ED7D31" w:themeColor="accent2"/>
           <w:lang w:val="en-GB"/>
         </w:rPr>
-        <w:t>Inter Quartile Range (IQR) strategy to detect</w:t>
+        <w:t>outlier values associated to muscular movement wave peaks</w:t>
       </w:r>
       <w:r>
         <w:rPr>
           <w:color w:val="ED7D31" w:themeColor="accent2"/>
           <w:lang w:val="en-GB"/>
         </w:rPr>
+        <w:t>.</w:t>
+      </w:r>
+      <w:r>
+        <w:rPr>
+          <w:color w:val="ED7D31" w:themeColor="accent2"/>
+          <w:lang w:val="en-GB"/>
+        </w:rPr>
         <w:t xml:space="preserve"> </w:t>
       </w:r>
       <w:r>
         <w:rPr>
+          <w:lang w:val="en-GB"/>
+        </w:rPr>
+        <w:t>In this work</w:t>
+      </w:r>
+      <w:r>
+        <w:rPr>
+          <w:lang w:val="en-GB"/>
+        </w:rPr>
+        <w:t>,</w:t>
+      </w:r>
+      <w:r>
+        <w:rPr>
+          <w:lang w:val="en-GB"/>
+        </w:rPr>
+        <w:t xml:space="preserve"> power spectrum used was from theta wave (4-8Hz) sampled at 8Hz</w:t>
+      </w:r>
+      <w:r>
+        <w:rPr>
+          <w:lang w:val="en-GB"/>
+        </w:rPr>
+        <w:t xml:space="preserve"> feed into the models in 5 second windows of every electrode (14 EEG sensors). </w:t>
+      </w:r>
+      <w:r>
+        <w:rPr>
           <w:color w:val="ED7D31" w:themeColor="accent2"/>
           <w:lang w:val="en-GB"/>
         </w:rPr>
-        <w:t>outlier values associated to muscular movement wave peaks</w:t>
-      </w:r>
-      <w:r>
+        <w:t>Variables were normalized to have 0 mean and</w:t>
+      </w:r>
+    </w:p>
+    <w:p>
+      <w:pPr>
         <w:rPr>
           <w:color w:val="ED7D31" w:themeColor="accent2"/>
           <w:lang w:val="en-GB"/>
         </w:rPr>
-        <w:t>.</w:t>
-      </w:r>
+      </w:pPr>
       <w:r>
         <w:rPr>
           <w:color w:val="ED7D31" w:themeColor="accent2"/>
           <w:lang w:val="en-GB"/>
         </w:rPr>
-        <w:t xml:space="preserve"> </w:t>
-      </w:r>
-      <w:r>
-        <w:rPr>
-          <w:lang w:val="en-GB"/>
-        </w:rPr>
-        <w:t>In this work</w:t>
-      </w:r>
-      <w:r>
-        <w:rPr>
-          <w:lang w:val="en-GB"/>
-        </w:rPr>
-        <w:t>,</w:t>
-      </w:r>
-      <w:r>
-        <w:rPr>
-          <w:lang w:val="en-GB"/>
-        </w:rPr>
-        <w:t xml:space="preserve"> power spectrum used was from theta wave (4-8Hz) sampled at 8Hz</w:t>
-      </w:r>
-      <w:r>
-        <w:rPr>
-          <w:lang w:val="en-GB"/>
-        </w:rPr>
-        <w:t xml:space="preserve"> feed into the models in 5 second windows of every electrode (14 EEG sensors). </w:t>
-      </w:r>
-      <w:r>
+        <w:t xml:space="preserve">sigma=1 using the mean and standard deviation of the training set. </w:t>
+      </w:r>
+    </w:p>
+    <w:p>
+      <w:pPr>
+        <w:rPr>
+          <w:lang w:val="en-GB"/>
+        </w:rPr>
+      </w:pPr>
+    </w:p>
+    <w:p>
+      <w:pPr>
         <w:rPr>
           <w:color w:val="ED7D31" w:themeColor="accent2"/>
           <w:lang w:val="en-GB"/>
         </w:rPr>
-        <w:t>V</w:t>
+      </w:pPr>
+      <w:r>
+        <w:rPr>
+          <w:lang w:val="en-GB"/>
+        </w:rPr>
+        <w:t xml:space="preserve">Networks have a hidden layer of 128 neurons with ReLU as the activation function. Before the classification layer a dropout layer was added to avoid </w:t>
       </w:r>
       <w:r>
         <w:rPr>
           <w:color w:val="ED7D31" w:themeColor="accent2"/>
           <w:lang w:val="en-GB"/>
         </w:rPr>
-        <w:t>ariables were normalized to have 0 mean and</w:t>
-      </w:r>
-    </w:p>
-    <w:p>
-      <w:pPr>
-        <w:rPr>
-          <w:color w:val="ED7D31" w:themeColor="accent2"/>
-          <w:lang w:val="en-GB"/>
-        </w:rPr>
-      </w:pPr>
-      <w:r>
-        <w:rPr>
-          <w:color w:val="ED7D31" w:themeColor="accent2"/>
-          <w:lang w:val="en-GB"/>
-        </w:rPr>
-        <w:t>sigma=1 using the mean and standard deviation of the training set.</w:t>
-      </w:r>
-      <w:r>
-        <w:rPr>
-          <w:color w:val="ED7D31" w:themeColor="accent2"/>
-          <w:lang w:val="en-GB"/>
-        </w:rPr>
-        <w:t xml:space="preserve"> </w:t>
-      </w:r>
-    </w:p>
-    <w:p>
-      <w:pPr>
-        <w:rPr>
-          <w:lang w:val="en-GB"/>
-        </w:rPr>
-      </w:pPr>
-    </w:p>
-    <w:p>
-      <w:pPr>
-        <w:rPr>
-          <w:color w:val="ED7D31" w:themeColor="accent2"/>
-          <w:lang w:val="en-GB"/>
-        </w:rPr>
-      </w:pPr>
-      <w:r>
-        <w:rPr>
-          <w:lang w:val="en-GB"/>
-        </w:rPr>
-        <w:t xml:space="preserve">Networks have a hidden layer of 128 neurons with ReLU as the activation function. Before the classification layer a dropout layer was added to avoid </w:t>
-      </w:r>
-      <w:r>
-        <w:rPr>
-          <w:color w:val="ED7D31" w:themeColor="accent2"/>
-          <w:lang w:val="en-GB"/>
-        </w:rPr>
         <w:t>overfitting and all models have been trained using weighted cross-entropy loss, to compensate the different lengths of base line and workload phases which introduces unbalance in data samples.</w:t>
       </w:r>
     </w:p>
@@ -1403,7 +1651,6 @@
         <w:rPr>
           <w:lang w:val="en-GB"/>
         </w:rPr>
-        <w:lastRenderedPageBreak/>
         <w:t>EEG SIGNAL DIMENSIONALITY REDUCTION AND CLASSIFICATION USING TENSOR</w:t>
       </w:r>
     </w:p>
@@ -1426,6 +1673,26 @@
           <w:lang w:val="en-GB"/>
         </w:rPr>
       </w:pPr>
+    </w:p>
+    <w:p>
+      <w:pPr>
+        <w:rPr>
+          <w:lang w:val="en-GB"/>
+        </w:rPr>
+      </w:pPr>
+    </w:p>
+    <w:p>
+      <w:pPr>
+        <w:rPr>
+          <w:lang w:val="en-GB"/>
+        </w:rPr>
+      </w:pPr>
+      <w:r>
+        <w:rPr>
+          <w:lang w:val="en-GB"/>
+        </w:rPr>
+        <w:t>References</w:t>
+      </w:r>
     </w:p>
     <w:p>
       <w:pPr>
@@ -1543,6 +1810,158 @@
           <w:lang w:val="en-GB"/>
         </w:rPr>
       </w:pPr>
+      <w:hyperlink r:id="rId11" w:history="1">
+        <w:r>
+          <w:rPr>
+            <w:rStyle w:val="Hipervnculo"/>
+            <w:lang w:val="en-GB"/>
+          </w:rPr>
+          <w:t>https://en.wikipedia.org/wiki/Cerebrum#Functions</w:t>
+        </w:r>
+      </w:hyperlink>
+    </w:p>
+    <w:p>
+      <w:pPr>
+        <w:rPr>
+          <w:lang w:val="en-GB"/>
+        </w:rPr>
+      </w:pPr>
+      <w:hyperlink r:id="rId12" w:history="1">
+        <w:r>
+          <w:rPr>
+            <w:rStyle w:val="Hipervnculo"/>
+            <w:lang w:val="en-GB"/>
+          </w:rPr>
+          <w:t>https://en.wikipedia.org/wiki/Lateralization_of_brain_function</w:t>
+        </w:r>
+      </w:hyperlink>
+    </w:p>
+    <w:p>
+      <w:pPr>
+        <w:rPr>
+          <w:lang w:val="en-GB"/>
+        </w:rPr>
+      </w:pPr>
+      <w:hyperlink r:id="rId13" w:history="1">
+        <w:r>
+          <w:rPr>
+            <w:rStyle w:val="Hipervnculo"/>
+            <w:lang w:val="en-GB"/>
+          </w:rPr>
+          <w:t>https://en.wikipedia.org/wiki/Corpus_callosum</w:t>
+        </w:r>
+      </w:hyperlink>
+    </w:p>
+    <w:p>
+      <w:pPr>
+        <w:rPr>
+          <w:lang w:val="en-GB"/>
+        </w:rPr>
+      </w:pPr>
+    </w:p>
+    <w:p>
+      <w:pPr>
+        <w:rPr>
+          <w:lang w:val="en-GB"/>
+        </w:rPr>
+      </w:pPr>
+      <w:hyperlink r:id="rId14" w:history="1">
+        <w:r>
+          <w:rPr>
+            <w:rStyle w:val="Hipervnculo"/>
+            <w:lang w:val="en-GB"/>
+          </w:rPr>
+          <w:t>https://en.wikipedia.org/wiki/Cytoarchitecture</w:t>
+        </w:r>
+      </w:hyperlink>
+    </w:p>
+    <w:p>
+      <w:pPr>
+        <w:rPr>
+          <w:lang w:val="en-GB"/>
+        </w:rPr>
+      </w:pPr>
+      <w:r>
+        <w:rPr>
+          <w:rFonts w:ascii="Arial" w:hAnsi="Arial" w:cs="Arial"/>
+          <w:color w:val="202122"/>
+          <w:sz w:val="19"/>
+          <w:szCs w:val="19"/>
+          <w:shd w:val="clear" w:color="auto" w:fill="FFFFFF"/>
+        </w:rPr>
+        <w:t>Michael Petrides (3 December 2013). </w:t>
+      </w:r>
+      <w:hyperlink r:id="rId15" w:history="1">
+        <w:r>
+          <w:rPr>
+            <w:rStyle w:val="Hipervnculo"/>
+            <w:rFonts w:ascii="Arial" w:hAnsi="Arial" w:cs="Arial"/>
+            <w:i/>
+            <w:iCs/>
+            <w:color w:val="3366BB"/>
+            <w:sz w:val="19"/>
+            <w:szCs w:val="19"/>
+            <w:shd w:val="clear" w:color="auto" w:fill="FFFFFF"/>
+          </w:rPr>
+          <w:t>Neuroanatomy of Language Regions of the Human Brain</w:t>
+        </w:r>
+      </w:hyperlink>
+      <w:r>
+        <w:rPr>
+          <w:rFonts w:ascii="Arial" w:hAnsi="Arial" w:cs="Arial"/>
+          <w:color w:val="202122"/>
+          <w:sz w:val="19"/>
+          <w:szCs w:val="19"/>
+          <w:shd w:val="clear" w:color="auto" w:fill="FFFFFF"/>
+        </w:rPr>
+        <w:t>. Academic Press. p. 90. </w:t>
+      </w:r>
+      <w:hyperlink r:id="rId16" w:tooltip="ISBN (identifier)" w:history="1">
+        <w:r>
+          <w:rPr>
+            <w:rStyle w:val="Hipervnculo"/>
+            <w:rFonts w:ascii="Arial" w:hAnsi="Arial" w:cs="Arial"/>
+            <w:color w:val="0645AD"/>
+            <w:sz w:val="19"/>
+            <w:szCs w:val="19"/>
+            <w:shd w:val="clear" w:color="auto" w:fill="FFFFFF"/>
+          </w:rPr>
+          <w:t>ISBN</w:t>
+        </w:r>
+      </w:hyperlink>
+      <w:r>
+        <w:rPr>
+          <w:rFonts w:ascii="Arial" w:hAnsi="Arial" w:cs="Arial"/>
+          <w:color w:val="202122"/>
+          <w:sz w:val="19"/>
+          <w:szCs w:val="19"/>
+          <w:shd w:val="clear" w:color="auto" w:fill="FFFFFF"/>
+        </w:rPr>
+        <w:t> </w:t>
+      </w:r>
+      <w:hyperlink r:id="rId17" w:tooltip="Special:BookSources/978-0-12-405931-3" w:history="1">
+        <w:r>
+          <w:rPr>
+            <w:rStyle w:val="Hipervnculo"/>
+            <w:rFonts w:ascii="Arial" w:hAnsi="Arial" w:cs="Arial"/>
+            <w:color w:val="0645AD"/>
+            <w:sz w:val="19"/>
+            <w:szCs w:val="19"/>
+            <w:shd w:val="clear" w:color="auto" w:fill="FFFFFF"/>
+          </w:rPr>
+          <w:t>978-0-12-405931-3</w:t>
+        </w:r>
+      </w:hyperlink>
+      <w:r>
+        <w:rPr>
+          <w:rFonts w:ascii="Arial" w:hAnsi="Arial" w:cs="Arial"/>
+          <w:color w:val="202122"/>
+          <w:sz w:val="19"/>
+          <w:szCs w:val="19"/>
+          <w:shd w:val="clear" w:color="auto" w:fill="FFFFFF"/>
+        </w:rPr>
+        <w:t>.</w:t>
+      </w:r>
     </w:p>
     <w:sectPr>
       <w:pgSz w:w="11906" w:h="16838"/>

</xml_diff>

<commit_message>
Informe inicial V1 a latex
</commit_message>
<xml_diff>
--- a/Documentation/Notes.docx
+++ b/Documentation/Notes.docx
@@ -532,7 +532,35 @@
         <w:rPr>
           <w:lang w:val="en-GB"/>
         </w:rPr>
-        <w:t>Projection fiber: Are neurons found in the central nervous system and only establish synapses with other neurons, these consist of efferent and afferent fibers uniting the cortex with the lower parts of the brain and with the spinal cord.</w:t>
+        <w:t xml:space="preserve">Projection </w:t>
+      </w:r>
+      <w:proofErr w:type="spellStart"/>
+      <w:r>
+        <w:rPr>
+          <w:lang w:val="en-GB"/>
+        </w:rPr>
+        <w:t>fiber</w:t>
+      </w:r>
+      <w:proofErr w:type="spellEnd"/>
+      <w:r>
+        <w:rPr>
+          <w:lang w:val="en-GB"/>
+        </w:rPr>
+        <w:t xml:space="preserve">: Are neurons found in the central nervous system and only establish synapses with other neurons, these consist of efferent and afferent </w:t>
+      </w:r>
+      <w:proofErr w:type="spellStart"/>
+      <w:r>
+        <w:rPr>
+          <w:lang w:val="en-GB"/>
+        </w:rPr>
+        <w:t>fibers</w:t>
+      </w:r>
+      <w:proofErr w:type="spellEnd"/>
+      <w:r>
+        <w:rPr>
+          <w:lang w:val="en-GB"/>
+        </w:rPr>
+        <w:t xml:space="preserve"> uniting the cortex with the lower parts of the brain and with the spinal cord.</w:t>
       </w:r>
     </w:p>
     <w:p>
@@ -841,7 +869,66 @@
         <w:rPr>
           <w:lang w:val="en-GB"/>
         </w:rPr>
-        <w:t>the cerebrum is separated, these are connected by the corpus callosum</w:t>
+        <w:t>the cerebrum is separated, these are connected by the corpus callosum.</w:t>
+      </w:r>
+    </w:p>
+    <w:p>
+      <w:pPr>
+        <w:rPr>
+          <w:lang w:val="en-GB"/>
+        </w:rPr>
+      </w:pPr>
+    </w:p>
+    <w:p>
+      <w:pPr>
+        <w:rPr>
+          <w:lang w:val="en-GB"/>
+        </w:rPr>
+      </w:pPr>
+      <w:r>
+        <w:rPr>
+          <w:lang w:val="en-GB"/>
+        </w:rPr>
+        <w:t>The cortex is mapped into fifty different functional areas known as Brodmann</w:t>
+      </w:r>
+      <w:r>
+        <w:rPr>
+          <w:lang w:val="en-GB"/>
+        </w:rPr>
+        <w:t>’</w:t>
+      </w:r>
+      <w:r>
+        <w:rPr>
+          <w:lang w:val="en-GB"/>
+        </w:rPr>
+        <w:t xml:space="preserve">s areas, defined </w:t>
+      </w:r>
+      <w:r>
+        <w:rPr>
+          <w:color w:val="ED7D31" w:themeColor="accent2"/>
+          <w:lang w:val="en-GB"/>
+        </w:rPr>
+        <w:t>by its cytoarchitecture</w:t>
+      </w:r>
+      <w:r>
+        <w:rPr>
+          <w:color w:val="ED7D31" w:themeColor="accent2"/>
+          <w:lang w:val="en-GB"/>
+        </w:rPr>
+        <w:t xml:space="preserve"> </w:t>
+      </w:r>
+      <w:r>
+        <w:rPr>
+          <w:lang w:val="en-GB"/>
+        </w:rPr>
+        <w:t>(cellular composition)</w:t>
+      </w:r>
+      <w:r>
+        <w:rPr>
+          <w:color w:val="ED7D31" w:themeColor="accent2"/>
+          <w:lang w:val="en-GB"/>
+        </w:rPr>
+        <w:t>, or histological structure and organization of cells</w:t>
       </w:r>
       <w:r>
         <w:rPr>
@@ -849,48 +936,8 @@
         </w:rPr>
         <w:t>.</w:t>
       </w:r>
-    </w:p>
-    <w:p>
-      <w:pPr>
-        <w:rPr>
-          <w:lang w:val="en-GB"/>
-        </w:rPr>
-      </w:pPr>
-    </w:p>
-    <w:p>
-      <w:pPr>
-        <w:rPr>
-          <w:lang w:val="en-GB"/>
-        </w:rPr>
-      </w:pPr>
-      <w:r>
-        <w:rPr>
-          <w:lang w:val="en-GB"/>
-        </w:rPr>
-        <w:t>The cortex is mapped into fifty different functional areas known as Brodmann</w:t>
-      </w:r>
-      <w:r>
-        <w:rPr>
-          <w:lang w:val="en-GB"/>
-        </w:rPr>
-        <w:t>’</w:t>
-      </w:r>
-      <w:r>
-        <w:rPr>
-          <w:lang w:val="en-GB"/>
-        </w:rPr>
-        <w:t xml:space="preserve">s areas, defined </w:t>
-      </w:r>
-      <w:r>
-        <w:rPr>
-          <w:color w:val="ED7D31" w:themeColor="accent2"/>
-          <w:lang w:val="en-GB"/>
-        </w:rPr>
-        <w:t>by its cytoarchitecture</w:t>
-      </w:r>
-      <w:r>
-        <w:rPr>
-          <w:color w:val="ED7D31" w:themeColor="accent2"/>
+      <w:r>
+        <w:rPr>
           <w:lang w:val="en-GB"/>
         </w:rPr>
         <w:t xml:space="preserve"> </w:t>
@@ -899,38 +946,27 @@
         <w:rPr>
           <w:lang w:val="en-GB"/>
         </w:rPr>
-        <w:t>(cellular composition)</w:t>
-      </w:r>
-      <w:r>
-        <w:rPr>
-          <w:color w:val="ED7D31" w:themeColor="accent2"/>
-          <w:lang w:val="en-GB"/>
-        </w:rPr>
-        <w:t>, or histological structure and organization of cells</w:t>
-      </w:r>
-      <w:r>
-        <w:rPr>
-          <w:lang w:val="en-GB"/>
-        </w:rPr>
-        <w:t>.</w:t>
-      </w:r>
-      <w:r>
-        <w:rPr>
-          <w:lang w:val="en-GB"/>
-        </w:rPr>
-        <w:t xml:space="preserve"> </w:t>
-      </w:r>
-      <w:r>
-        <w:rPr>
-          <w:lang w:val="en-GB"/>
-        </w:rPr>
         <w:t xml:space="preserve">One scheme widely used </w:t>
       </w:r>
       <w:r>
         <w:rPr>
           <w:lang w:val="en-GB"/>
         </w:rPr>
-        <w:t xml:space="preserve">(from Korbinian Brodmann) </w:t>
+        <w:t xml:space="preserve">(from </w:t>
+      </w:r>
+      <w:proofErr w:type="spellStart"/>
+      <w:r>
+        <w:rPr>
+          <w:lang w:val="en-GB"/>
+        </w:rPr>
+        <w:t>Korbinian</w:t>
+      </w:r>
+      <w:proofErr w:type="spellEnd"/>
+      <w:r>
+        <w:rPr>
+          <w:lang w:val="en-GB"/>
+        </w:rPr>
+        <w:t xml:space="preserve"> Brodmann) </w:t>
       </w:r>
       <w:r>
         <w:rPr>
@@ -1597,7 +1633,21 @@
         <w:rPr>
           <w:lang w:val="en-GB"/>
         </w:rPr>
-        <w:t xml:space="preserve">Networks have a hidden layer of 128 neurons with ReLU as the activation function. Before the classification layer a dropout layer was added to avoid </w:t>
+        <w:t xml:space="preserve">Networks have a hidden layer of 128 neurons with </w:t>
+      </w:r>
+      <w:proofErr w:type="spellStart"/>
+      <w:r>
+        <w:rPr>
+          <w:lang w:val="en-GB"/>
+        </w:rPr>
+        <w:t>ReLU</w:t>
+      </w:r>
+      <w:proofErr w:type="spellEnd"/>
+      <w:r>
+        <w:rPr>
+          <w:lang w:val="en-GB"/>
+        </w:rPr>
+        <w:t xml:space="preserve"> as the activation function. Before the classification layer a dropout layer was added to avoid </w:t>
       </w:r>
       <w:r>
         <w:rPr>
@@ -1708,6 +1758,137 @@
         </w:rPr>
       </w:pPr>
       <w:hyperlink r:id="rId5" w:history="1">
+        <w:r>
+          <w:rPr>
+            <w:rStyle w:val="Hipervnculo"/>
+            <w:lang w:val="en-GB"/>
+          </w:rPr>
+          <w:t>https://en.wikipedia.org/wiki/Neuralo</w:t>
+        </w:r>
+        <w:r>
+          <w:rPr>
+            <w:rStyle w:val="Hipervnculo"/>
+            <w:lang w:val="en-GB"/>
+          </w:rPr>
+          <w:t>s</w:t>
+        </w:r>
+        <w:r>
+          <w:rPr>
+            <w:rStyle w:val="Hipervnculo"/>
+            <w:lang w:val="en-GB"/>
+          </w:rPr>
+          <w:t>cillation</w:t>
+        </w:r>
+      </w:hyperlink>
+    </w:p>
+    <w:p>
+      <w:pPr>
+        <w:rPr>
+          <w:lang w:val="en-GB"/>
+        </w:rPr>
+      </w:pPr>
+      <w:hyperlink r:id="rId6" w:history="1">
+        <w:r>
+          <w:rPr>
+            <w:rStyle w:val="Hipervnculo"/>
+            <w:lang w:val="en-GB"/>
+          </w:rPr>
+          <w:t>https://en.wikipedia.org/wiki/Seizure</w:t>
+        </w:r>
+      </w:hyperlink>
+    </w:p>
+    <w:p>
+      <w:pPr>
+        <w:rPr>
+          <w:lang w:val="en-GB"/>
+        </w:rPr>
+      </w:pPr>
+      <w:hyperlink r:id="rId7" w:history="1">
+        <w:r>
+          <w:rPr>
+            <w:rStyle w:val="Hipervnculo"/>
+            <w:lang w:val="en-GB"/>
+          </w:rPr>
+          <w:t>http://en.wikibooks.org/wiki/LaTeX</w:t>
+        </w:r>
+      </w:hyperlink>
+    </w:p>
+    <w:p>
+      <w:pPr>
+        <w:rPr>
+          <w:lang w:val="en-GB"/>
+        </w:rPr>
+      </w:pPr>
+      <w:hyperlink r:id="rId8" w:history="1">
+        <w:r>
+          <w:rPr>
+            <w:rStyle w:val="Hipervnculo"/>
+            <w:lang w:val="en-GB"/>
+          </w:rPr>
+          <w:t>http://www.acnweb.org/acta/2002182104.pdf</w:t>
+        </w:r>
+      </w:hyperlink>
+    </w:p>
+    <w:p>
+      <w:pPr>
+        <w:rPr>
+          <w:lang w:val="en-GB"/>
+        </w:rPr>
+      </w:pPr>
+      <w:hyperlink r:id="rId9" w:history="1">
+        <w:r>
+          <w:rPr>
+            <w:rStyle w:val="Hipervnculo"/>
+            <w:lang w:val="en-GB"/>
+          </w:rPr>
+          <w:t>https://arxiv.org/pdf/1908.10432v1.pdf</w:t>
+        </w:r>
+      </w:hyperlink>
+    </w:p>
+    <w:p>
+      <w:pPr>
+        <w:rPr>
+          <w:lang w:val="en-GB"/>
+        </w:rPr>
+      </w:pPr>
+      <w:hyperlink r:id="rId10" w:history="1">
+        <w:r>
+          <w:rPr>
+            <w:rStyle w:val="Hipervnculo"/>
+            <w:lang w:val="en-GB"/>
+          </w:rPr>
+          <w:t>https://paperswithcode.com/dataset/chb-mit</w:t>
+        </w:r>
+      </w:hyperlink>
+    </w:p>
+    <w:p>
+      <w:pPr>
+        <w:rPr>
+          <w:lang w:val="en-GB"/>
+        </w:rPr>
+      </w:pPr>
+    </w:p>
+    <w:p>
+      <w:pPr>
+        <w:rPr>
+          <w:lang w:val="en-GB"/>
+        </w:rPr>
+      </w:pPr>
+    </w:p>
+    <w:p>
+      <w:pPr>
+        <w:rPr>
+          <w:lang w:val="en-GB"/>
+        </w:rPr>
+      </w:pPr>
+    </w:p>
+    <w:p>
+      <w:pPr>
+        <w:rPr>
+          <w:lang w:val="en-GB"/>
+        </w:rPr>
+      </w:pPr>
+      <w:hyperlink r:id="rId11" w:history="1">
         <w:r>
           <w:rPr>
             <w:rStyle w:val="Hipervnculo"/>
@@ -1723,7 +1904,7 @@
           <w:lang w:val="en-GB"/>
         </w:rPr>
       </w:pPr>
-      <w:hyperlink r:id="rId6" w:history="1">
+      <w:hyperlink r:id="rId12" w:history="1">
         <w:r>
           <w:rPr>
             <w:rStyle w:val="Hipervnculo"/>
@@ -1739,7 +1920,7 @@
           <w:lang w:val="en-GB"/>
         </w:rPr>
       </w:pPr>
-      <w:hyperlink r:id="rId7" w:history="1">
+      <w:hyperlink r:id="rId13" w:history="1">
         <w:r>
           <w:rPr>
             <w:rStyle w:val="Hipervnculo"/>
@@ -1755,7 +1936,7 @@
           <w:lang w:val="en-GB"/>
         </w:rPr>
       </w:pPr>
-      <w:hyperlink r:id="rId8" w:history="1">
+      <w:hyperlink r:id="rId14" w:history="1">
         <w:r>
           <w:rPr>
             <w:rStyle w:val="Hipervnculo"/>
@@ -1771,7 +1952,7 @@
           <w:lang w:val="en-GB"/>
         </w:rPr>
       </w:pPr>
-      <w:hyperlink r:id="rId9" w:history="1">
+      <w:hyperlink r:id="rId15" w:history="1">
         <w:r>
           <w:rPr>
             <w:rStyle w:val="Hipervnculo"/>
@@ -1787,7 +1968,7 @@
           <w:lang w:val="en-GB"/>
         </w:rPr>
       </w:pPr>
-      <w:hyperlink r:id="rId10" w:history="1">
+      <w:hyperlink r:id="rId16" w:history="1">
         <w:r>
           <w:rPr>
             <w:rStyle w:val="Hipervnculo"/>
@@ -1810,7 +1991,7 @@
           <w:lang w:val="en-GB"/>
         </w:rPr>
       </w:pPr>
-      <w:hyperlink r:id="rId11" w:history="1">
+      <w:hyperlink r:id="rId17" w:anchor="Functions" w:history="1">
         <w:r>
           <w:rPr>
             <w:rStyle w:val="Hipervnculo"/>
@@ -1826,7 +2007,7 @@
           <w:lang w:val="en-GB"/>
         </w:rPr>
       </w:pPr>
-      <w:hyperlink r:id="rId12" w:history="1">
+      <w:hyperlink r:id="rId18" w:history="1">
         <w:r>
           <w:rPr>
             <w:rStyle w:val="Hipervnculo"/>
@@ -1842,7 +2023,7 @@
           <w:lang w:val="en-GB"/>
         </w:rPr>
       </w:pPr>
-      <w:hyperlink r:id="rId13" w:history="1">
+      <w:hyperlink r:id="rId19" w:history="1">
         <w:r>
           <w:rPr>
             <w:rStyle w:val="Hipervnculo"/>
@@ -1865,7 +2046,7 @@
           <w:lang w:val="en-GB"/>
         </w:rPr>
       </w:pPr>
-      <w:hyperlink r:id="rId14" w:history="1">
+      <w:hyperlink r:id="rId20" w:history="1">
         <w:r>
           <w:rPr>
             <w:rStyle w:val="Hipervnculo"/>
@@ -1889,23 +2070,9 @@
           <w:szCs w:val="19"/>
           <w:shd w:val="clear" w:color="auto" w:fill="FFFFFF"/>
         </w:rPr>
-        <w:t>Michael Petrides (3 December 2013). </w:t>
-      </w:r>
-      <w:hyperlink r:id="rId15" w:history="1">
-        <w:r>
-          <w:rPr>
-            <w:rStyle w:val="Hipervnculo"/>
-            <w:rFonts w:ascii="Arial" w:hAnsi="Arial" w:cs="Arial"/>
-            <w:i/>
-            <w:iCs/>
-            <w:color w:val="3366BB"/>
-            <w:sz w:val="19"/>
-            <w:szCs w:val="19"/>
-            <w:shd w:val="clear" w:color="auto" w:fill="FFFFFF"/>
-          </w:rPr>
-          <w:t>Neuroanatomy of Language Regions of the Human Brain</w:t>
-        </w:r>
-      </w:hyperlink>
+        <w:t xml:space="preserve">Michael </w:t>
+      </w:r>
+      <w:proofErr w:type="spellStart"/>
       <w:r>
         <w:rPr>
           <w:rFonts w:ascii="Arial" w:hAnsi="Arial" w:cs="Arial"/>
@@ -1914,9 +2081,217 @@
           <w:szCs w:val="19"/>
           <w:shd w:val="clear" w:color="auto" w:fill="FFFFFF"/>
         </w:rPr>
-        <w:t>. Academic Press. p. 90. </w:t>
-      </w:r>
-      <w:hyperlink r:id="rId16" w:tooltip="ISBN (identifier)" w:history="1">
+        <w:t>Petrides</w:t>
+      </w:r>
+      <w:proofErr w:type="spellEnd"/>
+      <w:r>
+        <w:rPr>
+          <w:rFonts w:ascii="Arial" w:hAnsi="Arial" w:cs="Arial"/>
+          <w:color w:val="202122"/>
+          <w:sz w:val="19"/>
+          <w:szCs w:val="19"/>
+          <w:shd w:val="clear" w:color="auto" w:fill="FFFFFF"/>
+        </w:rPr>
+        <w:t xml:space="preserve"> (3 </w:t>
+      </w:r>
+      <w:proofErr w:type="spellStart"/>
+      <w:r>
+        <w:rPr>
+          <w:rFonts w:ascii="Arial" w:hAnsi="Arial" w:cs="Arial"/>
+          <w:color w:val="202122"/>
+          <w:sz w:val="19"/>
+          <w:szCs w:val="19"/>
+          <w:shd w:val="clear" w:color="auto" w:fill="FFFFFF"/>
+        </w:rPr>
+        <w:t>December</w:t>
+      </w:r>
+      <w:proofErr w:type="spellEnd"/>
+      <w:r>
+        <w:rPr>
+          <w:rFonts w:ascii="Arial" w:hAnsi="Arial" w:cs="Arial"/>
+          <w:color w:val="202122"/>
+          <w:sz w:val="19"/>
+          <w:szCs w:val="19"/>
+          <w:shd w:val="clear" w:color="auto" w:fill="FFFFFF"/>
+        </w:rPr>
+        <w:t xml:space="preserve"> 2013). </w:t>
+      </w:r>
+      <w:proofErr w:type="spellStart"/>
+      <w:r>
+        <w:fldChar w:fldCharType="begin"/>
+      </w:r>
+      <w:r>
+        <w:instrText xml:space="preserve"> HYPERLINK "https://books.google.com/books?id=DYlqAAAAQBAJ&amp;pg=PA90" </w:instrText>
+      </w:r>
+      <w:r>
+        <w:fldChar w:fldCharType="separate"/>
+      </w:r>
+      <w:r>
+        <w:rPr>
+          <w:rStyle w:val="Hipervnculo"/>
+          <w:rFonts w:ascii="Arial" w:hAnsi="Arial" w:cs="Arial"/>
+          <w:i/>
+          <w:iCs/>
+          <w:color w:val="3366BB"/>
+          <w:sz w:val="19"/>
+          <w:szCs w:val="19"/>
+          <w:shd w:val="clear" w:color="auto" w:fill="FFFFFF"/>
+        </w:rPr>
+        <w:t>Neuroanatomy</w:t>
+      </w:r>
+      <w:proofErr w:type="spellEnd"/>
+      <w:r>
+        <w:rPr>
+          <w:rStyle w:val="Hipervnculo"/>
+          <w:rFonts w:ascii="Arial" w:hAnsi="Arial" w:cs="Arial"/>
+          <w:i/>
+          <w:iCs/>
+          <w:color w:val="3366BB"/>
+          <w:sz w:val="19"/>
+          <w:szCs w:val="19"/>
+          <w:shd w:val="clear" w:color="auto" w:fill="FFFFFF"/>
+        </w:rPr>
+        <w:t xml:space="preserve"> of Language Regions of </w:t>
+      </w:r>
+      <w:proofErr w:type="spellStart"/>
+      <w:r>
+        <w:rPr>
+          <w:rStyle w:val="Hipervnculo"/>
+          <w:rFonts w:ascii="Arial" w:hAnsi="Arial" w:cs="Arial"/>
+          <w:i/>
+          <w:iCs/>
+          <w:color w:val="3366BB"/>
+          <w:sz w:val="19"/>
+          <w:szCs w:val="19"/>
+          <w:shd w:val="clear" w:color="auto" w:fill="FFFFFF"/>
+        </w:rPr>
+        <w:t>the</w:t>
+      </w:r>
+      <w:proofErr w:type="spellEnd"/>
+      <w:r>
+        <w:rPr>
+          <w:rStyle w:val="Hipervnculo"/>
+          <w:rFonts w:ascii="Arial" w:hAnsi="Arial" w:cs="Arial"/>
+          <w:i/>
+          <w:iCs/>
+          <w:color w:val="3366BB"/>
+          <w:sz w:val="19"/>
+          <w:szCs w:val="19"/>
+          <w:shd w:val="clear" w:color="auto" w:fill="FFFFFF"/>
+        </w:rPr>
+        <w:t xml:space="preserve"> </w:t>
+      </w:r>
+      <w:proofErr w:type="spellStart"/>
+      <w:r>
+        <w:rPr>
+          <w:rStyle w:val="Hipervnculo"/>
+          <w:rFonts w:ascii="Arial" w:hAnsi="Arial" w:cs="Arial"/>
+          <w:i/>
+          <w:iCs/>
+          <w:color w:val="3366BB"/>
+          <w:sz w:val="19"/>
+          <w:szCs w:val="19"/>
+          <w:shd w:val="clear" w:color="auto" w:fill="FFFFFF"/>
+        </w:rPr>
+        <w:t>Human</w:t>
+      </w:r>
+      <w:proofErr w:type="spellEnd"/>
+      <w:r>
+        <w:rPr>
+          <w:rStyle w:val="Hipervnculo"/>
+          <w:rFonts w:ascii="Arial" w:hAnsi="Arial" w:cs="Arial"/>
+          <w:i/>
+          <w:iCs/>
+          <w:color w:val="3366BB"/>
+          <w:sz w:val="19"/>
+          <w:szCs w:val="19"/>
+          <w:shd w:val="clear" w:color="auto" w:fill="FFFFFF"/>
+        </w:rPr>
+        <w:t xml:space="preserve"> </w:t>
+      </w:r>
+      <w:proofErr w:type="spellStart"/>
+      <w:r>
+        <w:rPr>
+          <w:rStyle w:val="Hipervnculo"/>
+          <w:rFonts w:ascii="Arial" w:hAnsi="Arial" w:cs="Arial"/>
+          <w:i/>
+          <w:iCs/>
+          <w:color w:val="3366BB"/>
+          <w:sz w:val="19"/>
+          <w:szCs w:val="19"/>
+          <w:shd w:val="clear" w:color="auto" w:fill="FFFFFF"/>
+        </w:rPr>
+        <w:t>Brain</w:t>
+      </w:r>
+      <w:proofErr w:type="spellEnd"/>
+      <w:r>
+        <w:rPr>
+          <w:rStyle w:val="Hipervnculo"/>
+          <w:rFonts w:ascii="Arial" w:hAnsi="Arial" w:cs="Arial"/>
+          <w:i/>
+          <w:iCs/>
+          <w:color w:val="3366BB"/>
+          <w:sz w:val="19"/>
+          <w:szCs w:val="19"/>
+          <w:shd w:val="clear" w:color="auto" w:fill="FFFFFF"/>
+        </w:rPr>
+        <w:fldChar w:fldCharType="end"/>
+      </w:r>
+      <w:r>
+        <w:rPr>
+          <w:rFonts w:ascii="Arial" w:hAnsi="Arial" w:cs="Arial"/>
+          <w:color w:val="202122"/>
+          <w:sz w:val="19"/>
+          <w:szCs w:val="19"/>
+          <w:shd w:val="clear" w:color="auto" w:fill="FFFFFF"/>
+        </w:rPr>
+        <w:t xml:space="preserve">. </w:t>
+      </w:r>
+      <w:proofErr w:type="spellStart"/>
+      <w:r>
+        <w:rPr>
+          <w:rFonts w:ascii="Arial" w:hAnsi="Arial" w:cs="Arial"/>
+          <w:color w:val="202122"/>
+          <w:sz w:val="19"/>
+          <w:szCs w:val="19"/>
+          <w:shd w:val="clear" w:color="auto" w:fill="FFFFFF"/>
+        </w:rPr>
+        <w:t>Academic</w:t>
+      </w:r>
+      <w:proofErr w:type="spellEnd"/>
+      <w:r>
+        <w:rPr>
+          <w:rFonts w:ascii="Arial" w:hAnsi="Arial" w:cs="Arial"/>
+          <w:color w:val="202122"/>
+          <w:sz w:val="19"/>
+          <w:szCs w:val="19"/>
+          <w:shd w:val="clear" w:color="auto" w:fill="FFFFFF"/>
+        </w:rPr>
+        <w:t xml:space="preserve"> </w:t>
+      </w:r>
+      <w:proofErr w:type="spellStart"/>
+      <w:r>
+        <w:rPr>
+          <w:rFonts w:ascii="Arial" w:hAnsi="Arial" w:cs="Arial"/>
+          <w:color w:val="202122"/>
+          <w:sz w:val="19"/>
+          <w:szCs w:val="19"/>
+          <w:shd w:val="clear" w:color="auto" w:fill="FFFFFF"/>
+        </w:rPr>
+        <w:t>Press</w:t>
+      </w:r>
+      <w:proofErr w:type="spellEnd"/>
+      <w:r>
+        <w:rPr>
+          <w:rFonts w:ascii="Arial" w:hAnsi="Arial" w:cs="Arial"/>
+          <w:color w:val="202122"/>
+          <w:sz w:val="19"/>
+          <w:szCs w:val="19"/>
+          <w:shd w:val="clear" w:color="auto" w:fill="FFFFFF"/>
+        </w:rPr>
+        <w:t>. p. 90. </w:t>
+      </w:r>
+      <w:hyperlink r:id="rId21" w:tooltip="ISBN (identifier)" w:history="1">
         <w:r>
           <w:rPr>
             <w:rStyle w:val="Hipervnculo"/>
@@ -1939,7 +2314,7 @@
         </w:rPr>
         <w:t> </w:t>
       </w:r>
-      <w:hyperlink r:id="rId17" w:tooltip="Special:BookSources/978-0-12-405931-3" w:history="1">
+      <w:hyperlink r:id="rId22" w:tooltip="Special:BookSources/978-0-12-405931-3" w:history="1">
         <w:r>
           <w:rPr>
             <w:rStyle w:val="Hipervnculo"/>

</xml_diff>

<commit_message>
Agregar objetivos i pasos a realizar, en notas
</commit_message>
<xml_diff>
--- a/Documentation/Notes.docx
+++ b/Documentation/Notes.docx
@@ -532,35 +532,7 @@
         <w:rPr>
           <w:lang w:val="en-GB"/>
         </w:rPr>
-        <w:t xml:space="preserve">Projection </w:t>
-      </w:r>
-      <w:proofErr w:type="spellStart"/>
-      <w:r>
-        <w:rPr>
-          <w:lang w:val="en-GB"/>
-        </w:rPr>
-        <w:t>fiber</w:t>
-      </w:r>
-      <w:proofErr w:type="spellEnd"/>
-      <w:r>
-        <w:rPr>
-          <w:lang w:val="en-GB"/>
-        </w:rPr>
-        <w:t xml:space="preserve">: Are neurons found in the central nervous system and only establish synapses with other neurons, these consist of efferent and afferent </w:t>
-      </w:r>
-      <w:proofErr w:type="spellStart"/>
-      <w:r>
-        <w:rPr>
-          <w:lang w:val="en-GB"/>
-        </w:rPr>
-        <w:t>fibers</w:t>
-      </w:r>
-      <w:proofErr w:type="spellEnd"/>
-      <w:r>
-        <w:rPr>
-          <w:lang w:val="en-GB"/>
-        </w:rPr>
-        <w:t xml:space="preserve"> uniting the cortex with the lower parts of the brain and with the spinal cord.</w:t>
+        <w:t>Projection fiber: Are neurons found in the central nervous system and only establish synapses with other neurons, these consist of efferent and afferent fibers uniting the cortex with the lower parts of the brain and with the spinal cord.</w:t>
       </w:r>
     </w:p>
     <w:p>
@@ -952,21 +924,7 @@
         <w:rPr>
           <w:lang w:val="en-GB"/>
         </w:rPr>
-        <w:t xml:space="preserve">(from </w:t>
-      </w:r>
-      <w:proofErr w:type="spellStart"/>
-      <w:r>
-        <w:rPr>
-          <w:lang w:val="en-GB"/>
-        </w:rPr>
-        <w:t>Korbinian</w:t>
-      </w:r>
-      <w:proofErr w:type="spellEnd"/>
-      <w:r>
-        <w:rPr>
-          <w:lang w:val="en-GB"/>
-        </w:rPr>
-        <w:t xml:space="preserve"> Brodmann) </w:t>
+        <w:t xml:space="preserve">(from Korbinian Brodmann) </w:t>
       </w:r>
       <w:r>
         <w:rPr>
@@ -1633,21 +1591,7 @@
         <w:rPr>
           <w:lang w:val="en-GB"/>
         </w:rPr>
-        <w:t xml:space="preserve">Networks have a hidden layer of 128 neurons with </w:t>
-      </w:r>
-      <w:proofErr w:type="spellStart"/>
-      <w:r>
-        <w:rPr>
-          <w:lang w:val="en-GB"/>
-        </w:rPr>
-        <w:t>ReLU</w:t>
-      </w:r>
-      <w:proofErr w:type="spellEnd"/>
-      <w:r>
-        <w:rPr>
-          <w:lang w:val="en-GB"/>
-        </w:rPr>
-        <w:t xml:space="preserve"> as the activation function. Before the classification layer a dropout layer was added to avoid </w:t>
+        <w:t xml:space="preserve">Networks have a hidden layer of 128 neurons with ReLU as the activation function. Before the classification layer a dropout layer was added to avoid </w:t>
       </w:r>
       <w:r>
         <w:rPr>
@@ -1737,6 +1681,475 @@
           <w:lang w:val="en-GB"/>
         </w:rPr>
       </w:pPr>
+    </w:p>
+    <w:p>
+      <w:pPr>
+        <w:rPr>
+          <w:lang w:val="en-GB"/>
+        </w:rPr>
+      </w:pPr>
+      <w:r>
+        <w:rPr>
+          <w:lang w:val="en-GB"/>
+        </w:rPr>
+        <w:t>Objectives</w:t>
+      </w:r>
+    </w:p>
+    <w:p>
+      <w:pPr>
+        <w:rPr>
+          <w:lang w:val="en-GB"/>
+        </w:rPr>
+      </w:pPr>
+      <w:r>
+        <w:rPr>
+          <w:lang w:val="en-GB"/>
+        </w:rPr>
+        <w:t>There are two main objectives in this paper. The first objective is to find the best way to treat, analyse and classify data before feeding it to the deep learning algorithms, for example, as a continuous stream of sequence, dividing data per subject</w:t>
+      </w:r>
+      <w:r>
+        <w:rPr>
+          <w:lang w:val="en-GB"/>
+        </w:rPr>
+        <w:t>…</w:t>
+      </w:r>
+      <w:r>
+        <w:rPr>
+          <w:lang w:val="en-GB"/>
+        </w:rPr>
+        <w:t xml:space="preserve">  o</w:t>
+      </w:r>
+      <w:r>
+        <w:rPr>
+          <w:lang w:val="en-GB"/>
+        </w:rPr>
+        <w:t>r</w:t>
+      </w:r>
+      <w:r>
+        <w:rPr>
+          <w:lang w:val="en-GB"/>
+        </w:rPr>
+        <w:t xml:space="preserve"> trying</w:t>
+      </w:r>
+      <w:r>
+        <w:rPr>
+          <w:lang w:val="en-GB"/>
+        </w:rPr>
+        <w:t xml:space="preserve"> different </w:t>
+      </w:r>
+      <w:r>
+        <w:rPr>
+          <w:lang w:val="en-GB"/>
+        </w:rPr>
+        <w:t xml:space="preserve">test/train </w:t>
+      </w:r>
+      <w:r>
+        <w:rPr>
+          <w:lang w:val="en-GB"/>
+        </w:rPr>
+        <w:t>strategies such as leave one out</w:t>
+      </w:r>
+      <w:r>
+        <w:rPr>
+          <w:lang w:val="en-GB"/>
+        </w:rPr>
+        <w:t>, 50/50</w:t>
+      </w:r>
+      <w:r>
+        <w:rPr>
+          <w:lang w:val="en-GB"/>
+        </w:rPr>
+        <w:t>…</w:t>
+      </w:r>
+      <w:r>
+        <w:rPr>
+          <w:lang w:val="en-GB"/>
+        </w:rPr>
+        <w:t xml:space="preserve"> The second main objective of this paper is to try to find which algorithms architectures have better results with the data, for example CNN, Transformer, SVM</w:t>
+      </w:r>
+      <w:r>
+        <w:rPr>
+          <w:lang w:val="en-GB"/>
+        </w:rPr>
+        <w:t>…</w:t>
+      </w:r>
+    </w:p>
+    <w:p>
+      <w:pPr>
+        <w:rPr>
+          <w:lang w:val="en-GB"/>
+        </w:rPr>
+      </w:pPr>
+    </w:p>
+    <w:p>
+      <w:pPr>
+        <w:rPr>
+          <w:lang w:val="en-GB"/>
+        </w:rPr>
+      </w:pPr>
+      <w:r>
+        <w:rPr>
+          <w:lang w:val="en-GB"/>
+        </w:rPr>
+        <w:t>Tasks</w:t>
+      </w:r>
+    </w:p>
+    <w:p>
+      <w:pPr>
+        <w:rPr>
+          <w:lang w:val="en-GB"/>
+        </w:rPr>
+      </w:pPr>
+    </w:p>
+    <w:p>
+      <w:pPr>
+        <w:rPr>
+          <w:lang w:val="en-GB"/>
+        </w:rPr>
+      </w:pPr>
+      <w:r>
+        <w:rPr>
+          <w:lang w:val="en-GB"/>
+        </w:rPr>
+        <w:t xml:space="preserve">To start from somewhere the first task will be to use an already done deep learning algorithm from the research group IAM from the CVC, which is working on </w:t>
+      </w:r>
+      <w:r>
+        <w:rPr>
+          <w:lang w:val="en-GB"/>
+        </w:rPr>
+        <w:t>a framework to determine the optimal architecture for cognitive state recognition from EEG signals</w:t>
+      </w:r>
+      <w:r>
+        <w:rPr>
+          <w:lang w:val="en-GB"/>
+        </w:rPr>
+        <w:t>, with the objective to answer different questions:</w:t>
+      </w:r>
+    </w:p>
+    <w:p>
+      <w:pPr>
+        <w:pStyle w:val="Prrafodelista"/>
+        <w:numPr>
+          <w:ilvl w:val="0"/>
+          <w:numId w:val="2"/>
+        </w:numPr>
+        <w:rPr>
+          <w:lang w:val="en-GB"/>
+        </w:rPr>
+      </w:pPr>
+      <w:r>
+        <w:rPr>
+          <w:lang w:val="en-GB"/>
+        </w:rPr>
+        <w:t xml:space="preserve">How to combine the signals to create the input features for feature extraction? In this case, </w:t>
+      </w:r>
+      <w:r>
+        <w:rPr>
+          <w:lang w:val="en-GB"/>
+        </w:rPr>
+        <w:t xml:space="preserve">having </w:t>
+      </w:r>
+      <w:r>
+        <w:rPr>
+          <w:lang w:val="en-GB"/>
+        </w:rPr>
+        <w:t>14 sensors x 5 waves, so 70 raw signals. These signals can be concatenated, or projected. As well, in case of projection, the weights can be equal or learned.</w:t>
+      </w:r>
+    </w:p>
+    <w:p>
+      <w:pPr>
+        <w:pStyle w:val="Prrafodelista"/>
+        <w:numPr>
+          <w:ilvl w:val="0"/>
+          <w:numId w:val="2"/>
+        </w:numPr>
+        <w:rPr>
+          <w:lang w:val="en-GB"/>
+        </w:rPr>
+      </w:pPr>
+      <w:r>
+        <w:rPr>
+          <w:lang w:val="en-GB"/>
+        </w:rPr>
+        <w:t>W</w:t>
+      </w:r>
+      <w:r>
+        <w:rPr>
+          <w:lang w:val="en-GB"/>
+        </w:rPr>
+        <w:t>hich neural network is the best performer?</w:t>
+      </w:r>
+    </w:p>
+    <w:p>
+      <w:pPr>
+        <w:pStyle w:val="Prrafodelista"/>
+        <w:numPr>
+          <w:ilvl w:val="0"/>
+          <w:numId w:val="2"/>
+        </w:numPr>
+        <w:rPr>
+          <w:lang w:val="en-GB"/>
+        </w:rPr>
+      </w:pPr>
+      <w:r>
+        <w:rPr>
+          <w:lang w:val="en-GB"/>
+        </w:rPr>
+        <w:t>Is it better to ensemble the different classifiers before combining the signals?</w:t>
+      </w:r>
+    </w:p>
+    <w:p>
+      <w:pPr>
+        <w:rPr>
+          <w:lang w:val="en-GB"/>
+        </w:rPr>
+      </w:pPr>
+    </w:p>
+    <w:p>
+      <w:pPr>
+        <w:rPr>
+          <w:lang w:val="en-GB"/>
+        </w:rPr>
+      </w:pPr>
+      <w:r>
+        <w:rPr>
+          <w:lang w:val="en-GB"/>
+        </w:rPr>
+        <w:lastRenderedPageBreak/>
+        <w:t>This framework was originally intended to study brain workload, so,</w:t>
+      </w:r>
+      <w:r>
+        <w:rPr>
+          <w:lang w:val="en-GB"/>
+        </w:rPr>
+        <w:t xml:space="preserve"> within this framework, the idea is </w:t>
+      </w:r>
+      <w:r>
+        <w:rPr>
+          <w:lang w:val="en-GB"/>
+        </w:rPr>
+        <w:t>to modify it</w:t>
+      </w:r>
+      <w:r>
+        <w:rPr>
+          <w:lang w:val="en-GB"/>
+        </w:rPr>
+        <w:t xml:space="preserve"> </w:t>
+      </w:r>
+      <w:r>
+        <w:rPr>
+          <w:lang w:val="en-GB"/>
+        </w:rPr>
+        <w:t>to fulfil the objective of this paper</w:t>
+      </w:r>
+      <w:r>
+        <w:rPr>
+          <w:lang w:val="en-GB"/>
+        </w:rPr>
+        <w:t>,</w:t>
+      </w:r>
+      <w:r>
+        <w:rPr>
+          <w:lang w:val="en-GB"/>
+        </w:rPr>
+        <w:t xml:space="preserve"> </w:t>
+      </w:r>
+      <w:r>
+        <w:rPr>
+          <w:lang w:val="en-GB"/>
+        </w:rPr>
+        <w:t xml:space="preserve">clinic seizure detection. </w:t>
+      </w:r>
+      <w:r>
+        <w:rPr>
+          <w:lang w:val="en-GB"/>
+        </w:rPr>
+        <w:t>In this paper, different strategies will be applied on the input data of the algorithm to further study it</w:t>
+      </w:r>
+      <w:r>
+        <w:rPr>
+          <w:lang w:val="en-GB"/>
+        </w:rPr>
+        <w:t>’</w:t>
+      </w:r>
+      <w:r>
+        <w:rPr>
+          <w:lang w:val="en-GB"/>
+        </w:rPr>
+        <w:t>s capabilities.</w:t>
+      </w:r>
+    </w:p>
+    <w:p>
+      <w:pPr>
+        <w:rPr>
+          <w:lang w:val="en-GB"/>
+        </w:rPr>
+      </w:pPr>
+    </w:p>
+    <w:p>
+      <w:pPr>
+        <w:rPr>
+          <w:lang w:val="en-GB"/>
+        </w:rPr>
+      </w:pPr>
+      <w:r>
+        <w:rPr>
+          <w:lang w:val="en-GB"/>
+        </w:rPr>
+        <w:t>If this itself it</w:t>
+      </w:r>
+      <w:r>
+        <w:rPr>
+          <w:lang w:val="en-GB"/>
+        </w:rPr>
+        <w:t>’</w:t>
+      </w:r>
+      <w:r>
+        <w:rPr>
+          <w:lang w:val="en-GB"/>
+        </w:rPr>
+        <w:t xml:space="preserve">s already done </w:t>
+      </w:r>
+      <w:r>
+        <w:rPr>
+          <w:lang w:val="en-GB"/>
+        </w:rPr>
+        <w:t xml:space="preserve">within the period of completion of this research and there is still time for more tasks, </w:t>
+      </w:r>
+      <w:r>
+        <w:rPr>
+          <w:lang w:val="en-GB"/>
+        </w:rPr>
+        <w:t>a new neural network will be created. A deep search on what architectures there are, and which suits better for this work will be done and a new model will be created from scratch.</w:t>
+      </w:r>
+    </w:p>
+    <w:p>
+      <w:pPr>
+        <w:rPr>
+          <w:lang w:val="en-GB"/>
+        </w:rPr>
+      </w:pPr>
+    </w:p>
+    <w:p>
+      <w:pPr>
+        <w:rPr>
+          <w:lang w:val="en-GB"/>
+        </w:rPr>
+      </w:pPr>
+      <w:r>
+        <w:rPr>
+          <w:lang w:val="en-GB"/>
+        </w:rPr>
+        <w:t>Gantt Diagram</w:t>
+      </w:r>
+    </w:p>
+    <w:p>
+      <w:pPr>
+        <w:rPr>
+          <w:lang w:val="en-GB"/>
+        </w:rPr>
+      </w:pPr>
+    </w:p>
+    <w:p>
+      <w:pPr>
+        <w:rPr>
+          <w:lang w:val="en-GB"/>
+        </w:rPr>
+      </w:pPr>
+      <w:r>
+        <w:rPr>
+          <w:lang w:val="en-GB"/>
+        </w:rPr>
+        <w:drawing>
+          <wp:inline distT="0" distB="0" distL="0" distR="0" wp14:anchorId="4DFA4099" wp14:editId="43739AAF">
+            <wp:extent cx="5400040" cy="836930"/>
+            <wp:effectExtent l="0" t="0" r="0" b="1270"/>
+            <wp:docPr id="1" name="Imagen 1"/>
+            <wp:cNvGraphicFramePr>
+              <a:graphicFrameLocks xmlns:a="http://schemas.openxmlformats.org/drawingml/2006/main" noChangeAspect="1"/>
+            </wp:cNvGraphicFramePr>
+            <a:graphic xmlns:a="http://schemas.openxmlformats.org/drawingml/2006/main">
+              <a:graphicData uri="http://schemas.openxmlformats.org/drawingml/2006/picture">
+                <pic:pic xmlns:pic="http://schemas.openxmlformats.org/drawingml/2006/picture">
+                  <pic:nvPicPr>
+                    <pic:cNvPr id="1" name=""/>
+                    <pic:cNvPicPr/>
+                  </pic:nvPicPr>
+                  <pic:blipFill>
+                    <a:blip r:embed="rId5"/>
+                    <a:stretch>
+                      <a:fillRect/>
+                    </a:stretch>
+                  </pic:blipFill>
+                  <pic:spPr>
+                    <a:xfrm>
+                      <a:off x="0" y="0"/>
+                      <a:ext cx="5400040" cy="836930"/>
+                    </a:xfrm>
+                    <a:prstGeom prst="rect">
+                      <a:avLst/>
+                    </a:prstGeom>
+                  </pic:spPr>
+                </pic:pic>
+              </a:graphicData>
+            </a:graphic>
+          </wp:inline>
+        </w:drawing>
+      </w:r>
+    </w:p>
+    <w:p>
+      <w:pPr>
+        <w:rPr>
+          <w:lang w:val="en-GB"/>
+        </w:rPr>
+      </w:pPr>
+      <w:r>
+        <w:rPr>
+          <w:lang w:val="en-GB"/>
+        </w:rPr>
+        <w:drawing>
+          <wp:inline distT="0" distB="0" distL="0" distR="0" wp14:anchorId="5B71A336" wp14:editId="314950C3">
+            <wp:extent cx="5400040" cy="695325"/>
+            <wp:effectExtent l="0" t="0" r="0" b="9525"/>
+            <wp:docPr id="2" name="Imagen 2"/>
+            <wp:cNvGraphicFramePr>
+              <a:graphicFrameLocks xmlns:a="http://schemas.openxmlformats.org/drawingml/2006/main" noChangeAspect="1"/>
+            </wp:cNvGraphicFramePr>
+            <a:graphic xmlns:a="http://schemas.openxmlformats.org/drawingml/2006/main">
+              <a:graphicData uri="http://schemas.openxmlformats.org/drawingml/2006/picture">
+                <pic:pic xmlns:pic="http://schemas.openxmlformats.org/drawingml/2006/picture">
+                  <pic:nvPicPr>
+                    <pic:cNvPr id="1" name=""/>
+                    <pic:cNvPicPr/>
+                  </pic:nvPicPr>
+                  <pic:blipFill>
+                    <a:blip r:embed="rId6"/>
+                    <a:stretch>
+                      <a:fillRect/>
+                    </a:stretch>
+                  </pic:blipFill>
+                  <pic:spPr>
+                    <a:xfrm>
+                      <a:off x="0" y="0"/>
+                      <a:ext cx="5400040" cy="695325"/>
+                    </a:xfrm>
+                    <a:prstGeom prst="rect">
+                      <a:avLst/>
+                    </a:prstGeom>
+                  </pic:spPr>
+                </pic:pic>
+              </a:graphicData>
+            </a:graphic>
+          </wp:inline>
+        </w:drawing>
+      </w:r>
+    </w:p>
+    <w:p>
+      <w:pPr>
+        <w:rPr>
+          <w:lang w:val="en-GB"/>
+        </w:rPr>
+      </w:pPr>
       <w:r>
         <w:rPr>
           <w:lang w:val="en-GB"/>
@@ -1757,27 +2170,13 @@
           <w:lang w:val="en-GB"/>
         </w:rPr>
       </w:pPr>
-      <w:hyperlink r:id="rId5" w:history="1">
+      <w:hyperlink r:id="rId7" w:history="1">
         <w:r>
           <w:rPr>
             <w:rStyle w:val="Hipervnculo"/>
             <w:lang w:val="en-GB"/>
           </w:rPr>
-          <w:t>https://en.wikipedia.org/wiki/Neuralo</w:t>
-        </w:r>
-        <w:r>
-          <w:rPr>
-            <w:rStyle w:val="Hipervnculo"/>
-            <w:lang w:val="en-GB"/>
-          </w:rPr>
-          <w:t>s</w:t>
-        </w:r>
-        <w:r>
-          <w:rPr>
-            <w:rStyle w:val="Hipervnculo"/>
-            <w:lang w:val="en-GB"/>
-          </w:rPr>
-          <w:t>cillation</w:t>
+          <w:t>https://en.wikipedia.org/wiki/Neuraloscillation</w:t>
         </w:r>
       </w:hyperlink>
     </w:p>
@@ -1787,7 +2186,7 @@
           <w:lang w:val="en-GB"/>
         </w:rPr>
       </w:pPr>
-      <w:hyperlink r:id="rId6" w:history="1">
+      <w:hyperlink r:id="rId8" w:history="1">
         <w:r>
           <w:rPr>
             <w:rStyle w:val="Hipervnculo"/>
@@ -1803,7 +2202,7 @@
           <w:lang w:val="en-GB"/>
         </w:rPr>
       </w:pPr>
-      <w:hyperlink r:id="rId7" w:history="1">
+      <w:hyperlink r:id="rId9" w:history="1">
         <w:r>
           <w:rPr>
             <w:rStyle w:val="Hipervnculo"/>
@@ -1819,7 +2218,7 @@
           <w:lang w:val="en-GB"/>
         </w:rPr>
       </w:pPr>
-      <w:hyperlink r:id="rId8" w:history="1">
+      <w:hyperlink r:id="rId10" w:history="1">
         <w:r>
           <w:rPr>
             <w:rStyle w:val="Hipervnculo"/>
@@ -1835,7 +2234,7 @@
           <w:lang w:val="en-GB"/>
         </w:rPr>
       </w:pPr>
-      <w:hyperlink r:id="rId9" w:history="1">
+      <w:hyperlink r:id="rId11" w:history="1">
         <w:r>
           <w:rPr>
             <w:rStyle w:val="Hipervnculo"/>
@@ -1851,7 +2250,7 @@
           <w:lang w:val="en-GB"/>
         </w:rPr>
       </w:pPr>
-      <w:hyperlink r:id="rId10" w:history="1">
+      <w:hyperlink r:id="rId12" w:history="1">
         <w:r>
           <w:rPr>
             <w:rStyle w:val="Hipervnculo"/>
@@ -1888,7 +2287,7 @@
           <w:lang w:val="en-GB"/>
         </w:rPr>
       </w:pPr>
-      <w:hyperlink r:id="rId11" w:history="1">
+      <w:hyperlink r:id="rId13" w:history="1">
         <w:r>
           <w:rPr>
             <w:rStyle w:val="Hipervnculo"/>
@@ -1904,7 +2303,7 @@
           <w:lang w:val="en-GB"/>
         </w:rPr>
       </w:pPr>
-      <w:hyperlink r:id="rId12" w:history="1">
+      <w:hyperlink r:id="rId14" w:history="1">
         <w:r>
           <w:rPr>
             <w:rStyle w:val="Hipervnculo"/>
@@ -1920,7 +2319,7 @@
           <w:lang w:val="en-GB"/>
         </w:rPr>
       </w:pPr>
-      <w:hyperlink r:id="rId13" w:history="1">
+      <w:hyperlink r:id="rId15" w:history="1">
         <w:r>
           <w:rPr>
             <w:rStyle w:val="Hipervnculo"/>
@@ -1936,7 +2335,7 @@
           <w:lang w:val="en-GB"/>
         </w:rPr>
       </w:pPr>
-      <w:hyperlink r:id="rId14" w:history="1">
+      <w:hyperlink r:id="rId16" w:history="1">
         <w:r>
           <w:rPr>
             <w:rStyle w:val="Hipervnculo"/>
@@ -1952,7 +2351,7 @@
           <w:lang w:val="en-GB"/>
         </w:rPr>
       </w:pPr>
-      <w:hyperlink r:id="rId15" w:history="1">
+      <w:hyperlink r:id="rId17" w:history="1">
         <w:r>
           <w:rPr>
             <w:rStyle w:val="Hipervnculo"/>
@@ -1968,7 +2367,7 @@
           <w:lang w:val="en-GB"/>
         </w:rPr>
       </w:pPr>
-      <w:hyperlink r:id="rId16" w:history="1">
+      <w:hyperlink r:id="rId18" w:history="1">
         <w:r>
           <w:rPr>
             <w:rStyle w:val="Hipervnculo"/>
@@ -1991,7 +2390,7 @@
           <w:lang w:val="en-GB"/>
         </w:rPr>
       </w:pPr>
-      <w:hyperlink r:id="rId17" w:anchor="Functions" w:history="1">
+      <w:hyperlink r:id="rId19" w:anchor="Functions" w:history="1">
         <w:r>
           <w:rPr>
             <w:rStyle w:val="Hipervnculo"/>
@@ -2007,7 +2406,7 @@
           <w:lang w:val="en-GB"/>
         </w:rPr>
       </w:pPr>
-      <w:hyperlink r:id="rId18" w:history="1">
+      <w:hyperlink r:id="rId20" w:history="1">
         <w:r>
           <w:rPr>
             <w:rStyle w:val="Hipervnculo"/>
@@ -2023,7 +2422,7 @@
           <w:lang w:val="en-GB"/>
         </w:rPr>
       </w:pPr>
-      <w:hyperlink r:id="rId19" w:history="1">
+      <w:hyperlink r:id="rId21" w:history="1">
         <w:r>
           <w:rPr>
             <w:rStyle w:val="Hipervnculo"/>
@@ -2046,7 +2445,7 @@
           <w:lang w:val="en-GB"/>
         </w:rPr>
       </w:pPr>
-      <w:hyperlink r:id="rId20" w:history="1">
+      <w:hyperlink r:id="rId22" w:history="1">
         <w:r>
           <w:rPr>
             <w:rStyle w:val="Hipervnculo"/>
@@ -2070,9 +2469,23 @@
           <w:szCs w:val="19"/>
           <w:shd w:val="clear" w:color="auto" w:fill="FFFFFF"/>
         </w:rPr>
-        <w:t xml:space="preserve">Michael </w:t>
-      </w:r>
-      <w:proofErr w:type="spellStart"/>
+        <w:t>Michael Petrides (3 December 2013). </w:t>
+      </w:r>
+      <w:hyperlink r:id="rId23" w:history="1">
+        <w:r>
+          <w:rPr>
+            <w:rStyle w:val="Hipervnculo"/>
+            <w:rFonts w:ascii="Arial" w:hAnsi="Arial" w:cs="Arial"/>
+            <w:i/>
+            <w:iCs/>
+            <w:color w:val="3366BB"/>
+            <w:sz w:val="19"/>
+            <w:szCs w:val="19"/>
+            <w:shd w:val="clear" w:color="auto" w:fill="FFFFFF"/>
+          </w:rPr>
+          <w:t>Neuroanatomy of Language Regions of the Human Brain</w:t>
+        </w:r>
+      </w:hyperlink>
       <w:r>
         <w:rPr>
           <w:rFonts w:ascii="Arial" w:hAnsi="Arial" w:cs="Arial"/>
@@ -2081,217 +2494,9 @@
           <w:szCs w:val="19"/>
           <w:shd w:val="clear" w:color="auto" w:fill="FFFFFF"/>
         </w:rPr>
-        <w:t>Petrides</w:t>
-      </w:r>
-      <w:proofErr w:type="spellEnd"/>
-      <w:r>
-        <w:rPr>
-          <w:rFonts w:ascii="Arial" w:hAnsi="Arial" w:cs="Arial"/>
-          <w:color w:val="202122"/>
-          <w:sz w:val="19"/>
-          <w:szCs w:val="19"/>
-          <w:shd w:val="clear" w:color="auto" w:fill="FFFFFF"/>
-        </w:rPr>
-        <w:t xml:space="preserve"> (3 </w:t>
-      </w:r>
-      <w:proofErr w:type="spellStart"/>
-      <w:r>
-        <w:rPr>
-          <w:rFonts w:ascii="Arial" w:hAnsi="Arial" w:cs="Arial"/>
-          <w:color w:val="202122"/>
-          <w:sz w:val="19"/>
-          <w:szCs w:val="19"/>
-          <w:shd w:val="clear" w:color="auto" w:fill="FFFFFF"/>
-        </w:rPr>
-        <w:t>December</w:t>
-      </w:r>
-      <w:proofErr w:type="spellEnd"/>
-      <w:r>
-        <w:rPr>
-          <w:rFonts w:ascii="Arial" w:hAnsi="Arial" w:cs="Arial"/>
-          <w:color w:val="202122"/>
-          <w:sz w:val="19"/>
-          <w:szCs w:val="19"/>
-          <w:shd w:val="clear" w:color="auto" w:fill="FFFFFF"/>
-        </w:rPr>
-        <w:t xml:space="preserve"> 2013). </w:t>
-      </w:r>
-      <w:proofErr w:type="spellStart"/>
-      <w:r>
-        <w:fldChar w:fldCharType="begin"/>
-      </w:r>
-      <w:r>
-        <w:instrText xml:space="preserve"> HYPERLINK "https://books.google.com/books?id=DYlqAAAAQBAJ&amp;pg=PA90" </w:instrText>
-      </w:r>
-      <w:r>
-        <w:fldChar w:fldCharType="separate"/>
-      </w:r>
-      <w:r>
-        <w:rPr>
-          <w:rStyle w:val="Hipervnculo"/>
-          <w:rFonts w:ascii="Arial" w:hAnsi="Arial" w:cs="Arial"/>
-          <w:i/>
-          <w:iCs/>
-          <w:color w:val="3366BB"/>
-          <w:sz w:val="19"/>
-          <w:szCs w:val="19"/>
-          <w:shd w:val="clear" w:color="auto" w:fill="FFFFFF"/>
-        </w:rPr>
-        <w:t>Neuroanatomy</w:t>
-      </w:r>
-      <w:proofErr w:type="spellEnd"/>
-      <w:r>
-        <w:rPr>
-          <w:rStyle w:val="Hipervnculo"/>
-          <w:rFonts w:ascii="Arial" w:hAnsi="Arial" w:cs="Arial"/>
-          <w:i/>
-          <w:iCs/>
-          <w:color w:val="3366BB"/>
-          <w:sz w:val="19"/>
-          <w:szCs w:val="19"/>
-          <w:shd w:val="clear" w:color="auto" w:fill="FFFFFF"/>
-        </w:rPr>
-        <w:t xml:space="preserve"> of Language Regions of </w:t>
-      </w:r>
-      <w:proofErr w:type="spellStart"/>
-      <w:r>
-        <w:rPr>
-          <w:rStyle w:val="Hipervnculo"/>
-          <w:rFonts w:ascii="Arial" w:hAnsi="Arial" w:cs="Arial"/>
-          <w:i/>
-          <w:iCs/>
-          <w:color w:val="3366BB"/>
-          <w:sz w:val="19"/>
-          <w:szCs w:val="19"/>
-          <w:shd w:val="clear" w:color="auto" w:fill="FFFFFF"/>
-        </w:rPr>
-        <w:t>the</w:t>
-      </w:r>
-      <w:proofErr w:type="spellEnd"/>
-      <w:r>
-        <w:rPr>
-          <w:rStyle w:val="Hipervnculo"/>
-          <w:rFonts w:ascii="Arial" w:hAnsi="Arial" w:cs="Arial"/>
-          <w:i/>
-          <w:iCs/>
-          <w:color w:val="3366BB"/>
-          <w:sz w:val="19"/>
-          <w:szCs w:val="19"/>
-          <w:shd w:val="clear" w:color="auto" w:fill="FFFFFF"/>
-        </w:rPr>
-        <w:t xml:space="preserve"> </w:t>
-      </w:r>
-      <w:proofErr w:type="spellStart"/>
-      <w:r>
-        <w:rPr>
-          <w:rStyle w:val="Hipervnculo"/>
-          <w:rFonts w:ascii="Arial" w:hAnsi="Arial" w:cs="Arial"/>
-          <w:i/>
-          <w:iCs/>
-          <w:color w:val="3366BB"/>
-          <w:sz w:val="19"/>
-          <w:szCs w:val="19"/>
-          <w:shd w:val="clear" w:color="auto" w:fill="FFFFFF"/>
-        </w:rPr>
-        <w:t>Human</w:t>
-      </w:r>
-      <w:proofErr w:type="spellEnd"/>
-      <w:r>
-        <w:rPr>
-          <w:rStyle w:val="Hipervnculo"/>
-          <w:rFonts w:ascii="Arial" w:hAnsi="Arial" w:cs="Arial"/>
-          <w:i/>
-          <w:iCs/>
-          <w:color w:val="3366BB"/>
-          <w:sz w:val="19"/>
-          <w:szCs w:val="19"/>
-          <w:shd w:val="clear" w:color="auto" w:fill="FFFFFF"/>
-        </w:rPr>
-        <w:t xml:space="preserve"> </w:t>
-      </w:r>
-      <w:proofErr w:type="spellStart"/>
-      <w:r>
-        <w:rPr>
-          <w:rStyle w:val="Hipervnculo"/>
-          <w:rFonts w:ascii="Arial" w:hAnsi="Arial" w:cs="Arial"/>
-          <w:i/>
-          <w:iCs/>
-          <w:color w:val="3366BB"/>
-          <w:sz w:val="19"/>
-          <w:szCs w:val="19"/>
-          <w:shd w:val="clear" w:color="auto" w:fill="FFFFFF"/>
-        </w:rPr>
-        <w:t>Brain</w:t>
-      </w:r>
-      <w:proofErr w:type="spellEnd"/>
-      <w:r>
-        <w:rPr>
-          <w:rStyle w:val="Hipervnculo"/>
-          <w:rFonts w:ascii="Arial" w:hAnsi="Arial" w:cs="Arial"/>
-          <w:i/>
-          <w:iCs/>
-          <w:color w:val="3366BB"/>
-          <w:sz w:val="19"/>
-          <w:szCs w:val="19"/>
-          <w:shd w:val="clear" w:color="auto" w:fill="FFFFFF"/>
-        </w:rPr>
-        <w:fldChar w:fldCharType="end"/>
-      </w:r>
-      <w:r>
-        <w:rPr>
-          <w:rFonts w:ascii="Arial" w:hAnsi="Arial" w:cs="Arial"/>
-          <w:color w:val="202122"/>
-          <w:sz w:val="19"/>
-          <w:szCs w:val="19"/>
-          <w:shd w:val="clear" w:color="auto" w:fill="FFFFFF"/>
-        </w:rPr>
-        <w:t xml:space="preserve">. </w:t>
-      </w:r>
-      <w:proofErr w:type="spellStart"/>
-      <w:r>
-        <w:rPr>
-          <w:rFonts w:ascii="Arial" w:hAnsi="Arial" w:cs="Arial"/>
-          <w:color w:val="202122"/>
-          <w:sz w:val="19"/>
-          <w:szCs w:val="19"/>
-          <w:shd w:val="clear" w:color="auto" w:fill="FFFFFF"/>
-        </w:rPr>
-        <w:t>Academic</w:t>
-      </w:r>
-      <w:proofErr w:type="spellEnd"/>
-      <w:r>
-        <w:rPr>
-          <w:rFonts w:ascii="Arial" w:hAnsi="Arial" w:cs="Arial"/>
-          <w:color w:val="202122"/>
-          <w:sz w:val="19"/>
-          <w:szCs w:val="19"/>
-          <w:shd w:val="clear" w:color="auto" w:fill="FFFFFF"/>
-        </w:rPr>
-        <w:t xml:space="preserve"> </w:t>
-      </w:r>
-      <w:proofErr w:type="spellStart"/>
-      <w:r>
-        <w:rPr>
-          <w:rFonts w:ascii="Arial" w:hAnsi="Arial" w:cs="Arial"/>
-          <w:color w:val="202122"/>
-          <w:sz w:val="19"/>
-          <w:szCs w:val="19"/>
-          <w:shd w:val="clear" w:color="auto" w:fill="FFFFFF"/>
-        </w:rPr>
-        <w:t>Press</w:t>
-      </w:r>
-      <w:proofErr w:type="spellEnd"/>
-      <w:r>
-        <w:rPr>
-          <w:rFonts w:ascii="Arial" w:hAnsi="Arial" w:cs="Arial"/>
-          <w:color w:val="202122"/>
-          <w:sz w:val="19"/>
-          <w:szCs w:val="19"/>
-          <w:shd w:val="clear" w:color="auto" w:fill="FFFFFF"/>
-        </w:rPr>
-        <w:t>. p. 90. </w:t>
-      </w:r>
-      <w:hyperlink r:id="rId21" w:tooltip="ISBN (identifier)" w:history="1">
+        <w:t>. Academic Press. p. 90. </w:t>
+      </w:r>
+      <w:hyperlink r:id="rId24" w:tooltip="ISBN (identifier)" w:history="1">
         <w:r>
           <w:rPr>
             <w:rStyle w:val="Hipervnculo"/>
@@ -2314,7 +2519,7 @@
         </w:rPr>
         <w:t> </w:t>
       </w:r>
-      <w:hyperlink r:id="rId22" w:tooltip="Special:BookSources/978-0-12-405931-3" w:history="1">
+      <w:hyperlink r:id="rId25" w:tooltip="Special:BookSources/978-0-12-405931-3" w:history="1">
         <w:r>
           <w:rPr>
             <w:rStyle w:val="Hipervnculo"/>

</xml_diff>

<commit_message>
Versión final del Informe Inicial, modificados word y latex
</commit_message>
<xml_diff>
--- a/Documentation/Notes.docx
+++ b/Documentation/Notes.docx
@@ -121,7 +121,19 @@
         <w:rPr>
           <w:lang w:val="en-GB"/>
         </w:rPr>
-        <w:t>n activity this paper tries to dig deeper using new technology like deep learning to try to understand what humans are incapable of doing.</w:t>
+        <w:t xml:space="preserve">n activity </w:t>
+      </w:r>
+      <w:r>
+        <w:rPr>
+          <w:lang w:val="en-GB"/>
+        </w:rPr>
+        <w:t>in this TFG</w:t>
+      </w:r>
+      <w:r>
+        <w:rPr>
+          <w:lang w:val="en-GB"/>
+        </w:rPr>
+        <w:t xml:space="preserve"> tries to dig deeper using new technology like deep learning to try to understand what humans are incapable of doing.</w:t>
       </w:r>
       <w:r>
         <w:rPr>
@@ -327,7 +339,25 @@
         <w:rPr>
           <w:lang w:val="en-GB"/>
         </w:rPr>
-        <w:t>Once everything is acknowledged objectives of this paper are settled for further research on this issue.</w:t>
+        <w:t xml:space="preserve">Once everything is acknowledged objectives of </w:t>
+      </w:r>
+      <w:r>
+        <w:rPr>
+          <w:lang w:val="en-GB"/>
+        </w:rPr>
+        <w:t>in this TFG</w:t>
+      </w:r>
+      <w:r>
+        <w:rPr>
+          <w:lang w:val="en-GB"/>
+        </w:rPr>
+        <w:t xml:space="preserve"> </w:t>
+      </w:r>
+      <w:r>
+        <w:rPr>
+          <w:lang w:val="en-GB"/>
+        </w:rPr>
+        <w:t>are settled for further research on this issue.</w:t>
       </w:r>
       <w:r>
         <w:rPr>
@@ -532,7 +562,35 @@
         <w:rPr>
           <w:lang w:val="en-GB"/>
         </w:rPr>
-        <w:t>Projection fiber: Are neurons found in the central nervous system and only establish synapses with other neurons, these consist of efferent and afferent fibers uniting the cortex with the lower parts of the brain and with the spinal cord.</w:t>
+        <w:t xml:space="preserve">Projection </w:t>
+      </w:r>
+      <w:proofErr w:type="spellStart"/>
+      <w:r>
+        <w:rPr>
+          <w:lang w:val="en-GB"/>
+        </w:rPr>
+        <w:t>fiber</w:t>
+      </w:r>
+      <w:proofErr w:type="spellEnd"/>
+      <w:r>
+        <w:rPr>
+          <w:lang w:val="en-GB"/>
+        </w:rPr>
+        <w:t xml:space="preserve">: Are neurons found in the central nervous system and only establish synapses with other neurons, these consist of efferent and afferent </w:t>
+      </w:r>
+      <w:proofErr w:type="spellStart"/>
+      <w:r>
+        <w:rPr>
+          <w:lang w:val="en-GB"/>
+        </w:rPr>
+        <w:t>fibers</w:t>
+      </w:r>
+      <w:proofErr w:type="spellEnd"/>
+      <w:r>
+        <w:rPr>
+          <w:lang w:val="en-GB"/>
+        </w:rPr>
+        <w:t xml:space="preserve"> uniting the cortex with the lower parts of the brain and with the spinal cord.</w:t>
       </w:r>
     </w:p>
     <w:p>
@@ -924,7 +982,21 @@
         <w:rPr>
           <w:lang w:val="en-GB"/>
         </w:rPr>
-        <w:t xml:space="preserve">(from Korbinian Brodmann) </w:t>
+        <w:t xml:space="preserve">(from </w:t>
+      </w:r>
+      <w:proofErr w:type="spellStart"/>
+      <w:r>
+        <w:rPr>
+          <w:lang w:val="en-GB"/>
+        </w:rPr>
+        <w:t>Korbinian</w:t>
+      </w:r>
+      <w:proofErr w:type="spellEnd"/>
+      <w:r>
+        <w:rPr>
+          <w:lang w:val="en-GB"/>
+        </w:rPr>
+        <w:t xml:space="preserve"> Brodmann) </w:t>
       </w:r>
       <w:r>
         <w:rPr>
@@ -1104,7 +1176,13 @@
         <w:rPr>
           <w:lang w:val="en-GB"/>
         </w:rPr>
-        <w:t>In this paper a study of mental workload is done in order to work more efficiently, healthier and to avoid accidents since workload compromises both performance and awareness</w:t>
+        <w:t>A</w:t>
+      </w:r>
+      <w:r>
+        <w:rPr>
+          <w:lang w:val="en-GB"/>
+        </w:rPr>
+        <w:t xml:space="preserve"> study of mental workload is done in order to work more efficiently, healthier and to avoid accidents since workload compromises both performance and awareness</w:t>
       </w:r>
       <w:r>
         <w:rPr>
@@ -1249,6 +1327,12 @@
         </w:rPr>
         <w:t xml:space="preserve"> but it is highly subjective</w:t>
       </w:r>
+      <w:r>
+        <w:rPr>
+          <w:lang w:val="en-GB"/>
+        </w:rPr>
+        <w:t>.</w:t>
+      </w:r>
     </w:p>
     <w:p>
       <w:pPr>
@@ -1317,7 +1401,14 @@
           <w:color w:val="ED7D31" w:themeColor="accent2"/>
           <w:lang w:val="en-GB"/>
         </w:rPr>
-        <w:t xml:space="preserve">In this paper the approach is to investigate </w:t>
+        <w:t>The</w:t>
+      </w:r>
+      <w:r>
+        <w:rPr>
+          <w:color w:val="ED7D31" w:themeColor="accent2"/>
+          <w:lang w:val="en-GB"/>
+        </w:rPr>
+        <w:t xml:space="preserve"> approach is to investigate </w:t>
       </w:r>
       <w:r>
         <w:rPr>
@@ -1591,7 +1682,21 @@
         <w:rPr>
           <w:lang w:val="en-GB"/>
         </w:rPr>
-        <w:t xml:space="preserve">Networks have a hidden layer of 128 neurons with ReLU as the activation function. Before the classification layer a dropout layer was added to avoid </w:t>
+        <w:t xml:space="preserve">Networks have a hidden layer of 128 neurons with </w:t>
+      </w:r>
+      <w:proofErr w:type="spellStart"/>
+      <w:r>
+        <w:rPr>
+          <w:lang w:val="en-GB"/>
+        </w:rPr>
+        <w:t>ReLU</w:t>
+      </w:r>
+      <w:proofErr w:type="spellEnd"/>
+      <w:r>
+        <w:rPr>
+          <w:lang w:val="en-GB"/>
+        </w:rPr>
+        <w:t xml:space="preserve"> as the activation function. Before the classification layer a dropout layer was added to avoid </w:t>
       </w:r>
       <w:r>
         <w:rPr>
@@ -1705,7 +1810,19 @@
         <w:rPr>
           <w:lang w:val="en-GB"/>
         </w:rPr>
-        <w:t>There are two main objectives in this paper. The first objective is to find the best way to treat, analyse and classify data before feeding it to the deep learning algorithms, for example, as a continuous stream of sequence, dividing data per subject</w:t>
+        <w:t xml:space="preserve">There are two main objectives in this </w:t>
+      </w:r>
+      <w:r>
+        <w:rPr>
+          <w:lang w:val="en-GB"/>
+        </w:rPr>
+        <w:t>TFG</w:t>
+      </w:r>
+      <w:r>
+        <w:rPr>
+          <w:lang w:val="en-GB"/>
+        </w:rPr>
+        <w:t>. The first objective is to find the best way to treat, analyse and classify data before feeding it to the deep learning algorithms, for example, as a continuous stream of sequence, dividing data per subject</w:t>
       </w:r>
       <w:r>
         <w:rPr>
@@ -1765,7 +1882,7 @@
         <w:rPr>
           <w:lang w:val="en-GB"/>
         </w:rPr>
-        <w:t xml:space="preserve"> The second main objective of this paper is to try to find which algorithms architectures have better results with the data, for example CNN, Transformer, SVM</w:t>
+        <w:t xml:space="preserve"> The second main objective is to try to find which algorithms architectures have better results with the data, for example CNN, Transformer, SVM</w:t>
       </w:r>
       <w:r>
         <w:rPr>
@@ -1940,13 +2057,7 @@
         <w:rPr>
           <w:lang w:val="en-GB"/>
         </w:rPr>
-        <w:t>to fulfil the objective of this paper</w:t>
-      </w:r>
-      <w:r>
-        <w:rPr>
-          <w:lang w:val="en-GB"/>
-        </w:rPr>
-        <w:t>,</w:t>
+        <w:t>to fulfil the objective of</w:t>
       </w:r>
       <w:r>
         <w:rPr>
@@ -1964,7 +2075,19 @@
         <w:rPr>
           <w:lang w:val="en-GB"/>
         </w:rPr>
-        <w:t>In this paper, different strategies will be applied on the input data of the algorithm to further study it</w:t>
+        <w:t xml:space="preserve">In this </w:t>
+      </w:r>
+      <w:r>
+        <w:rPr>
+          <w:lang w:val="en-GB"/>
+        </w:rPr>
+        <w:t>TFG</w:t>
+      </w:r>
+      <w:r>
+        <w:rPr>
+          <w:lang w:val="en-GB"/>
+        </w:rPr>
+        <w:t>, different strategies will be applied on the input data of the algorithm to further study it</w:t>
       </w:r>
       <w:r>
         <w:rPr>
@@ -2022,6 +2145,92 @@
         </w:rPr>
         <w:t>a new neural network will be created. A deep search on what architectures there are, and which suits better for this work will be done and a new model will be created from scratch.</w:t>
       </w:r>
+      <w:r>
+        <w:rPr>
+          <w:lang w:val="en-GB"/>
+        </w:rPr>
+        <w:t xml:space="preserve"> Afterword the models will be compared and reported to learn which preform better in different conditions.</w:t>
+      </w:r>
+    </w:p>
+    <w:p>
+      <w:pPr>
+        <w:rPr>
+          <w:lang w:val="en-GB"/>
+        </w:rPr>
+      </w:pPr>
+    </w:p>
+    <w:p>
+      <w:pPr>
+        <w:rPr>
+          <w:lang w:val="en-GB"/>
+        </w:rPr>
+      </w:pPr>
+      <w:proofErr w:type="spellStart"/>
+      <w:r>
+        <w:rPr>
+          <w:lang w:val="en-GB"/>
+        </w:rPr>
+        <w:t>Diferent</w:t>
+      </w:r>
+      <w:proofErr w:type="spellEnd"/>
+      <w:r>
+        <w:rPr>
+          <w:lang w:val="en-GB"/>
+        </w:rPr>
+        <w:t xml:space="preserve"> tasks to be done:</w:t>
+      </w:r>
+    </w:p>
+    <w:p>
+      <w:pPr>
+        <w:rPr>
+          <w:lang w:val="en-GB"/>
+        </w:rPr>
+      </w:pPr>
+    </w:p>
+    <w:p>
+      <w:pPr>
+        <w:rPr>
+          <w:lang w:val="en-GB"/>
+        </w:rPr>
+      </w:pPr>
+      <w:r>
+        <w:rPr>
+          <w:lang w:val="en-GB"/>
+        </w:rPr>
+        <w:t xml:space="preserve">Note that </w:t>
+      </w:r>
+      <w:r>
+        <w:rPr>
+          <w:lang w:val="en-GB"/>
+        </w:rPr>
+        <w:t>“</w:t>
+      </w:r>
+      <w:r>
+        <w:rPr>
+          <w:lang w:val="en-GB"/>
+        </w:rPr>
+        <w:t xml:space="preserve">Write Work </w:t>
+      </w:r>
+      <w:proofErr w:type="spellStart"/>
+      <w:r>
+        <w:rPr>
+          <w:lang w:val="en-GB"/>
+        </w:rPr>
+        <w:t>Reaserch</w:t>
+      </w:r>
+      <w:proofErr w:type="spellEnd"/>
+      <w:r>
+        <w:rPr>
+          <w:lang w:val="en-GB"/>
+        </w:rPr>
+        <w:t>”</w:t>
+      </w:r>
+      <w:r>
+        <w:rPr>
+          <w:lang w:val="en-GB"/>
+        </w:rPr>
+        <w:t xml:space="preserve"> tasks are before every meeting</w:t>
+      </w:r>
     </w:p>
     <w:p>
       <w:pPr>
@@ -2053,96 +2262,238 @@
     <w:p>
       <w:pPr>
         <w:rPr>
-          <w:lang w:val="en-GB"/>
-        </w:rPr>
-      </w:pPr>
-      <w:r>
-        <w:rPr>
-          <w:lang w:val="en-GB"/>
-        </w:rPr>
-        <w:drawing>
-          <wp:inline distT="0" distB="0" distL="0" distR="0" wp14:anchorId="4DFA4099" wp14:editId="43739AAF">
-            <wp:extent cx="5400040" cy="836930"/>
-            <wp:effectExtent l="0" t="0" r="0" b="1270"/>
-            <wp:docPr id="1" name="Imagen 1"/>
-            <wp:cNvGraphicFramePr>
-              <a:graphicFrameLocks xmlns:a="http://schemas.openxmlformats.org/drawingml/2006/main" noChangeAspect="1"/>
-            </wp:cNvGraphicFramePr>
-            <a:graphic xmlns:a="http://schemas.openxmlformats.org/drawingml/2006/main">
-              <a:graphicData uri="http://schemas.openxmlformats.org/drawingml/2006/picture">
-                <pic:pic xmlns:pic="http://schemas.openxmlformats.org/drawingml/2006/picture">
-                  <pic:nvPicPr>
-                    <pic:cNvPr id="1" name=""/>
-                    <pic:cNvPicPr/>
-                  </pic:nvPicPr>
-                  <pic:blipFill>
-                    <a:blip r:embed="rId5"/>
-                    <a:stretch>
-                      <a:fillRect/>
-                    </a:stretch>
-                  </pic:blipFill>
-                  <pic:spPr>
-                    <a:xfrm>
-                      <a:off x="0" y="0"/>
-                      <a:ext cx="5400040" cy="836930"/>
-                    </a:xfrm>
-                    <a:prstGeom prst="rect">
-                      <a:avLst/>
-                    </a:prstGeom>
-                  </pic:spPr>
-                </pic:pic>
-              </a:graphicData>
-            </a:graphic>
-          </wp:inline>
-        </w:drawing>
-      </w:r>
-    </w:p>
-    <w:p>
-      <w:pPr>
-        <w:rPr>
-          <w:lang w:val="en-GB"/>
-        </w:rPr>
-      </w:pPr>
-      <w:r>
-        <w:rPr>
-          <w:lang w:val="en-GB"/>
-        </w:rPr>
-        <w:drawing>
-          <wp:inline distT="0" distB="0" distL="0" distR="0" wp14:anchorId="5B71A336" wp14:editId="314950C3">
-            <wp:extent cx="5400040" cy="695325"/>
-            <wp:effectExtent l="0" t="0" r="0" b="9525"/>
-            <wp:docPr id="2" name="Imagen 2"/>
-            <wp:cNvGraphicFramePr>
-              <a:graphicFrameLocks xmlns:a="http://schemas.openxmlformats.org/drawingml/2006/main" noChangeAspect="1"/>
-            </wp:cNvGraphicFramePr>
-            <a:graphic xmlns:a="http://schemas.openxmlformats.org/drawingml/2006/main">
-              <a:graphicData uri="http://schemas.openxmlformats.org/drawingml/2006/picture">
-                <pic:pic xmlns:pic="http://schemas.openxmlformats.org/drawingml/2006/picture">
-                  <pic:nvPicPr>
-                    <pic:cNvPr id="1" name=""/>
-                    <pic:cNvPicPr/>
-                  </pic:nvPicPr>
-                  <pic:blipFill>
-                    <a:blip r:embed="rId6"/>
-                    <a:stretch>
-                      <a:fillRect/>
-                    </a:stretch>
-                  </pic:blipFill>
-                  <pic:spPr>
-                    <a:xfrm>
-                      <a:off x="0" y="0"/>
-                      <a:ext cx="5400040" cy="695325"/>
-                    </a:xfrm>
-                    <a:prstGeom prst="rect">
-                      <a:avLst/>
-                    </a:prstGeom>
-                  </pic:spPr>
-                </pic:pic>
-              </a:graphicData>
-            </a:graphic>
-          </wp:inline>
-        </w:drawing>
-      </w:r>
+          <w:u w:val="single"/>
+          <w:lang w:val="en-GB"/>
+        </w:rPr>
+      </w:pPr>
+    </w:p>
+    <w:p>
+      <w:pPr>
+        <w:rPr>
+          <w:lang w:val="en-GB"/>
+        </w:rPr>
+      </w:pPr>
+    </w:p>
+    <w:p>
+      <w:pPr>
+        <w:rPr>
+          <w:lang w:val="en-GB"/>
+        </w:rPr>
+      </w:pPr>
+      <w:r>
+        <w:rPr>
+          <w:lang w:val="en-GB"/>
+        </w:rPr>
+        <w:t>Research architecture of models</w:t>
+      </w:r>
+    </w:p>
+    <w:p>
+      <w:pPr>
+        <w:rPr>
+          <w:lang w:val="en-GB"/>
+        </w:rPr>
+      </w:pPr>
+      <w:r>
+        <w:rPr>
+          <w:lang w:val="en-GB"/>
+        </w:rPr>
+        <w:t>Understand .</w:t>
+      </w:r>
+      <w:proofErr w:type="spellStart"/>
+      <w:r>
+        <w:rPr>
+          <w:lang w:val="en-GB"/>
+        </w:rPr>
+        <w:t>edf</w:t>
+      </w:r>
+      <w:proofErr w:type="spellEnd"/>
+      <w:r>
+        <w:rPr>
+          <w:lang w:val="en-GB"/>
+        </w:rPr>
+        <w:t xml:space="preserve"> files</w:t>
+      </w:r>
+    </w:p>
+    <w:p>
+      <w:pPr>
+        <w:rPr>
+          <w:lang w:val="en-GB"/>
+        </w:rPr>
+      </w:pPr>
+      <w:r>
+        <w:rPr>
+          <w:lang w:val="en-GB"/>
+        </w:rPr>
+        <w:t>Study different data inputs</w:t>
+      </w:r>
+    </w:p>
+    <w:p>
+      <w:pPr>
+        <w:rPr>
+          <w:lang w:val="en-GB"/>
+        </w:rPr>
+      </w:pPr>
+      <w:r>
+        <w:rPr>
+          <w:lang w:val="en-GB"/>
+        </w:rPr>
+        <w:t>Define data classification for input</w:t>
+      </w:r>
+    </w:p>
+    <w:p>
+      <w:pPr>
+        <w:rPr>
+          <w:lang w:val="en-GB"/>
+        </w:rPr>
+      </w:pPr>
+      <w:r>
+        <w:rPr>
+          <w:lang w:val="en-GB"/>
+        </w:rPr>
+        <w:t>Adapt</w:t>
+      </w:r>
+      <w:r>
+        <w:rPr>
+          <w:lang w:val="en-GB"/>
+        </w:rPr>
+        <w:t xml:space="preserve"> Deep Learning algorithm</w:t>
+      </w:r>
+    </w:p>
+    <w:p>
+      <w:pPr>
+        <w:rPr>
+          <w:lang w:val="en-GB"/>
+        </w:rPr>
+      </w:pPr>
+      <w:r>
+        <w:rPr>
+          <w:lang w:val="en-GB"/>
+        </w:rPr>
+        <w:t>Obtain any result and Debug</w:t>
+      </w:r>
+    </w:p>
+    <w:p>
+      <w:pPr>
+        <w:rPr>
+          <w:lang w:val="en-GB"/>
+        </w:rPr>
+      </w:pPr>
+      <w:r>
+        <w:rPr>
+          <w:lang w:val="en-GB"/>
+        </w:rPr>
+        <w:t xml:space="preserve">Obtain </w:t>
+      </w:r>
+      <w:r>
+        <w:rPr>
+          <w:lang w:val="en-GB"/>
+        </w:rPr>
+        <w:t>intelligible results</w:t>
+      </w:r>
+    </w:p>
+    <w:p>
+      <w:pPr>
+        <w:rPr>
+          <w:lang w:val="en-GB"/>
+        </w:rPr>
+      </w:pPr>
+      <w:r>
+        <w:rPr>
+          <w:lang w:val="en-GB"/>
+        </w:rPr>
+        <w:t>Create own Neural network</w:t>
+      </w:r>
+    </w:p>
+    <w:p>
+      <w:pPr>
+        <w:rPr>
+          <w:lang w:val="en-GB"/>
+        </w:rPr>
+      </w:pPr>
+      <w:r>
+        <w:rPr>
+          <w:lang w:val="en-GB"/>
+        </w:rPr>
+        <w:t>Compare results</w:t>
+      </w:r>
+    </w:p>
+    <w:p>
+      <w:pPr>
+        <w:rPr>
+          <w:lang w:val="en-GB"/>
+        </w:rPr>
+      </w:pPr>
+      <w:r>
+        <w:rPr>
+          <w:lang w:val="en-GB"/>
+        </w:rPr>
+        <w:t>Try other architectures</w:t>
+      </w:r>
+    </w:p>
+    <w:p>
+      <w:pPr>
+        <w:rPr>
+          <w:lang w:val="en-GB"/>
+        </w:rPr>
+      </w:pPr>
+      <w:r>
+        <w:rPr>
+          <w:lang w:val="en-GB"/>
+        </w:rPr>
+        <w:t>Finalize report, clear other issues</w:t>
+      </w:r>
+    </w:p>
+    <w:p>
+      <w:pPr>
+        <w:rPr>
+          <w:lang w:val="en-GB"/>
+        </w:rPr>
+      </w:pPr>
+      <w:r>
+        <w:rPr>
+          <w:lang w:val="en-GB"/>
+        </w:rPr>
+        <w:t>Create poster</w:t>
+      </w:r>
+    </w:p>
+    <w:p>
+      <w:pPr>
+        <w:rPr>
+          <w:u w:val="single"/>
+          <w:lang w:val="en-GB"/>
+        </w:rPr>
+      </w:pPr>
+      <w:r>
+        <w:rPr>
+          <w:lang w:val="en-GB"/>
+        </w:rPr>
+        <w:t xml:space="preserve">Write Work </w:t>
+      </w:r>
+      <w:r>
+        <w:rPr>
+          <w:lang w:val="en-GB"/>
+        </w:rPr>
+        <w:t>research</w:t>
+      </w:r>
+      <w:r>
+        <w:rPr>
+          <w:lang w:val="en-GB"/>
+        </w:rPr>
+        <w:t xml:space="preserve"> </w:t>
+      </w:r>
+      <w:r>
+        <w:rPr>
+          <w:lang w:val="en-GB"/>
+        </w:rPr>
+        <w:t>X</w:t>
+      </w:r>
+    </w:p>
+    <w:p>
+      <w:pPr>
+        <w:rPr>
+          <w:lang w:val="en-GB"/>
+        </w:rPr>
+      </w:pPr>
     </w:p>
     <w:p>
       <w:pPr>
@@ -2170,7 +2521,7 @@
           <w:lang w:val="en-GB"/>
         </w:rPr>
       </w:pPr>
-      <w:hyperlink r:id="rId7" w:history="1">
+      <w:hyperlink r:id="rId5" w:history="1">
         <w:r>
           <w:rPr>
             <w:rStyle w:val="Hipervnculo"/>
@@ -2186,7 +2537,7 @@
           <w:lang w:val="en-GB"/>
         </w:rPr>
       </w:pPr>
-      <w:hyperlink r:id="rId8" w:history="1">
+      <w:hyperlink r:id="rId6" w:history="1">
         <w:r>
           <w:rPr>
             <w:rStyle w:val="Hipervnculo"/>
@@ -2202,7 +2553,7 @@
           <w:lang w:val="en-GB"/>
         </w:rPr>
       </w:pPr>
-      <w:hyperlink r:id="rId9" w:history="1">
+      <w:hyperlink r:id="rId7" w:history="1">
         <w:r>
           <w:rPr>
             <w:rStyle w:val="Hipervnculo"/>
@@ -2218,7 +2569,7 @@
           <w:lang w:val="en-GB"/>
         </w:rPr>
       </w:pPr>
-      <w:hyperlink r:id="rId10" w:history="1">
+      <w:hyperlink r:id="rId8" w:history="1">
         <w:r>
           <w:rPr>
             <w:rStyle w:val="Hipervnculo"/>
@@ -2234,7 +2585,7 @@
           <w:lang w:val="en-GB"/>
         </w:rPr>
       </w:pPr>
-      <w:hyperlink r:id="rId11" w:history="1">
+      <w:hyperlink r:id="rId9" w:history="1">
         <w:r>
           <w:rPr>
             <w:rStyle w:val="Hipervnculo"/>
@@ -2250,7 +2601,7 @@
           <w:lang w:val="en-GB"/>
         </w:rPr>
       </w:pPr>
-      <w:hyperlink r:id="rId12" w:history="1">
+      <w:hyperlink r:id="rId10" w:history="1">
         <w:r>
           <w:rPr>
             <w:rStyle w:val="Hipervnculo"/>
@@ -2287,7 +2638,7 @@
           <w:lang w:val="en-GB"/>
         </w:rPr>
       </w:pPr>
-      <w:hyperlink r:id="rId13" w:history="1">
+      <w:hyperlink r:id="rId11" w:history="1">
         <w:r>
           <w:rPr>
             <w:rStyle w:val="Hipervnculo"/>
@@ -2303,7 +2654,7 @@
           <w:lang w:val="en-GB"/>
         </w:rPr>
       </w:pPr>
-      <w:hyperlink r:id="rId14" w:history="1">
+      <w:hyperlink r:id="rId12" w:history="1">
         <w:r>
           <w:rPr>
             <w:rStyle w:val="Hipervnculo"/>
@@ -2319,7 +2670,7 @@
           <w:lang w:val="en-GB"/>
         </w:rPr>
       </w:pPr>
-      <w:hyperlink r:id="rId15" w:history="1">
+      <w:hyperlink r:id="rId13" w:history="1">
         <w:r>
           <w:rPr>
             <w:rStyle w:val="Hipervnculo"/>
@@ -2335,7 +2686,7 @@
           <w:lang w:val="en-GB"/>
         </w:rPr>
       </w:pPr>
-      <w:hyperlink r:id="rId16" w:history="1">
+      <w:hyperlink r:id="rId14" w:history="1">
         <w:r>
           <w:rPr>
             <w:rStyle w:val="Hipervnculo"/>
@@ -2351,7 +2702,7 @@
           <w:lang w:val="en-GB"/>
         </w:rPr>
       </w:pPr>
-      <w:hyperlink r:id="rId17" w:history="1">
+      <w:hyperlink r:id="rId15" w:history="1">
         <w:r>
           <w:rPr>
             <w:rStyle w:val="Hipervnculo"/>
@@ -2367,7 +2718,7 @@
           <w:lang w:val="en-GB"/>
         </w:rPr>
       </w:pPr>
-      <w:hyperlink r:id="rId18" w:history="1">
+      <w:hyperlink r:id="rId16" w:history="1">
         <w:r>
           <w:rPr>
             <w:rStyle w:val="Hipervnculo"/>
@@ -2390,7 +2741,7 @@
           <w:lang w:val="en-GB"/>
         </w:rPr>
       </w:pPr>
-      <w:hyperlink r:id="rId19" w:anchor="Functions" w:history="1">
+      <w:hyperlink r:id="rId17" w:anchor="Functions" w:history="1">
         <w:r>
           <w:rPr>
             <w:rStyle w:val="Hipervnculo"/>
@@ -2406,7 +2757,7 @@
           <w:lang w:val="en-GB"/>
         </w:rPr>
       </w:pPr>
-      <w:hyperlink r:id="rId20" w:history="1">
+      <w:hyperlink r:id="rId18" w:history="1">
         <w:r>
           <w:rPr>
             <w:rStyle w:val="Hipervnculo"/>
@@ -2422,7 +2773,7 @@
           <w:lang w:val="en-GB"/>
         </w:rPr>
       </w:pPr>
-      <w:hyperlink r:id="rId21" w:history="1">
+      <w:hyperlink r:id="rId19" w:history="1">
         <w:r>
           <w:rPr>
             <w:rStyle w:val="Hipervnculo"/>
@@ -2445,7 +2796,7 @@
           <w:lang w:val="en-GB"/>
         </w:rPr>
       </w:pPr>
-      <w:hyperlink r:id="rId22" w:history="1">
+      <w:hyperlink r:id="rId20" w:history="1">
         <w:r>
           <w:rPr>
             <w:rStyle w:val="Hipervnculo"/>
@@ -2469,23 +2820,9 @@
           <w:szCs w:val="19"/>
           <w:shd w:val="clear" w:color="auto" w:fill="FFFFFF"/>
         </w:rPr>
-        <w:t>Michael Petrides (3 December 2013). </w:t>
-      </w:r>
-      <w:hyperlink r:id="rId23" w:history="1">
-        <w:r>
-          <w:rPr>
-            <w:rStyle w:val="Hipervnculo"/>
-            <w:rFonts w:ascii="Arial" w:hAnsi="Arial" w:cs="Arial"/>
-            <w:i/>
-            <w:iCs/>
-            <w:color w:val="3366BB"/>
-            <w:sz w:val="19"/>
-            <w:szCs w:val="19"/>
-            <w:shd w:val="clear" w:color="auto" w:fill="FFFFFF"/>
-          </w:rPr>
-          <w:t>Neuroanatomy of Language Regions of the Human Brain</w:t>
-        </w:r>
-      </w:hyperlink>
+        <w:t xml:space="preserve">Michael </w:t>
+      </w:r>
+      <w:proofErr w:type="spellStart"/>
       <w:r>
         <w:rPr>
           <w:rFonts w:ascii="Arial" w:hAnsi="Arial" w:cs="Arial"/>
@@ -2494,9 +2831,217 @@
           <w:szCs w:val="19"/>
           <w:shd w:val="clear" w:color="auto" w:fill="FFFFFF"/>
         </w:rPr>
-        <w:t>. Academic Press. p. 90. </w:t>
-      </w:r>
-      <w:hyperlink r:id="rId24" w:tooltip="ISBN (identifier)" w:history="1">
+        <w:t>Petrides</w:t>
+      </w:r>
+      <w:proofErr w:type="spellEnd"/>
+      <w:r>
+        <w:rPr>
+          <w:rFonts w:ascii="Arial" w:hAnsi="Arial" w:cs="Arial"/>
+          <w:color w:val="202122"/>
+          <w:sz w:val="19"/>
+          <w:szCs w:val="19"/>
+          <w:shd w:val="clear" w:color="auto" w:fill="FFFFFF"/>
+        </w:rPr>
+        <w:t xml:space="preserve"> (3 </w:t>
+      </w:r>
+      <w:proofErr w:type="spellStart"/>
+      <w:r>
+        <w:rPr>
+          <w:rFonts w:ascii="Arial" w:hAnsi="Arial" w:cs="Arial"/>
+          <w:color w:val="202122"/>
+          <w:sz w:val="19"/>
+          <w:szCs w:val="19"/>
+          <w:shd w:val="clear" w:color="auto" w:fill="FFFFFF"/>
+        </w:rPr>
+        <w:t>December</w:t>
+      </w:r>
+      <w:proofErr w:type="spellEnd"/>
+      <w:r>
+        <w:rPr>
+          <w:rFonts w:ascii="Arial" w:hAnsi="Arial" w:cs="Arial"/>
+          <w:color w:val="202122"/>
+          <w:sz w:val="19"/>
+          <w:szCs w:val="19"/>
+          <w:shd w:val="clear" w:color="auto" w:fill="FFFFFF"/>
+        </w:rPr>
+        <w:t xml:space="preserve"> 2013). </w:t>
+      </w:r>
+      <w:proofErr w:type="spellStart"/>
+      <w:r>
+        <w:fldChar w:fldCharType="begin"/>
+      </w:r>
+      <w:r>
+        <w:instrText xml:space="preserve"> HYPERLINK "https://books.google.com/books?id=DYlqAAAAQBAJ&amp;pg=PA90" </w:instrText>
+      </w:r>
+      <w:r>
+        <w:fldChar w:fldCharType="separate"/>
+      </w:r>
+      <w:r>
+        <w:rPr>
+          <w:rStyle w:val="Hipervnculo"/>
+          <w:rFonts w:ascii="Arial" w:hAnsi="Arial" w:cs="Arial"/>
+          <w:i/>
+          <w:iCs/>
+          <w:color w:val="3366BB"/>
+          <w:sz w:val="19"/>
+          <w:szCs w:val="19"/>
+          <w:shd w:val="clear" w:color="auto" w:fill="FFFFFF"/>
+        </w:rPr>
+        <w:t>Neuroanatomy</w:t>
+      </w:r>
+      <w:proofErr w:type="spellEnd"/>
+      <w:r>
+        <w:rPr>
+          <w:rStyle w:val="Hipervnculo"/>
+          <w:rFonts w:ascii="Arial" w:hAnsi="Arial" w:cs="Arial"/>
+          <w:i/>
+          <w:iCs/>
+          <w:color w:val="3366BB"/>
+          <w:sz w:val="19"/>
+          <w:szCs w:val="19"/>
+          <w:shd w:val="clear" w:color="auto" w:fill="FFFFFF"/>
+        </w:rPr>
+        <w:t xml:space="preserve"> of Language Regions of </w:t>
+      </w:r>
+      <w:proofErr w:type="spellStart"/>
+      <w:r>
+        <w:rPr>
+          <w:rStyle w:val="Hipervnculo"/>
+          <w:rFonts w:ascii="Arial" w:hAnsi="Arial" w:cs="Arial"/>
+          <w:i/>
+          <w:iCs/>
+          <w:color w:val="3366BB"/>
+          <w:sz w:val="19"/>
+          <w:szCs w:val="19"/>
+          <w:shd w:val="clear" w:color="auto" w:fill="FFFFFF"/>
+        </w:rPr>
+        <w:t>the</w:t>
+      </w:r>
+      <w:proofErr w:type="spellEnd"/>
+      <w:r>
+        <w:rPr>
+          <w:rStyle w:val="Hipervnculo"/>
+          <w:rFonts w:ascii="Arial" w:hAnsi="Arial" w:cs="Arial"/>
+          <w:i/>
+          <w:iCs/>
+          <w:color w:val="3366BB"/>
+          <w:sz w:val="19"/>
+          <w:szCs w:val="19"/>
+          <w:shd w:val="clear" w:color="auto" w:fill="FFFFFF"/>
+        </w:rPr>
+        <w:t xml:space="preserve"> </w:t>
+      </w:r>
+      <w:proofErr w:type="spellStart"/>
+      <w:r>
+        <w:rPr>
+          <w:rStyle w:val="Hipervnculo"/>
+          <w:rFonts w:ascii="Arial" w:hAnsi="Arial" w:cs="Arial"/>
+          <w:i/>
+          <w:iCs/>
+          <w:color w:val="3366BB"/>
+          <w:sz w:val="19"/>
+          <w:szCs w:val="19"/>
+          <w:shd w:val="clear" w:color="auto" w:fill="FFFFFF"/>
+        </w:rPr>
+        <w:t>Human</w:t>
+      </w:r>
+      <w:proofErr w:type="spellEnd"/>
+      <w:r>
+        <w:rPr>
+          <w:rStyle w:val="Hipervnculo"/>
+          <w:rFonts w:ascii="Arial" w:hAnsi="Arial" w:cs="Arial"/>
+          <w:i/>
+          <w:iCs/>
+          <w:color w:val="3366BB"/>
+          <w:sz w:val="19"/>
+          <w:szCs w:val="19"/>
+          <w:shd w:val="clear" w:color="auto" w:fill="FFFFFF"/>
+        </w:rPr>
+        <w:t xml:space="preserve"> </w:t>
+      </w:r>
+      <w:proofErr w:type="spellStart"/>
+      <w:r>
+        <w:rPr>
+          <w:rStyle w:val="Hipervnculo"/>
+          <w:rFonts w:ascii="Arial" w:hAnsi="Arial" w:cs="Arial"/>
+          <w:i/>
+          <w:iCs/>
+          <w:color w:val="3366BB"/>
+          <w:sz w:val="19"/>
+          <w:szCs w:val="19"/>
+          <w:shd w:val="clear" w:color="auto" w:fill="FFFFFF"/>
+        </w:rPr>
+        <w:t>Brain</w:t>
+      </w:r>
+      <w:proofErr w:type="spellEnd"/>
+      <w:r>
+        <w:rPr>
+          <w:rStyle w:val="Hipervnculo"/>
+          <w:rFonts w:ascii="Arial" w:hAnsi="Arial" w:cs="Arial"/>
+          <w:i/>
+          <w:iCs/>
+          <w:color w:val="3366BB"/>
+          <w:sz w:val="19"/>
+          <w:szCs w:val="19"/>
+          <w:shd w:val="clear" w:color="auto" w:fill="FFFFFF"/>
+        </w:rPr>
+        <w:fldChar w:fldCharType="end"/>
+      </w:r>
+      <w:r>
+        <w:rPr>
+          <w:rFonts w:ascii="Arial" w:hAnsi="Arial" w:cs="Arial"/>
+          <w:color w:val="202122"/>
+          <w:sz w:val="19"/>
+          <w:szCs w:val="19"/>
+          <w:shd w:val="clear" w:color="auto" w:fill="FFFFFF"/>
+        </w:rPr>
+        <w:t xml:space="preserve">. </w:t>
+      </w:r>
+      <w:proofErr w:type="spellStart"/>
+      <w:r>
+        <w:rPr>
+          <w:rFonts w:ascii="Arial" w:hAnsi="Arial" w:cs="Arial"/>
+          <w:color w:val="202122"/>
+          <w:sz w:val="19"/>
+          <w:szCs w:val="19"/>
+          <w:shd w:val="clear" w:color="auto" w:fill="FFFFFF"/>
+        </w:rPr>
+        <w:t>Academic</w:t>
+      </w:r>
+      <w:proofErr w:type="spellEnd"/>
+      <w:r>
+        <w:rPr>
+          <w:rFonts w:ascii="Arial" w:hAnsi="Arial" w:cs="Arial"/>
+          <w:color w:val="202122"/>
+          <w:sz w:val="19"/>
+          <w:szCs w:val="19"/>
+          <w:shd w:val="clear" w:color="auto" w:fill="FFFFFF"/>
+        </w:rPr>
+        <w:t xml:space="preserve"> </w:t>
+      </w:r>
+      <w:proofErr w:type="spellStart"/>
+      <w:r>
+        <w:rPr>
+          <w:rFonts w:ascii="Arial" w:hAnsi="Arial" w:cs="Arial"/>
+          <w:color w:val="202122"/>
+          <w:sz w:val="19"/>
+          <w:szCs w:val="19"/>
+          <w:shd w:val="clear" w:color="auto" w:fill="FFFFFF"/>
+        </w:rPr>
+        <w:t>Press</w:t>
+      </w:r>
+      <w:proofErr w:type="spellEnd"/>
+      <w:r>
+        <w:rPr>
+          <w:rFonts w:ascii="Arial" w:hAnsi="Arial" w:cs="Arial"/>
+          <w:color w:val="202122"/>
+          <w:sz w:val="19"/>
+          <w:szCs w:val="19"/>
+          <w:shd w:val="clear" w:color="auto" w:fill="FFFFFF"/>
+        </w:rPr>
+        <w:t>. p. 90. </w:t>
+      </w:r>
+      <w:hyperlink r:id="rId21" w:tooltip="ISBN (identifier)" w:history="1">
         <w:r>
           <w:rPr>
             <w:rStyle w:val="Hipervnculo"/>
@@ -2519,7 +3064,7 @@
         </w:rPr>
         <w:t> </w:t>
       </w:r>
-      <w:hyperlink r:id="rId25" w:tooltip="Special:BookSources/978-0-12-405931-3" w:history="1">
+      <w:hyperlink r:id="rId22" w:tooltip="Special:BookSources/978-0-12-405931-3" w:history="1">
         <w:r>
           <w:rPr>
             <w:rStyle w:val="Hipervnculo"/>
@@ -3186,6 +3731,7 @@
   <w:style w:type="paragraph" w:default="1" w:styleId="Normal">
     <w:name w:val="Normal"/>
     <w:qFormat/>
+    <w:rsid w:val="00BD0A83"/>
   </w:style>
   <w:style w:type="character" w:default="1" w:styleId="Fuentedeprrafopredeter">
     <w:name w:val="Default Paragraph Font"/>

</xml_diff>

<commit_message>
Actualizar informe, segunda entrega de procedimiento
</commit_message>
<xml_diff>
--- a/Documentation/Notes.docx
+++ b/Documentation/Notes.docx
@@ -1882,14 +1882,483 @@
         <w:rPr>
           <w:lang w:val="en-GB"/>
         </w:rPr>
-        <w:t xml:space="preserve"> The second main objective is to try to find which algorithms architectures have better results with the data, for example CNN, Transformer, SVM</w:t>
-      </w:r>
-      <w:r>
-        <w:rPr>
-          <w:lang w:val="en-GB"/>
-        </w:rPr>
-        <w:t>…</w:t>
-      </w:r>
+        <w:t xml:space="preserve"> The second main objective is to try to find which algorithms architectures have better results with the data, for example CNN, Transformer, SV</w:t>
+      </w:r>
+      <w:r>
+        <w:rPr>
+          <w:lang w:val="en-GB"/>
+        </w:rPr>
+        <w:t>M.</w:t>
+      </w:r>
+    </w:p>
+    <w:p>
+      <w:pPr>
+        <w:rPr>
+          <w:lang w:val="en-GB"/>
+        </w:rPr>
+      </w:pPr>
+    </w:p>
+    <w:p>
+      <w:pPr>
+        <w:rPr>
+          <w:lang w:val="en-GB"/>
+        </w:rPr>
+      </w:pPr>
+      <w:r>
+        <w:rPr>
+          <w:lang w:val="en-GB"/>
+        </w:rPr>
+        <w:t>To</w:t>
+      </w:r>
+      <w:r>
+        <w:rPr>
+          <w:lang w:val="en-GB"/>
+        </w:rPr>
+        <w:t xml:space="preserve"> fulfil the objectives is crucial to define smaller objectives</w:t>
+      </w:r>
+      <w:r>
+        <w:rPr>
+          <w:lang w:val="en-GB"/>
+        </w:rPr>
+        <w:t xml:space="preserve"> to make work </w:t>
+      </w:r>
+      <w:r>
+        <w:rPr>
+          <w:lang w:val="en-GB"/>
+        </w:rPr>
+        <w:t>easier</w:t>
+      </w:r>
+      <w:r>
+        <w:rPr>
+          <w:lang w:val="en-GB"/>
+        </w:rPr>
+        <w:t xml:space="preserve">. Within the first objectives there are several important parts. First of </w:t>
+      </w:r>
+      <w:r>
+        <w:rPr>
+          <w:lang w:val="en-GB"/>
+        </w:rPr>
+        <w:t>all,</w:t>
+      </w:r>
+      <w:r>
+        <w:rPr>
+          <w:lang w:val="en-GB"/>
+        </w:rPr>
+        <w:t xml:space="preserve"> raw data </w:t>
+      </w:r>
+      <w:r>
+        <w:rPr>
+          <w:lang w:val="en-GB"/>
+        </w:rPr>
+        <w:t>must be</w:t>
+      </w:r>
+      <w:r>
+        <w:rPr>
+          <w:lang w:val="en-GB"/>
+        </w:rPr>
+        <w:t xml:space="preserve"> readable, as the data base CHB-MIT is</w:t>
+      </w:r>
+      <w:r>
+        <w:rPr>
+          <w:lang w:val="en-GB"/>
+        </w:rPr>
+        <w:t xml:space="preserve"> in</w:t>
+      </w:r>
+      <w:r>
+        <w:rPr>
+          <w:lang w:val="en-GB"/>
+        </w:rPr>
+        <w:t xml:space="preserve"> </w:t>
+      </w:r>
+      <w:r>
+        <w:rPr>
+          <w:lang w:val="en-GB"/>
+        </w:rPr>
+        <w:t>European Data Format (EDF)</w:t>
+      </w:r>
+      <w:r>
+        <w:rPr>
+          <w:lang w:val="en-GB"/>
+        </w:rPr>
+        <w:t>,</w:t>
+      </w:r>
+      <w:r>
+        <w:rPr>
+          <w:lang w:val="en-GB"/>
+        </w:rPr>
+        <w:t xml:space="preserve"> a standard file format designed for exchange and storage of medical time series</w:t>
+      </w:r>
+      <w:r>
+        <w:rPr>
+          <w:lang w:val="en-GB"/>
+        </w:rPr>
+        <w:t>, so all files in the dataset are</w:t>
+      </w:r>
+      <w:r>
+        <w:rPr>
+          <w:lang w:val="en-GB"/>
+        </w:rPr>
+        <w:t xml:space="preserve"> </w:t>
+      </w:r>
+      <w:proofErr w:type="gramStart"/>
+      <w:r>
+        <w:rPr>
+          <w:lang w:val="en-GB"/>
+        </w:rPr>
+        <w:t>“</w:t>
+      </w:r>
+      <w:r>
+        <w:rPr>
+          <w:lang w:val="en-GB"/>
+        </w:rPr>
+        <w:t>.</w:t>
+      </w:r>
+      <w:proofErr w:type="spellStart"/>
+      <w:r>
+        <w:rPr>
+          <w:lang w:val="en-GB"/>
+        </w:rPr>
+        <w:t>edf</w:t>
+      </w:r>
+      <w:proofErr w:type="spellEnd"/>
+      <w:proofErr w:type="gramEnd"/>
+      <w:r>
+        <w:rPr>
+          <w:lang w:val="en-GB"/>
+        </w:rPr>
+        <w:t>”</w:t>
+      </w:r>
+      <w:r>
+        <w:rPr>
+          <w:lang w:val="en-GB"/>
+        </w:rPr>
+        <w:t xml:space="preserve"> or </w:t>
+      </w:r>
+      <w:r>
+        <w:rPr>
+          <w:lang w:val="en-GB"/>
+        </w:rPr>
+        <w:t>“</w:t>
+      </w:r>
+      <w:r>
+        <w:rPr>
+          <w:lang w:val="en-GB"/>
+        </w:rPr>
+        <w:t>.</w:t>
+      </w:r>
+      <w:proofErr w:type="spellStart"/>
+      <w:r>
+        <w:rPr>
+          <w:lang w:val="en-GB"/>
+        </w:rPr>
+        <w:t>edf.seizures</w:t>
+      </w:r>
+      <w:proofErr w:type="spellEnd"/>
+      <w:r>
+        <w:rPr>
+          <w:lang w:val="en-GB"/>
+        </w:rPr>
+        <w:t>”</w:t>
+      </w:r>
+      <w:r>
+        <w:rPr>
+          <w:lang w:val="en-GB"/>
+        </w:rPr>
+        <w:t xml:space="preserve">. This last format can be a problem for most common </w:t>
+      </w:r>
+      <w:proofErr w:type="spellStart"/>
+      <w:r>
+        <w:rPr>
+          <w:lang w:val="en-GB"/>
+        </w:rPr>
+        <w:t>edf</w:t>
+      </w:r>
+      <w:proofErr w:type="spellEnd"/>
+      <w:r>
+        <w:rPr>
+          <w:lang w:val="en-GB"/>
+        </w:rPr>
+        <w:t xml:space="preserve"> </w:t>
+      </w:r>
+      <w:r>
+        <w:rPr>
+          <w:lang w:val="en-GB"/>
+        </w:rPr>
+        <w:t>readers because</w:t>
+      </w:r>
+      <w:r>
+        <w:rPr>
+          <w:lang w:val="en-GB"/>
+        </w:rPr>
+        <w:t xml:space="preserve"> of its </w:t>
+      </w:r>
+      <w:proofErr w:type="gramStart"/>
+      <w:r>
+        <w:rPr>
+          <w:lang w:val="en-GB"/>
+        </w:rPr>
+        <w:t>“</w:t>
+      </w:r>
+      <w:r>
+        <w:rPr>
+          <w:lang w:val="en-GB"/>
+        </w:rPr>
+        <w:t>.seizures</w:t>
+      </w:r>
+      <w:proofErr w:type="gramEnd"/>
+      <w:r>
+        <w:rPr>
+          <w:lang w:val="en-GB"/>
+        </w:rPr>
+        <w:t>”</w:t>
+      </w:r>
+      <w:r>
+        <w:rPr>
+          <w:lang w:val="en-GB"/>
+        </w:rPr>
+        <w:t xml:space="preserve"> extension, so further programs will be needed to obtain the data from these files.</w:t>
+      </w:r>
+    </w:p>
+    <w:p>
+      <w:pPr>
+        <w:rPr>
+          <w:lang w:val="en-GB"/>
+        </w:rPr>
+      </w:pPr>
+    </w:p>
+    <w:p>
+      <w:pPr>
+        <w:rPr>
+          <w:lang w:val="en-GB"/>
+        </w:rPr>
+      </w:pPr>
+      <w:r>
+        <w:rPr>
+          <w:lang w:val="en-GB"/>
+        </w:rPr>
+        <w:t>The next objective after</w:t>
+      </w:r>
+      <w:r>
+        <w:rPr>
+          <w:lang w:val="en-GB"/>
+        </w:rPr>
+        <w:t xml:space="preserve"> obtaining data</w:t>
+      </w:r>
+      <w:r>
+        <w:rPr>
+          <w:lang w:val="en-GB"/>
+        </w:rPr>
+        <w:t>,</w:t>
+      </w:r>
+      <w:r>
+        <w:rPr>
+          <w:lang w:val="en-GB"/>
+        </w:rPr>
+        <w:t xml:space="preserve"> is to save the raw data in </w:t>
+      </w:r>
+      <w:proofErr w:type="gramStart"/>
+      <w:r>
+        <w:rPr>
+          <w:lang w:val="en-GB"/>
+        </w:rPr>
+        <w:t>“</w:t>
+      </w:r>
+      <w:r>
+        <w:rPr>
+          <w:lang w:val="en-GB"/>
+        </w:rPr>
+        <w:t>.parquet</w:t>
+      </w:r>
+      <w:proofErr w:type="gramEnd"/>
+      <w:r>
+        <w:rPr>
+          <w:lang w:val="en-GB"/>
+        </w:rPr>
+        <w:t>”</w:t>
+      </w:r>
+      <w:r>
+        <w:rPr>
+          <w:lang w:val="en-GB"/>
+        </w:rPr>
+        <w:t>, because it</w:t>
+      </w:r>
+      <w:r>
+        <w:rPr>
+          <w:lang w:val="en-GB"/>
+        </w:rPr>
+        <w:t>’</w:t>
+      </w:r>
+      <w:r>
+        <w:rPr>
+          <w:lang w:val="en-GB"/>
+        </w:rPr>
+        <w:t>s the type of format needed as input in the models</w:t>
+      </w:r>
+      <w:r>
+        <w:rPr>
+          <w:lang w:val="en-GB"/>
+        </w:rPr>
+        <w:t xml:space="preserve"> lend by the CVC research group. In this stage data filtering should be considered as well as being able to plot data</w:t>
+      </w:r>
+      <w:r>
+        <w:rPr>
+          <w:lang w:val="en-GB"/>
+        </w:rPr>
+        <w:t xml:space="preserve"> </w:t>
+      </w:r>
+      <w:r>
+        <w:rPr>
+          <w:lang w:val="en-GB"/>
+        </w:rPr>
+        <w:t>if needed</w:t>
+      </w:r>
+      <w:r>
+        <w:rPr>
+          <w:lang w:val="en-GB"/>
+        </w:rPr>
+        <w:t>.</w:t>
+      </w:r>
+      <w:r>
+        <w:rPr>
+          <w:lang w:val="en-GB"/>
+        </w:rPr>
+        <w:t xml:space="preserve"> </w:t>
+      </w:r>
+      <w:r>
+        <w:rPr>
+          <w:lang w:val="en-GB"/>
+        </w:rPr>
+        <w:t xml:space="preserve">The next file to read the data is MainSource_vr1.py, has options of filtering or splitting data to prepare data before entering the models. </w:t>
+      </w:r>
+    </w:p>
+    <w:p>
+      <w:pPr>
+        <w:rPr>
+          <w:lang w:val="en-GB"/>
+        </w:rPr>
+      </w:pPr>
+    </w:p>
+    <w:p>
+      <w:pPr>
+        <w:rPr>
+          <w:lang w:val="en-GB"/>
+        </w:rPr>
+      </w:pPr>
+      <w:r>
+        <w:rPr>
+          <w:lang w:val="en-GB"/>
+        </w:rPr>
+        <w:lastRenderedPageBreak/>
+        <w:t>Once the data if finally ready to be used the next main objective</w:t>
+      </w:r>
+      <w:r>
+        <w:rPr>
+          <w:lang w:val="en-GB"/>
+        </w:rPr>
+        <w:t xml:space="preserve"> is to define the way data is going to be treated to get the best results. There are different models depending on the dimensions of the data input, and so different tactics of data treatment are done.</w:t>
+      </w:r>
+      <w:r>
+        <w:rPr>
+          <w:lang w:val="en-GB"/>
+        </w:rPr>
+        <w:t xml:space="preserve"> In this objective the idea is to obtain the different outputs and plot the data for further investigation</w:t>
+      </w:r>
+      <w:r>
+        <w:rPr>
+          <w:lang w:val="en-GB"/>
+        </w:rPr>
+        <w:t>.</w:t>
+      </w:r>
+    </w:p>
+    <w:p>
+      <w:pPr>
+        <w:rPr>
+          <w:lang w:val="en-GB"/>
+        </w:rPr>
+      </w:pPr>
+    </w:p>
+    <w:p>
+      <w:pPr>
+        <w:rPr>
+          <w:lang w:val="en-GB"/>
+        </w:rPr>
+      </w:pPr>
+      <w:r>
+        <w:rPr>
+          <w:lang w:val="en-GB"/>
+        </w:rPr>
+        <w:t>Finally,</w:t>
+      </w:r>
+      <w:r>
+        <w:rPr>
+          <w:lang w:val="en-GB"/>
+        </w:rPr>
+        <w:t xml:space="preserve"> a final review of the results is done</w:t>
+      </w:r>
+      <w:r>
+        <w:rPr>
+          <w:lang w:val="en-GB"/>
+        </w:rPr>
+        <w:t xml:space="preserve"> to</w:t>
+      </w:r>
+      <w:r>
+        <w:rPr>
+          <w:lang w:val="en-GB"/>
+        </w:rPr>
+        <w:t xml:space="preserve"> determine the best way to treat EEG signals</w:t>
+      </w:r>
+      <w:r>
+        <w:rPr>
+          <w:lang w:val="en-GB"/>
+        </w:rPr>
+        <w:t xml:space="preserve"> and what models preform better in different circumstances. So, the program </w:t>
+      </w:r>
+      <w:r>
+        <w:rPr>
+          <w:lang w:val="en-GB"/>
+        </w:rPr>
+        <w:t xml:space="preserve">needs </w:t>
+      </w:r>
+      <w:r>
+        <w:rPr>
+          <w:lang w:val="en-GB"/>
+        </w:rPr>
+        <w:t xml:space="preserve">to be executed in </w:t>
+      </w:r>
+      <w:proofErr w:type="gramStart"/>
+      <w:r>
+        <w:rPr>
+          <w:lang w:val="en-GB"/>
+        </w:rPr>
+        <w:t>many different ways</w:t>
+      </w:r>
+      <w:proofErr w:type="gramEnd"/>
+      <w:r>
+        <w:rPr>
+          <w:lang w:val="en-GB"/>
+        </w:rPr>
+        <w:t xml:space="preserve"> to have a large view and a better understanding on how to process and classify EEG signals</w:t>
+      </w:r>
+      <w:r>
+        <w:rPr>
+          <w:lang w:val="en-GB"/>
+        </w:rPr>
+        <w:t>.</w:t>
+      </w:r>
+    </w:p>
+    <w:p>
+      <w:pPr>
+        <w:rPr>
+          <w:lang w:val="en-GB"/>
+        </w:rPr>
+      </w:pPr>
+    </w:p>
+    <w:p>
+      <w:pPr>
+        <w:rPr>
+          <w:lang w:val="en-GB"/>
+        </w:rPr>
+      </w:pPr>
     </w:p>
     <w:p>
       <w:pPr>
@@ -2032,7 +2501,6 @@
         <w:rPr>
           <w:lang w:val="en-GB"/>
         </w:rPr>
-        <w:lastRenderedPageBreak/>
         <w:t>This framework was originally intended to study brain workload, so,</w:t>
       </w:r>
       <w:r>
@@ -2087,7 +2555,19 @@
         <w:rPr>
           <w:lang w:val="en-GB"/>
         </w:rPr>
-        <w:t>, different strategies will be applied on the input data of the algorithm to further study it</w:t>
+        <w:t xml:space="preserve">, different strategies </w:t>
+      </w:r>
+      <w:r>
+        <w:rPr>
+          <w:lang w:val="en-GB"/>
+        </w:rPr>
+        <w:t>are</w:t>
+      </w:r>
+      <w:r>
+        <w:rPr>
+          <w:lang w:val="en-GB"/>
+        </w:rPr>
+        <w:t xml:space="preserve"> applied on the input data of the algorithm to further study it</w:t>
       </w:r>
       <w:r>
         <w:rPr>
@@ -2112,62 +2592,534 @@
     <w:p>
       <w:pPr>
         <w:rPr>
-          <w:lang w:val="en-GB"/>
-        </w:rPr>
-      </w:pPr>
-      <w:r>
-        <w:rPr>
+          <w:color w:val="FF0000"/>
+          <w:lang w:val="en-GB"/>
+        </w:rPr>
+      </w:pPr>
+      <w:r>
+        <w:rPr>
+          <w:color w:val="FF0000"/>
           <w:lang w:val="en-GB"/>
         </w:rPr>
         <w:t>If this itself it</w:t>
       </w:r>
       <w:r>
         <w:rPr>
+          <w:color w:val="FF0000"/>
           <w:lang w:val="en-GB"/>
         </w:rPr>
         <w:t>’</w:t>
       </w:r>
       <w:r>
         <w:rPr>
+          <w:color w:val="FF0000"/>
           <w:lang w:val="en-GB"/>
         </w:rPr>
         <w:t xml:space="preserve">s already done </w:t>
       </w:r>
       <w:r>
         <w:rPr>
+          <w:color w:val="FF0000"/>
           <w:lang w:val="en-GB"/>
         </w:rPr>
         <w:t xml:space="preserve">within the period of completion of this research and there is still time for more tasks, </w:t>
       </w:r>
       <w:r>
         <w:rPr>
+          <w:color w:val="FF0000"/>
           <w:lang w:val="en-GB"/>
         </w:rPr>
         <w:t>a new neural network will be created. A deep search on what architectures there are, and which suits better for this work will be done and a new model will be created from scratch.</w:t>
       </w:r>
       <w:r>
         <w:rPr>
-          <w:lang w:val="en-GB"/>
-        </w:rPr>
-        <w:t xml:space="preserve"> Afterword the models will be compared and reported to learn which preform better in different conditions.</w:t>
-      </w:r>
-    </w:p>
-    <w:p>
-      <w:pPr>
-        <w:rPr>
-          <w:lang w:val="en-GB"/>
-        </w:rPr>
-      </w:pPr>
-    </w:p>
-    <w:p>
-      <w:pPr>
-        <w:rPr>
-          <w:lang w:val="en-GB"/>
-        </w:rPr>
-      </w:pPr>
+          <w:color w:val="FF0000"/>
+          <w:lang w:val="en-GB"/>
+        </w:rPr>
+        <w:t xml:space="preserve"> </w:t>
+      </w:r>
       <w:proofErr w:type="spellStart"/>
       <w:r>
         <w:rPr>
+          <w:color w:val="FF0000"/>
+          <w:lang w:val="en-GB"/>
+        </w:rPr>
+        <w:t>Afterword</w:t>
+      </w:r>
+      <w:r>
+        <w:rPr>
+          <w:color w:val="FF0000"/>
+          <w:lang w:val="en-GB"/>
+        </w:rPr>
+        <w:t>s</w:t>
+      </w:r>
+      <w:proofErr w:type="spellEnd"/>
+      <w:r>
+        <w:rPr>
+          <w:color w:val="FF0000"/>
+          <w:lang w:val="en-GB"/>
+        </w:rPr>
+        <w:t xml:space="preserve"> the models will be compared and reported to learn which preform better in different conditions.</w:t>
+      </w:r>
+    </w:p>
+    <w:p>
+      <w:pPr>
+        <w:rPr>
+          <w:lang w:val="en-GB"/>
+        </w:rPr>
+      </w:pPr>
+    </w:p>
+    <w:p>
+      <w:pPr>
+        <w:rPr>
+          <w:lang w:val="en-GB"/>
+        </w:rPr>
+      </w:pPr>
+      <w:r>
+        <w:rPr>
+          <w:lang w:val="en-GB"/>
+        </w:rPr>
+        <w:t xml:space="preserve">Because in this TFG the CHB-MIT Scalp EEG Database is being used, different procedures of data filtering </w:t>
+      </w:r>
+      <w:proofErr w:type="gramStart"/>
+      <w:r>
+        <w:rPr>
+          <w:lang w:val="en-GB"/>
+        </w:rPr>
+        <w:t>is</w:t>
+      </w:r>
+      <w:proofErr w:type="gramEnd"/>
+      <w:r>
+        <w:rPr>
+          <w:lang w:val="en-GB"/>
+        </w:rPr>
+        <w:t xml:space="preserve"> needed in relation to the data used by IAM group. All models provided by the IAM group use the data output form the MainSource_vrs1.py which filters and splits all the data as needed to be able to train and test the models. </w:t>
+      </w:r>
+      <w:r>
+        <w:rPr>
+          <w:lang w:val="en-GB"/>
+        </w:rPr>
+        <w:t xml:space="preserve">The main format used to train the models is </w:t>
+      </w:r>
+      <w:proofErr w:type="gramStart"/>
+      <w:r>
+        <w:rPr>
+          <w:lang w:val="en-GB"/>
+        </w:rPr>
+        <w:t>“</w:t>
+      </w:r>
+      <w:r>
+        <w:rPr>
+          <w:lang w:val="en-GB"/>
+        </w:rPr>
+        <w:t>.parquet</w:t>
+      </w:r>
+      <w:proofErr w:type="gramEnd"/>
+      <w:r>
+        <w:rPr>
+          <w:lang w:val="en-GB"/>
+        </w:rPr>
+        <w:t>”</w:t>
+      </w:r>
+      <w:r>
+        <w:rPr>
+          <w:lang w:val="en-GB"/>
+        </w:rPr>
+        <w:t xml:space="preserve">, so as stated in the objectives, first of all raw data must be changed from </w:t>
+      </w:r>
+      <w:r>
+        <w:rPr>
+          <w:lang w:val="en-GB"/>
+        </w:rPr>
+        <w:t>“</w:t>
+      </w:r>
+      <w:proofErr w:type="spellStart"/>
+      <w:r>
+        <w:rPr>
+          <w:lang w:val="en-GB"/>
+        </w:rPr>
+        <w:t>edf.seizures</w:t>
+      </w:r>
+      <w:proofErr w:type="spellEnd"/>
+      <w:r>
+        <w:rPr>
+          <w:lang w:val="en-GB"/>
+        </w:rPr>
+        <w:t>”</w:t>
+      </w:r>
+      <w:r>
+        <w:rPr>
+          <w:lang w:val="en-GB"/>
+        </w:rPr>
+        <w:t xml:space="preserve"> and </w:t>
+      </w:r>
+      <w:r>
+        <w:rPr>
+          <w:lang w:val="en-GB"/>
+        </w:rPr>
+        <w:t>“</w:t>
+      </w:r>
+      <w:r>
+        <w:rPr>
+          <w:lang w:val="en-GB"/>
+        </w:rPr>
+        <w:t>.</w:t>
+      </w:r>
+      <w:proofErr w:type="spellStart"/>
+      <w:r>
+        <w:rPr>
+          <w:lang w:val="en-GB"/>
+        </w:rPr>
+        <w:t>edf</w:t>
+      </w:r>
+      <w:proofErr w:type="spellEnd"/>
+      <w:r>
+        <w:rPr>
+          <w:lang w:val="en-GB"/>
+        </w:rPr>
+        <w:t>”</w:t>
+      </w:r>
+      <w:r>
+        <w:rPr>
+          <w:lang w:val="en-GB"/>
+        </w:rPr>
+        <w:t xml:space="preserve"> to </w:t>
+      </w:r>
+      <w:r>
+        <w:rPr>
+          <w:lang w:val="en-GB"/>
+        </w:rPr>
+        <w:t>“</w:t>
+      </w:r>
+      <w:r>
+        <w:rPr>
+          <w:lang w:val="en-GB"/>
+        </w:rPr>
+        <w:t>.parquet</w:t>
+      </w:r>
+      <w:r>
+        <w:rPr>
+          <w:lang w:val="en-GB"/>
+        </w:rPr>
+        <w:t>”</w:t>
+      </w:r>
+      <w:r>
+        <w:rPr>
+          <w:lang w:val="en-GB"/>
+        </w:rPr>
+        <w:t>.</w:t>
+      </w:r>
+    </w:p>
+    <w:p>
+      <w:pPr>
+        <w:rPr>
+          <w:lang w:val="en-GB"/>
+        </w:rPr>
+      </w:pPr>
+    </w:p>
+    <w:p>
+      <w:pPr>
+        <w:rPr>
+          <w:lang w:val="en-GB"/>
+        </w:rPr>
+      </w:pPr>
+      <w:r>
+        <w:rPr>
+          <w:lang w:val="en-GB"/>
+        </w:rPr>
+        <w:t>Dataset</w:t>
+      </w:r>
+    </w:p>
+    <w:p>
+      <w:pPr>
+        <w:rPr>
+          <w:lang w:val="en-GB"/>
+        </w:rPr>
+      </w:pPr>
+    </w:p>
+    <w:p>
+      <w:pPr>
+        <w:rPr>
+          <w:lang w:val="en-GB"/>
+        </w:rPr>
+      </w:pPr>
+      <w:r>
+        <w:rPr>
+          <w:lang w:val="en-GB"/>
+        </w:rPr>
+        <w:t xml:space="preserve">The dataset is </w:t>
+      </w:r>
+      <w:r>
+        <w:rPr>
+          <w:lang w:val="en-GB"/>
+        </w:rPr>
+        <w:t xml:space="preserve">data </w:t>
+      </w:r>
+      <w:r>
+        <w:rPr>
+          <w:lang w:val="en-GB"/>
+        </w:rPr>
+        <w:t>collected</w:t>
+      </w:r>
+      <w:r>
+        <w:rPr>
+          <w:lang w:val="en-GB"/>
+        </w:rPr>
+        <w:t xml:space="preserve"> from the </w:t>
+      </w:r>
+      <w:r>
+        <w:rPr>
+          <w:lang w:val="en-GB"/>
+        </w:rPr>
+        <w:t>Children</w:t>
+      </w:r>
+      <w:r>
+        <w:rPr>
+          <w:lang w:val="en-GB"/>
+        </w:rPr>
+        <w:t>’</w:t>
+      </w:r>
+      <w:r>
+        <w:rPr>
+          <w:lang w:val="en-GB"/>
+        </w:rPr>
+        <w:t>s Hospital Boston</w:t>
+      </w:r>
+      <w:r>
+        <w:rPr>
+          <w:lang w:val="en-GB"/>
+        </w:rPr>
+        <w:t>, consisting in EEG recordings of subjects with intractable seizures. The folders classify i</w:t>
+      </w:r>
+      <w:r>
+        <w:rPr>
+          <w:lang w:val="en-GB"/>
+        </w:rPr>
+        <w:t>n 23 cases from 22 subjects (case chb21 and chb1 are the same but 1.5 years apart). The subject</w:t>
+      </w:r>
+      <w:r>
+        <w:rPr>
+          <w:lang w:val="en-GB"/>
+        </w:rPr>
+        <w:t>’</w:t>
+      </w:r>
+      <w:r>
+        <w:rPr>
+          <w:lang w:val="en-GB"/>
+        </w:rPr>
+        <w:t>s personal information gender and age is in a separate file called SUBJECT-INFO added in this paper as subject_info.csv.</w:t>
+      </w:r>
+    </w:p>
+    <w:p>
+      <w:pPr>
+        <w:rPr>
+          <w:lang w:val="en-GB"/>
+        </w:rPr>
+      </w:pPr>
+    </w:p>
+    <w:p>
+      <w:pPr>
+        <w:rPr>
+          <w:lang w:val="en-GB"/>
+        </w:rPr>
+      </w:pPr>
+      <w:r>
+        <w:rPr>
+          <w:lang w:val="en-GB"/>
+        </w:rPr>
+        <w:t>Each case contains between 9 and 42 .</w:t>
+      </w:r>
+      <w:proofErr w:type="spellStart"/>
+      <w:r>
+        <w:rPr>
+          <w:lang w:val="en-GB"/>
+        </w:rPr>
+        <w:t>edf</w:t>
+      </w:r>
+      <w:proofErr w:type="spellEnd"/>
+      <w:r>
+        <w:rPr>
+          <w:lang w:val="en-GB"/>
+        </w:rPr>
+        <w:t xml:space="preserve"> files. There are .</w:t>
+      </w:r>
+      <w:proofErr w:type="spellStart"/>
+      <w:r>
+        <w:rPr>
+          <w:lang w:val="en-GB"/>
+        </w:rPr>
+        <w:t>edf</w:t>
+      </w:r>
+      <w:proofErr w:type="spellEnd"/>
+      <w:r>
+        <w:rPr>
+          <w:lang w:val="en-GB"/>
+        </w:rPr>
+        <w:t xml:space="preserve"> files of EEG signals without seizures and others with recordings of seizures, these defined in RECORDS-WITH-SEIZURES. The files with seizures have the </w:t>
+      </w:r>
+      <w:proofErr w:type="gramStart"/>
+      <w:r>
+        <w:rPr>
+          <w:lang w:val="en-GB"/>
+        </w:rPr>
+        <w:t>extension .</w:t>
+      </w:r>
+      <w:proofErr w:type="spellStart"/>
+      <w:r>
+        <w:rPr>
+          <w:lang w:val="en-GB"/>
+        </w:rPr>
+        <w:t>edf</w:t>
+      </w:r>
+      <w:proofErr w:type="gramEnd"/>
+      <w:r>
+        <w:rPr>
+          <w:lang w:val="en-GB"/>
+        </w:rPr>
+        <w:t>.</w:t>
+      </w:r>
+      <w:r>
+        <w:rPr>
+          <w:lang w:val="en-GB"/>
+        </w:rPr>
+        <w:t>seizures</w:t>
+      </w:r>
+      <w:proofErr w:type="spellEnd"/>
+      <w:r>
+        <w:rPr>
+          <w:lang w:val="en-GB"/>
+        </w:rPr>
+        <w:t xml:space="preserve"> which disables the possibility of accessing the file with a normal </w:t>
+      </w:r>
+      <w:proofErr w:type="spellStart"/>
+      <w:r>
+        <w:rPr>
+          <w:lang w:val="en-GB"/>
+        </w:rPr>
+        <w:t>edf</w:t>
+      </w:r>
+      <w:proofErr w:type="spellEnd"/>
+      <w:r>
+        <w:rPr>
+          <w:lang w:val="en-GB"/>
+        </w:rPr>
+        <w:t xml:space="preserve"> reader library.</w:t>
+      </w:r>
+    </w:p>
+    <w:p>
+      <w:pPr>
+        <w:rPr>
+          <w:lang w:val="en-GB"/>
+        </w:rPr>
+      </w:pPr>
+    </w:p>
+    <w:p>
+      <w:pPr>
+        <w:rPr>
+          <w:lang w:val="en-GB"/>
+        </w:rPr>
+      </w:pPr>
+      <w:r>
+        <w:rPr>
+          <w:lang w:val="en-GB"/>
+        </w:rPr>
+        <w:t>Most cases have 1 hour of EEG recordings, but some have 1 to 4 hours depending on the case, split</w:t>
+      </w:r>
+      <w:r>
+        <w:rPr>
+          <w:lang w:val="en-GB"/>
+        </w:rPr>
+        <w:t xml:space="preserve"> </w:t>
+      </w:r>
+      <w:r>
+        <w:rPr>
+          <w:lang w:val="en-GB"/>
+        </w:rPr>
+        <w:t xml:space="preserve">between 9 to 42 </w:t>
+      </w:r>
+      <w:proofErr w:type="spellStart"/>
+      <w:r>
+        <w:rPr>
+          <w:lang w:val="en-GB"/>
+        </w:rPr>
+        <w:t>edf</w:t>
+      </w:r>
+      <w:proofErr w:type="spellEnd"/>
+      <w:r>
+        <w:rPr>
+          <w:lang w:val="en-GB"/>
+        </w:rPr>
+        <w:t xml:space="preserve"> recordings</w:t>
+      </w:r>
+      <w:r>
+        <w:rPr>
+          <w:lang w:val="en-GB"/>
+        </w:rPr>
+        <w:t xml:space="preserve">, recorded at </w:t>
+      </w:r>
+      <w:r>
+        <w:rPr>
+          <w:lang w:val="en-GB"/>
+        </w:rPr>
+        <w:t xml:space="preserve">256Hz </w:t>
+      </w:r>
+      <w:r>
+        <w:rPr>
+          <w:lang w:val="en-GB"/>
+        </w:rPr>
+        <w:t>in</w:t>
+      </w:r>
+      <w:r>
+        <w:rPr>
+          <w:lang w:val="en-GB"/>
+        </w:rPr>
+        <w:t xml:space="preserve"> </w:t>
+      </w:r>
+      <w:proofErr w:type="gramStart"/>
+      <w:r>
+        <w:rPr>
+          <w:lang w:val="en-GB"/>
+        </w:rPr>
+        <w:t>16 bit</w:t>
+      </w:r>
+      <w:proofErr w:type="gramEnd"/>
+      <w:r>
+        <w:rPr>
+          <w:lang w:val="en-GB"/>
+        </w:rPr>
+        <w:t xml:space="preserve"> resolution.</w:t>
+      </w:r>
+    </w:p>
+    <w:p>
+      <w:pPr>
+        <w:rPr>
+          <w:lang w:val="en-GB"/>
+        </w:rPr>
+      </w:pPr>
+    </w:p>
+    <w:p>
+      <w:pPr>
+        <w:rPr>
+          <w:lang w:val="en-GB"/>
+        </w:rPr>
+      </w:pPr>
+    </w:p>
+    <w:p>
+      <w:pPr>
+        <w:rPr>
+          <w:lang w:val="en-GB"/>
+        </w:rPr>
+      </w:pPr>
+    </w:p>
+    <w:p>
+      <w:pPr>
+        <w:rPr>
+          <w:lang w:val="en-GB"/>
+        </w:rPr>
+      </w:pPr>
+      <w:proofErr w:type="spellStart"/>
+      <w:r>
+        <w:rPr>
           <w:lang w:val="en-GB"/>
         </w:rPr>
         <w:t>Diferent</w:t>
@@ -2467,19 +3419,7 @@
         <w:rPr>
           <w:lang w:val="en-GB"/>
         </w:rPr>
-        <w:t xml:space="preserve">Write Work </w:t>
-      </w:r>
-      <w:r>
-        <w:rPr>
-          <w:lang w:val="en-GB"/>
-        </w:rPr>
-        <w:t>research</w:t>
-      </w:r>
-      <w:r>
-        <w:rPr>
-          <w:lang w:val="en-GB"/>
-        </w:rPr>
-        <w:t xml:space="preserve"> </w:t>
+        <w:t xml:space="preserve">Write Work research </w:t>
       </w:r>
       <w:r>
         <w:rPr>

</xml_diff>

<commit_message>
word documentation done, entrega 3
</commit_message>
<xml_diff>
--- a/Documentation/Notes.docx
+++ b/Documentation/Notes.docx
@@ -364,6 +364,240 @@
           <w:lang w:val="en-GB"/>
         </w:rPr>
         <w:t xml:space="preserve"> First of all, data planning and different treatment procedures are important to see how algorithms behave giving better or worse results, as well as which algorithm architectures are better to process EEG data. Finally, once all the research is done the classifier is to be expected to classify moments where seizures occur on the patients in a given moment.</w:t>
+      </w:r>
+    </w:p>
+    <w:p>
+      <w:pPr>
+        <w:rPr>
+          <w:lang w:val="en-GB"/>
+        </w:rPr>
+      </w:pPr>
+    </w:p>
+    <w:p>
+      <w:pPr>
+        <w:rPr>
+          <w:lang w:val="en-GB"/>
+        </w:rPr>
+      </w:pPr>
+      <w:r>
+        <w:rPr>
+          <w:lang w:val="en-GB"/>
+        </w:rPr>
+        <w:t>Dataset</w:t>
+      </w:r>
+    </w:p>
+    <w:p>
+      <w:pPr>
+        <w:rPr>
+          <w:lang w:val="en-GB"/>
+        </w:rPr>
+      </w:pPr>
+    </w:p>
+    <w:p>
+      <w:pPr>
+        <w:rPr>
+          <w:lang w:val="en-GB"/>
+        </w:rPr>
+      </w:pPr>
+      <w:r>
+        <w:rPr>
+          <w:lang w:val="en-GB"/>
+        </w:rPr>
+        <w:t xml:space="preserve">The dataset is data collected from the </w:t>
+      </w:r>
+      <w:r>
+        <w:rPr>
+          <w:lang w:val="en-GB"/>
+        </w:rPr>
+        <w:t>Children</w:t>
+      </w:r>
+      <w:r>
+        <w:rPr>
+          <w:lang w:val="en-GB"/>
+        </w:rPr>
+        <w:t>’</w:t>
+      </w:r>
+      <w:r>
+        <w:rPr>
+          <w:lang w:val="en-GB"/>
+        </w:rPr>
+        <w:t>s Hospital Boston</w:t>
+      </w:r>
+      <w:r>
+        <w:rPr>
+          <w:lang w:val="en-GB"/>
+        </w:rPr>
+        <w:t>, consisting in EEG recordings of subjects with intractable seizures. The folders classify in 23 cases from 22 subjects (case chb21 and chb1 are the same but 1.5 years apart). The subject</w:t>
+      </w:r>
+      <w:r>
+        <w:rPr>
+          <w:lang w:val="en-GB"/>
+        </w:rPr>
+        <w:t>’</w:t>
+      </w:r>
+      <w:r>
+        <w:rPr>
+          <w:lang w:val="en-GB"/>
+        </w:rPr>
+        <w:t>s personal information gender and age is in a separate file called SUBJECT-INFO added in this paper as subject_info.csv.</w:t>
+      </w:r>
+    </w:p>
+    <w:p>
+      <w:pPr>
+        <w:rPr>
+          <w:lang w:val="en-GB"/>
+        </w:rPr>
+      </w:pPr>
+    </w:p>
+    <w:p>
+      <w:pPr>
+        <w:rPr>
+          <w:lang w:val="en-GB"/>
+        </w:rPr>
+      </w:pPr>
+      <w:r>
+        <w:rPr>
+          <w:lang w:val="en-GB"/>
+        </w:rPr>
+        <w:t>Each case contains between 9 and 42 .</w:t>
+      </w:r>
+      <w:proofErr w:type="spellStart"/>
+      <w:r>
+        <w:rPr>
+          <w:lang w:val="en-GB"/>
+        </w:rPr>
+        <w:t>edf</w:t>
+      </w:r>
+      <w:proofErr w:type="spellEnd"/>
+      <w:r>
+        <w:rPr>
+          <w:lang w:val="en-GB"/>
+        </w:rPr>
+        <w:t xml:space="preserve"> files. There are .</w:t>
+      </w:r>
+      <w:proofErr w:type="spellStart"/>
+      <w:r>
+        <w:rPr>
+          <w:lang w:val="en-GB"/>
+        </w:rPr>
+        <w:t>edf</w:t>
+      </w:r>
+      <w:proofErr w:type="spellEnd"/>
+      <w:r>
+        <w:rPr>
+          <w:lang w:val="en-GB"/>
+        </w:rPr>
+        <w:t xml:space="preserve"> files of EEG signals without seizures and others with recordings of seizures, these defined in RECORDS-WITH-SEIZURES. The files with seizures have the </w:t>
+      </w:r>
+      <w:proofErr w:type="gramStart"/>
+      <w:r>
+        <w:rPr>
+          <w:lang w:val="en-GB"/>
+        </w:rPr>
+        <w:t>extension .</w:t>
+      </w:r>
+      <w:proofErr w:type="spellStart"/>
+      <w:r>
+        <w:rPr>
+          <w:lang w:val="en-GB"/>
+        </w:rPr>
+        <w:t>edf</w:t>
+      </w:r>
+      <w:proofErr w:type="gramEnd"/>
+      <w:r>
+        <w:rPr>
+          <w:lang w:val="en-GB"/>
+        </w:rPr>
+        <w:t>.seizures</w:t>
+      </w:r>
+      <w:proofErr w:type="spellEnd"/>
+      <w:r>
+        <w:rPr>
+          <w:lang w:val="en-GB"/>
+        </w:rPr>
+        <w:t xml:space="preserve"> which disables the possibility of accessing the file with a normal </w:t>
+      </w:r>
+      <w:proofErr w:type="spellStart"/>
+      <w:r>
+        <w:rPr>
+          <w:lang w:val="en-GB"/>
+        </w:rPr>
+        <w:t>edf</w:t>
+      </w:r>
+      <w:proofErr w:type="spellEnd"/>
+      <w:r>
+        <w:rPr>
+          <w:lang w:val="en-GB"/>
+        </w:rPr>
+        <w:t xml:space="preserve"> reader library.</w:t>
+      </w:r>
+    </w:p>
+    <w:p>
+      <w:pPr>
+        <w:rPr>
+          <w:lang w:val="en-GB"/>
+        </w:rPr>
+      </w:pPr>
+    </w:p>
+    <w:p>
+      <w:pPr>
+        <w:rPr>
+          <w:lang w:val="en-GB"/>
+        </w:rPr>
+      </w:pPr>
+      <w:r>
+        <w:rPr>
+          <w:lang w:val="en-GB"/>
+        </w:rPr>
+        <w:t xml:space="preserve">Most cases have 1 hour of EEG recordings, but some have 1 to 4 hours depending on the case, split between 9 to 42 </w:t>
+      </w:r>
+      <w:proofErr w:type="spellStart"/>
+      <w:r>
+        <w:rPr>
+          <w:lang w:val="en-GB"/>
+        </w:rPr>
+        <w:t>edf</w:t>
+      </w:r>
+      <w:proofErr w:type="spellEnd"/>
+      <w:r>
+        <w:rPr>
+          <w:lang w:val="en-GB"/>
+        </w:rPr>
+        <w:t xml:space="preserve"> recordings, recorded at 256Hz in </w:t>
+      </w:r>
+      <w:proofErr w:type="gramStart"/>
+      <w:r>
+        <w:rPr>
+          <w:lang w:val="en-GB"/>
+        </w:rPr>
+        <w:t>16 bit</w:t>
+      </w:r>
+      <w:proofErr w:type="gramEnd"/>
+      <w:r>
+        <w:rPr>
+          <w:lang w:val="en-GB"/>
+        </w:rPr>
+        <w:t xml:space="preserve"> resolution.</w:t>
+      </w:r>
+    </w:p>
+    <w:p>
+      <w:pPr>
+        <w:rPr>
+          <w:lang w:val="en-GB"/>
+        </w:rPr>
+      </w:pPr>
+    </w:p>
+    <w:p>
+      <w:pPr>
+        <w:rPr>
+          <w:lang w:val="en-GB"/>
+        </w:rPr>
+      </w:pPr>
+      <w:r>
+        <w:rPr>
+          <w:lang w:val="en-GB"/>
+        </w:rPr>
+        <w:br w:type="page"/>
       </w:r>
     </w:p>
     <w:p>
@@ -608,7 +842,6 @@
         <w:rPr>
           <w:lang w:val="en-GB"/>
         </w:rPr>
-        <w:lastRenderedPageBreak/>
         <w:t>Interneuron: Is a neuron of the central nervous system, usually small and with a short axon, that interconnects with other neurons, but never with sensory receptors or muscle fibres, allowing it to perform more complex functions.</w:t>
       </w:r>
     </w:p>
@@ -1349,6 +1582,7 @@
         <w:rPr>
           <w:lang w:val="en-GB"/>
         </w:rPr>
+        <w:lastRenderedPageBreak/>
         <w:t>Physiological measures: Providing a more reliable data by measuring physiological dynamic changes which cannot be controlled consciously</w:t>
       </w:r>
       <w:r>
@@ -1534,7 +1768,6 @@
         <w:rPr>
           <w:lang w:val="en-GB"/>
         </w:rPr>
-        <w:lastRenderedPageBreak/>
         <w:t xml:space="preserve">The method to obtain data </w:t>
       </w:r>
       <w:r>
@@ -1779,6 +2012,19 @@
           <w:lang w:val="en-GB"/>
         </w:rPr>
       </w:pPr>
+      <w:r>
+        <w:rPr>
+          <w:lang w:val="en-GB"/>
+        </w:rPr>
+        <w:br w:type="page"/>
+      </w:r>
+    </w:p>
+    <w:p>
+      <w:pPr>
+        <w:rPr>
+          <w:lang w:val="en-GB"/>
+        </w:rPr>
+      </w:pPr>
     </w:p>
     <w:p>
       <w:pPr>
@@ -1822,7 +2068,31 @@
         <w:rPr>
           <w:lang w:val="en-GB"/>
         </w:rPr>
-        <w:t>. The first objective is to find the best way to treat, analyse and classify data before feeding it to the deep learning algorithms, for example, as a continuous stream of sequence, dividing data per subject</w:t>
+        <w:t>. The first objective is to find the best way to treat</w:t>
+      </w:r>
+      <w:r>
+        <w:rPr>
+          <w:lang w:val="en-GB"/>
+        </w:rPr>
+        <w:t xml:space="preserve"> and </w:t>
+      </w:r>
+      <w:r>
+        <w:rPr>
+          <w:lang w:val="en-GB"/>
+        </w:rPr>
+        <w:t>analyse before feeding it to the deep learning algorithms</w:t>
+      </w:r>
+      <w:r>
+        <w:rPr>
+          <w:lang w:val="en-GB"/>
+        </w:rPr>
+        <w:t>. F</w:t>
+      </w:r>
+      <w:r>
+        <w:rPr>
+          <w:lang w:val="en-GB"/>
+        </w:rPr>
+        <w:t>or example, as a continuous stream of sequence, dividing data per subject</w:t>
       </w:r>
       <w:r>
         <w:rPr>
@@ -1834,7 +2104,13 @@
         <w:rPr>
           <w:lang w:val="en-GB"/>
         </w:rPr>
-        <w:t xml:space="preserve">  o</w:t>
+        <w:t xml:space="preserve">  </w:t>
+      </w:r>
+      <w:r>
+        <w:rPr>
+          <w:lang w:val="en-GB"/>
+        </w:rPr>
+        <w:t>O</w:t>
       </w:r>
       <w:r>
         <w:rPr>
@@ -1882,13 +2158,19 @@
         <w:rPr>
           <w:lang w:val="en-GB"/>
         </w:rPr>
-        <w:t xml:space="preserve"> The second main objective is to try to find which algorithms architectures have better results with the data, for example CNN, Transformer, SV</w:t>
-      </w:r>
-      <w:r>
-        <w:rPr>
-          <w:lang w:val="en-GB"/>
-        </w:rPr>
-        <w:t>M.</w:t>
+        <w:t xml:space="preserve"> The second main objective is to try to find which algorithms architectures have better results</w:t>
+      </w:r>
+      <w:r>
+        <w:rPr>
+          <w:lang w:val="en-GB"/>
+        </w:rPr>
+        <w:t>. There are different models offered by the research group IAM from the CVC</w:t>
+      </w:r>
+      <w:r>
+        <w:rPr>
+          <w:lang w:val="en-GB"/>
+        </w:rPr>
+        <w:t>.</w:t>
       </w:r>
     </w:p>
     <w:p>
@@ -1932,485 +2214,15 @@
         <w:rPr>
           <w:lang w:val="en-GB"/>
         </w:rPr>
-        <w:t xml:space="preserve">. Within the first objectives there are several important parts. First of </w:t>
-      </w:r>
-      <w:r>
-        <w:rPr>
-          <w:lang w:val="en-GB"/>
-        </w:rPr>
-        <w:t>all,</w:t>
-      </w:r>
-      <w:r>
-        <w:rPr>
-          <w:lang w:val="en-GB"/>
-        </w:rPr>
-        <w:t xml:space="preserve"> raw data </w:t>
-      </w:r>
-      <w:r>
-        <w:rPr>
-          <w:lang w:val="en-GB"/>
-        </w:rPr>
-        <w:t>must be</w:t>
-      </w:r>
-      <w:r>
-        <w:rPr>
-          <w:lang w:val="en-GB"/>
-        </w:rPr>
-        <w:t xml:space="preserve"> readable, as the data base CHB-MIT is</w:t>
-      </w:r>
-      <w:r>
-        <w:rPr>
-          <w:lang w:val="en-GB"/>
-        </w:rPr>
-        <w:t xml:space="preserve"> in</w:t>
-      </w:r>
-      <w:r>
-        <w:rPr>
-          <w:lang w:val="en-GB"/>
-        </w:rPr>
-        <w:t xml:space="preserve"> </w:t>
-      </w:r>
-      <w:r>
-        <w:rPr>
-          <w:lang w:val="en-GB"/>
-        </w:rPr>
-        <w:t>European Data Format (EDF)</w:t>
-      </w:r>
-      <w:r>
-        <w:rPr>
-          <w:lang w:val="en-GB"/>
-        </w:rPr>
-        <w:t>,</w:t>
-      </w:r>
-      <w:r>
-        <w:rPr>
-          <w:lang w:val="en-GB"/>
-        </w:rPr>
-        <w:t xml:space="preserve"> a standard file format designed for exchange and storage of medical time series</w:t>
-      </w:r>
-      <w:r>
-        <w:rPr>
-          <w:lang w:val="en-GB"/>
-        </w:rPr>
-        <w:t>, so all files in the dataset are</w:t>
-      </w:r>
-      <w:r>
-        <w:rPr>
-          <w:lang w:val="en-GB"/>
-        </w:rPr>
-        <w:t xml:space="preserve"> </w:t>
-      </w:r>
-      <w:proofErr w:type="gramStart"/>
-      <w:r>
-        <w:rPr>
-          <w:lang w:val="en-GB"/>
-        </w:rPr>
-        <w:t>“</w:t>
-      </w:r>
-      <w:r>
-        <w:rPr>
-          <w:lang w:val="en-GB"/>
-        </w:rPr>
-        <w:t>.</w:t>
-      </w:r>
-      <w:proofErr w:type="spellStart"/>
-      <w:r>
-        <w:rPr>
-          <w:lang w:val="en-GB"/>
-        </w:rPr>
-        <w:t>edf</w:t>
-      </w:r>
-      <w:proofErr w:type="spellEnd"/>
-      <w:proofErr w:type="gramEnd"/>
-      <w:r>
-        <w:rPr>
-          <w:lang w:val="en-GB"/>
-        </w:rPr>
-        <w:t>”</w:t>
-      </w:r>
-      <w:r>
-        <w:rPr>
-          <w:lang w:val="en-GB"/>
-        </w:rPr>
-        <w:t xml:space="preserve"> or </w:t>
-      </w:r>
-      <w:r>
-        <w:rPr>
-          <w:lang w:val="en-GB"/>
-        </w:rPr>
-        <w:t>“</w:t>
-      </w:r>
-      <w:r>
-        <w:rPr>
-          <w:lang w:val="en-GB"/>
-        </w:rPr>
-        <w:t>.</w:t>
-      </w:r>
-      <w:proofErr w:type="spellStart"/>
-      <w:r>
-        <w:rPr>
-          <w:lang w:val="en-GB"/>
-        </w:rPr>
-        <w:t>edf.seizures</w:t>
-      </w:r>
-      <w:proofErr w:type="spellEnd"/>
-      <w:r>
-        <w:rPr>
-          <w:lang w:val="en-GB"/>
-        </w:rPr>
-        <w:t>”</w:t>
-      </w:r>
-      <w:r>
-        <w:rPr>
-          <w:lang w:val="en-GB"/>
-        </w:rPr>
-        <w:t xml:space="preserve">. This last format can be a problem for most common </w:t>
-      </w:r>
-      <w:proofErr w:type="spellStart"/>
-      <w:r>
-        <w:rPr>
-          <w:lang w:val="en-GB"/>
-        </w:rPr>
-        <w:t>edf</w:t>
-      </w:r>
-      <w:proofErr w:type="spellEnd"/>
-      <w:r>
-        <w:rPr>
-          <w:lang w:val="en-GB"/>
-        </w:rPr>
-        <w:t xml:space="preserve"> </w:t>
-      </w:r>
-      <w:r>
-        <w:rPr>
-          <w:lang w:val="en-GB"/>
-        </w:rPr>
-        <w:t>readers because</w:t>
-      </w:r>
-      <w:r>
-        <w:rPr>
-          <w:lang w:val="en-GB"/>
-        </w:rPr>
-        <w:t xml:space="preserve"> of its </w:t>
-      </w:r>
-      <w:proofErr w:type="gramStart"/>
-      <w:r>
-        <w:rPr>
-          <w:lang w:val="en-GB"/>
-        </w:rPr>
-        <w:t>“</w:t>
-      </w:r>
-      <w:r>
-        <w:rPr>
-          <w:lang w:val="en-GB"/>
-        </w:rPr>
-        <w:t>.seizures</w:t>
-      </w:r>
-      <w:proofErr w:type="gramEnd"/>
-      <w:r>
-        <w:rPr>
-          <w:lang w:val="en-GB"/>
-        </w:rPr>
-        <w:t>”</w:t>
-      </w:r>
-      <w:r>
-        <w:rPr>
-          <w:lang w:val="en-GB"/>
-        </w:rPr>
-        <w:t xml:space="preserve"> extension, so further programs will be needed to obtain the data from these files.</w:t>
-      </w:r>
-    </w:p>
-    <w:p>
-      <w:pPr>
-        <w:rPr>
-          <w:lang w:val="en-GB"/>
-        </w:rPr>
-      </w:pPr>
-    </w:p>
-    <w:p>
-      <w:pPr>
-        <w:rPr>
-          <w:lang w:val="en-GB"/>
-        </w:rPr>
-      </w:pPr>
-      <w:r>
-        <w:rPr>
-          <w:lang w:val="en-GB"/>
-        </w:rPr>
-        <w:t>The next objective after</w:t>
-      </w:r>
-      <w:r>
-        <w:rPr>
-          <w:lang w:val="en-GB"/>
-        </w:rPr>
-        <w:t xml:space="preserve"> obtaining data</w:t>
-      </w:r>
-      <w:r>
-        <w:rPr>
-          <w:lang w:val="en-GB"/>
-        </w:rPr>
-        <w:t>,</w:t>
-      </w:r>
-      <w:r>
-        <w:rPr>
-          <w:lang w:val="en-GB"/>
-        </w:rPr>
-        <w:t xml:space="preserve"> is to save the raw data in </w:t>
-      </w:r>
-      <w:proofErr w:type="gramStart"/>
-      <w:r>
-        <w:rPr>
-          <w:lang w:val="en-GB"/>
-        </w:rPr>
-        <w:t>“</w:t>
-      </w:r>
-      <w:r>
-        <w:rPr>
-          <w:lang w:val="en-GB"/>
-        </w:rPr>
-        <w:t>.parquet</w:t>
-      </w:r>
-      <w:proofErr w:type="gramEnd"/>
-      <w:r>
-        <w:rPr>
-          <w:lang w:val="en-GB"/>
-        </w:rPr>
-        <w:t>”</w:t>
-      </w:r>
-      <w:r>
-        <w:rPr>
-          <w:lang w:val="en-GB"/>
-        </w:rPr>
-        <w:t>, because it</w:t>
-      </w:r>
-      <w:r>
-        <w:rPr>
-          <w:lang w:val="en-GB"/>
-        </w:rPr>
-        <w:t>’</w:t>
-      </w:r>
-      <w:r>
-        <w:rPr>
-          <w:lang w:val="en-GB"/>
-        </w:rPr>
-        <w:t>s the type of format needed as input in the models</w:t>
-      </w:r>
-      <w:r>
-        <w:rPr>
-          <w:lang w:val="en-GB"/>
-        </w:rPr>
-        <w:t xml:space="preserve"> lend by the CVC research group. In this stage data filtering should be considered as well as being able to plot data</w:t>
-      </w:r>
-      <w:r>
-        <w:rPr>
-          <w:lang w:val="en-GB"/>
-        </w:rPr>
-        <w:t xml:space="preserve"> </w:t>
-      </w:r>
-      <w:r>
-        <w:rPr>
-          <w:lang w:val="en-GB"/>
-        </w:rPr>
-        <w:t>if needed</w:t>
-      </w:r>
-      <w:r>
-        <w:rPr>
-          <w:lang w:val="en-GB"/>
-        </w:rPr>
-        <w:t>.</w:t>
-      </w:r>
-      <w:r>
-        <w:rPr>
-          <w:lang w:val="en-GB"/>
-        </w:rPr>
-        <w:t xml:space="preserve"> </w:t>
-      </w:r>
-      <w:r>
-        <w:rPr>
-          <w:lang w:val="en-GB"/>
-        </w:rPr>
-        <w:t xml:space="preserve">The next file to read the data is MainSource_vr1.py, has options of filtering or splitting data to prepare data before entering the models. </w:t>
-      </w:r>
-    </w:p>
-    <w:p>
-      <w:pPr>
-        <w:rPr>
-          <w:lang w:val="en-GB"/>
-        </w:rPr>
-      </w:pPr>
-    </w:p>
-    <w:p>
-      <w:pPr>
-        <w:rPr>
-          <w:lang w:val="en-GB"/>
-        </w:rPr>
-      </w:pPr>
-      <w:r>
-        <w:rPr>
-          <w:lang w:val="en-GB"/>
-        </w:rPr>
-        <w:lastRenderedPageBreak/>
-        <w:t>Once the data if finally ready to be used the next main objective</w:t>
-      </w:r>
-      <w:r>
-        <w:rPr>
-          <w:lang w:val="en-GB"/>
-        </w:rPr>
-        <w:t xml:space="preserve"> is to define the way data is going to be treated to get the best results. There are different models depending on the dimensions of the data input, and so different tactics of data treatment are done.</w:t>
-      </w:r>
-      <w:r>
-        <w:rPr>
-          <w:lang w:val="en-GB"/>
-        </w:rPr>
-        <w:t xml:space="preserve"> In this objective the idea is to obtain the different outputs and plot the data for further investigation</w:t>
-      </w:r>
-      <w:r>
-        <w:rPr>
-          <w:lang w:val="en-GB"/>
-        </w:rPr>
-        <w:t>.</w:t>
-      </w:r>
-    </w:p>
-    <w:p>
-      <w:pPr>
-        <w:rPr>
-          <w:lang w:val="en-GB"/>
-        </w:rPr>
-      </w:pPr>
-    </w:p>
-    <w:p>
-      <w:pPr>
-        <w:rPr>
-          <w:lang w:val="en-GB"/>
-        </w:rPr>
-      </w:pPr>
-      <w:r>
-        <w:rPr>
-          <w:lang w:val="en-GB"/>
-        </w:rPr>
-        <w:t>Finally,</w:t>
-      </w:r>
-      <w:r>
-        <w:rPr>
-          <w:lang w:val="en-GB"/>
-        </w:rPr>
-        <w:t xml:space="preserve"> a final review of the results is done</w:t>
-      </w:r>
-      <w:r>
-        <w:rPr>
-          <w:lang w:val="en-GB"/>
-        </w:rPr>
-        <w:t xml:space="preserve"> to</w:t>
-      </w:r>
-      <w:r>
-        <w:rPr>
-          <w:lang w:val="en-GB"/>
-        </w:rPr>
-        <w:t xml:space="preserve"> determine the best way to treat EEG signals</w:t>
-      </w:r>
-      <w:r>
-        <w:rPr>
-          <w:lang w:val="en-GB"/>
-        </w:rPr>
-        <w:t xml:space="preserve"> and what models preform better in different circumstances. So, the program </w:t>
-      </w:r>
-      <w:r>
-        <w:rPr>
-          <w:lang w:val="en-GB"/>
-        </w:rPr>
-        <w:t xml:space="preserve">needs </w:t>
-      </w:r>
-      <w:r>
-        <w:rPr>
-          <w:lang w:val="en-GB"/>
-        </w:rPr>
-        <w:t xml:space="preserve">to be executed in </w:t>
-      </w:r>
-      <w:proofErr w:type="gramStart"/>
-      <w:r>
-        <w:rPr>
-          <w:lang w:val="en-GB"/>
-        </w:rPr>
-        <w:t>many different ways</w:t>
-      </w:r>
-      <w:proofErr w:type="gramEnd"/>
-      <w:r>
-        <w:rPr>
-          <w:lang w:val="en-GB"/>
-        </w:rPr>
-        <w:t xml:space="preserve"> to have a large view and a better understanding on how to process and classify EEG signals</w:t>
-      </w:r>
-      <w:r>
-        <w:rPr>
-          <w:lang w:val="en-GB"/>
-        </w:rPr>
-        <w:t>.</w:t>
-      </w:r>
-    </w:p>
-    <w:p>
-      <w:pPr>
-        <w:rPr>
-          <w:lang w:val="en-GB"/>
-        </w:rPr>
-      </w:pPr>
-    </w:p>
-    <w:p>
-      <w:pPr>
-        <w:rPr>
-          <w:lang w:val="en-GB"/>
-        </w:rPr>
-      </w:pPr>
-    </w:p>
-    <w:p>
-      <w:pPr>
-        <w:rPr>
-          <w:lang w:val="en-GB"/>
-        </w:rPr>
-      </w:pPr>
-    </w:p>
-    <w:p>
-      <w:pPr>
-        <w:rPr>
-          <w:lang w:val="en-GB"/>
-        </w:rPr>
-      </w:pPr>
-      <w:r>
-        <w:rPr>
-          <w:lang w:val="en-GB"/>
-        </w:rPr>
-        <w:t>Tasks</w:t>
-      </w:r>
-    </w:p>
-    <w:p>
-      <w:pPr>
-        <w:rPr>
-          <w:lang w:val="en-GB"/>
-        </w:rPr>
-      </w:pPr>
-    </w:p>
-    <w:p>
-      <w:pPr>
-        <w:rPr>
-          <w:lang w:val="en-GB"/>
-        </w:rPr>
-      </w:pPr>
-      <w:r>
-        <w:rPr>
-          <w:lang w:val="en-GB"/>
-        </w:rPr>
-        <w:t xml:space="preserve">To start from somewhere the first task will be to use an already done deep learning algorithm from the research group IAM from the CVC, which is working on </w:t>
-      </w:r>
-      <w:r>
-        <w:rPr>
-          <w:lang w:val="en-GB"/>
-        </w:rPr>
-        <w:t>a framework to determine the optimal architecture for cognitive state recognition from EEG signals</w:t>
-      </w:r>
-      <w:r>
-        <w:rPr>
-          <w:lang w:val="en-GB"/>
-        </w:rPr>
-        <w:t>, with the objective to answer different questions:</w:t>
-      </w:r>
+        <w:t xml:space="preserve">. Within the first objective there are several important parts. </w:t>
+      </w:r>
+    </w:p>
+    <w:p>
+      <w:pPr>
+        <w:rPr>
+          <w:lang w:val="en-GB"/>
+        </w:rPr>
+      </w:pPr>
     </w:p>
     <w:p>
       <w:pPr>
@@ -2427,19 +2239,111 @@
         <w:rPr>
           <w:lang w:val="en-GB"/>
         </w:rPr>
-        <w:t xml:space="preserve">How to combine the signals to create the input features for feature extraction? In this case, </w:t>
-      </w:r>
-      <w:r>
-        <w:rPr>
-          <w:lang w:val="en-GB"/>
-        </w:rPr>
-        <w:t xml:space="preserve">having </w:t>
-      </w:r>
-      <w:r>
-        <w:rPr>
-          <w:lang w:val="en-GB"/>
-        </w:rPr>
-        <w:t>14 sensors x 5 waves, so 70 raw signals. These signals can be concatenated, or projected. As well, in case of projection, the weights can be equal or learned.</w:t>
+        <w:t>R</w:t>
+      </w:r>
+      <w:r>
+        <w:rPr>
+          <w:lang w:val="en-GB"/>
+        </w:rPr>
+        <w:t xml:space="preserve">aw data </w:t>
+      </w:r>
+      <w:r>
+        <w:rPr>
+          <w:lang w:val="en-GB"/>
+        </w:rPr>
+        <w:t>must be</w:t>
+      </w:r>
+      <w:r>
+        <w:rPr>
+          <w:lang w:val="en-GB"/>
+        </w:rPr>
+        <w:t xml:space="preserve"> readable, as the data base CHB-MIT is</w:t>
+      </w:r>
+      <w:r>
+        <w:rPr>
+          <w:lang w:val="en-GB"/>
+        </w:rPr>
+        <w:t xml:space="preserve"> in</w:t>
+      </w:r>
+      <w:r>
+        <w:rPr>
+          <w:lang w:val="en-GB"/>
+        </w:rPr>
+        <w:t xml:space="preserve"> European Data Format (EDF), a standard file format designed for exchange and storage of medical time series</w:t>
+      </w:r>
+      <w:r>
+        <w:rPr>
+          <w:lang w:val="en-GB"/>
+        </w:rPr>
+        <w:t>, so all files in the dataset are</w:t>
+      </w:r>
+      <w:r>
+        <w:rPr>
+          <w:lang w:val="en-GB"/>
+        </w:rPr>
+        <w:t xml:space="preserve"> </w:t>
+      </w:r>
+      <w:proofErr w:type="gramStart"/>
+      <w:r>
+        <w:rPr>
+          <w:lang w:val="en-GB"/>
+        </w:rPr>
+        <w:t>“</w:t>
+      </w:r>
+      <w:r>
+        <w:rPr>
+          <w:lang w:val="en-GB"/>
+        </w:rPr>
+        <w:t>.</w:t>
+      </w:r>
+      <w:proofErr w:type="spellStart"/>
+      <w:r>
+        <w:rPr>
+          <w:lang w:val="en-GB"/>
+        </w:rPr>
+        <w:t>edf</w:t>
+      </w:r>
+      <w:proofErr w:type="spellEnd"/>
+      <w:proofErr w:type="gramEnd"/>
+      <w:r>
+        <w:rPr>
+          <w:lang w:val="en-GB"/>
+        </w:rPr>
+        <w:t>”</w:t>
+      </w:r>
+      <w:r>
+        <w:rPr>
+          <w:lang w:val="en-GB"/>
+        </w:rPr>
+        <w:t>. A script has been programmed to save .</w:t>
+      </w:r>
+      <w:proofErr w:type="spellStart"/>
+      <w:r>
+        <w:rPr>
+          <w:lang w:val="en-GB"/>
+        </w:rPr>
+        <w:t>edf</w:t>
+      </w:r>
+      <w:proofErr w:type="spellEnd"/>
+      <w:r>
+        <w:rPr>
+          <w:lang w:val="en-GB"/>
+        </w:rPr>
+        <w:t xml:space="preserve"> files </w:t>
+      </w:r>
+      <w:proofErr w:type="gramStart"/>
+      <w:r>
+        <w:rPr>
+          <w:lang w:val="en-GB"/>
+        </w:rPr>
+        <w:t>into .parquet</w:t>
+      </w:r>
+      <w:proofErr w:type="gramEnd"/>
+      <w:r>
+        <w:rPr>
+          <w:lang w:val="en-GB"/>
+        </w:rPr>
+        <w:t xml:space="preserve"> format.</w:t>
       </w:r>
     </w:p>
     <w:p>
@@ -2457,13 +2361,13 @@
         <w:rPr>
           <w:lang w:val="en-GB"/>
         </w:rPr>
-        <w:t>W</w:t>
-      </w:r>
-      <w:r>
-        <w:rPr>
-          <w:lang w:val="en-GB"/>
-        </w:rPr>
-        <w:t>hich neural network is the best performer?</w:t>
+        <w:t>Setting different functions to filter data</w:t>
+      </w:r>
+      <w:r>
+        <w:rPr>
+          <w:lang w:val="en-GB"/>
+        </w:rPr>
+        <w:t xml:space="preserve"> making sure data is okey and fits certain constraints. </w:t>
       </w:r>
     </w:p>
     <w:p>
@@ -2481,6 +2385,327 @@
         <w:rPr>
           <w:lang w:val="en-GB"/>
         </w:rPr>
+        <w:t xml:space="preserve">Get the labelling data, to </w:t>
+      </w:r>
+      <w:r>
+        <w:rPr>
+          <w:lang w:val="en-GB"/>
+        </w:rPr>
+        <w:t>have</w:t>
+      </w:r>
+      <w:r>
+        <w:rPr>
+          <w:lang w:val="en-GB"/>
+        </w:rPr>
+        <w:t xml:space="preserve"> a </w:t>
+      </w:r>
+      <w:r>
+        <w:rPr>
+          <w:lang w:val="en-GB"/>
+        </w:rPr>
+        <w:t>ground truth</w:t>
+      </w:r>
+      <w:r>
+        <w:rPr>
+          <w:lang w:val="en-GB"/>
+        </w:rPr>
+        <w:t xml:space="preserve"> from the recorded data. This part is essential to understand if the model works as expected.</w:t>
+      </w:r>
+    </w:p>
+    <w:p>
+      <w:pPr>
+        <w:pStyle w:val="Prrafodelista"/>
+        <w:numPr>
+          <w:ilvl w:val="0"/>
+          <w:numId w:val="2"/>
+        </w:numPr>
+        <w:rPr>
+          <w:lang w:val="en-GB"/>
+        </w:rPr>
+      </w:pPr>
+      <w:r>
+        <w:rPr>
+          <w:lang w:val="en-GB"/>
+        </w:rPr>
+        <w:t xml:space="preserve">Define </w:t>
+      </w:r>
+      <w:r>
+        <w:rPr>
+          <w:lang w:val="en-GB"/>
+        </w:rPr>
+        <w:t>different</w:t>
+      </w:r>
+      <w:r>
+        <w:rPr>
+          <w:lang w:val="en-GB"/>
+        </w:rPr>
+        <w:t xml:space="preserve"> functions </w:t>
+      </w:r>
+      <w:r>
+        <w:rPr>
+          <w:lang w:val="en-GB"/>
+        </w:rPr>
+        <w:t xml:space="preserve">to define how data enters the model to be trained. There are </w:t>
+      </w:r>
+      <w:r>
+        <w:rPr>
+          <w:lang w:val="en-GB"/>
+        </w:rPr>
+        <w:t>many</w:t>
+      </w:r>
+      <w:r>
+        <w:rPr>
+          <w:lang w:val="en-GB"/>
+        </w:rPr>
+        <w:t xml:space="preserve"> ways information can be extracted from data. </w:t>
+      </w:r>
+    </w:p>
+    <w:p>
+      <w:pPr>
+        <w:rPr>
+          <w:lang w:val="en-GB"/>
+        </w:rPr>
+      </w:pPr>
+    </w:p>
+    <w:p>
+      <w:pPr>
+        <w:rPr>
+          <w:lang w:val="en-GB"/>
+        </w:rPr>
+      </w:pPr>
+      <w:r>
+        <w:rPr>
+          <w:lang w:val="en-GB"/>
+        </w:rPr>
+        <w:t>The next objective after</w:t>
+      </w:r>
+      <w:r>
+        <w:rPr>
+          <w:lang w:val="en-GB"/>
+        </w:rPr>
+        <w:t xml:space="preserve"> obtaining data</w:t>
+      </w:r>
+      <w:r>
+        <w:rPr>
+          <w:lang w:val="en-GB"/>
+        </w:rPr>
+        <w:t xml:space="preserve"> is to use different models provided by the research group to IAM:</w:t>
+      </w:r>
+    </w:p>
+    <w:p>
+      <w:pPr>
+        <w:pStyle w:val="Prrafodelista"/>
+        <w:numPr>
+          <w:ilvl w:val="0"/>
+          <w:numId w:val="2"/>
+        </w:numPr>
+        <w:rPr>
+          <w:lang w:val="en-GB"/>
+        </w:rPr>
+      </w:pPr>
+      <w:r>
+        <w:rPr>
+          <w:lang w:val="en-GB"/>
+        </w:rPr>
+        <w:t>Each model needs to be configured to accept the dimensionality of the data fed to it.</w:t>
+      </w:r>
+    </w:p>
+    <w:p>
+      <w:pPr>
+        <w:pStyle w:val="Prrafodelista"/>
+        <w:numPr>
+          <w:ilvl w:val="0"/>
+          <w:numId w:val="2"/>
+        </w:numPr>
+        <w:rPr>
+          <w:lang w:val="en-GB"/>
+        </w:rPr>
+      </w:pPr>
+      <w:r>
+        <w:rPr>
+          <w:lang w:val="en-GB"/>
+        </w:rPr>
+        <w:t>Work different models to choose what models give better answers form input data.</w:t>
+      </w:r>
+    </w:p>
+    <w:p>
+      <w:pPr>
+        <w:pStyle w:val="Prrafodelista"/>
+        <w:numPr>
+          <w:ilvl w:val="0"/>
+          <w:numId w:val="2"/>
+        </w:numPr>
+        <w:rPr>
+          <w:lang w:val="en-GB"/>
+        </w:rPr>
+      </w:pPr>
+      <w:r>
+        <w:rPr>
+          <w:lang w:val="en-GB"/>
+        </w:rPr>
+        <w:t>After all the</w:t>
+      </w:r>
+      <w:r>
+        <w:rPr>
+          <w:lang w:val="en-GB"/>
+        </w:rPr>
+        <w:t xml:space="preserve"> models results, an overview is done to understand the results and conclude the best way to treat this database</w:t>
+      </w:r>
+      <w:r>
+        <w:rPr>
+          <w:lang w:val="en-GB"/>
+        </w:rPr>
+        <w:t>, for further investigation</w:t>
+      </w:r>
+      <w:r>
+        <w:rPr>
+          <w:lang w:val="en-GB"/>
+        </w:rPr>
+        <w:t>.</w:t>
+      </w:r>
+    </w:p>
+    <w:p>
+      <w:pPr>
+        <w:rPr>
+          <w:lang w:val="en-GB"/>
+        </w:rPr>
+      </w:pPr>
+    </w:p>
+    <w:p>
+      <w:pPr>
+        <w:rPr>
+          <w:lang w:val="en-GB"/>
+        </w:rPr>
+      </w:pPr>
+    </w:p>
+    <w:p>
+      <w:pPr>
+        <w:rPr>
+          <w:lang w:val="en-GB"/>
+        </w:rPr>
+      </w:pPr>
+      <w:r>
+        <w:rPr>
+          <w:lang w:val="en-GB"/>
+        </w:rPr>
+        <w:br w:type="page"/>
+      </w:r>
+    </w:p>
+    <w:p>
+      <w:pPr>
+        <w:rPr>
+          <w:lang w:val="en-GB"/>
+        </w:rPr>
+      </w:pPr>
+      <w:r>
+        <w:rPr>
+          <w:lang w:val="en-GB"/>
+        </w:rPr>
+        <w:lastRenderedPageBreak/>
+        <w:t>Tasks</w:t>
+      </w:r>
+    </w:p>
+    <w:p>
+      <w:pPr>
+        <w:rPr>
+          <w:lang w:val="en-GB"/>
+        </w:rPr>
+      </w:pPr>
+    </w:p>
+    <w:p>
+      <w:pPr>
+        <w:rPr>
+          <w:lang w:val="en-GB"/>
+        </w:rPr>
+      </w:pPr>
+      <w:r>
+        <w:rPr>
+          <w:lang w:val="en-GB"/>
+        </w:rPr>
+        <w:t xml:space="preserve">To start from somewhere the first task will be to use an already done deep learning algorithm from the research group IAM from the CVC, which is working on </w:t>
+      </w:r>
+      <w:r>
+        <w:rPr>
+          <w:lang w:val="en-GB"/>
+        </w:rPr>
+        <w:t>a framework to determine the optimal architecture for cognitive state recognition from EEG signals</w:t>
+      </w:r>
+      <w:r>
+        <w:rPr>
+          <w:lang w:val="en-GB"/>
+        </w:rPr>
+        <w:t>, with the objective to answer different questions:</w:t>
+      </w:r>
+    </w:p>
+    <w:p>
+      <w:pPr>
+        <w:pStyle w:val="Prrafodelista"/>
+        <w:numPr>
+          <w:ilvl w:val="0"/>
+          <w:numId w:val="2"/>
+        </w:numPr>
+        <w:rPr>
+          <w:lang w:val="en-GB"/>
+        </w:rPr>
+      </w:pPr>
+      <w:r>
+        <w:rPr>
+          <w:lang w:val="en-GB"/>
+        </w:rPr>
+        <w:t xml:space="preserve">How to combine the signals to create the input features for feature extraction? In this case, </w:t>
+      </w:r>
+      <w:r>
+        <w:rPr>
+          <w:lang w:val="en-GB"/>
+        </w:rPr>
+        <w:t xml:space="preserve">having </w:t>
+      </w:r>
+      <w:r>
+        <w:rPr>
+          <w:lang w:val="en-GB"/>
+        </w:rPr>
+        <w:t>14 sensors x 5 waves, so 70 raw signals. These signals can be concatenated, or projected. As well, in case of projection, the weights can be equal or learned.</w:t>
+      </w:r>
+    </w:p>
+    <w:p>
+      <w:pPr>
+        <w:pStyle w:val="Prrafodelista"/>
+        <w:numPr>
+          <w:ilvl w:val="0"/>
+          <w:numId w:val="2"/>
+        </w:numPr>
+        <w:rPr>
+          <w:lang w:val="en-GB"/>
+        </w:rPr>
+      </w:pPr>
+      <w:r>
+        <w:rPr>
+          <w:lang w:val="en-GB"/>
+        </w:rPr>
+        <w:t>W</w:t>
+      </w:r>
+      <w:r>
+        <w:rPr>
+          <w:lang w:val="en-GB"/>
+        </w:rPr>
+        <w:t>hich neural network is the best performer?</w:t>
+      </w:r>
+    </w:p>
+    <w:p>
+      <w:pPr>
+        <w:pStyle w:val="Prrafodelista"/>
+        <w:numPr>
+          <w:ilvl w:val="0"/>
+          <w:numId w:val="2"/>
+        </w:numPr>
+        <w:rPr>
+          <w:lang w:val="en-GB"/>
+        </w:rPr>
+      </w:pPr>
+      <w:r>
+        <w:rPr>
+          <w:lang w:val="en-GB"/>
+        </w:rPr>
         <w:t>Is it better to ensemble the different classifiers before combining the signals?</w:t>
       </w:r>
     </w:p>
@@ -2501,19 +2726,7 @@
         <w:rPr>
           <w:lang w:val="en-GB"/>
         </w:rPr>
-        <w:t>This framework was originally intended to study brain workload, so,</w:t>
-      </w:r>
-      <w:r>
-        <w:rPr>
-          <w:lang w:val="en-GB"/>
-        </w:rPr>
-        <w:t xml:space="preserve"> within this framework, the idea is </w:t>
-      </w:r>
-      <w:r>
-        <w:rPr>
-          <w:lang w:val="en-GB"/>
-        </w:rPr>
-        <w:t>to modify it</w:t>
+        <w:t>This framework was originally intended to study brain workload, so, within this framework, the idea is to modify it</w:t>
       </w:r>
       <w:r>
         <w:rPr>
@@ -2525,7 +2738,313 @@
         <w:rPr>
           <w:lang w:val="en-GB"/>
         </w:rPr>
-        <w:t>to fulfil the objective of</w:t>
+        <w:t>to fulfil the objective of clinic seizure detection. In this TFG, different strategies are applied on the input data of the algorithm to further study it</w:t>
+      </w:r>
+      <w:r>
+        <w:rPr>
+          <w:lang w:val="en-GB"/>
+        </w:rPr>
+        <w:t>’</w:t>
+      </w:r>
+      <w:r>
+        <w:rPr>
+          <w:lang w:val="en-GB"/>
+        </w:rPr>
+        <w:t>s capabilities.</w:t>
+      </w:r>
+    </w:p>
+    <w:p>
+      <w:pPr>
+        <w:rPr>
+          <w:lang w:val="en-GB"/>
+        </w:rPr>
+      </w:pPr>
+    </w:p>
+    <w:p>
+      <w:pPr>
+        <w:rPr>
+          <w:lang w:val="en-GB"/>
+        </w:rPr>
+      </w:pPr>
+      <w:r>
+        <w:rPr>
+          <w:lang w:val="en-GB"/>
+        </w:rPr>
+        <w:t>Because in this TFG the CHB-MIT Scalp EEG Database is being used</w:t>
+      </w:r>
+      <w:r>
+        <w:rPr>
+          <w:lang w:val="en-GB"/>
+        </w:rPr>
+        <w:t xml:space="preserve"> and all files are in format </w:t>
+      </w:r>
+      <w:proofErr w:type="gramStart"/>
+      <w:r>
+        <w:rPr>
+          <w:lang w:val="en-GB"/>
+        </w:rPr>
+        <w:t>“</w:t>
+      </w:r>
+      <w:r>
+        <w:rPr>
+          <w:lang w:val="en-GB"/>
+        </w:rPr>
+        <w:t>.</w:t>
+      </w:r>
+      <w:proofErr w:type="spellStart"/>
+      <w:r>
+        <w:rPr>
+          <w:lang w:val="en-GB"/>
+        </w:rPr>
+        <w:t>edf</w:t>
+      </w:r>
+      <w:proofErr w:type="spellEnd"/>
+      <w:proofErr w:type="gramEnd"/>
+      <w:r>
+        <w:rPr>
+          <w:lang w:val="en-GB"/>
+        </w:rPr>
+        <w:t>”</w:t>
+      </w:r>
+      <w:r>
+        <w:rPr>
+          <w:lang w:val="en-GB"/>
+        </w:rPr>
+        <w:t xml:space="preserve"> a first script has been needed to change the format from </w:t>
+      </w:r>
+      <w:r>
+        <w:rPr>
+          <w:lang w:val="en-GB"/>
+        </w:rPr>
+        <w:t>“</w:t>
+      </w:r>
+      <w:r>
+        <w:rPr>
+          <w:lang w:val="en-GB"/>
+        </w:rPr>
+        <w:t>.</w:t>
+      </w:r>
+      <w:proofErr w:type="spellStart"/>
+      <w:r>
+        <w:rPr>
+          <w:lang w:val="en-GB"/>
+        </w:rPr>
+        <w:t>edf</w:t>
+      </w:r>
+      <w:proofErr w:type="spellEnd"/>
+      <w:r>
+        <w:rPr>
+          <w:lang w:val="en-GB"/>
+        </w:rPr>
+        <w:t>”</w:t>
+      </w:r>
+      <w:r>
+        <w:rPr>
+          <w:lang w:val="en-GB"/>
+        </w:rPr>
+        <w:t xml:space="preserve"> to </w:t>
+      </w:r>
+      <w:r>
+        <w:rPr>
+          <w:lang w:val="en-GB"/>
+        </w:rPr>
+        <w:t>“</w:t>
+      </w:r>
+      <w:r>
+        <w:rPr>
+          <w:lang w:val="en-GB"/>
+        </w:rPr>
+        <w:t>.parquet</w:t>
+      </w:r>
+      <w:r>
+        <w:rPr>
+          <w:lang w:val="en-GB"/>
+        </w:rPr>
+        <w:t>”</w:t>
+      </w:r>
+      <w:r>
+        <w:rPr>
+          <w:lang w:val="en-GB"/>
+        </w:rPr>
+        <w:t xml:space="preserve">. This script is called </w:t>
+      </w:r>
+      <w:r>
+        <w:rPr>
+          <w:lang w:val="en-GB"/>
+        </w:rPr>
+        <w:t>“</w:t>
+      </w:r>
+      <w:r>
+        <w:rPr>
+          <w:lang w:val="en-GB"/>
+        </w:rPr>
+        <w:t>03_ReadEDF</w:t>
+      </w:r>
+      <w:r>
+        <w:rPr>
+          <w:lang w:val="en-GB"/>
+        </w:rPr>
+        <w:t>.py</w:t>
+      </w:r>
+      <w:r>
+        <w:rPr>
+          <w:lang w:val="en-GB"/>
+        </w:rPr>
+        <w:t>”</w:t>
+      </w:r>
+      <w:r>
+        <w:rPr>
+          <w:lang w:val="en-GB"/>
+        </w:rPr>
+        <w:t>, being the first script to execute this TFG. It</w:t>
+      </w:r>
+      <w:r>
+        <w:rPr>
+          <w:lang w:val="en-GB"/>
+        </w:rPr>
+        <w:t>’</w:t>
+      </w:r>
+      <w:r>
+        <w:rPr>
+          <w:lang w:val="en-GB"/>
+        </w:rPr>
+        <w:t xml:space="preserve">s designed to extract the files from a specific folder hierarchy where all the encephalograms are classified by subjects. For simplicity this script obtains, filters, </w:t>
+      </w:r>
+      <w:r>
+        <w:rPr>
+          <w:lang w:val="en-GB"/>
+        </w:rPr>
+        <w:t>plots, and saves in parquets all input data.</w:t>
+      </w:r>
+      <w:r>
+        <w:rPr>
+          <w:lang w:val="en-GB"/>
+        </w:rPr>
+        <w:t xml:space="preserve"> Datasets provided by the </w:t>
+      </w:r>
+      <w:proofErr w:type="spellStart"/>
+      <w:r>
+        <w:rPr>
+          <w:lang w:val="en-GB"/>
+        </w:rPr>
+        <w:t>cvc</w:t>
+      </w:r>
+      <w:proofErr w:type="spellEnd"/>
+      <w:r>
+        <w:rPr>
+          <w:lang w:val="en-GB"/>
+        </w:rPr>
+        <w:t xml:space="preserve"> have also been used, but the scripts used to read, filter and split data is </w:t>
+      </w:r>
+      <w:r>
+        <w:rPr>
+          <w:lang w:val="en-GB"/>
+        </w:rPr>
+        <w:t>“</w:t>
+      </w:r>
+      <w:r>
+        <w:rPr>
+          <w:lang w:val="en-GB"/>
+        </w:rPr>
+        <w:t>MainSource_vr1.py</w:t>
+      </w:r>
+      <w:r>
+        <w:rPr>
+          <w:lang w:val="en-GB"/>
+        </w:rPr>
+        <w:t>”</w:t>
+      </w:r>
+      <w:r>
+        <w:rPr>
+          <w:lang w:val="en-GB"/>
+        </w:rPr>
+        <w:t>.</w:t>
+      </w:r>
+    </w:p>
+    <w:p>
+      <w:pPr>
+        <w:rPr>
+          <w:lang w:val="en-GB"/>
+        </w:rPr>
+      </w:pPr>
+    </w:p>
+    <w:p>
+      <w:pPr>
+        <w:rPr>
+          <w:lang w:val="en-GB"/>
+        </w:rPr>
+      </w:pPr>
+      <w:r>
+        <w:rPr>
+          <w:lang w:val="en-GB"/>
+        </w:rPr>
+        <w:t xml:space="preserve">In the </w:t>
+      </w:r>
+      <w:r>
+        <w:rPr>
+          <w:lang w:val="en-GB"/>
+        </w:rPr>
+        <w:t>“</w:t>
+      </w:r>
+      <w:r>
+        <w:rPr>
+          <w:lang w:val="en-GB"/>
+        </w:rPr>
+        <w:t>03_ReadEDF</w:t>
+      </w:r>
+      <w:r>
+        <w:rPr>
+          <w:lang w:val="en-GB"/>
+        </w:rPr>
+        <w:t>.py</w:t>
+      </w:r>
+      <w:r>
+        <w:rPr>
+          <w:lang w:val="en-GB"/>
+        </w:rPr>
+        <w:t>”</w:t>
+      </w:r>
+      <w:r>
+        <w:rPr>
+          <w:lang w:val="en-GB"/>
+        </w:rPr>
+        <w:t xml:space="preserve"> script </w:t>
+      </w:r>
+      <w:r>
+        <w:rPr>
+          <w:lang w:val="en-GB"/>
+        </w:rPr>
+        <w:t xml:space="preserve">there are different options on how </w:t>
+      </w:r>
+      <w:r>
+        <w:rPr>
+          <w:lang w:val="en-GB"/>
+        </w:rPr>
+        <w:t>raw data</w:t>
+      </w:r>
+      <w:r>
+        <w:rPr>
+          <w:lang w:val="en-GB"/>
+        </w:rPr>
+        <w:t xml:space="preserve"> is imported</w:t>
+      </w:r>
+      <w:r>
+        <w:rPr>
+          <w:lang w:val="en-GB"/>
+        </w:rPr>
+        <w:t>, and also there</w:t>
+      </w:r>
+      <w:r>
+        <w:rPr>
+          <w:lang w:val="en-GB"/>
+        </w:rPr>
+        <w:t xml:space="preserve"> are </w:t>
+      </w:r>
+      <w:r>
+        <w:rPr>
+          <w:lang w:val="en-GB"/>
+        </w:rPr>
+        <w:t>options</w:t>
       </w:r>
       <w:r>
         <w:rPr>
@@ -2537,171 +3056,1897 @@
         <w:rPr>
           <w:lang w:val="en-GB"/>
         </w:rPr>
-        <w:t xml:space="preserve">clinic seizure detection. </w:t>
-      </w:r>
-      <w:r>
-        <w:rPr>
-          <w:lang w:val="en-GB"/>
-        </w:rPr>
-        <w:t xml:space="preserve">In this </w:t>
-      </w:r>
-      <w:r>
-        <w:rPr>
-          <w:lang w:val="en-GB"/>
-        </w:rPr>
-        <w:t>TFG</w:t>
-      </w:r>
-      <w:r>
-        <w:rPr>
-          <w:lang w:val="en-GB"/>
-        </w:rPr>
-        <w:t xml:space="preserve">, different strategies </w:t>
-      </w:r>
-      <w:r>
-        <w:rPr>
-          <w:lang w:val="en-GB"/>
+        <w:t>on the way to execute</w:t>
+      </w:r>
+      <w:r>
+        <w:rPr>
+          <w:lang w:val="en-GB"/>
+        </w:rPr>
+        <w:t xml:space="preserve"> them</w:t>
+      </w:r>
+      <w:r>
+        <w:rPr>
+          <w:lang w:val="en-GB"/>
+        </w:rPr>
+        <w:t>. Because during the development of this TFG many tests have been done, there are two different ways to execute the script</w:t>
+      </w:r>
+      <w:r>
+        <w:rPr>
+          <w:lang w:val="en-GB"/>
+        </w:rPr>
+        <w:t>:</w:t>
+      </w:r>
+    </w:p>
+    <w:p>
+      <w:pPr>
+        <w:pStyle w:val="Prrafodelista"/>
+        <w:numPr>
+          <w:ilvl w:val="0"/>
+          <w:numId w:val="2"/>
+        </w:numPr>
+        <w:rPr>
+          <w:lang w:val="en-GB"/>
+        </w:rPr>
+      </w:pPr>
+      <w:r>
+        <w:rPr>
+          <w:lang w:val="en-GB"/>
+        </w:rPr>
+        <w:t xml:space="preserve">Single execution, where the subject number and the </w:t>
+      </w:r>
+      <w:proofErr w:type="spellStart"/>
+      <w:r>
+        <w:rPr>
+          <w:lang w:val="en-GB"/>
+        </w:rPr>
+        <w:t>edf</w:t>
+      </w:r>
+      <w:proofErr w:type="spellEnd"/>
+      <w:r>
+        <w:rPr>
+          <w:lang w:val="en-GB"/>
+        </w:rPr>
+        <w:t xml:space="preserve"> file of the subject needs to be provided to execute the script for this single file. </w:t>
+      </w:r>
+    </w:p>
+    <w:p>
+      <w:pPr>
+        <w:pStyle w:val="Prrafodelista"/>
+        <w:numPr>
+          <w:ilvl w:val="0"/>
+          <w:numId w:val="2"/>
+        </w:numPr>
+        <w:rPr>
+          <w:lang w:val="en-GB"/>
+        </w:rPr>
+      </w:pPr>
+      <w:r>
+        <w:rPr>
+          <w:lang w:val="en-GB"/>
+        </w:rPr>
+        <w:t xml:space="preserve">Multiple executions, </w:t>
+      </w:r>
+      <w:r>
+        <w:rPr>
+          <w:lang w:val="en-GB"/>
+        </w:rPr>
+        <w:t>where the number of subject</w:t>
+      </w:r>
+      <w:r>
+        <w:rPr>
+          <w:lang w:val="en-GB"/>
+        </w:rPr>
+        <w:t>s is</w:t>
+      </w:r>
+      <w:r>
+        <w:rPr>
+          <w:lang w:val="en-GB"/>
+        </w:rPr>
+        <w:t xml:space="preserve"> provided. The script will go though all the first </w:t>
+      </w:r>
+      <w:r>
+        <w:rPr>
+          <w:lang w:val="en-GB"/>
+        </w:rPr>
+        <w:t xml:space="preserve">n </w:t>
+      </w:r>
+      <w:r>
+        <w:rPr>
+          <w:lang w:val="en-GB"/>
+        </w:rPr>
+        <w:t>subjects defined</w:t>
+      </w:r>
+      <w:r>
+        <w:rPr>
+          <w:lang w:val="en-GB"/>
+        </w:rPr>
+        <w:t>.</w:t>
+      </w:r>
+    </w:p>
+    <w:p>
+      <w:pPr>
+        <w:rPr>
+          <w:lang w:val="en-GB"/>
+        </w:rPr>
+      </w:pPr>
+    </w:p>
+    <w:p>
+      <w:pPr>
+        <w:rPr>
+          <w:lang w:val="en-GB"/>
+        </w:rPr>
+      </w:pPr>
+      <w:r>
+        <w:rPr>
+          <w:lang w:val="en-GB"/>
+        </w:rPr>
+        <w:t>The script will automatically label all raw data using the summary file in each subject</w:t>
+      </w:r>
+      <w:r>
+        <w:rPr>
+          <w:lang w:val="en-GB"/>
+        </w:rPr>
+        <w:t>’</w:t>
+      </w:r>
+      <w:r>
+        <w:rPr>
+          <w:lang w:val="en-GB"/>
+        </w:rPr>
+        <w:t>s folder, so it</w:t>
+      </w:r>
+      <w:r>
+        <w:rPr>
+          <w:lang w:val="en-GB"/>
+        </w:rPr>
+        <w:t>’</w:t>
+      </w:r>
+      <w:r>
+        <w:rPr>
+          <w:lang w:val="en-GB"/>
+        </w:rPr>
+        <w:t>s important for it to be present or a label execution error will pop up.</w:t>
+      </w:r>
+      <w:r>
+        <w:rPr>
+          <w:lang w:val="en-GB"/>
+        </w:rPr>
+        <w:t xml:space="preserve"> The files </w:t>
+      </w:r>
+      <w:proofErr w:type="gramStart"/>
+      <w:r>
+        <w:rPr>
+          <w:lang w:val="en-GB"/>
+        </w:rPr>
+        <w:t>“</w:t>
+      </w:r>
+      <w:r>
+        <w:rPr>
+          <w:lang w:val="en-GB"/>
+        </w:rPr>
+        <w:t>.</w:t>
+      </w:r>
+      <w:proofErr w:type="spellStart"/>
+      <w:r>
+        <w:rPr>
+          <w:lang w:val="en-GB"/>
+        </w:rPr>
+        <w:t>edf</w:t>
+      </w:r>
+      <w:proofErr w:type="gramEnd"/>
+      <w:r>
+        <w:rPr>
+          <w:lang w:val="en-GB"/>
+        </w:rPr>
+        <w:t>.seizures</w:t>
+      </w:r>
+      <w:proofErr w:type="spellEnd"/>
+      <w:r>
+        <w:rPr>
+          <w:lang w:val="en-GB"/>
+        </w:rPr>
+        <w:t>”</w:t>
+      </w:r>
+      <w:r>
+        <w:rPr>
+          <w:lang w:val="en-GB"/>
+        </w:rPr>
+        <w:t xml:space="preserve"> in every subject</w:t>
+      </w:r>
+      <w:r>
+        <w:rPr>
+          <w:lang w:val="en-GB"/>
+        </w:rPr>
+        <w:t>’</w:t>
+      </w:r>
+      <w:r>
+        <w:rPr>
+          <w:lang w:val="en-GB"/>
+        </w:rPr>
+        <w:t>s folder were unreadable, even reading the binary was a failure.</w:t>
+      </w:r>
+      <w:r>
+        <w:rPr>
+          <w:lang w:val="en-GB"/>
+        </w:rPr>
+        <w:t xml:space="preserve"> The script will make sure the file has all the data from the desired electrodes, this is important because hardware problems while recording the </w:t>
+      </w:r>
+      <w:proofErr w:type="spellStart"/>
+      <w:r>
+        <w:rPr>
+          <w:lang w:val="en-GB"/>
+        </w:rPr>
+        <w:t>edfs</w:t>
+      </w:r>
+      <w:proofErr w:type="spellEnd"/>
+      <w:r>
+        <w:rPr>
+          <w:lang w:val="en-GB"/>
+        </w:rPr>
+        <w:t xml:space="preserve"> some files have gaps or lack some data</w:t>
+      </w:r>
+      <w:r>
+        <w:rPr>
+          <w:lang w:val="en-GB"/>
+        </w:rPr>
+        <w:t xml:space="preserve">, if any </w:t>
+      </w:r>
+      <w:proofErr w:type="spellStart"/>
+      <w:r>
+        <w:rPr>
+          <w:lang w:val="en-GB"/>
+        </w:rPr>
+        <w:t>edf</w:t>
+      </w:r>
+      <w:proofErr w:type="spellEnd"/>
+      <w:r>
+        <w:rPr>
+          <w:lang w:val="en-GB"/>
+        </w:rPr>
+        <w:t xml:space="preserve"> file have this problem it will automatically be excluded and the user will be notified.</w:t>
+      </w:r>
+    </w:p>
+    <w:p>
+      <w:pPr>
+        <w:rPr>
+          <w:lang w:val="en-GB"/>
+        </w:rPr>
+      </w:pPr>
+    </w:p>
+    <w:p>
+      <w:pPr>
+        <w:rPr>
+          <w:lang w:val="en-GB"/>
+        </w:rPr>
+      </w:pPr>
+      <w:r>
+        <w:rPr>
+          <w:lang w:val="en-GB"/>
+        </w:rPr>
+        <w:t>Filtering data is done by first setting a maximum range from 0.5hz to 50hz, and afterwards</w:t>
+      </w:r>
+      <w:r>
+        <w:rPr>
+          <w:lang w:val="en-GB"/>
+        </w:rPr>
+        <w:t xml:space="preserve"> only by changing the name of a parameter it can be changed to delta, theta, alpha, beta or gamma</w:t>
+      </w:r>
+      <w:r>
+        <w:rPr>
+          <w:lang w:val="en-GB"/>
+        </w:rPr>
+        <w:t>’</w:t>
+      </w:r>
+      <w:r>
+        <w:rPr>
+          <w:lang w:val="en-GB"/>
+        </w:rPr>
+        <w:t>s range frequencies in a dictionary added by default. E</w:t>
+      </w:r>
+      <w:r>
+        <w:rPr>
+          <w:lang w:val="en-GB"/>
+        </w:rPr>
+        <w:t>verything is modular s</w:t>
+      </w:r>
+      <w:r>
+        <w:rPr>
+          <w:lang w:val="en-GB"/>
+        </w:rPr>
+        <w:t>o</w:t>
+      </w:r>
+      <w:r>
+        <w:rPr>
+          <w:lang w:val="en-GB"/>
+        </w:rPr>
+        <w:t xml:space="preserve"> </w:t>
+      </w:r>
+      <w:r>
+        <w:rPr>
+          <w:lang w:val="en-GB"/>
+        </w:rPr>
+        <w:t>i</w:t>
+      </w:r>
+      <w:r>
+        <w:rPr>
+          <w:lang w:val="en-GB"/>
+        </w:rPr>
+        <w:t>t can be changed any time with any range of frequencies.</w:t>
+      </w:r>
+      <w:r>
+        <w:rPr>
+          <w:lang w:val="en-GB"/>
+        </w:rPr>
+        <w:t xml:space="preserve"> All data is saved in </w:t>
+      </w:r>
+      <w:proofErr w:type="gramStart"/>
+      <w:r>
+        <w:rPr>
+          <w:lang w:val="en-GB"/>
+        </w:rPr>
+        <w:t>“</w:t>
+      </w:r>
+      <w:r>
+        <w:rPr>
+          <w:lang w:val="en-GB"/>
+        </w:rPr>
+        <w:t>.parquet</w:t>
+      </w:r>
+      <w:proofErr w:type="gramEnd"/>
+      <w:r>
+        <w:rPr>
+          <w:lang w:val="en-GB"/>
+        </w:rPr>
+        <w:t>”</w:t>
+      </w:r>
+      <w:r>
+        <w:rPr>
+          <w:lang w:val="en-GB"/>
+        </w:rPr>
+        <w:t xml:space="preserve"> format in a different folder named parquets in every subject</w:t>
+      </w:r>
+      <w:r>
+        <w:rPr>
+          <w:lang w:val="en-GB"/>
+        </w:rPr>
+        <w:t>’</w:t>
+      </w:r>
+      <w:r>
+        <w:rPr>
+          <w:lang w:val="en-GB"/>
+        </w:rPr>
+        <w:t>s folder, if plotting is enabled it will plot each subject</w:t>
+      </w:r>
+      <w:r>
+        <w:rPr>
+          <w:lang w:val="en-GB"/>
+        </w:rPr>
+        <w:t>’</w:t>
+      </w:r>
+      <w:r>
+        <w:rPr>
+          <w:lang w:val="en-GB"/>
+        </w:rPr>
+        <w:t>s data.</w:t>
+      </w:r>
+    </w:p>
+    <w:p>
+      <w:pPr>
+        <w:rPr>
+          <w:lang w:val="en-GB"/>
+        </w:rPr>
+      </w:pPr>
+    </w:p>
+    <w:p>
+      <w:pPr>
+        <w:rPr>
+          <w:lang w:val="en-GB"/>
+        </w:rPr>
+      </w:pPr>
+      <w:r>
+        <w:rPr>
+          <w:lang w:val="en-GB"/>
+        </w:rPr>
+        <w:lastRenderedPageBreak/>
+        <w:t xml:space="preserve">After all desired raw data is filtered and saved, the second script to execute is </w:t>
+      </w:r>
+      <w:r>
+        <w:rPr>
+          <w:lang w:val="en-GB"/>
+        </w:rPr>
+        <w:t>“</w:t>
+      </w:r>
+      <w:r>
+        <w:rPr>
+          <w:lang w:val="en-GB"/>
+        </w:rPr>
+        <w:t>04_MExecution.py</w:t>
+      </w:r>
+      <w:r>
+        <w:rPr>
+          <w:lang w:val="en-GB"/>
+        </w:rPr>
+        <w:t>”</w:t>
+      </w:r>
+      <w:r>
+        <w:rPr>
+          <w:lang w:val="en-GB"/>
+        </w:rPr>
+        <w:t>, t</w:t>
+      </w:r>
+      <w:r>
+        <w:rPr>
+          <w:lang w:val="en-GB"/>
+        </w:rPr>
+        <w:t xml:space="preserve">his one is </w:t>
+      </w:r>
+      <w:r>
+        <w:rPr>
+          <w:lang w:val="en-GB"/>
+        </w:rPr>
+        <w:t xml:space="preserve">in </w:t>
+      </w:r>
+      <w:r>
+        <w:rPr>
+          <w:lang w:val="en-GB"/>
+        </w:rPr>
+        <w:t xml:space="preserve">charge of the execution of the model to obtain the results </w:t>
+      </w:r>
+      <w:r>
+        <w:rPr>
+          <w:lang w:val="en-GB"/>
+        </w:rPr>
+        <w:t>classifying the data</w:t>
+      </w:r>
+      <w:r>
+        <w:rPr>
+          <w:lang w:val="en-GB"/>
+        </w:rPr>
+        <w:t>.</w:t>
+      </w:r>
+      <w:r>
+        <w:rPr>
+          <w:lang w:val="en-GB"/>
+        </w:rPr>
+        <w:t xml:space="preserve"> All hyperparameters are defined at the beginning of the script, and afterword</w:t>
+      </w:r>
+      <w:r>
+        <w:rPr>
+          <w:lang w:val="en-GB"/>
+        </w:rPr>
+        <w:t>’</w:t>
+      </w:r>
+      <w:r>
+        <w:rPr>
+          <w:lang w:val="en-GB"/>
+        </w:rPr>
+        <w:t>s the module is tested with random data to ensure it</w:t>
+      </w:r>
+      <w:r>
+        <w:rPr>
+          <w:lang w:val="en-GB"/>
+        </w:rPr>
+        <w:t>’</w:t>
+      </w:r>
+      <w:r>
+        <w:rPr>
+          <w:lang w:val="en-GB"/>
+        </w:rPr>
+        <w:t xml:space="preserve">s working as expected. For each parquet it splits </w:t>
+      </w:r>
+      <w:proofErr w:type="gramStart"/>
+      <w:r>
+        <w:rPr>
+          <w:lang w:val="en-GB"/>
+        </w:rPr>
+        <w:t>it</w:t>
+      </w:r>
+      <w:r>
+        <w:rPr>
+          <w:lang w:val="en-GB"/>
+        </w:rPr>
+        <w:t>’</w:t>
+      </w:r>
+      <w:r>
+        <w:rPr>
+          <w:lang w:val="en-GB"/>
+        </w:rPr>
+        <w:t>s</w:t>
+      </w:r>
+      <w:proofErr w:type="gramEnd"/>
+      <w:r>
+        <w:rPr>
+          <w:lang w:val="en-GB"/>
+        </w:rPr>
+        <w:t xml:space="preserve"> content </w:t>
+      </w:r>
+      <w:r>
+        <w:rPr>
+          <w:lang w:val="en-GB"/>
+        </w:rPr>
+        <w:t xml:space="preserve">depending of the percentage settled </w:t>
+      </w:r>
+      <w:r>
+        <w:rPr>
+          <w:lang w:val="en-GB"/>
+        </w:rPr>
+        <w:t>in training and testing, continuing by training the model</w:t>
+      </w:r>
+      <w:r>
+        <w:rPr>
+          <w:lang w:val="en-GB"/>
+        </w:rPr>
+        <w:t xml:space="preserve"> and testing.</w:t>
+      </w:r>
+    </w:p>
+    <w:p>
+      <w:pPr>
+        <w:rPr>
+          <w:lang w:val="en-GB"/>
+        </w:rPr>
+      </w:pPr>
+    </w:p>
+    <w:p>
+      <w:pPr>
+        <w:rPr>
+          <w:lang w:val="en-GB"/>
+        </w:rPr>
+      </w:pPr>
+    </w:p>
+    <w:p>
+      <w:pPr>
+        <w:rPr>
+          <w:lang w:val="en-GB"/>
+        </w:rPr>
+      </w:pPr>
+    </w:p>
+    <w:p>
+      <w:pPr>
+        <w:rPr>
+          <w:lang w:val="en-GB"/>
+        </w:rPr>
+      </w:pPr>
+    </w:p>
+    <w:p>
+      <w:pPr>
+        <w:shd w:val="clear" w:color="auto" w:fill="1E1E1E"/>
+        <w:spacing w:line="285" w:lineRule="atLeast"/>
+        <w:rPr>
+          <w:rFonts w:ascii="Consolas" w:hAnsi="Consolas"/>
+          <w:color w:val="D4D4D4"/>
+          <w:sz w:val="21"/>
+          <w:szCs w:val="21"/>
+        </w:rPr>
+      </w:pPr>
+      <w:r>
+        <w:rPr>
+          <w:rFonts w:ascii="Consolas" w:hAnsi="Consolas"/>
+          <w:color w:val="D4D4D4"/>
+          <w:sz w:val="21"/>
+          <w:szCs w:val="21"/>
+        </w:rPr>
+        <w:t xml:space="preserve">Diferent </w:t>
+      </w:r>
+      <w:proofErr w:type="spellStart"/>
+      <w:r>
+        <w:rPr>
+          <w:rFonts w:ascii="Consolas" w:hAnsi="Consolas"/>
+          <w:color w:val="D4D4D4"/>
+          <w:sz w:val="21"/>
+          <w:szCs w:val="21"/>
+        </w:rPr>
+        <w:t>tasks</w:t>
+      </w:r>
+      <w:proofErr w:type="spellEnd"/>
+      <w:r>
+        <w:rPr>
+          <w:rFonts w:ascii="Consolas" w:hAnsi="Consolas"/>
+          <w:color w:val="D4D4D4"/>
+          <w:sz w:val="21"/>
+          <w:szCs w:val="21"/>
+        </w:rPr>
+        <w:t xml:space="preserve"> to be </w:t>
+      </w:r>
+      <w:proofErr w:type="spellStart"/>
+      <w:r>
+        <w:rPr>
+          <w:rFonts w:ascii="Consolas" w:hAnsi="Consolas"/>
+          <w:color w:val="D4D4D4"/>
+          <w:sz w:val="21"/>
+          <w:szCs w:val="21"/>
+        </w:rPr>
+        <w:t>done</w:t>
+      </w:r>
+      <w:proofErr w:type="spellEnd"/>
+      <w:r>
+        <w:rPr>
+          <w:rFonts w:ascii="Consolas" w:hAnsi="Consolas"/>
+          <w:color w:val="D4D4D4"/>
+          <w:sz w:val="21"/>
+          <w:szCs w:val="21"/>
+        </w:rPr>
+        <w:t>:</w:t>
+      </w:r>
+    </w:p>
+    <w:p>
+      <w:pPr>
+        <w:shd w:val="clear" w:color="auto" w:fill="1E1E1E"/>
+        <w:spacing w:line="285" w:lineRule="atLeast"/>
+        <w:rPr>
+          <w:rFonts w:ascii="Consolas" w:hAnsi="Consolas"/>
+          <w:color w:val="D4D4D4"/>
+          <w:sz w:val="21"/>
+          <w:szCs w:val="21"/>
+        </w:rPr>
+      </w:pPr>
+      <w:r>
+        <w:rPr>
+          <w:rFonts w:ascii="Consolas" w:hAnsi="Consolas"/>
+          <w:color w:val="DCDCAA"/>
+          <w:sz w:val="21"/>
+          <w:szCs w:val="21"/>
+        </w:rPr>
+        <w:t>\</w:t>
+      </w:r>
+      <w:proofErr w:type="spellStart"/>
+      <w:r>
+        <w:rPr>
+          <w:rFonts w:ascii="Consolas" w:hAnsi="Consolas"/>
+          <w:color w:val="DCDCAA"/>
+          <w:sz w:val="21"/>
+          <w:szCs w:val="21"/>
+        </w:rPr>
+        <w:t>begin</w:t>
+      </w:r>
+      <w:proofErr w:type="spellEnd"/>
+      <w:r>
+        <w:rPr>
+          <w:rFonts w:ascii="Consolas" w:hAnsi="Consolas"/>
+          <w:color w:val="D4D4D4"/>
+          <w:sz w:val="21"/>
+          <w:szCs w:val="21"/>
+        </w:rPr>
+        <w:t>{</w:t>
+      </w:r>
+      <w:proofErr w:type="spellStart"/>
+      <w:r>
+        <w:rPr>
+          <w:rFonts w:ascii="Consolas" w:hAnsi="Consolas"/>
+          <w:color w:val="9CDCFE"/>
+          <w:sz w:val="21"/>
+          <w:szCs w:val="21"/>
+        </w:rPr>
+        <w:t>figure</w:t>
+      </w:r>
+      <w:proofErr w:type="spellEnd"/>
+      <w:r>
+        <w:rPr>
+          <w:rFonts w:ascii="Consolas" w:hAnsi="Consolas"/>
+          <w:color w:val="D4D4D4"/>
+          <w:sz w:val="21"/>
+          <w:szCs w:val="21"/>
+        </w:rPr>
+        <w:t>}[!h]</w:t>
+      </w:r>
+    </w:p>
+    <w:p>
+      <w:pPr>
+        <w:shd w:val="clear" w:color="auto" w:fill="1E1E1E"/>
+        <w:spacing w:line="285" w:lineRule="atLeast"/>
+        <w:rPr>
+          <w:rFonts w:ascii="Consolas" w:hAnsi="Consolas"/>
+          <w:color w:val="D4D4D4"/>
+          <w:sz w:val="21"/>
+          <w:szCs w:val="21"/>
+        </w:rPr>
+      </w:pPr>
+      <w:r>
+        <w:rPr>
+          <w:rFonts w:ascii="Consolas" w:hAnsi="Consolas"/>
+          <w:color w:val="D4D4D4"/>
+          <w:sz w:val="21"/>
+          <w:szCs w:val="21"/>
+        </w:rPr>
+        <w:t xml:space="preserve">  </w:t>
+      </w:r>
+      <w:r>
+        <w:rPr>
+          <w:rFonts w:ascii="Consolas" w:hAnsi="Consolas"/>
+          <w:color w:val="DCDCAA"/>
+          <w:sz w:val="21"/>
+          <w:szCs w:val="21"/>
+        </w:rPr>
+        <w:t>\</w:t>
+      </w:r>
+      <w:proofErr w:type="spellStart"/>
+      <w:r>
+        <w:rPr>
+          <w:rFonts w:ascii="Consolas" w:hAnsi="Consolas"/>
+          <w:color w:val="DCDCAA"/>
+          <w:sz w:val="21"/>
+          <w:szCs w:val="21"/>
+        </w:rPr>
+        <w:t>centering</w:t>
+      </w:r>
+      <w:proofErr w:type="spellEnd"/>
+    </w:p>
+    <w:p>
+      <w:pPr>
+        <w:shd w:val="clear" w:color="auto" w:fill="1E1E1E"/>
+        <w:spacing w:line="285" w:lineRule="atLeast"/>
+        <w:rPr>
+          <w:rFonts w:ascii="Consolas" w:hAnsi="Consolas"/>
+          <w:color w:val="D4D4D4"/>
+          <w:sz w:val="21"/>
+          <w:szCs w:val="21"/>
+        </w:rPr>
+      </w:pPr>
+      <w:r>
+        <w:rPr>
+          <w:rFonts w:ascii="Consolas" w:hAnsi="Consolas"/>
+          <w:color w:val="D4D4D4"/>
+          <w:sz w:val="21"/>
+          <w:szCs w:val="21"/>
+        </w:rPr>
+        <w:t xml:space="preserve">    </w:t>
+      </w:r>
+      <w:r>
+        <w:rPr>
+          <w:rFonts w:ascii="Consolas" w:hAnsi="Consolas"/>
+          <w:color w:val="DCDCAA"/>
+          <w:sz w:val="21"/>
+          <w:szCs w:val="21"/>
+        </w:rPr>
+        <w:t>\</w:t>
+      </w:r>
+      <w:proofErr w:type="spellStart"/>
+      <w:r>
+        <w:rPr>
+          <w:rFonts w:ascii="Consolas" w:hAnsi="Consolas"/>
+          <w:color w:val="DCDCAA"/>
+          <w:sz w:val="21"/>
+          <w:szCs w:val="21"/>
+        </w:rPr>
+        <w:t>includegraphics</w:t>
+      </w:r>
+      <w:proofErr w:type="spellEnd"/>
+      <w:r>
+        <w:rPr>
+          <w:rFonts w:ascii="Consolas" w:hAnsi="Consolas"/>
+          <w:color w:val="D4D4D4"/>
+          <w:sz w:val="21"/>
+          <w:szCs w:val="21"/>
+        </w:rPr>
+        <w:t>[</w:t>
+      </w:r>
+      <w:proofErr w:type="spellStart"/>
+      <w:r>
+        <w:rPr>
+          <w:rFonts w:ascii="Consolas" w:hAnsi="Consolas"/>
+          <w:color w:val="D4D4D4"/>
+          <w:sz w:val="21"/>
+          <w:szCs w:val="21"/>
+        </w:rPr>
+        <w:t>width</w:t>
+      </w:r>
+      <w:proofErr w:type="spellEnd"/>
+      <w:r>
+        <w:rPr>
+          <w:rFonts w:ascii="Consolas" w:hAnsi="Consolas"/>
+          <w:color w:val="D4D4D4"/>
+          <w:sz w:val="21"/>
+          <w:szCs w:val="21"/>
+        </w:rPr>
+        <w:t>=0.4</w:t>
+      </w:r>
+      <w:r>
+        <w:rPr>
+          <w:rFonts w:ascii="Consolas" w:hAnsi="Consolas"/>
+          <w:color w:val="DCDCAA"/>
+          <w:sz w:val="21"/>
+          <w:szCs w:val="21"/>
+        </w:rPr>
+        <w:t>\</w:t>
+      </w:r>
+      <w:proofErr w:type="spellStart"/>
+      <w:r>
+        <w:rPr>
+          <w:rFonts w:ascii="Consolas" w:hAnsi="Consolas"/>
+          <w:color w:val="DCDCAA"/>
+          <w:sz w:val="21"/>
+          <w:szCs w:val="21"/>
+        </w:rPr>
+        <w:t>textwidth</w:t>
+      </w:r>
+      <w:proofErr w:type="spellEnd"/>
+      <w:r>
+        <w:rPr>
+          <w:rFonts w:ascii="Consolas" w:hAnsi="Consolas"/>
+          <w:color w:val="D4D4D4"/>
+          <w:sz w:val="21"/>
+          <w:szCs w:val="21"/>
+        </w:rPr>
+        <w:t>]{</w:t>
+      </w:r>
+      <w:proofErr w:type="spellStart"/>
+      <w:r>
+        <w:rPr>
+          <w:rFonts w:ascii="Consolas" w:hAnsi="Consolas"/>
+          <w:color w:val="D4D4D4"/>
+          <w:sz w:val="21"/>
+          <w:szCs w:val="21"/>
+        </w:rPr>
+        <w:t>img</w:t>
+      </w:r>
+      <w:proofErr w:type="spellEnd"/>
+      <w:r>
+        <w:rPr>
+          <w:rFonts w:ascii="Consolas" w:hAnsi="Consolas"/>
+          <w:color w:val="D4D4D4"/>
+          <w:sz w:val="21"/>
+          <w:szCs w:val="21"/>
+        </w:rPr>
+        <w:t>/Tasks.png}</w:t>
+      </w:r>
+    </w:p>
+    <w:p>
+      <w:pPr>
+        <w:shd w:val="clear" w:color="auto" w:fill="1E1E1E"/>
+        <w:spacing w:line="285" w:lineRule="atLeast"/>
+        <w:rPr>
+          <w:rFonts w:ascii="Consolas" w:hAnsi="Consolas"/>
+          <w:color w:val="D4D4D4"/>
+          <w:sz w:val="21"/>
+          <w:szCs w:val="21"/>
+        </w:rPr>
+      </w:pPr>
+      <w:r>
+        <w:rPr>
+          <w:rFonts w:ascii="Consolas" w:hAnsi="Consolas"/>
+          <w:color w:val="D4D4D4"/>
+          <w:sz w:val="21"/>
+          <w:szCs w:val="21"/>
+        </w:rPr>
+        <w:t xml:space="preserve">    </w:t>
+      </w:r>
+      <w:r>
+        <w:rPr>
+          <w:rFonts w:ascii="Consolas" w:hAnsi="Consolas"/>
+          <w:color w:val="DCDCAA"/>
+          <w:sz w:val="21"/>
+          <w:szCs w:val="21"/>
+        </w:rPr>
+        <w:t>\</w:t>
+      </w:r>
+      <w:proofErr w:type="spellStart"/>
+      <w:r>
+        <w:rPr>
+          <w:rFonts w:ascii="Consolas" w:hAnsi="Consolas"/>
+          <w:color w:val="DCDCAA"/>
+          <w:sz w:val="21"/>
+          <w:szCs w:val="21"/>
+        </w:rPr>
+        <w:t>caption</w:t>
+      </w:r>
+      <w:proofErr w:type="spellEnd"/>
+      <w:r>
+        <w:rPr>
+          <w:rFonts w:ascii="Consolas" w:hAnsi="Consolas"/>
+          <w:color w:val="D4D4D4"/>
+          <w:sz w:val="21"/>
+          <w:szCs w:val="21"/>
+        </w:rPr>
+        <w:t xml:space="preserve">{General </w:t>
+      </w:r>
+      <w:proofErr w:type="spellStart"/>
+      <w:r>
+        <w:rPr>
+          <w:rFonts w:ascii="Consolas" w:hAnsi="Consolas"/>
+          <w:color w:val="D4D4D4"/>
+          <w:sz w:val="21"/>
+          <w:szCs w:val="21"/>
+        </w:rPr>
+        <w:t>Tasks</w:t>
+      </w:r>
+      <w:proofErr w:type="spellEnd"/>
+      <w:r>
+        <w:rPr>
+          <w:rFonts w:ascii="Consolas" w:hAnsi="Consolas"/>
+          <w:color w:val="D4D4D4"/>
+          <w:sz w:val="21"/>
+          <w:szCs w:val="21"/>
+        </w:rPr>
+        <w:t xml:space="preserve"> of </w:t>
+      </w:r>
+      <w:proofErr w:type="spellStart"/>
+      <w:r>
+        <w:rPr>
+          <w:rFonts w:ascii="Consolas" w:hAnsi="Consolas"/>
+          <w:color w:val="D4D4D4"/>
+          <w:sz w:val="21"/>
+          <w:szCs w:val="21"/>
+        </w:rPr>
+        <w:t>the</w:t>
+      </w:r>
+      <w:proofErr w:type="spellEnd"/>
+      <w:r>
+        <w:rPr>
+          <w:rFonts w:ascii="Consolas" w:hAnsi="Consolas"/>
+          <w:color w:val="D4D4D4"/>
+          <w:sz w:val="21"/>
+          <w:szCs w:val="21"/>
+        </w:rPr>
+        <w:t xml:space="preserve"> TFG}</w:t>
+      </w:r>
+    </w:p>
+    <w:p>
+      <w:pPr>
+        <w:shd w:val="clear" w:color="auto" w:fill="1E1E1E"/>
+        <w:spacing w:line="285" w:lineRule="atLeast"/>
+        <w:rPr>
+          <w:rFonts w:ascii="Consolas" w:hAnsi="Consolas"/>
+          <w:color w:val="D4D4D4"/>
+          <w:sz w:val="21"/>
+          <w:szCs w:val="21"/>
+        </w:rPr>
+      </w:pPr>
+      <w:r>
+        <w:rPr>
+          <w:rFonts w:ascii="Consolas" w:hAnsi="Consolas"/>
+          <w:color w:val="D4D4D4"/>
+          <w:sz w:val="21"/>
+          <w:szCs w:val="21"/>
+        </w:rPr>
+        <w:t xml:space="preserve">    </w:t>
+      </w:r>
+      <w:r>
+        <w:rPr>
+          <w:rFonts w:ascii="Consolas" w:hAnsi="Consolas"/>
+          <w:color w:val="C586C0"/>
+          <w:sz w:val="21"/>
+          <w:szCs w:val="21"/>
+        </w:rPr>
+        <w:t>\label</w:t>
+      </w:r>
+      <w:r>
+        <w:rPr>
+          <w:rFonts w:ascii="Consolas" w:hAnsi="Consolas"/>
+          <w:color w:val="D4D4D4"/>
+          <w:sz w:val="21"/>
+          <w:szCs w:val="21"/>
+        </w:rPr>
+        <w:t>{</w:t>
+      </w:r>
+      <w:proofErr w:type="spellStart"/>
+      <w:r>
+        <w:rPr>
+          <w:rFonts w:ascii="Consolas" w:hAnsi="Consolas"/>
+          <w:color w:val="9CDCFE"/>
+          <w:sz w:val="21"/>
+          <w:szCs w:val="21"/>
+        </w:rPr>
+        <w:t>fig</w:t>
+      </w:r>
+      <w:proofErr w:type="spellEnd"/>
+      <w:r>
+        <w:rPr>
+          <w:rFonts w:ascii="Consolas" w:hAnsi="Consolas"/>
+          <w:color w:val="9CDCFE"/>
+          <w:sz w:val="21"/>
+          <w:szCs w:val="21"/>
+        </w:rPr>
+        <w:t>-exemple</w:t>
+      </w:r>
+      <w:r>
+        <w:rPr>
+          <w:rFonts w:ascii="Consolas" w:hAnsi="Consolas"/>
+          <w:color w:val="D4D4D4"/>
+          <w:sz w:val="21"/>
+          <w:szCs w:val="21"/>
+        </w:rPr>
+        <w:t>}</w:t>
+      </w:r>
+    </w:p>
+    <w:p>
+      <w:pPr>
+        <w:shd w:val="clear" w:color="auto" w:fill="1E1E1E"/>
+        <w:spacing w:line="285" w:lineRule="atLeast"/>
+        <w:rPr>
+          <w:rFonts w:ascii="Consolas" w:hAnsi="Consolas"/>
+          <w:color w:val="D4D4D4"/>
+          <w:sz w:val="21"/>
+          <w:szCs w:val="21"/>
+        </w:rPr>
+      </w:pPr>
+      <w:r>
+        <w:rPr>
+          <w:rFonts w:ascii="Consolas" w:hAnsi="Consolas"/>
+          <w:color w:val="D4D4D4"/>
+          <w:sz w:val="21"/>
+          <w:szCs w:val="21"/>
+        </w:rPr>
+        <w:t xml:space="preserve">  </w:t>
+      </w:r>
+      <w:r>
+        <w:rPr>
+          <w:rFonts w:ascii="Consolas" w:hAnsi="Consolas"/>
+          <w:color w:val="DCDCAA"/>
+          <w:sz w:val="21"/>
+          <w:szCs w:val="21"/>
+        </w:rPr>
+        <w:t>\</w:t>
+      </w:r>
+      <w:proofErr w:type="spellStart"/>
+      <w:r>
+        <w:rPr>
+          <w:rFonts w:ascii="Consolas" w:hAnsi="Consolas"/>
+          <w:color w:val="DCDCAA"/>
+          <w:sz w:val="21"/>
+          <w:szCs w:val="21"/>
+        </w:rPr>
+        <w:t>end</w:t>
+      </w:r>
+      <w:proofErr w:type="spellEnd"/>
+      <w:r>
+        <w:rPr>
+          <w:rFonts w:ascii="Consolas" w:hAnsi="Consolas"/>
+          <w:color w:val="D4D4D4"/>
+          <w:sz w:val="21"/>
+          <w:szCs w:val="21"/>
+        </w:rPr>
+        <w:t>{</w:t>
+      </w:r>
+      <w:proofErr w:type="spellStart"/>
+      <w:r>
+        <w:rPr>
+          <w:rFonts w:ascii="Consolas" w:hAnsi="Consolas"/>
+          <w:color w:val="9CDCFE"/>
+          <w:sz w:val="21"/>
+          <w:szCs w:val="21"/>
+        </w:rPr>
+        <w:t>figure</w:t>
+      </w:r>
+      <w:proofErr w:type="spellEnd"/>
+      <w:r>
+        <w:rPr>
+          <w:rFonts w:ascii="Consolas" w:hAnsi="Consolas"/>
+          <w:color w:val="D4D4D4"/>
+          <w:sz w:val="21"/>
+          <w:szCs w:val="21"/>
+        </w:rPr>
+        <w:t>}</w:t>
+      </w:r>
+    </w:p>
+    <w:p>
+      <w:pPr>
+        <w:shd w:val="clear" w:color="auto" w:fill="1E1E1E"/>
+        <w:spacing w:line="285" w:lineRule="atLeast"/>
+        <w:rPr>
+          <w:rFonts w:ascii="Consolas" w:hAnsi="Consolas"/>
+          <w:color w:val="D4D4D4"/>
+          <w:sz w:val="21"/>
+          <w:szCs w:val="21"/>
+        </w:rPr>
+      </w:pPr>
+    </w:p>
+    <w:p>
+      <w:pPr>
+        <w:shd w:val="clear" w:color="auto" w:fill="1E1E1E"/>
+        <w:spacing w:line="285" w:lineRule="atLeast"/>
+        <w:rPr>
+          <w:rFonts w:ascii="Consolas" w:hAnsi="Consolas"/>
+          <w:color w:val="D4D4D4"/>
+          <w:sz w:val="21"/>
+          <w:szCs w:val="21"/>
+        </w:rPr>
+      </w:pPr>
+      <w:proofErr w:type="spellStart"/>
+      <w:r>
+        <w:rPr>
+          <w:rFonts w:ascii="Consolas" w:hAnsi="Consolas"/>
+          <w:color w:val="D4D4D4"/>
+          <w:sz w:val="21"/>
+          <w:szCs w:val="21"/>
+        </w:rPr>
+        <w:t>Note</w:t>
+      </w:r>
+      <w:proofErr w:type="spellEnd"/>
+      <w:r>
+        <w:rPr>
+          <w:rFonts w:ascii="Consolas" w:hAnsi="Consolas"/>
+          <w:color w:val="D4D4D4"/>
+          <w:sz w:val="21"/>
+          <w:szCs w:val="21"/>
+        </w:rPr>
+        <w:t xml:space="preserve"> </w:t>
+      </w:r>
+      <w:proofErr w:type="spellStart"/>
+      <w:r>
+        <w:rPr>
+          <w:rFonts w:ascii="Consolas" w:hAnsi="Consolas"/>
+          <w:color w:val="D4D4D4"/>
+          <w:sz w:val="21"/>
+          <w:szCs w:val="21"/>
+        </w:rPr>
+        <w:t>that</w:t>
+      </w:r>
+      <w:proofErr w:type="spellEnd"/>
+      <w:r>
+        <w:rPr>
+          <w:rFonts w:ascii="Consolas" w:hAnsi="Consolas"/>
+          <w:color w:val="D4D4D4"/>
+          <w:sz w:val="21"/>
+          <w:szCs w:val="21"/>
+        </w:rPr>
+        <w:t xml:space="preserve"> “</w:t>
+      </w:r>
+      <w:proofErr w:type="spellStart"/>
+      <w:r>
+        <w:rPr>
+          <w:rFonts w:ascii="Consolas" w:hAnsi="Consolas"/>
+          <w:color w:val="D4D4D4"/>
+          <w:sz w:val="21"/>
+          <w:szCs w:val="21"/>
+        </w:rPr>
+        <w:t>Write</w:t>
+      </w:r>
+      <w:proofErr w:type="spellEnd"/>
+      <w:r>
+        <w:rPr>
+          <w:rFonts w:ascii="Consolas" w:hAnsi="Consolas"/>
+          <w:color w:val="D4D4D4"/>
+          <w:sz w:val="21"/>
+          <w:szCs w:val="21"/>
+        </w:rPr>
+        <w:t xml:space="preserve"> </w:t>
+      </w:r>
+      <w:proofErr w:type="spellStart"/>
+      <w:r>
+        <w:rPr>
+          <w:rFonts w:ascii="Consolas" w:hAnsi="Consolas"/>
+          <w:color w:val="D4D4D4"/>
+          <w:sz w:val="21"/>
+          <w:szCs w:val="21"/>
+        </w:rPr>
+        <w:t>Work</w:t>
+      </w:r>
+      <w:proofErr w:type="spellEnd"/>
+      <w:r>
+        <w:rPr>
+          <w:rFonts w:ascii="Consolas" w:hAnsi="Consolas"/>
+          <w:color w:val="D4D4D4"/>
+          <w:sz w:val="21"/>
+          <w:szCs w:val="21"/>
+        </w:rPr>
+        <w:t xml:space="preserve"> </w:t>
+      </w:r>
+      <w:proofErr w:type="spellStart"/>
+      <w:r>
+        <w:rPr>
+          <w:rFonts w:ascii="Consolas" w:hAnsi="Consolas"/>
+          <w:color w:val="D4D4D4"/>
+          <w:sz w:val="21"/>
+          <w:szCs w:val="21"/>
+        </w:rPr>
+        <w:t>Reaserch</w:t>
+      </w:r>
+      <w:proofErr w:type="spellEnd"/>
+      <w:r>
+        <w:rPr>
+          <w:rFonts w:ascii="Consolas" w:hAnsi="Consolas"/>
+          <w:color w:val="D4D4D4"/>
+          <w:sz w:val="21"/>
+          <w:szCs w:val="21"/>
+        </w:rPr>
+        <w:t xml:space="preserve">” </w:t>
+      </w:r>
+      <w:proofErr w:type="spellStart"/>
+      <w:r>
+        <w:rPr>
+          <w:rFonts w:ascii="Consolas" w:hAnsi="Consolas"/>
+          <w:color w:val="D4D4D4"/>
+          <w:sz w:val="21"/>
+          <w:szCs w:val="21"/>
+        </w:rPr>
+        <w:t>tasks</w:t>
+      </w:r>
+      <w:proofErr w:type="spellEnd"/>
+      <w:r>
+        <w:rPr>
+          <w:rFonts w:ascii="Consolas" w:hAnsi="Consolas"/>
+          <w:color w:val="D4D4D4"/>
+          <w:sz w:val="21"/>
+          <w:szCs w:val="21"/>
+        </w:rPr>
+        <w:t xml:space="preserve"> </w:t>
+      </w:r>
+      <w:proofErr w:type="spellStart"/>
+      <w:r>
+        <w:rPr>
+          <w:rFonts w:ascii="Consolas" w:hAnsi="Consolas"/>
+          <w:color w:val="D4D4D4"/>
+          <w:sz w:val="21"/>
+          <w:szCs w:val="21"/>
         </w:rPr>
         <w:t>are</w:t>
       </w:r>
-      <w:r>
-        <w:rPr>
-          <w:lang w:val="en-GB"/>
-        </w:rPr>
-        <w:t xml:space="preserve"> applied on the input data of the algorithm to further study it</w:t>
-      </w:r>
-      <w:r>
-        <w:rPr>
-          <w:lang w:val="en-GB"/>
-        </w:rPr>
-        <w:t>’</w:t>
-      </w:r>
-      <w:r>
-        <w:rPr>
-          <w:lang w:val="en-GB"/>
-        </w:rPr>
-        <w:t>s capabilities.</w:t>
-      </w:r>
-    </w:p>
-    <w:p>
-      <w:pPr>
-        <w:rPr>
-          <w:lang w:val="en-GB"/>
-        </w:rPr>
-      </w:pPr>
-    </w:p>
-    <w:p>
-      <w:pPr>
-        <w:rPr>
-          <w:color w:val="FF0000"/>
-          <w:lang w:val="en-GB"/>
-        </w:rPr>
-      </w:pPr>
-      <w:r>
-        <w:rPr>
-          <w:color w:val="FF0000"/>
-          <w:lang w:val="en-GB"/>
-        </w:rPr>
-        <w:t>If this itself it</w:t>
-      </w:r>
-      <w:r>
-        <w:rPr>
-          <w:color w:val="FF0000"/>
-          <w:lang w:val="en-GB"/>
-        </w:rPr>
-        <w:t>’</w:t>
-      </w:r>
-      <w:r>
-        <w:rPr>
-          <w:color w:val="FF0000"/>
-          <w:lang w:val="en-GB"/>
-        </w:rPr>
-        <w:t xml:space="preserve">s already done </w:t>
-      </w:r>
-      <w:r>
-        <w:rPr>
-          <w:color w:val="FF0000"/>
-          <w:lang w:val="en-GB"/>
-        </w:rPr>
-        <w:t xml:space="preserve">within the period of completion of this research and there is still time for more tasks, </w:t>
-      </w:r>
-      <w:r>
-        <w:rPr>
-          <w:color w:val="FF0000"/>
-          <w:lang w:val="en-GB"/>
-        </w:rPr>
-        <w:t>a new neural network will be created. A deep search on what architectures there are, and which suits better for this work will be done and a new model will be created from scratch.</w:t>
-      </w:r>
-      <w:r>
-        <w:rPr>
-          <w:color w:val="FF0000"/>
-          <w:lang w:val="en-GB"/>
+      <w:proofErr w:type="spellEnd"/>
+      <w:r>
+        <w:rPr>
+          <w:rFonts w:ascii="Consolas" w:hAnsi="Consolas"/>
+          <w:color w:val="D4D4D4"/>
+          <w:sz w:val="21"/>
+          <w:szCs w:val="21"/>
         </w:rPr>
         <w:t xml:space="preserve"> </w:t>
       </w:r>
       <w:proofErr w:type="spellStart"/>
       <w:r>
         <w:rPr>
-          <w:color w:val="FF0000"/>
-          <w:lang w:val="en-GB"/>
-        </w:rPr>
-        <w:t>Afterword</w:t>
-      </w:r>
-      <w:r>
-        <w:rPr>
-          <w:color w:val="FF0000"/>
-          <w:lang w:val="en-GB"/>
-        </w:rPr>
-        <w:t>s</w:t>
+          <w:rFonts w:ascii="Consolas" w:hAnsi="Consolas"/>
+          <w:color w:val="D4D4D4"/>
+          <w:sz w:val="21"/>
+          <w:szCs w:val="21"/>
+        </w:rPr>
+        <w:t>before</w:t>
       </w:r>
       <w:proofErr w:type="spellEnd"/>
       <w:r>
         <w:rPr>
-          <w:color w:val="FF0000"/>
-          <w:lang w:val="en-GB"/>
-        </w:rPr>
-        <w:t xml:space="preserve"> the models will be compared and reported to learn which preform better in different conditions.</w:t>
-      </w:r>
-    </w:p>
-    <w:p>
-      <w:pPr>
-        <w:rPr>
-          <w:lang w:val="en-GB"/>
-        </w:rPr>
-      </w:pPr>
-    </w:p>
-    <w:p>
-      <w:pPr>
-        <w:rPr>
-          <w:lang w:val="en-GB"/>
-        </w:rPr>
-      </w:pPr>
-      <w:r>
-        <w:rPr>
-          <w:lang w:val="en-GB"/>
-        </w:rPr>
-        <w:t xml:space="preserve">Because in this TFG the CHB-MIT Scalp EEG Database is being used, different procedures of data filtering </w:t>
-      </w:r>
-      <w:proofErr w:type="gramStart"/>
-      <w:r>
-        <w:rPr>
-          <w:lang w:val="en-GB"/>
-        </w:rPr>
-        <w:t>is</w:t>
-      </w:r>
-      <w:proofErr w:type="gramEnd"/>
-      <w:r>
-        <w:rPr>
-          <w:lang w:val="en-GB"/>
-        </w:rPr>
-        <w:t xml:space="preserve"> needed in relation to the data used by IAM group. All models provided by the IAM group use the data output form the MainSource_vrs1.py which filters and splits all the data as needed to be able to train and test the models. </w:t>
-      </w:r>
-      <w:r>
-        <w:rPr>
-          <w:lang w:val="en-GB"/>
-        </w:rPr>
-        <w:t xml:space="preserve">The main format used to train the models is </w:t>
-      </w:r>
-      <w:proofErr w:type="gramStart"/>
+          <w:rFonts w:ascii="Consolas" w:hAnsi="Consolas"/>
+          <w:color w:val="D4D4D4"/>
+          <w:sz w:val="21"/>
+          <w:szCs w:val="21"/>
+        </w:rPr>
+        <w:t xml:space="preserve"> </w:t>
+      </w:r>
+      <w:proofErr w:type="spellStart"/>
+      <w:r>
+        <w:rPr>
+          <w:rFonts w:ascii="Consolas" w:hAnsi="Consolas"/>
+          <w:color w:val="D4D4D4"/>
+          <w:sz w:val="21"/>
+          <w:szCs w:val="21"/>
+        </w:rPr>
+        <w:t>every</w:t>
+      </w:r>
+      <w:proofErr w:type="spellEnd"/>
+      <w:r>
+        <w:rPr>
+          <w:rFonts w:ascii="Consolas" w:hAnsi="Consolas"/>
+          <w:color w:val="D4D4D4"/>
+          <w:sz w:val="21"/>
+          <w:szCs w:val="21"/>
+        </w:rPr>
+        <w:t xml:space="preserve"> </w:t>
+      </w:r>
+      <w:proofErr w:type="spellStart"/>
+      <w:r>
+        <w:rPr>
+          <w:rFonts w:ascii="Consolas" w:hAnsi="Consolas"/>
+          <w:color w:val="D4D4D4"/>
+          <w:sz w:val="21"/>
+          <w:szCs w:val="21"/>
+        </w:rPr>
+        <w:t>meeting</w:t>
+      </w:r>
+      <w:proofErr w:type="spellEnd"/>
+      <w:r>
+        <w:rPr>
+          <w:rFonts w:ascii="Consolas" w:hAnsi="Consolas"/>
+          <w:color w:val="D4D4D4"/>
+          <w:sz w:val="21"/>
+          <w:szCs w:val="21"/>
+        </w:rPr>
+        <w:t>.</w:t>
+      </w:r>
+    </w:p>
+    <w:p>
+      <w:pPr>
+        <w:shd w:val="clear" w:color="auto" w:fill="1E1E1E"/>
+        <w:spacing w:line="285" w:lineRule="atLeast"/>
+        <w:rPr>
+          <w:rFonts w:ascii="Consolas" w:hAnsi="Consolas"/>
+          <w:color w:val="D4D4D4"/>
+          <w:sz w:val="21"/>
+          <w:szCs w:val="21"/>
+        </w:rPr>
+      </w:pPr>
+      <w:r>
+        <w:rPr>
+          <w:rFonts w:ascii="Consolas" w:hAnsi="Consolas"/>
+          <w:color w:val="DCDCAA"/>
+          <w:sz w:val="21"/>
+          <w:szCs w:val="21"/>
+        </w:rPr>
+        <w:t>\</w:t>
+      </w:r>
+      <w:proofErr w:type="spellStart"/>
+      <w:r>
+        <w:rPr>
+          <w:rFonts w:ascii="Consolas" w:hAnsi="Consolas"/>
+          <w:color w:val="DCDCAA"/>
+          <w:sz w:val="21"/>
+          <w:szCs w:val="21"/>
+        </w:rPr>
+        <w:t>leavevmode</w:t>
+      </w:r>
+      <w:proofErr w:type="spellEnd"/>
+      <w:r>
+        <w:rPr>
+          <w:rFonts w:ascii="Consolas" w:hAnsi="Consolas"/>
+          <w:color w:val="C586C0"/>
+          <w:sz w:val="21"/>
+          <w:szCs w:val="21"/>
+        </w:rPr>
+        <w:t>\\</w:t>
+      </w:r>
+    </w:p>
+    <w:p>
+      <w:pPr>
+        <w:shd w:val="clear" w:color="auto" w:fill="1E1E1E"/>
+        <w:spacing w:line="285" w:lineRule="atLeast"/>
+        <w:rPr>
+          <w:rFonts w:ascii="Consolas" w:hAnsi="Consolas"/>
+          <w:color w:val="D4D4D4"/>
+          <w:sz w:val="21"/>
+          <w:szCs w:val="21"/>
+        </w:rPr>
+      </w:pPr>
+    </w:p>
+    <w:p>
+      <w:pPr>
+        <w:shd w:val="clear" w:color="auto" w:fill="1E1E1E"/>
+        <w:spacing w:line="285" w:lineRule="atLeast"/>
+        <w:rPr>
+          <w:rFonts w:ascii="Consolas" w:hAnsi="Consolas"/>
+          <w:color w:val="D4D4D4"/>
+          <w:sz w:val="21"/>
+          <w:szCs w:val="21"/>
+        </w:rPr>
+      </w:pPr>
+      <w:r>
+        <w:rPr>
+          <w:rFonts w:ascii="Consolas" w:hAnsi="Consolas"/>
+          <w:color w:val="DCDCAA"/>
+          <w:sz w:val="21"/>
+          <w:szCs w:val="21"/>
+        </w:rPr>
+        <w:t>\</w:t>
+      </w:r>
+      <w:proofErr w:type="spellStart"/>
+      <w:r>
+        <w:rPr>
+          <w:rFonts w:ascii="Consolas" w:hAnsi="Consolas"/>
+          <w:color w:val="DCDCAA"/>
+          <w:sz w:val="21"/>
+          <w:szCs w:val="21"/>
+        </w:rPr>
+        <w:t>begin</w:t>
+      </w:r>
+      <w:proofErr w:type="spellEnd"/>
+      <w:r>
+        <w:rPr>
+          <w:rFonts w:ascii="Consolas" w:hAnsi="Consolas"/>
+          <w:color w:val="D4D4D4"/>
+          <w:sz w:val="21"/>
+          <w:szCs w:val="21"/>
+        </w:rPr>
+        <w:t>{</w:t>
+      </w:r>
+      <w:proofErr w:type="spellStart"/>
+      <w:r>
+        <w:rPr>
+          <w:rFonts w:ascii="Consolas" w:hAnsi="Consolas"/>
+          <w:color w:val="9CDCFE"/>
+          <w:sz w:val="21"/>
+          <w:szCs w:val="21"/>
+        </w:rPr>
+        <w:t>figure</w:t>
+      </w:r>
+      <w:proofErr w:type="spellEnd"/>
+      <w:r>
+        <w:rPr>
+          <w:rFonts w:ascii="Consolas" w:hAnsi="Consolas"/>
+          <w:color w:val="9CDCFE"/>
+          <w:sz w:val="21"/>
+          <w:szCs w:val="21"/>
+        </w:rPr>
+        <w:t>*</w:t>
+      </w:r>
+      <w:r>
+        <w:rPr>
+          <w:rFonts w:ascii="Consolas" w:hAnsi="Consolas"/>
+          <w:color w:val="D4D4D4"/>
+          <w:sz w:val="21"/>
+          <w:szCs w:val="21"/>
+        </w:rPr>
+        <w:t>}[!h]</w:t>
+      </w:r>
+    </w:p>
+    <w:p>
+      <w:pPr>
+        <w:shd w:val="clear" w:color="auto" w:fill="1E1E1E"/>
+        <w:spacing w:line="285" w:lineRule="atLeast"/>
+        <w:rPr>
+          <w:rFonts w:ascii="Consolas" w:hAnsi="Consolas"/>
+          <w:color w:val="D4D4D4"/>
+          <w:sz w:val="21"/>
+          <w:szCs w:val="21"/>
+        </w:rPr>
+      </w:pPr>
+      <w:r>
+        <w:rPr>
+          <w:rFonts w:ascii="Consolas" w:hAnsi="Consolas"/>
+          <w:color w:val="D4D4D4"/>
+          <w:sz w:val="21"/>
+          <w:szCs w:val="21"/>
+        </w:rPr>
+        <w:t xml:space="preserve">  </w:t>
+      </w:r>
+      <w:r>
+        <w:rPr>
+          <w:rFonts w:ascii="Consolas" w:hAnsi="Consolas"/>
+          <w:color w:val="DCDCAA"/>
+          <w:sz w:val="21"/>
+          <w:szCs w:val="21"/>
+        </w:rPr>
+        <w:t>\</w:t>
+      </w:r>
+      <w:proofErr w:type="spellStart"/>
+      <w:r>
+        <w:rPr>
+          <w:rFonts w:ascii="Consolas" w:hAnsi="Consolas"/>
+          <w:color w:val="DCDCAA"/>
+          <w:sz w:val="21"/>
+          <w:szCs w:val="21"/>
+        </w:rPr>
+        <w:t>centering</w:t>
+      </w:r>
+      <w:proofErr w:type="spellEnd"/>
+    </w:p>
+    <w:p>
+      <w:pPr>
+        <w:shd w:val="clear" w:color="auto" w:fill="1E1E1E"/>
+        <w:spacing w:line="285" w:lineRule="atLeast"/>
+        <w:rPr>
+          <w:rFonts w:ascii="Consolas" w:hAnsi="Consolas"/>
+          <w:color w:val="D4D4D4"/>
+          <w:sz w:val="21"/>
+          <w:szCs w:val="21"/>
+        </w:rPr>
+      </w:pPr>
+      <w:r>
+        <w:rPr>
+          <w:rFonts w:ascii="Consolas" w:hAnsi="Consolas"/>
+          <w:color w:val="D4D4D4"/>
+          <w:sz w:val="21"/>
+          <w:szCs w:val="21"/>
+        </w:rPr>
+        <w:t xml:space="preserve">    </w:t>
+      </w:r>
+      <w:r>
+        <w:rPr>
+          <w:rFonts w:ascii="Consolas" w:hAnsi="Consolas"/>
+          <w:color w:val="DCDCAA"/>
+          <w:sz w:val="21"/>
+          <w:szCs w:val="21"/>
+        </w:rPr>
+        <w:t>\</w:t>
+      </w:r>
+      <w:proofErr w:type="spellStart"/>
+      <w:r>
+        <w:rPr>
+          <w:rFonts w:ascii="Consolas" w:hAnsi="Consolas"/>
+          <w:color w:val="DCDCAA"/>
+          <w:sz w:val="21"/>
+          <w:szCs w:val="21"/>
+        </w:rPr>
+        <w:t>includegraphics</w:t>
+      </w:r>
+      <w:proofErr w:type="spellEnd"/>
+      <w:r>
+        <w:rPr>
+          <w:rFonts w:ascii="Consolas" w:hAnsi="Consolas"/>
+          <w:color w:val="D4D4D4"/>
+          <w:sz w:val="21"/>
+          <w:szCs w:val="21"/>
+        </w:rPr>
+        <w:t>[</w:t>
+      </w:r>
+      <w:proofErr w:type="spellStart"/>
+      <w:r>
+        <w:rPr>
+          <w:rFonts w:ascii="Consolas" w:hAnsi="Consolas"/>
+          <w:color w:val="D4D4D4"/>
+          <w:sz w:val="21"/>
+          <w:szCs w:val="21"/>
+        </w:rPr>
+        <w:t>width</w:t>
+      </w:r>
+      <w:proofErr w:type="spellEnd"/>
+      <w:r>
+        <w:rPr>
+          <w:rFonts w:ascii="Consolas" w:hAnsi="Consolas"/>
+          <w:color w:val="D4D4D4"/>
+          <w:sz w:val="21"/>
+          <w:szCs w:val="21"/>
+        </w:rPr>
+        <w:t>=1</w:t>
+      </w:r>
+      <w:r>
+        <w:rPr>
+          <w:rFonts w:ascii="Consolas" w:hAnsi="Consolas"/>
+          <w:color w:val="DCDCAA"/>
+          <w:sz w:val="21"/>
+          <w:szCs w:val="21"/>
+        </w:rPr>
+        <w:t>\</w:t>
+      </w:r>
+      <w:proofErr w:type="spellStart"/>
+      <w:r>
+        <w:rPr>
+          <w:rFonts w:ascii="Consolas" w:hAnsi="Consolas"/>
+          <w:color w:val="DCDCAA"/>
+          <w:sz w:val="21"/>
+          <w:szCs w:val="21"/>
+        </w:rPr>
+        <w:t>textwidth</w:t>
+      </w:r>
+      <w:proofErr w:type="spellEnd"/>
+      <w:r>
+        <w:rPr>
+          <w:rFonts w:ascii="Consolas" w:hAnsi="Consolas"/>
+          <w:color w:val="D4D4D4"/>
+          <w:sz w:val="21"/>
+          <w:szCs w:val="21"/>
+        </w:rPr>
+        <w:t>]{</w:t>
+      </w:r>
+      <w:proofErr w:type="spellStart"/>
+      <w:r>
+        <w:rPr>
+          <w:rFonts w:ascii="Consolas" w:hAnsi="Consolas"/>
+          <w:color w:val="D4D4D4"/>
+          <w:sz w:val="21"/>
+          <w:szCs w:val="21"/>
+        </w:rPr>
+        <w:t>img</w:t>
+      </w:r>
+      <w:proofErr w:type="spellEnd"/>
+      <w:r>
+        <w:rPr>
+          <w:rFonts w:ascii="Consolas" w:hAnsi="Consolas"/>
+          <w:color w:val="D4D4D4"/>
+          <w:sz w:val="21"/>
+          <w:szCs w:val="21"/>
+        </w:rPr>
+        <w:t>/Gantt.png}</w:t>
+      </w:r>
+    </w:p>
+    <w:p>
+      <w:pPr>
+        <w:shd w:val="clear" w:color="auto" w:fill="1E1E1E"/>
+        <w:spacing w:line="285" w:lineRule="atLeast"/>
+        <w:rPr>
+          <w:rFonts w:ascii="Consolas" w:hAnsi="Consolas"/>
+          <w:color w:val="D4D4D4"/>
+          <w:sz w:val="21"/>
+          <w:szCs w:val="21"/>
+        </w:rPr>
+      </w:pPr>
+      <w:r>
+        <w:rPr>
+          <w:rFonts w:ascii="Consolas" w:hAnsi="Consolas"/>
+          <w:color w:val="D4D4D4"/>
+          <w:sz w:val="21"/>
+          <w:szCs w:val="21"/>
+        </w:rPr>
+        <w:t xml:space="preserve">    </w:t>
+      </w:r>
+      <w:r>
+        <w:rPr>
+          <w:rFonts w:ascii="Consolas" w:hAnsi="Consolas"/>
+          <w:color w:val="DCDCAA"/>
+          <w:sz w:val="21"/>
+          <w:szCs w:val="21"/>
+        </w:rPr>
+        <w:t>\</w:t>
+      </w:r>
+      <w:proofErr w:type="spellStart"/>
+      <w:r>
+        <w:rPr>
+          <w:rFonts w:ascii="Consolas" w:hAnsi="Consolas"/>
+          <w:color w:val="DCDCAA"/>
+          <w:sz w:val="21"/>
+          <w:szCs w:val="21"/>
+        </w:rPr>
+        <w:t>caption</w:t>
+      </w:r>
+      <w:proofErr w:type="spellEnd"/>
+      <w:r>
+        <w:rPr>
+          <w:rFonts w:ascii="Consolas" w:hAnsi="Consolas"/>
+          <w:color w:val="D4D4D4"/>
+          <w:sz w:val="21"/>
+          <w:szCs w:val="21"/>
+        </w:rPr>
+        <w:t xml:space="preserve">{Gantt </w:t>
+      </w:r>
+      <w:proofErr w:type="spellStart"/>
+      <w:r>
+        <w:rPr>
+          <w:rFonts w:ascii="Consolas" w:hAnsi="Consolas"/>
+          <w:color w:val="D4D4D4"/>
+          <w:sz w:val="21"/>
+          <w:szCs w:val="21"/>
+        </w:rPr>
+        <w:t>Diagram</w:t>
+      </w:r>
+      <w:proofErr w:type="spellEnd"/>
+      <w:r>
+        <w:rPr>
+          <w:rFonts w:ascii="Consolas" w:hAnsi="Consolas"/>
+          <w:color w:val="D4D4D4"/>
+          <w:sz w:val="21"/>
+          <w:szCs w:val="21"/>
+        </w:rPr>
+        <w:t xml:space="preserve"> of </w:t>
+      </w:r>
+      <w:proofErr w:type="spellStart"/>
+      <w:r>
+        <w:rPr>
+          <w:rFonts w:ascii="Consolas" w:hAnsi="Consolas"/>
+          <w:color w:val="D4D4D4"/>
+          <w:sz w:val="21"/>
+          <w:szCs w:val="21"/>
+        </w:rPr>
+        <w:t>the</w:t>
+      </w:r>
+      <w:proofErr w:type="spellEnd"/>
+      <w:r>
+        <w:rPr>
+          <w:rFonts w:ascii="Consolas" w:hAnsi="Consolas"/>
+          <w:color w:val="D4D4D4"/>
+          <w:sz w:val="21"/>
+          <w:szCs w:val="21"/>
+        </w:rPr>
+        <w:t xml:space="preserve"> </w:t>
+      </w:r>
+      <w:proofErr w:type="spellStart"/>
+      <w:r>
+        <w:rPr>
+          <w:rFonts w:ascii="Consolas" w:hAnsi="Consolas"/>
+          <w:color w:val="D4D4D4"/>
+          <w:sz w:val="21"/>
+          <w:szCs w:val="21"/>
+        </w:rPr>
+        <w:t>project</w:t>
+      </w:r>
+      <w:proofErr w:type="spellEnd"/>
+      <w:r>
+        <w:rPr>
+          <w:rFonts w:ascii="Consolas" w:hAnsi="Consolas"/>
+          <w:color w:val="D4D4D4"/>
+          <w:sz w:val="21"/>
+          <w:szCs w:val="21"/>
+        </w:rPr>
+        <w:t>}</w:t>
+      </w:r>
+    </w:p>
+    <w:p>
+      <w:pPr>
+        <w:shd w:val="clear" w:color="auto" w:fill="1E1E1E"/>
+        <w:spacing w:line="285" w:lineRule="atLeast"/>
+        <w:rPr>
+          <w:rFonts w:ascii="Consolas" w:hAnsi="Consolas"/>
+          <w:color w:val="D4D4D4"/>
+          <w:sz w:val="21"/>
+          <w:szCs w:val="21"/>
+        </w:rPr>
+      </w:pPr>
+      <w:r>
+        <w:rPr>
+          <w:rFonts w:ascii="Consolas" w:hAnsi="Consolas"/>
+          <w:color w:val="D4D4D4"/>
+          <w:sz w:val="21"/>
+          <w:szCs w:val="21"/>
+        </w:rPr>
+        <w:t xml:space="preserve">    </w:t>
+      </w:r>
+      <w:r>
+        <w:rPr>
+          <w:rFonts w:ascii="Consolas" w:hAnsi="Consolas"/>
+          <w:color w:val="C586C0"/>
+          <w:sz w:val="21"/>
+          <w:szCs w:val="21"/>
+        </w:rPr>
+        <w:t>\label</w:t>
+      </w:r>
+      <w:r>
+        <w:rPr>
+          <w:rFonts w:ascii="Consolas" w:hAnsi="Consolas"/>
+          <w:color w:val="D4D4D4"/>
+          <w:sz w:val="21"/>
+          <w:szCs w:val="21"/>
+        </w:rPr>
+        <w:t>{</w:t>
+      </w:r>
+      <w:proofErr w:type="spellStart"/>
+      <w:r>
+        <w:rPr>
+          <w:rFonts w:ascii="Consolas" w:hAnsi="Consolas"/>
+          <w:color w:val="9CDCFE"/>
+          <w:sz w:val="21"/>
+          <w:szCs w:val="21"/>
+        </w:rPr>
+        <w:t>fig</w:t>
+      </w:r>
+      <w:proofErr w:type="spellEnd"/>
+      <w:r>
+        <w:rPr>
+          <w:rFonts w:ascii="Consolas" w:hAnsi="Consolas"/>
+          <w:color w:val="9CDCFE"/>
+          <w:sz w:val="21"/>
+          <w:szCs w:val="21"/>
+        </w:rPr>
+        <w:t>-exemple</w:t>
+      </w:r>
+      <w:r>
+        <w:rPr>
+          <w:rFonts w:ascii="Consolas" w:hAnsi="Consolas"/>
+          <w:color w:val="D4D4D4"/>
+          <w:sz w:val="21"/>
+          <w:szCs w:val="21"/>
+        </w:rPr>
+        <w:t>}</w:t>
+      </w:r>
+    </w:p>
+    <w:p>
+      <w:pPr>
+        <w:shd w:val="clear" w:color="auto" w:fill="1E1E1E"/>
+        <w:spacing w:line="285" w:lineRule="atLeast"/>
+        <w:rPr>
+          <w:rFonts w:ascii="Consolas" w:hAnsi="Consolas"/>
+          <w:color w:val="D4D4D4"/>
+          <w:sz w:val="21"/>
+          <w:szCs w:val="21"/>
+        </w:rPr>
+      </w:pPr>
+      <w:r>
+        <w:rPr>
+          <w:rFonts w:ascii="Consolas" w:hAnsi="Consolas"/>
+          <w:color w:val="D4D4D4"/>
+          <w:sz w:val="21"/>
+          <w:szCs w:val="21"/>
+        </w:rPr>
+        <w:t xml:space="preserve">  </w:t>
+      </w:r>
+      <w:r>
+        <w:rPr>
+          <w:rFonts w:ascii="Consolas" w:hAnsi="Consolas"/>
+          <w:color w:val="DCDCAA"/>
+          <w:sz w:val="21"/>
+          <w:szCs w:val="21"/>
+        </w:rPr>
+        <w:t>\</w:t>
+      </w:r>
+      <w:proofErr w:type="spellStart"/>
+      <w:r>
+        <w:rPr>
+          <w:rFonts w:ascii="Consolas" w:hAnsi="Consolas"/>
+          <w:color w:val="DCDCAA"/>
+          <w:sz w:val="21"/>
+          <w:szCs w:val="21"/>
+        </w:rPr>
+        <w:t>end</w:t>
+      </w:r>
+      <w:proofErr w:type="spellEnd"/>
+      <w:r>
+        <w:rPr>
+          <w:rFonts w:ascii="Consolas" w:hAnsi="Consolas"/>
+          <w:color w:val="D4D4D4"/>
+          <w:sz w:val="21"/>
+          <w:szCs w:val="21"/>
+        </w:rPr>
+        <w:t>{</w:t>
+      </w:r>
+      <w:proofErr w:type="spellStart"/>
+      <w:r>
+        <w:rPr>
+          <w:rFonts w:ascii="Consolas" w:hAnsi="Consolas"/>
+          <w:color w:val="9CDCFE"/>
+          <w:sz w:val="21"/>
+          <w:szCs w:val="21"/>
+        </w:rPr>
+        <w:t>figure</w:t>
+      </w:r>
+      <w:proofErr w:type="spellEnd"/>
+      <w:r>
+        <w:rPr>
+          <w:rFonts w:ascii="Consolas" w:hAnsi="Consolas"/>
+          <w:color w:val="9CDCFE"/>
+          <w:sz w:val="21"/>
+          <w:szCs w:val="21"/>
+        </w:rPr>
+        <w:t>*</w:t>
+      </w:r>
+      <w:r>
+        <w:rPr>
+          <w:rFonts w:ascii="Consolas" w:hAnsi="Consolas"/>
+          <w:color w:val="D4D4D4"/>
+          <w:sz w:val="21"/>
+          <w:szCs w:val="21"/>
+        </w:rPr>
+        <w:t>}</w:t>
+      </w:r>
+    </w:p>
+    <w:p>
+      <w:pPr>
+        <w:shd w:val="clear" w:color="auto" w:fill="1E1E1E"/>
+        <w:spacing w:line="285" w:lineRule="atLeast"/>
+        <w:rPr>
+          <w:rFonts w:ascii="Consolas" w:hAnsi="Consolas"/>
+          <w:color w:val="D4D4D4"/>
+          <w:sz w:val="21"/>
+          <w:szCs w:val="21"/>
+        </w:rPr>
+      </w:pPr>
+    </w:p>
+    <w:p/>
+    <w:p>
+      <w:pPr>
+        <w:rPr>
+          <w:lang w:val="en-GB"/>
+        </w:rPr>
+      </w:pPr>
+    </w:p>
+    <w:p>
+      <w:pPr>
+        <w:rPr>
+          <w:lang w:val="en-GB"/>
+        </w:rPr>
+      </w:pPr>
+    </w:p>
+    <w:p>
+      <w:pPr>
+        <w:rPr>
+          <w:lang w:val="en-GB"/>
+        </w:rPr>
+      </w:pPr>
+      <w:proofErr w:type="spellStart"/>
+      <w:r>
+        <w:rPr>
+          <w:lang w:val="en-GB"/>
+        </w:rPr>
+        <w:t>Diferent</w:t>
+      </w:r>
+      <w:proofErr w:type="spellEnd"/>
+      <w:r>
+        <w:rPr>
+          <w:lang w:val="en-GB"/>
+        </w:rPr>
+        <w:t xml:space="preserve"> tasks to be done:</w:t>
+      </w:r>
+    </w:p>
+    <w:p>
+      <w:pPr>
+        <w:rPr>
+          <w:lang w:val="en-GB"/>
+        </w:rPr>
+      </w:pPr>
+    </w:p>
+    <w:p>
+      <w:pPr>
+        <w:rPr>
+          <w:lang w:val="en-GB"/>
+        </w:rPr>
+      </w:pPr>
+      <w:r>
+        <w:rPr>
+          <w:lang w:val="en-GB"/>
+        </w:rPr>
+        <w:t xml:space="preserve">Note that </w:t>
+      </w:r>
       <w:r>
         <w:rPr>
           <w:lang w:val="en-GB"/>
@@ -2712,9 +4957,16 @@
         <w:rPr>
           <w:lang w:val="en-GB"/>
         </w:rPr>
-        <w:t>.parquet</w:t>
-      </w:r>
-      <w:proofErr w:type="gramEnd"/>
+        <w:t xml:space="preserve">Write Work </w:t>
+      </w:r>
+      <w:proofErr w:type="spellStart"/>
+      <w:r>
+        <w:rPr>
+          <w:lang w:val="en-GB"/>
+        </w:rPr>
+        <w:t>Reaserch</w:t>
+      </w:r>
+      <w:proofErr w:type="spellEnd"/>
       <w:r>
         <w:rPr>
           <w:lang w:val="en-GB"/>
@@ -2725,544 +4977,88 @@
         <w:rPr>
           <w:lang w:val="en-GB"/>
         </w:rPr>
-        <w:t xml:space="preserve">, so as stated in the objectives, first of all raw data must be changed from </w:t>
-      </w:r>
-      <w:r>
-        <w:rPr>
-          <w:lang w:val="en-GB"/>
-        </w:rPr>
-        <w:t>“</w:t>
+        <w:t xml:space="preserve"> tasks are before every meeting</w:t>
+      </w:r>
+    </w:p>
+    <w:p>
+      <w:pPr>
+        <w:rPr>
+          <w:lang w:val="en-GB"/>
+        </w:rPr>
+      </w:pPr>
+    </w:p>
+    <w:p>
+      <w:pPr>
+        <w:rPr>
+          <w:lang w:val="en-GB"/>
+        </w:rPr>
+      </w:pPr>
+      <w:r>
+        <w:rPr>
+          <w:lang w:val="en-GB"/>
+        </w:rPr>
+        <w:t>Gantt Diagram</w:t>
+      </w:r>
+    </w:p>
+    <w:p>
+      <w:pPr>
+        <w:rPr>
+          <w:lang w:val="en-GB"/>
+        </w:rPr>
+      </w:pPr>
+    </w:p>
+    <w:p>
+      <w:pPr>
+        <w:rPr>
+          <w:u w:val="single"/>
+          <w:lang w:val="en-GB"/>
+        </w:rPr>
+      </w:pPr>
+    </w:p>
+    <w:p>
+      <w:pPr>
+        <w:rPr>
+          <w:lang w:val="en-GB"/>
+        </w:rPr>
+      </w:pPr>
+    </w:p>
+    <w:p>
+      <w:pPr>
+        <w:rPr>
+          <w:lang w:val="en-GB"/>
+        </w:rPr>
+      </w:pPr>
+      <w:r>
+        <w:rPr>
+          <w:lang w:val="en-GB"/>
+        </w:rPr>
+        <w:t>Research architecture of models</w:t>
+      </w:r>
+    </w:p>
+    <w:p>
+      <w:pPr>
+        <w:rPr>
+          <w:lang w:val="en-GB"/>
+        </w:rPr>
+      </w:pPr>
+      <w:r>
+        <w:rPr>
+          <w:lang w:val="en-GB"/>
+        </w:rPr>
+        <w:t>Understand .</w:t>
       </w:r>
       <w:proofErr w:type="spellStart"/>
       <w:r>
         <w:rPr>
           <w:lang w:val="en-GB"/>
         </w:rPr>
-        <w:t>edf.seizures</w:t>
+        <w:t>edf</w:t>
       </w:r>
       <w:proofErr w:type="spellEnd"/>
       <w:r>
         <w:rPr>
           <w:lang w:val="en-GB"/>
         </w:rPr>
-        <w:t>”</w:t>
-      </w:r>
-      <w:r>
-        <w:rPr>
-          <w:lang w:val="en-GB"/>
-        </w:rPr>
-        <w:t xml:space="preserve"> and </w:t>
-      </w:r>
-      <w:r>
-        <w:rPr>
-          <w:lang w:val="en-GB"/>
-        </w:rPr>
-        <w:t>“</w:t>
-      </w:r>
-      <w:r>
-        <w:rPr>
-          <w:lang w:val="en-GB"/>
-        </w:rPr>
-        <w:t>.</w:t>
-      </w:r>
-      <w:proofErr w:type="spellStart"/>
-      <w:r>
-        <w:rPr>
-          <w:lang w:val="en-GB"/>
-        </w:rPr>
-        <w:t>edf</w:t>
-      </w:r>
-      <w:proofErr w:type="spellEnd"/>
-      <w:r>
-        <w:rPr>
-          <w:lang w:val="en-GB"/>
-        </w:rPr>
-        <w:t>”</w:t>
-      </w:r>
-      <w:r>
-        <w:rPr>
-          <w:lang w:val="en-GB"/>
-        </w:rPr>
-        <w:t xml:space="preserve"> to </w:t>
-      </w:r>
-      <w:r>
-        <w:rPr>
-          <w:lang w:val="en-GB"/>
-        </w:rPr>
-        <w:t>“</w:t>
-      </w:r>
-      <w:r>
-        <w:rPr>
-          <w:lang w:val="en-GB"/>
-        </w:rPr>
-        <w:t>.parquet</w:t>
-      </w:r>
-      <w:r>
-        <w:rPr>
-          <w:lang w:val="en-GB"/>
-        </w:rPr>
-        <w:t>”</w:t>
-      </w:r>
-      <w:r>
-        <w:rPr>
-          <w:lang w:val="en-GB"/>
-        </w:rPr>
-        <w:t>.</w:t>
-      </w:r>
-    </w:p>
-    <w:p>
-      <w:pPr>
-        <w:rPr>
-          <w:lang w:val="en-GB"/>
-        </w:rPr>
-      </w:pPr>
-    </w:p>
-    <w:p>
-      <w:pPr>
-        <w:rPr>
-          <w:lang w:val="en-GB"/>
-        </w:rPr>
-      </w:pPr>
-      <w:r>
-        <w:rPr>
-          <w:lang w:val="en-GB"/>
-        </w:rPr>
-        <w:t>Dataset</w:t>
-      </w:r>
-    </w:p>
-    <w:p>
-      <w:pPr>
-        <w:rPr>
-          <w:lang w:val="en-GB"/>
-        </w:rPr>
-      </w:pPr>
-    </w:p>
-    <w:p>
-      <w:pPr>
-        <w:rPr>
-          <w:lang w:val="en-GB"/>
-        </w:rPr>
-      </w:pPr>
-      <w:r>
-        <w:rPr>
-          <w:lang w:val="en-GB"/>
-        </w:rPr>
-        <w:t xml:space="preserve">The dataset is </w:t>
-      </w:r>
-      <w:r>
-        <w:rPr>
-          <w:lang w:val="en-GB"/>
-        </w:rPr>
-        <w:t xml:space="preserve">data </w:t>
-      </w:r>
-      <w:r>
-        <w:rPr>
-          <w:lang w:val="en-GB"/>
-        </w:rPr>
-        <w:t>collected</w:t>
-      </w:r>
-      <w:r>
-        <w:rPr>
-          <w:lang w:val="en-GB"/>
-        </w:rPr>
-        <w:t xml:space="preserve"> from the </w:t>
-      </w:r>
-      <w:r>
-        <w:rPr>
-          <w:lang w:val="en-GB"/>
-        </w:rPr>
-        <w:t>Children</w:t>
-      </w:r>
-      <w:r>
-        <w:rPr>
-          <w:lang w:val="en-GB"/>
-        </w:rPr>
-        <w:t>’</w:t>
-      </w:r>
-      <w:r>
-        <w:rPr>
-          <w:lang w:val="en-GB"/>
-        </w:rPr>
-        <w:t>s Hospital Boston</w:t>
-      </w:r>
-      <w:r>
-        <w:rPr>
-          <w:lang w:val="en-GB"/>
-        </w:rPr>
-        <w:t>, consisting in EEG recordings of subjects with intractable seizures. The folders classify i</w:t>
-      </w:r>
-      <w:r>
-        <w:rPr>
-          <w:lang w:val="en-GB"/>
-        </w:rPr>
-        <w:t>n 23 cases from 22 subjects (case chb21 and chb1 are the same but 1.5 years apart). The subject</w:t>
-      </w:r>
-      <w:r>
-        <w:rPr>
-          <w:lang w:val="en-GB"/>
-        </w:rPr>
-        <w:t>’</w:t>
-      </w:r>
-      <w:r>
-        <w:rPr>
-          <w:lang w:val="en-GB"/>
-        </w:rPr>
-        <w:t>s personal information gender and age is in a separate file called SUBJECT-INFO added in this paper as subject_info.csv.</w:t>
-      </w:r>
-    </w:p>
-    <w:p>
-      <w:pPr>
-        <w:rPr>
-          <w:lang w:val="en-GB"/>
-        </w:rPr>
-      </w:pPr>
-    </w:p>
-    <w:p>
-      <w:pPr>
-        <w:rPr>
-          <w:lang w:val="en-GB"/>
-        </w:rPr>
-      </w:pPr>
-      <w:r>
-        <w:rPr>
-          <w:lang w:val="en-GB"/>
-        </w:rPr>
-        <w:t>Each case contains between 9 and 42 .</w:t>
-      </w:r>
-      <w:proofErr w:type="spellStart"/>
-      <w:r>
-        <w:rPr>
-          <w:lang w:val="en-GB"/>
-        </w:rPr>
-        <w:t>edf</w:t>
-      </w:r>
-      <w:proofErr w:type="spellEnd"/>
-      <w:r>
-        <w:rPr>
-          <w:lang w:val="en-GB"/>
-        </w:rPr>
-        <w:t xml:space="preserve"> files. There are .</w:t>
-      </w:r>
-      <w:proofErr w:type="spellStart"/>
-      <w:r>
-        <w:rPr>
-          <w:lang w:val="en-GB"/>
-        </w:rPr>
-        <w:t>edf</w:t>
-      </w:r>
-      <w:proofErr w:type="spellEnd"/>
-      <w:r>
-        <w:rPr>
-          <w:lang w:val="en-GB"/>
-        </w:rPr>
-        <w:t xml:space="preserve"> files of EEG signals without seizures and others with recordings of seizures, these defined in RECORDS-WITH-SEIZURES. The files with seizures have the </w:t>
-      </w:r>
-      <w:proofErr w:type="gramStart"/>
-      <w:r>
-        <w:rPr>
-          <w:lang w:val="en-GB"/>
-        </w:rPr>
-        <w:t>extension .</w:t>
-      </w:r>
-      <w:proofErr w:type="spellStart"/>
-      <w:r>
-        <w:rPr>
-          <w:lang w:val="en-GB"/>
-        </w:rPr>
-        <w:t>edf</w:t>
-      </w:r>
-      <w:proofErr w:type="gramEnd"/>
-      <w:r>
-        <w:rPr>
-          <w:lang w:val="en-GB"/>
-        </w:rPr>
-        <w:t>.</w:t>
-      </w:r>
-      <w:r>
-        <w:rPr>
-          <w:lang w:val="en-GB"/>
-        </w:rPr>
-        <w:t>seizures</w:t>
-      </w:r>
-      <w:proofErr w:type="spellEnd"/>
-      <w:r>
-        <w:rPr>
-          <w:lang w:val="en-GB"/>
-        </w:rPr>
-        <w:t xml:space="preserve"> which disables the possibility of accessing the file with a normal </w:t>
-      </w:r>
-      <w:proofErr w:type="spellStart"/>
-      <w:r>
-        <w:rPr>
-          <w:lang w:val="en-GB"/>
-        </w:rPr>
-        <w:t>edf</w:t>
-      </w:r>
-      <w:proofErr w:type="spellEnd"/>
-      <w:r>
-        <w:rPr>
-          <w:lang w:val="en-GB"/>
-        </w:rPr>
-        <w:t xml:space="preserve"> reader library.</w:t>
-      </w:r>
-    </w:p>
-    <w:p>
-      <w:pPr>
-        <w:rPr>
-          <w:lang w:val="en-GB"/>
-        </w:rPr>
-      </w:pPr>
-    </w:p>
-    <w:p>
-      <w:pPr>
-        <w:rPr>
-          <w:lang w:val="en-GB"/>
-        </w:rPr>
-      </w:pPr>
-      <w:r>
-        <w:rPr>
-          <w:lang w:val="en-GB"/>
-        </w:rPr>
-        <w:t>Most cases have 1 hour of EEG recordings, but some have 1 to 4 hours depending on the case, split</w:t>
-      </w:r>
-      <w:r>
-        <w:rPr>
-          <w:lang w:val="en-GB"/>
-        </w:rPr>
-        <w:t xml:space="preserve"> </w:t>
-      </w:r>
-      <w:r>
-        <w:rPr>
-          <w:lang w:val="en-GB"/>
-        </w:rPr>
-        <w:t xml:space="preserve">between 9 to 42 </w:t>
-      </w:r>
-      <w:proofErr w:type="spellStart"/>
-      <w:r>
-        <w:rPr>
-          <w:lang w:val="en-GB"/>
-        </w:rPr>
-        <w:t>edf</w:t>
-      </w:r>
-      <w:proofErr w:type="spellEnd"/>
-      <w:r>
-        <w:rPr>
-          <w:lang w:val="en-GB"/>
-        </w:rPr>
-        <w:t xml:space="preserve"> recordings</w:t>
-      </w:r>
-      <w:r>
-        <w:rPr>
-          <w:lang w:val="en-GB"/>
-        </w:rPr>
-        <w:t xml:space="preserve">, recorded at </w:t>
-      </w:r>
-      <w:r>
-        <w:rPr>
-          <w:lang w:val="en-GB"/>
-        </w:rPr>
-        <w:t xml:space="preserve">256Hz </w:t>
-      </w:r>
-      <w:r>
-        <w:rPr>
-          <w:lang w:val="en-GB"/>
-        </w:rPr>
-        <w:t>in</w:t>
-      </w:r>
-      <w:r>
-        <w:rPr>
-          <w:lang w:val="en-GB"/>
-        </w:rPr>
-        <w:t xml:space="preserve"> </w:t>
-      </w:r>
-      <w:proofErr w:type="gramStart"/>
-      <w:r>
-        <w:rPr>
-          <w:lang w:val="en-GB"/>
-        </w:rPr>
-        <w:t>16 bit</w:t>
-      </w:r>
-      <w:proofErr w:type="gramEnd"/>
-      <w:r>
-        <w:rPr>
-          <w:lang w:val="en-GB"/>
-        </w:rPr>
-        <w:t xml:space="preserve"> resolution.</w:t>
-      </w:r>
-    </w:p>
-    <w:p>
-      <w:pPr>
-        <w:rPr>
-          <w:lang w:val="en-GB"/>
-        </w:rPr>
-      </w:pPr>
-    </w:p>
-    <w:p>
-      <w:pPr>
-        <w:rPr>
-          <w:lang w:val="en-GB"/>
-        </w:rPr>
-      </w:pPr>
-    </w:p>
-    <w:p>
-      <w:pPr>
-        <w:rPr>
-          <w:lang w:val="en-GB"/>
-        </w:rPr>
-      </w:pPr>
-    </w:p>
-    <w:p>
-      <w:pPr>
-        <w:rPr>
-          <w:lang w:val="en-GB"/>
-        </w:rPr>
-      </w:pPr>
-      <w:proofErr w:type="spellStart"/>
-      <w:r>
-        <w:rPr>
-          <w:lang w:val="en-GB"/>
-        </w:rPr>
-        <w:t>Diferent</w:t>
-      </w:r>
-      <w:proofErr w:type="spellEnd"/>
-      <w:r>
-        <w:rPr>
-          <w:lang w:val="en-GB"/>
-        </w:rPr>
-        <w:t xml:space="preserve"> tasks to be done:</w:t>
-      </w:r>
-    </w:p>
-    <w:p>
-      <w:pPr>
-        <w:rPr>
-          <w:lang w:val="en-GB"/>
-        </w:rPr>
-      </w:pPr>
-    </w:p>
-    <w:p>
-      <w:pPr>
-        <w:rPr>
-          <w:lang w:val="en-GB"/>
-        </w:rPr>
-      </w:pPr>
-      <w:r>
-        <w:rPr>
-          <w:lang w:val="en-GB"/>
-        </w:rPr>
-        <w:t xml:space="preserve">Note that </w:t>
-      </w:r>
-      <w:r>
-        <w:rPr>
-          <w:lang w:val="en-GB"/>
-        </w:rPr>
-        <w:t>“</w:t>
-      </w:r>
-      <w:r>
-        <w:rPr>
-          <w:lang w:val="en-GB"/>
-        </w:rPr>
-        <w:t xml:space="preserve">Write Work </w:t>
-      </w:r>
-      <w:proofErr w:type="spellStart"/>
-      <w:r>
-        <w:rPr>
-          <w:lang w:val="en-GB"/>
-        </w:rPr>
-        <w:t>Reaserch</w:t>
-      </w:r>
-      <w:proofErr w:type="spellEnd"/>
-      <w:r>
-        <w:rPr>
-          <w:lang w:val="en-GB"/>
-        </w:rPr>
-        <w:t>”</w:t>
-      </w:r>
-      <w:r>
-        <w:rPr>
-          <w:lang w:val="en-GB"/>
-        </w:rPr>
-        <w:t xml:space="preserve"> tasks are before every meeting</w:t>
-      </w:r>
-    </w:p>
-    <w:p>
-      <w:pPr>
-        <w:rPr>
-          <w:lang w:val="en-GB"/>
-        </w:rPr>
-      </w:pPr>
-    </w:p>
-    <w:p>
-      <w:pPr>
-        <w:rPr>
-          <w:lang w:val="en-GB"/>
-        </w:rPr>
-      </w:pPr>
-      <w:r>
-        <w:rPr>
-          <w:lang w:val="en-GB"/>
-        </w:rPr>
-        <w:t>Gantt Diagram</w:t>
-      </w:r>
-    </w:p>
-    <w:p>
-      <w:pPr>
-        <w:rPr>
-          <w:lang w:val="en-GB"/>
-        </w:rPr>
-      </w:pPr>
-    </w:p>
-    <w:p>
-      <w:pPr>
-        <w:rPr>
-          <w:u w:val="single"/>
-          <w:lang w:val="en-GB"/>
-        </w:rPr>
-      </w:pPr>
-    </w:p>
-    <w:p>
-      <w:pPr>
-        <w:rPr>
-          <w:lang w:val="en-GB"/>
-        </w:rPr>
-      </w:pPr>
-    </w:p>
-    <w:p>
-      <w:pPr>
-        <w:rPr>
-          <w:lang w:val="en-GB"/>
-        </w:rPr>
-      </w:pPr>
-      <w:r>
-        <w:rPr>
-          <w:lang w:val="en-GB"/>
-        </w:rPr>
-        <w:t>Research architecture of models</w:t>
-      </w:r>
-    </w:p>
-    <w:p>
-      <w:pPr>
-        <w:rPr>
-          <w:lang w:val="en-GB"/>
-        </w:rPr>
-      </w:pPr>
-      <w:r>
-        <w:rPr>
-          <w:lang w:val="en-GB"/>
-        </w:rPr>
-        <w:t>Understand .</w:t>
-      </w:r>
-      <w:proofErr w:type="spellStart"/>
-      <w:r>
-        <w:rPr>
-          <w:lang w:val="en-GB"/>
-        </w:rPr>
-        <w:t>edf</w:t>
-      </w:r>
-      <w:proofErr w:type="spellEnd"/>
-      <w:r>
-        <w:rPr>
-          <w:lang w:val="en-GB"/>
-        </w:rPr>
         <w:t xml:space="preserve"> files</w:t>
       </w:r>
     </w:p>
@@ -3379,6 +5175,7 @@
         <w:rPr>
           <w:lang w:val="en-GB"/>
         </w:rPr>
+        <w:lastRenderedPageBreak/>
         <w:t>Try other architectures</w:t>
       </w:r>
     </w:p>
@@ -3467,7 +5264,35 @@
             <w:rStyle w:val="Hipervnculo"/>
             <w:lang w:val="en-GB"/>
           </w:rPr>
-          <w:t>https://en.wikipedia.org/wiki/Neuraloscillation</w:t>
+          <w:t>https://en.wikipedi</w:t>
+        </w:r>
+        <w:r>
+          <w:rPr>
+            <w:rStyle w:val="Hipervnculo"/>
+            <w:lang w:val="en-GB"/>
+          </w:rPr>
+          <w:t>a</w:t>
+        </w:r>
+        <w:r>
+          <w:rPr>
+            <w:rStyle w:val="Hipervnculo"/>
+            <w:lang w:val="en-GB"/>
+          </w:rPr>
+          <w:t>.org/wiki/Ne</w:t>
+        </w:r>
+        <w:r>
+          <w:rPr>
+            <w:rStyle w:val="Hipervnculo"/>
+            <w:lang w:val="en-GB"/>
+          </w:rPr>
+          <w:t>u</w:t>
+        </w:r>
+        <w:r>
+          <w:rPr>
+            <w:rStyle w:val="Hipervnculo"/>
+            <w:lang w:val="en-GB"/>
+          </w:rPr>
+          <w:t>raloscillation</w:t>
         </w:r>
       </w:hyperlink>
     </w:p>
@@ -3483,7 +5308,21 @@
             <w:rStyle w:val="Hipervnculo"/>
             <w:lang w:val="en-GB"/>
           </w:rPr>
-          <w:t>https://en.wikipedia.org/wiki/Seizure</w:t>
+          <w:t>https://en.w</w:t>
+        </w:r>
+        <w:r>
+          <w:rPr>
+            <w:rStyle w:val="Hipervnculo"/>
+            <w:lang w:val="en-GB"/>
+          </w:rPr>
+          <w:t>i</w:t>
+        </w:r>
+        <w:r>
+          <w:rPr>
+            <w:rStyle w:val="Hipervnculo"/>
+            <w:lang w:val="en-GB"/>
+          </w:rPr>
+          <w:t>kipedia.org/wiki/Seizure</w:t>
         </w:r>
       </w:hyperlink>
     </w:p>
@@ -3499,7 +5338,21 @@
             <w:rStyle w:val="Hipervnculo"/>
             <w:lang w:val="en-GB"/>
           </w:rPr>
-          <w:t>http://en.wikibooks.org/wiki/LaTeX</w:t>
+          <w:t>http://en.wiki</w:t>
+        </w:r>
+        <w:r>
+          <w:rPr>
+            <w:rStyle w:val="Hipervnculo"/>
+            <w:lang w:val="en-GB"/>
+          </w:rPr>
+          <w:t>b</w:t>
+        </w:r>
+        <w:r>
+          <w:rPr>
+            <w:rStyle w:val="Hipervnculo"/>
+            <w:lang w:val="en-GB"/>
+          </w:rPr>
+          <w:t>ooks.org/wiki/LaTeX</w:t>
         </w:r>
       </w:hyperlink>
     </w:p>
@@ -3515,7 +5368,21 @@
             <w:rStyle w:val="Hipervnculo"/>
             <w:lang w:val="en-GB"/>
           </w:rPr>
-          <w:t>http://www.acnweb.org/acta/2002182104.pdf</w:t>
+          <w:t>http://www.acn</w:t>
+        </w:r>
+        <w:r>
+          <w:rPr>
+            <w:rStyle w:val="Hipervnculo"/>
+            <w:lang w:val="en-GB"/>
+          </w:rPr>
+          <w:t>w</w:t>
+        </w:r>
+        <w:r>
+          <w:rPr>
+            <w:rStyle w:val="Hipervnculo"/>
+            <w:lang w:val="en-GB"/>
+          </w:rPr>
+          <w:t>eb.org/acta/2002182104.pdf</w:t>
         </w:r>
       </w:hyperlink>
     </w:p>
@@ -3531,7 +5398,21 @@
             <w:rStyle w:val="Hipervnculo"/>
             <w:lang w:val="en-GB"/>
           </w:rPr>
-          <w:t>https://arxiv.org/pdf/1908.10432v1.pdf</w:t>
+          <w:t>https://arxiv.or</w:t>
+        </w:r>
+        <w:r>
+          <w:rPr>
+            <w:rStyle w:val="Hipervnculo"/>
+            <w:lang w:val="en-GB"/>
+          </w:rPr>
+          <w:t>g</w:t>
+        </w:r>
+        <w:r>
+          <w:rPr>
+            <w:rStyle w:val="Hipervnculo"/>
+            <w:lang w:val="en-GB"/>
+          </w:rPr>
+          <w:t>/pdf/1908.10432v1.pdf</w:t>
         </w:r>
       </w:hyperlink>
     </w:p>
@@ -3547,7 +5428,21 @@
             <w:rStyle w:val="Hipervnculo"/>
             <w:lang w:val="en-GB"/>
           </w:rPr>
-          <w:t>https://paperswithcode.com/dataset/chb-mit</w:t>
+          <w:t>https://papers</w:t>
+        </w:r>
+        <w:r>
+          <w:rPr>
+            <w:rStyle w:val="Hipervnculo"/>
+            <w:lang w:val="en-GB"/>
+          </w:rPr>
+          <w:t>w</w:t>
+        </w:r>
+        <w:r>
+          <w:rPr>
+            <w:rStyle w:val="Hipervnculo"/>
+            <w:lang w:val="en-GB"/>
+          </w:rPr>
+          <w:t>ithcode.com/dataset/chb-mit</w:t>
         </w:r>
       </w:hyperlink>
     </w:p>
@@ -3584,7 +5479,21 @@
             <w:rStyle w:val="Hipervnculo"/>
             <w:lang w:val="en-GB"/>
           </w:rPr>
-          <w:t>https://en.wikipedia.org/wiki/Neuron</w:t>
+          <w:t>https://en.wikipedia.org/wiki/N</w:t>
+        </w:r>
+        <w:r>
+          <w:rPr>
+            <w:rStyle w:val="Hipervnculo"/>
+            <w:lang w:val="en-GB"/>
+          </w:rPr>
+          <w:t>e</w:t>
+        </w:r>
+        <w:r>
+          <w:rPr>
+            <w:rStyle w:val="Hipervnculo"/>
+            <w:lang w:val="en-GB"/>
+          </w:rPr>
+          <w:t>uron</w:t>
         </w:r>
       </w:hyperlink>
     </w:p>
@@ -3600,7 +5509,21 @@
             <w:rStyle w:val="Hipervnculo"/>
             <w:lang w:val="en-GB"/>
           </w:rPr>
-          <w:t>https://en.wikipedia.org/wiki/Projection_fiber</w:t>
+          <w:t>https://en.wikipedia.org/wiki/P</w:t>
+        </w:r>
+        <w:r>
+          <w:rPr>
+            <w:rStyle w:val="Hipervnculo"/>
+            <w:lang w:val="en-GB"/>
+          </w:rPr>
+          <w:t>r</w:t>
+        </w:r>
+        <w:r>
+          <w:rPr>
+            <w:rStyle w:val="Hipervnculo"/>
+            <w:lang w:val="en-GB"/>
+          </w:rPr>
+          <w:t>ojection_fiber</w:t>
         </w:r>
       </w:hyperlink>
     </w:p>
@@ -3616,7 +5539,21 @@
             <w:rStyle w:val="Hipervnculo"/>
             <w:lang w:val="en-GB"/>
           </w:rPr>
-          <w:t>https://en.wikipedia.org/wiki/Interneuron</w:t>
+          <w:t>https://en.wikipedia.org/wiki/Inte</w:t>
+        </w:r>
+        <w:r>
+          <w:rPr>
+            <w:rStyle w:val="Hipervnculo"/>
+            <w:lang w:val="en-GB"/>
+          </w:rPr>
+          <w:t>r</w:t>
+        </w:r>
+        <w:r>
+          <w:rPr>
+            <w:rStyle w:val="Hipervnculo"/>
+            <w:lang w:val="en-GB"/>
+          </w:rPr>
+          <w:t>neuron</w:t>
         </w:r>
       </w:hyperlink>
     </w:p>
@@ -3632,7 +5569,21 @@
             <w:rStyle w:val="Hipervnculo"/>
             <w:lang w:val="en-GB"/>
           </w:rPr>
-          <w:t>https://en.wikipedia.org/wiki/Motor_neuron</w:t>
+          <w:t>https://en.wikipedia.org/wiki/Motor_n</w:t>
+        </w:r>
+        <w:r>
+          <w:rPr>
+            <w:rStyle w:val="Hipervnculo"/>
+            <w:lang w:val="en-GB"/>
+          </w:rPr>
+          <w:t>e</w:t>
+        </w:r>
+        <w:r>
+          <w:rPr>
+            <w:rStyle w:val="Hipervnculo"/>
+            <w:lang w:val="en-GB"/>
+          </w:rPr>
+          <w:t>uron</w:t>
         </w:r>
       </w:hyperlink>
     </w:p>
@@ -3648,7 +5599,21 @@
             <w:rStyle w:val="Hipervnculo"/>
             <w:lang w:val="en-GB"/>
           </w:rPr>
-          <w:t>https://en.wikipedia.org/wiki/Sensory_neuron</w:t>
+          <w:t>https://en.wikipedia.org/wiki/Sensory_n</w:t>
+        </w:r>
+        <w:r>
+          <w:rPr>
+            <w:rStyle w:val="Hipervnculo"/>
+            <w:lang w:val="en-GB"/>
+          </w:rPr>
+          <w:t>e</w:t>
+        </w:r>
+        <w:r>
+          <w:rPr>
+            <w:rStyle w:val="Hipervnculo"/>
+            <w:lang w:val="en-GB"/>
+          </w:rPr>
+          <w:t>uron</w:t>
         </w:r>
       </w:hyperlink>
     </w:p>
@@ -3664,7 +5629,21 @@
             <w:rStyle w:val="Hipervnculo"/>
             <w:lang w:val="en-GB"/>
           </w:rPr>
-          <w:t>https://en.wikipedia.org/wiki/Synapse</w:t>
+          <w:t>https://en.wikipedia.org/wiki/S</w:t>
+        </w:r>
+        <w:r>
+          <w:rPr>
+            <w:rStyle w:val="Hipervnculo"/>
+            <w:lang w:val="en-GB"/>
+          </w:rPr>
+          <w:t>y</w:t>
+        </w:r>
+        <w:r>
+          <w:rPr>
+            <w:rStyle w:val="Hipervnculo"/>
+            <w:lang w:val="en-GB"/>
+          </w:rPr>
+          <w:t>napse</w:t>
         </w:r>
       </w:hyperlink>
     </w:p>
@@ -3687,7 +5666,21 @@
             <w:rStyle w:val="Hipervnculo"/>
             <w:lang w:val="en-GB"/>
           </w:rPr>
-          <w:t>https://en.wikipedia.org/wiki/Cerebrum#Functions</w:t>
+          <w:t>https://en.wikipedia.org/wiki/Cerebru</w:t>
+        </w:r>
+        <w:r>
+          <w:rPr>
+            <w:rStyle w:val="Hipervnculo"/>
+            <w:lang w:val="en-GB"/>
+          </w:rPr>
+          <w:t>m</w:t>
+        </w:r>
+        <w:r>
+          <w:rPr>
+            <w:rStyle w:val="Hipervnculo"/>
+            <w:lang w:val="en-GB"/>
+          </w:rPr>
+          <w:t>#Functions</w:t>
         </w:r>
       </w:hyperlink>
     </w:p>
@@ -3703,7 +5696,21 @@
             <w:rStyle w:val="Hipervnculo"/>
             <w:lang w:val="en-GB"/>
           </w:rPr>
-          <w:t>https://en.wikipedia.org/wiki/Lateralization_of_brain_function</w:t>
+          <w:t>https://en.wikipedia.org/wiki/Lateralizati</w:t>
+        </w:r>
+        <w:r>
+          <w:rPr>
+            <w:rStyle w:val="Hipervnculo"/>
+            <w:lang w:val="en-GB"/>
+          </w:rPr>
+          <w:t>o</w:t>
+        </w:r>
+        <w:r>
+          <w:rPr>
+            <w:rStyle w:val="Hipervnculo"/>
+            <w:lang w:val="en-GB"/>
+          </w:rPr>
+          <w:t>n_of_brain_function</w:t>
         </w:r>
       </w:hyperlink>
     </w:p>
@@ -3719,7 +5726,21 @@
             <w:rStyle w:val="Hipervnculo"/>
             <w:lang w:val="en-GB"/>
           </w:rPr>
-          <w:t>https://en.wikipedia.org/wiki/Corpus_callosum</w:t>
+          <w:t>https://en.wikipedia.org/wi</w:t>
+        </w:r>
+        <w:r>
+          <w:rPr>
+            <w:rStyle w:val="Hipervnculo"/>
+            <w:lang w:val="en-GB"/>
+          </w:rPr>
+          <w:t>k</w:t>
+        </w:r>
+        <w:r>
+          <w:rPr>
+            <w:rStyle w:val="Hipervnculo"/>
+            <w:lang w:val="en-GB"/>
+          </w:rPr>
+          <w:t>i/Corpus_callosum</w:t>
         </w:r>
       </w:hyperlink>
     </w:p>
@@ -3733,6 +5754,7 @@
     <w:p>
       <w:pPr>
         <w:rPr>
+          <w:rStyle w:val="Hipervnculo"/>
           <w:lang w:val="en-GB"/>
         </w:rPr>
       </w:pPr>
@@ -3742,9 +5764,74 @@
             <w:rStyle w:val="Hipervnculo"/>
             <w:lang w:val="en-GB"/>
           </w:rPr>
-          <w:t>https://en.wikipedia.org/wiki/Cytoarchitecture</w:t>
+          <w:t>https://en.wikipedia.org/wiki/C</w:t>
+        </w:r>
+        <w:r>
+          <w:rPr>
+            <w:rStyle w:val="Hipervnculo"/>
+            <w:lang w:val="en-GB"/>
+          </w:rPr>
+          <w:t>y</w:t>
+        </w:r>
+        <w:r>
+          <w:rPr>
+            <w:rStyle w:val="Hipervnculo"/>
+            <w:lang w:val="en-GB"/>
+          </w:rPr>
+          <w:t>toarchitecture</w:t>
         </w:r>
       </w:hyperlink>
+    </w:p>
+    <w:p>
+      <w:pPr>
+        <w:rPr>
+          <w:rStyle w:val="Hipervnculo"/>
+          <w:lang w:val="en-GB"/>
+        </w:rPr>
+      </w:pPr>
+    </w:p>
+    <w:p>
+      <w:pPr>
+        <w:rPr>
+          <w:lang w:val="en-GB"/>
+        </w:rPr>
+      </w:pPr>
+      <w:hyperlink r:id="rId21" w:history="1">
+        <w:r>
+          <w:rPr>
+            <w:rStyle w:val="Hipervnculo"/>
+            <w:lang w:val="en-GB"/>
+          </w:rPr>
+          <w:t>https://archive.physionet.or</w:t>
+        </w:r>
+        <w:r>
+          <w:rPr>
+            <w:rStyle w:val="Hipervnculo"/>
+            <w:lang w:val="en-GB"/>
+          </w:rPr>
+          <w:t>g</w:t>
+        </w:r>
+        <w:r>
+          <w:rPr>
+            <w:rStyle w:val="Hipervnculo"/>
+            <w:lang w:val="en-GB"/>
+          </w:rPr>
+          <w:t>/pn6/chbmit/</w:t>
+        </w:r>
+      </w:hyperlink>
+      <w:r>
+        <w:rPr>
+          <w:lang w:val="en-GB"/>
+        </w:rPr>
+        <w:t>?</w:t>
+      </w:r>
+    </w:p>
+    <w:p>
+      <w:pPr>
+        <w:rPr>
+          <w:lang w:val="en-GB"/>
+        </w:rPr>
+      </w:pPr>
     </w:p>
     <w:p>
       <w:pPr>
@@ -3981,7 +6068,7 @@
         </w:rPr>
         <w:t>. p. 90. </w:t>
       </w:r>
-      <w:hyperlink r:id="rId21" w:tooltip="ISBN (identifier)" w:history="1">
+      <w:hyperlink r:id="rId22" w:tooltip="ISBN (identifier)" w:history="1">
         <w:r>
           <w:rPr>
             <w:rStyle w:val="Hipervnculo"/>
@@ -4004,7 +6091,7 @@
         </w:rPr>
         <w:t> </w:t>
       </w:r>
-      <w:hyperlink r:id="rId22" w:tooltip="Special:BookSources/978-0-12-405931-3" w:history="1">
+      <w:hyperlink r:id="rId23" w:tooltip="Special:BookSources/978-0-12-405931-3" w:history="1">
         <w:r>
           <w:rPr>
             <w:rStyle w:val="Hipervnculo"/>
@@ -4671,7 +6758,7 @@
   <w:style w:type="paragraph" w:default="1" w:styleId="Normal">
     <w:name w:val="Normal"/>
     <w:qFormat/>
-    <w:rsid w:val="00BD0A83"/>
+    <w:rsid w:val="00671E55"/>
   </w:style>
   <w:style w:type="character" w:default="1" w:styleId="Fuentedeprrafopredeter">
     <w:name w:val="Default Paragraph Font"/>

</xml_diff>

<commit_message>
Added enviroment problems to notes.docx
</commit_message>
<xml_diff>
--- a/Documentation/Notes.docx
+++ b/Documentation/Notes.docx
@@ -459,125 +459,27 @@
         <w:rPr>
           <w:lang w:val="en-GB"/>
         </w:rPr>
-        <w:t>Each case contains between 9 and 42 .</w:t>
-      </w:r>
-      <w:proofErr w:type="spellStart"/>
-      <w:r>
-        <w:rPr>
-          <w:lang w:val="en-GB"/>
-        </w:rPr>
-        <w:t>edf</w:t>
-      </w:r>
-      <w:proofErr w:type="spellEnd"/>
-      <w:r>
-        <w:rPr>
-          <w:lang w:val="en-GB"/>
-        </w:rPr>
-        <w:t xml:space="preserve"> files. There are .</w:t>
-      </w:r>
-      <w:proofErr w:type="spellStart"/>
-      <w:r>
-        <w:rPr>
-          <w:lang w:val="en-GB"/>
-        </w:rPr>
-        <w:t>edf</w:t>
-      </w:r>
-      <w:proofErr w:type="spellEnd"/>
-      <w:r>
-        <w:rPr>
-          <w:lang w:val="en-GB"/>
-        </w:rPr>
-        <w:t xml:space="preserve"> files of EEG signals without seizures and others with recordings of seizures, these defined in RECORDS-WITH-SEIZURES. The files with seizures have the </w:t>
-      </w:r>
-      <w:proofErr w:type="gramStart"/>
-      <w:r>
-        <w:rPr>
-          <w:lang w:val="en-GB"/>
-        </w:rPr>
-        <w:t>extension .</w:t>
-      </w:r>
-      <w:proofErr w:type="spellStart"/>
-      <w:r>
-        <w:rPr>
-          <w:lang w:val="en-GB"/>
-        </w:rPr>
-        <w:t>edf</w:t>
-      </w:r>
-      <w:proofErr w:type="gramEnd"/>
-      <w:r>
-        <w:rPr>
-          <w:lang w:val="en-GB"/>
-        </w:rPr>
-        <w:t>.seizures</w:t>
-      </w:r>
-      <w:proofErr w:type="spellEnd"/>
-      <w:r>
-        <w:rPr>
-          <w:lang w:val="en-GB"/>
-        </w:rPr>
-        <w:t xml:space="preserve"> which disables the possibility of accessing the file with a normal </w:t>
-      </w:r>
-      <w:proofErr w:type="spellStart"/>
-      <w:r>
-        <w:rPr>
-          <w:lang w:val="en-GB"/>
-        </w:rPr>
-        <w:t>edf</w:t>
-      </w:r>
-      <w:proofErr w:type="spellEnd"/>
-      <w:r>
-        <w:rPr>
-          <w:lang w:val="en-GB"/>
-        </w:rPr>
-        <w:t xml:space="preserve"> reader library.</w:t>
-      </w:r>
-    </w:p>
-    <w:p>
-      <w:pPr>
-        <w:rPr>
-          <w:lang w:val="en-GB"/>
-        </w:rPr>
-      </w:pPr>
-    </w:p>
-    <w:p>
-      <w:pPr>
-        <w:rPr>
-          <w:lang w:val="en-GB"/>
-        </w:rPr>
-      </w:pPr>
-      <w:r>
-        <w:rPr>
-          <w:lang w:val="en-GB"/>
-        </w:rPr>
-        <w:t xml:space="preserve">Most cases have 1 hour of EEG recordings, but some have 1 to 4 hours depending on the case, split between 9 to 42 </w:t>
-      </w:r>
-      <w:proofErr w:type="spellStart"/>
-      <w:r>
-        <w:rPr>
-          <w:lang w:val="en-GB"/>
-        </w:rPr>
-        <w:t>edf</w:t>
-      </w:r>
-      <w:proofErr w:type="spellEnd"/>
-      <w:r>
-        <w:rPr>
-          <w:lang w:val="en-GB"/>
-        </w:rPr>
-        <w:t xml:space="preserve"> recordings, recorded at 256Hz in </w:t>
-      </w:r>
-      <w:proofErr w:type="gramStart"/>
-      <w:r>
-        <w:rPr>
-          <w:lang w:val="en-GB"/>
-        </w:rPr>
-        <w:t>16 bit</w:t>
-      </w:r>
-      <w:proofErr w:type="gramEnd"/>
-      <w:r>
-        <w:rPr>
-          <w:lang w:val="en-GB"/>
-        </w:rPr>
-        <w:t xml:space="preserve"> resolution.</w:t>
+        <w:t>Each case contains between 9 and 42 .edf files. There are .edf files of EEG signals without seizures and others with recordings of seizures, these defined in RECORDS-WITH-SEIZURES. The files with seizures have the extension .edf.seizures which disables the possibility of accessing the file with a normal edf reader library.</w:t>
+      </w:r>
+    </w:p>
+    <w:p>
+      <w:pPr>
+        <w:rPr>
+          <w:lang w:val="en-GB"/>
+        </w:rPr>
+      </w:pPr>
+    </w:p>
+    <w:p>
+      <w:pPr>
+        <w:rPr>
+          <w:lang w:val="en-GB"/>
+        </w:rPr>
+      </w:pPr>
+      <w:r>
+        <w:rPr>
+          <w:lang w:val="en-GB"/>
+        </w:rPr>
+        <w:t>Most cases have 1 hour of EEG recordings, but some have 1 to 4 hours depending on the case, split between 9 to 42 edf recordings, recorded at 256Hz in 16 bit resolution.</w:t>
       </w:r>
     </w:p>
     <w:p>
@@ -796,35 +698,7 @@
         <w:rPr>
           <w:lang w:val="en-GB"/>
         </w:rPr>
-        <w:t xml:space="preserve">Projection </w:t>
-      </w:r>
-      <w:proofErr w:type="spellStart"/>
-      <w:r>
-        <w:rPr>
-          <w:lang w:val="en-GB"/>
-        </w:rPr>
-        <w:t>fiber</w:t>
-      </w:r>
-      <w:proofErr w:type="spellEnd"/>
-      <w:r>
-        <w:rPr>
-          <w:lang w:val="en-GB"/>
-        </w:rPr>
-        <w:t xml:space="preserve">: Are neurons found in the central nervous system and only establish synapses with other neurons, these consist of efferent and afferent </w:t>
-      </w:r>
-      <w:proofErr w:type="spellStart"/>
-      <w:r>
-        <w:rPr>
-          <w:lang w:val="en-GB"/>
-        </w:rPr>
-        <w:t>fibers</w:t>
-      </w:r>
-      <w:proofErr w:type="spellEnd"/>
-      <w:r>
-        <w:rPr>
-          <w:lang w:val="en-GB"/>
-        </w:rPr>
-        <w:t xml:space="preserve"> uniting the cortex with the lower parts of the brain and with the spinal cord.</w:t>
+        <w:t>Projection fiber: Are neurons found in the central nervous system and only establish synapses with other neurons, these consist of efferent and afferent fibers uniting the cortex with the lower parts of the brain and with the spinal cord.</w:t>
       </w:r>
     </w:p>
     <w:p>
@@ -1215,21 +1089,7 @@
         <w:rPr>
           <w:lang w:val="en-GB"/>
         </w:rPr>
-        <w:t xml:space="preserve">(from </w:t>
-      </w:r>
-      <w:proofErr w:type="spellStart"/>
-      <w:r>
-        <w:rPr>
-          <w:lang w:val="en-GB"/>
-        </w:rPr>
-        <w:t>Korbinian</w:t>
-      </w:r>
-      <w:proofErr w:type="spellEnd"/>
-      <w:r>
-        <w:rPr>
-          <w:lang w:val="en-GB"/>
-        </w:rPr>
-        <w:t xml:space="preserve"> Brodmann) </w:t>
+        <w:t xml:space="preserve">(from Korbinian Brodmann) </w:t>
       </w:r>
       <w:r>
         <w:rPr>
@@ -1915,21 +1775,7 @@
         <w:rPr>
           <w:lang w:val="en-GB"/>
         </w:rPr>
-        <w:t xml:space="preserve">Networks have a hidden layer of 128 neurons with </w:t>
-      </w:r>
-      <w:proofErr w:type="spellStart"/>
-      <w:r>
-        <w:rPr>
-          <w:lang w:val="en-GB"/>
-        </w:rPr>
-        <w:t>ReLU</w:t>
-      </w:r>
-      <w:proofErr w:type="spellEnd"/>
-      <w:r>
-        <w:rPr>
-          <w:lang w:val="en-GB"/>
-        </w:rPr>
-        <w:t xml:space="preserve"> as the activation function. Before the classification layer a dropout layer was added to avoid </w:t>
+        <w:t xml:space="preserve">Networks have a hidden layer of 128 neurons with ReLU as the activation function. Before the classification layer a dropout layer was added to avoid </w:t>
       </w:r>
       <w:r>
         <w:rPr>
@@ -2283,7 +2129,6 @@
         </w:rPr>
         <w:t xml:space="preserve"> </w:t>
       </w:r>
-      <w:proofErr w:type="gramStart"/>
       <w:r>
         <w:rPr>
           <w:lang w:val="en-GB"/>
@@ -2294,17 +2139,8 @@
         <w:rPr>
           <w:lang w:val="en-GB"/>
         </w:rPr>
-        <w:t>.</w:t>
-      </w:r>
-      <w:proofErr w:type="spellStart"/>
-      <w:r>
-        <w:rPr>
-          <w:lang w:val="en-GB"/>
-        </w:rPr>
-        <w:t>edf</w:t>
-      </w:r>
-      <w:proofErr w:type="spellEnd"/>
-      <w:proofErr w:type="gramEnd"/>
+        <w:t>.edf</w:t>
+      </w:r>
       <w:r>
         <w:rPr>
           <w:lang w:val="en-GB"/>
@@ -2315,35 +2151,7 @@
         <w:rPr>
           <w:lang w:val="en-GB"/>
         </w:rPr>
-        <w:t>. A script has been programmed to save .</w:t>
-      </w:r>
-      <w:proofErr w:type="spellStart"/>
-      <w:r>
-        <w:rPr>
-          <w:lang w:val="en-GB"/>
-        </w:rPr>
-        <w:t>edf</w:t>
-      </w:r>
-      <w:proofErr w:type="spellEnd"/>
-      <w:r>
-        <w:rPr>
-          <w:lang w:val="en-GB"/>
-        </w:rPr>
-        <w:t xml:space="preserve"> files </w:t>
-      </w:r>
-      <w:proofErr w:type="gramStart"/>
-      <w:r>
-        <w:rPr>
-          <w:lang w:val="en-GB"/>
-        </w:rPr>
-        <w:t>into .parquet</w:t>
-      </w:r>
-      <w:proofErr w:type="gramEnd"/>
-      <w:r>
-        <w:rPr>
-          <w:lang w:val="en-GB"/>
-        </w:rPr>
-        <w:t xml:space="preserve"> format.</w:t>
+        <w:t>. A script has been programmed to save .edf files into .parquet format.</w:t>
       </w:r>
     </w:p>
     <w:p>
@@ -2770,15 +2578,8 @@
         <w:rPr>
           <w:lang w:val="en-GB"/>
         </w:rPr>
-        <w:t>Because in this TFG the CHB-MIT Scalp EEG Database is being used</w:t>
-      </w:r>
-      <w:r>
-        <w:rPr>
-          <w:lang w:val="en-GB"/>
-        </w:rPr>
-        <w:t xml:space="preserve"> and all files are in format </w:t>
-      </w:r>
-      <w:proofErr w:type="gramStart"/>
+        <w:t xml:space="preserve">Because in this TFG the CHB-MIT Scalp EEG Database is being used and all files are in format </w:t>
+      </w:r>
       <w:r>
         <w:rPr>
           <w:lang w:val="en-GB"/>
@@ -2789,17 +2590,8 @@
         <w:rPr>
           <w:lang w:val="en-GB"/>
         </w:rPr>
-        <w:t>.</w:t>
-      </w:r>
-      <w:proofErr w:type="spellStart"/>
-      <w:r>
-        <w:rPr>
-          <w:lang w:val="en-GB"/>
-        </w:rPr>
-        <w:t>edf</w:t>
-      </w:r>
-      <w:proofErr w:type="spellEnd"/>
-      <w:proofErr w:type="gramEnd"/>
+        <w:t>.edf</w:t>
+      </w:r>
       <w:r>
         <w:rPr>
           <w:lang w:val="en-GB"/>
@@ -2822,16 +2614,8 @@
         <w:rPr>
           <w:lang w:val="en-GB"/>
         </w:rPr>
-        <w:t>.</w:t>
-      </w:r>
-      <w:proofErr w:type="spellStart"/>
-      <w:r>
-        <w:rPr>
-          <w:lang w:val="en-GB"/>
-        </w:rPr>
-        <w:t>edf</w:t>
-      </w:r>
-      <w:proofErr w:type="spellEnd"/>
+        <w:t>.edf</w:t>
+      </w:r>
       <w:r>
         <w:rPr>
           <w:lang w:val="en-GB"/>
@@ -2920,21 +2704,7 @@
         <w:rPr>
           <w:lang w:val="en-GB"/>
         </w:rPr>
-        <w:t xml:space="preserve"> Datasets provided by the </w:t>
-      </w:r>
-      <w:proofErr w:type="spellStart"/>
-      <w:r>
-        <w:rPr>
-          <w:lang w:val="en-GB"/>
-        </w:rPr>
-        <w:t>cvc</w:t>
-      </w:r>
-      <w:proofErr w:type="spellEnd"/>
-      <w:r>
-        <w:rPr>
-          <w:lang w:val="en-GB"/>
-        </w:rPr>
-        <w:t xml:space="preserve"> have also been used, but the scripts used to read, filter and split data is </w:t>
+        <w:t xml:space="preserve"> Datasets provided by the cvc have also been used, but the scripts used to read, filter and split data is </w:t>
       </w:r>
       <w:r>
         <w:rPr>
@@ -3092,21 +2862,7 @@
         <w:rPr>
           <w:lang w:val="en-GB"/>
         </w:rPr>
-        <w:t xml:space="preserve">Single execution, where the subject number and the </w:t>
-      </w:r>
-      <w:proofErr w:type="spellStart"/>
-      <w:r>
-        <w:rPr>
-          <w:lang w:val="en-GB"/>
-        </w:rPr>
-        <w:t>edf</w:t>
-      </w:r>
-      <w:proofErr w:type="spellEnd"/>
-      <w:r>
-        <w:rPr>
-          <w:lang w:val="en-GB"/>
-        </w:rPr>
-        <w:t xml:space="preserve"> file of the subject needs to be provided to execute the script for this single file. </w:t>
+        <w:t xml:space="preserve">Single execution, where the subject number and the edf file of the subject needs to be provided to execute the script for this single file. </w:t>
       </w:r>
     </w:p>
     <w:p>
@@ -3212,7 +2968,6 @@
         </w:rPr>
         <w:t xml:space="preserve"> The files </w:t>
       </w:r>
-      <w:proofErr w:type="gramStart"/>
       <w:r>
         <w:rPr>
           <w:lang w:val="en-GB"/>
@@ -3223,23 +2978,8 @@
         <w:rPr>
           <w:lang w:val="en-GB"/>
         </w:rPr>
-        <w:t>.</w:t>
-      </w:r>
-      <w:proofErr w:type="spellStart"/>
-      <w:r>
-        <w:rPr>
-          <w:lang w:val="en-GB"/>
-        </w:rPr>
-        <w:t>edf</w:t>
-      </w:r>
-      <w:proofErr w:type="gramEnd"/>
-      <w:r>
-        <w:rPr>
-          <w:lang w:val="en-GB"/>
-        </w:rPr>
-        <w:t>.seizures</w:t>
-      </w:r>
-      <w:proofErr w:type="spellEnd"/>
+        <w:t>.edf.seizures</w:t>
+      </w:r>
       <w:r>
         <w:rPr>
           <w:lang w:val="en-GB"/>
@@ -3268,41 +3008,13 @@
         <w:rPr>
           <w:lang w:val="en-GB"/>
         </w:rPr>
-        <w:t xml:space="preserve"> The script will make sure the file has all the data from the desired electrodes, this is important because hardware problems while recording the </w:t>
-      </w:r>
-      <w:proofErr w:type="spellStart"/>
-      <w:r>
-        <w:rPr>
-          <w:lang w:val="en-GB"/>
-        </w:rPr>
-        <w:t>edfs</w:t>
-      </w:r>
-      <w:proofErr w:type="spellEnd"/>
-      <w:r>
-        <w:rPr>
-          <w:lang w:val="en-GB"/>
-        </w:rPr>
-        <w:t xml:space="preserve"> some files have gaps or lack some data</w:t>
-      </w:r>
-      <w:r>
-        <w:rPr>
-          <w:lang w:val="en-GB"/>
-        </w:rPr>
-        <w:t xml:space="preserve">, if any </w:t>
-      </w:r>
-      <w:proofErr w:type="spellStart"/>
-      <w:r>
-        <w:rPr>
-          <w:lang w:val="en-GB"/>
-        </w:rPr>
-        <w:t>edf</w:t>
-      </w:r>
-      <w:proofErr w:type="spellEnd"/>
-      <w:r>
-        <w:rPr>
-          <w:lang w:val="en-GB"/>
-        </w:rPr>
-        <w:t xml:space="preserve"> file have this problem it will automatically be excluded and the user will be notified.</w:t>
+        <w:t xml:space="preserve"> The script will make sure the file has all the data from the desired electrodes, this is important because hardware problems while recording the edfs some files have gaps or lack some data</w:t>
+      </w:r>
+      <w:r>
+        <w:rPr>
+          <w:lang w:val="en-GB"/>
+        </w:rPr>
+        <w:t>, if any edf file have this problem it will automatically be excluded and the user will be notified.</w:t>
       </w:r>
     </w:p>
     <w:p>
@@ -3378,7 +3090,6 @@
         </w:rPr>
         <w:t xml:space="preserve"> All data is saved in </w:t>
       </w:r>
-      <w:proofErr w:type="gramStart"/>
       <w:r>
         <w:rPr>
           <w:lang w:val="en-GB"/>
@@ -3391,7 +3102,6 @@
         </w:rPr>
         <w:t>.parquet</w:t>
       </w:r>
-      <w:proofErr w:type="gramEnd"/>
       <w:r>
         <w:rPr>
           <w:lang w:val="en-GB"/>
@@ -3531,14 +3241,7 @@
         <w:rPr>
           <w:lang w:val="en-GB"/>
         </w:rPr>
-        <w:t xml:space="preserve">s working as expected. For each parquet it splits </w:t>
-      </w:r>
-      <w:proofErr w:type="gramStart"/>
-      <w:r>
-        <w:rPr>
-          <w:lang w:val="en-GB"/>
-        </w:rPr>
-        <w:t>it</w:t>
+        <w:t>s working as expected. For each parquet it splits it</w:t>
       </w:r>
       <w:r>
         <w:rPr>
@@ -3550,14 +3253,7 @@
         <w:rPr>
           <w:lang w:val="en-GB"/>
         </w:rPr>
-        <w:t>s</w:t>
-      </w:r>
-      <w:proofErr w:type="gramEnd"/>
-      <w:r>
-        <w:rPr>
-          <w:lang w:val="en-GB"/>
-        </w:rPr>
-        <w:t xml:space="preserve"> content </w:t>
+        <w:t xml:space="preserve">s content </w:t>
       </w:r>
       <w:r>
         <w:rPr>
@@ -3576,6 +3272,68 @@
           <w:lang w:val="en-GB"/>
         </w:rPr>
         <w:t xml:space="preserve"> and testing.</w:t>
+      </w:r>
+    </w:p>
+    <w:p>
+      <w:pPr>
+        <w:rPr>
+          <w:lang w:val="en-GB"/>
+        </w:rPr>
+      </w:pPr>
+    </w:p>
+    <w:p>
+      <w:pPr>
+        <w:rPr>
+          <w:lang w:val="en-GB"/>
+        </w:rPr>
+      </w:pPr>
+      <w:r>
+        <w:rPr>
+          <w:lang w:val="en-GB"/>
+        </w:rPr>
+        <w:t>During the implementation of this procedure, a lot of problems of dependency on critical libraries has happened. Starting by cuda,</w:t>
+      </w:r>
+      <w:r>
+        <w:rPr>
+          <w:lang w:val="en-GB"/>
+        </w:rPr>
+        <w:t xml:space="preserve"> </w:t>
+      </w:r>
+      <w:r>
+        <w:rPr>
+          <w:lang w:val="en-GB"/>
+        </w:rPr>
+        <w:t>f</w:t>
+      </w:r>
+      <w:r>
+        <w:rPr>
+          <w:lang w:val="en-GB"/>
+        </w:rPr>
+        <w:t xml:space="preserve">or faster results </w:t>
+      </w:r>
+      <w:r>
+        <w:rPr>
+          <w:lang w:val="en-GB"/>
+        </w:rPr>
+        <w:t xml:space="preserve">it </w:t>
+      </w:r>
+      <w:r>
+        <w:rPr>
+          <w:lang w:val="en-GB"/>
+        </w:rPr>
+        <w:t>is used in all models</w:t>
+      </w:r>
+      <w:r>
+        <w:rPr>
+          <w:lang w:val="en-GB"/>
+        </w:rPr>
+        <w:t>, but it might not work if the architecture of the graphics card is too old. It is also not compatible with python 3.10 which was the version being worked on at the moment</w:t>
+      </w:r>
+      <w:r>
+        <w:rPr>
+          <w:lang w:val="en-GB"/>
+        </w:rPr>
+        <w:t>, it had to be switched to an environment with python 3.8 to avoid further issues.</w:t>
       </w:r>
     </w:p>
     <w:p>
@@ -3624,47 +3382,7 @@
           <w:sz w:val="21"/>
           <w:szCs w:val="21"/>
         </w:rPr>
-        <w:t xml:space="preserve">Diferent </w:t>
-      </w:r>
-      <w:proofErr w:type="spellStart"/>
-      <w:r>
-        <w:rPr>
-          <w:rFonts w:ascii="Consolas" w:hAnsi="Consolas"/>
-          <w:color w:val="D4D4D4"/>
-          <w:sz w:val="21"/>
-          <w:szCs w:val="21"/>
-        </w:rPr>
-        <w:t>tasks</w:t>
-      </w:r>
-      <w:proofErr w:type="spellEnd"/>
-      <w:r>
-        <w:rPr>
-          <w:rFonts w:ascii="Consolas" w:hAnsi="Consolas"/>
-          <w:color w:val="D4D4D4"/>
-          <w:sz w:val="21"/>
-          <w:szCs w:val="21"/>
-        </w:rPr>
-        <w:t xml:space="preserve"> to be </w:t>
-      </w:r>
-      <w:proofErr w:type="spellStart"/>
-      <w:r>
-        <w:rPr>
-          <w:rFonts w:ascii="Consolas" w:hAnsi="Consolas"/>
-          <w:color w:val="D4D4D4"/>
-          <w:sz w:val="21"/>
-          <w:szCs w:val="21"/>
-        </w:rPr>
-        <w:t>done</w:t>
-      </w:r>
-      <w:proofErr w:type="spellEnd"/>
-      <w:r>
-        <w:rPr>
-          <w:rFonts w:ascii="Consolas" w:hAnsi="Consolas"/>
-          <w:color w:val="D4D4D4"/>
-          <w:sz w:val="21"/>
-          <w:szCs w:val="21"/>
-        </w:rPr>
-        <w:t>:</w:t>
+        <w:t>Diferent tasks to be done:</w:t>
       </w:r>
     </w:p>
     <w:p>
@@ -3685,19 +3403,8 @@
           <w:sz w:val="21"/>
           <w:szCs w:val="21"/>
         </w:rPr>
-        <w:t>\</w:t>
-      </w:r>
-      <w:proofErr w:type="spellStart"/>
-      <w:r>
-        <w:rPr>
-          <w:rFonts w:ascii="Consolas" w:hAnsi="Consolas"/>
-          <w:color w:val="DCDCAA"/>
-          <w:sz w:val="21"/>
-          <w:szCs w:val="21"/>
-        </w:rPr>
-        <w:t>begin</w:t>
-      </w:r>
-      <w:proofErr w:type="spellEnd"/>
+        <w:t>\begin</w:t>
+      </w:r>
       <w:r>
         <w:rPr>
           <w:rFonts w:ascii="Consolas" w:hAnsi="Consolas"/>
@@ -3707,7 +3414,6 @@
         </w:rPr>
         <w:t>{</w:t>
       </w:r>
-      <w:proofErr w:type="spellStart"/>
       <w:r>
         <w:rPr>
           <w:rFonts w:ascii="Consolas" w:hAnsi="Consolas"/>
@@ -3717,7 +3423,6 @@
         </w:rPr>
         <w:t>figure</w:t>
       </w:r>
-      <w:proofErr w:type="spellEnd"/>
       <w:r>
         <w:rPr>
           <w:rFonts w:ascii="Consolas" w:hAnsi="Consolas"/>
@@ -3755,19 +3460,8 @@
           <w:sz w:val="21"/>
           <w:szCs w:val="21"/>
         </w:rPr>
-        <w:t>\</w:t>
-      </w:r>
-      <w:proofErr w:type="spellStart"/>
-      <w:r>
-        <w:rPr>
-          <w:rFonts w:ascii="Consolas" w:hAnsi="Consolas"/>
-          <w:color w:val="DCDCAA"/>
-          <w:sz w:val="21"/>
-          <w:szCs w:val="21"/>
-        </w:rPr>
-        <w:t>centering</w:t>
-      </w:r>
-      <w:proofErr w:type="spellEnd"/>
+        <w:t>\centering</w:t>
+      </w:r>
     </w:p>
     <w:p>
       <w:pPr>
@@ -3796,9 +3490,17 @@
           <w:sz w:val="21"/>
           <w:szCs w:val="21"/>
         </w:rPr>
-        <w:t>\</w:t>
-      </w:r>
-      <w:proofErr w:type="spellStart"/>
+        <w:t>\includegraphics</w:t>
+      </w:r>
+      <w:r>
+        <w:rPr>
+          <w:rFonts w:ascii="Consolas" w:hAnsi="Consolas"/>
+          <w:color w:val="D4D4D4"/>
+          <w:sz w:val="21"/>
+          <w:szCs w:val="21"/>
+        </w:rPr>
+        <w:t>[width=0.4</w:t>
+      </w:r>
       <w:r>
         <w:rPr>
           <w:rFonts w:ascii="Consolas" w:hAnsi="Consolas"/>
@@ -3806,9 +3508,8 @@
           <w:sz w:val="21"/>
           <w:szCs w:val="21"/>
         </w:rPr>
-        <w:t>includegraphics</w:t>
-      </w:r>
-      <w:proofErr w:type="spellEnd"/>
+        <w:t>\textwidth</w:t>
+      </w:r>
       <w:r>
         <w:rPr>
           <w:rFonts w:ascii="Consolas" w:hAnsi="Consolas"/>
@@ -3816,76 +3517,7 @@
           <w:sz w:val="21"/>
           <w:szCs w:val="21"/>
         </w:rPr>
-        <w:t>[</w:t>
-      </w:r>
-      <w:proofErr w:type="spellStart"/>
-      <w:r>
-        <w:rPr>
-          <w:rFonts w:ascii="Consolas" w:hAnsi="Consolas"/>
-          <w:color w:val="D4D4D4"/>
-          <w:sz w:val="21"/>
-          <w:szCs w:val="21"/>
-        </w:rPr>
-        <w:t>width</w:t>
-      </w:r>
-      <w:proofErr w:type="spellEnd"/>
-      <w:r>
-        <w:rPr>
-          <w:rFonts w:ascii="Consolas" w:hAnsi="Consolas"/>
-          <w:color w:val="D4D4D4"/>
-          <w:sz w:val="21"/>
-          <w:szCs w:val="21"/>
-        </w:rPr>
-        <w:t>=0.4</w:t>
-      </w:r>
-      <w:r>
-        <w:rPr>
-          <w:rFonts w:ascii="Consolas" w:hAnsi="Consolas"/>
-          <w:color w:val="DCDCAA"/>
-          <w:sz w:val="21"/>
-          <w:szCs w:val="21"/>
-        </w:rPr>
-        <w:t>\</w:t>
-      </w:r>
-      <w:proofErr w:type="spellStart"/>
-      <w:r>
-        <w:rPr>
-          <w:rFonts w:ascii="Consolas" w:hAnsi="Consolas"/>
-          <w:color w:val="DCDCAA"/>
-          <w:sz w:val="21"/>
-          <w:szCs w:val="21"/>
-        </w:rPr>
-        <w:t>textwidth</w:t>
-      </w:r>
-      <w:proofErr w:type="spellEnd"/>
-      <w:r>
-        <w:rPr>
-          <w:rFonts w:ascii="Consolas" w:hAnsi="Consolas"/>
-          <w:color w:val="D4D4D4"/>
-          <w:sz w:val="21"/>
-          <w:szCs w:val="21"/>
-        </w:rPr>
-        <w:t>]{</w:t>
-      </w:r>
-      <w:proofErr w:type="spellStart"/>
-      <w:r>
-        <w:rPr>
-          <w:rFonts w:ascii="Consolas" w:hAnsi="Consolas"/>
-          <w:color w:val="D4D4D4"/>
-          <w:sz w:val="21"/>
-          <w:szCs w:val="21"/>
-        </w:rPr>
-        <w:t>img</w:t>
-      </w:r>
-      <w:proofErr w:type="spellEnd"/>
-      <w:r>
-        <w:rPr>
-          <w:rFonts w:ascii="Consolas" w:hAnsi="Consolas"/>
-          <w:color w:val="D4D4D4"/>
-          <w:sz w:val="21"/>
-          <w:szCs w:val="21"/>
-        </w:rPr>
-        <w:t>/Tasks.png}</w:t>
+        <w:t>]{img/Tasks.png}</w:t>
       </w:r>
     </w:p>
     <w:p>
@@ -3915,19 +3547,8 @@
           <w:sz w:val="21"/>
           <w:szCs w:val="21"/>
         </w:rPr>
-        <w:t>\</w:t>
-      </w:r>
-      <w:proofErr w:type="spellStart"/>
-      <w:r>
-        <w:rPr>
-          <w:rFonts w:ascii="Consolas" w:hAnsi="Consolas"/>
-          <w:color w:val="DCDCAA"/>
-          <w:sz w:val="21"/>
-          <w:szCs w:val="21"/>
-        </w:rPr>
-        <w:t>caption</w:t>
-      </w:r>
-      <w:proofErr w:type="spellEnd"/>
+        <w:t>\caption</w:t>
+      </w:r>
       <w:r>
         <w:rPr>
           <w:rFonts w:ascii="Consolas" w:hAnsi="Consolas"/>
@@ -3935,47 +3556,7 @@
           <w:sz w:val="21"/>
           <w:szCs w:val="21"/>
         </w:rPr>
-        <w:t xml:space="preserve">{General </w:t>
-      </w:r>
-      <w:proofErr w:type="spellStart"/>
-      <w:r>
-        <w:rPr>
-          <w:rFonts w:ascii="Consolas" w:hAnsi="Consolas"/>
-          <w:color w:val="D4D4D4"/>
-          <w:sz w:val="21"/>
-          <w:szCs w:val="21"/>
-        </w:rPr>
-        <w:t>Tasks</w:t>
-      </w:r>
-      <w:proofErr w:type="spellEnd"/>
-      <w:r>
-        <w:rPr>
-          <w:rFonts w:ascii="Consolas" w:hAnsi="Consolas"/>
-          <w:color w:val="D4D4D4"/>
-          <w:sz w:val="21"/>
-          <w:szCs w:val="21"/>
-        </w:rPr>
-        <w:t xml:space="preserve"> of </w:t>
-      </w:r>
-      <w:proofErr w:type="spellStart"/>
-      <w:r>
-        <w:rPr>
-          <w:rFonts w:ascii="Consolas" w:hAnsi="Consolas"/>
-          <w:color w:val="D4D4D4"/>
-          <w:sz w:val="21"/>
-          <w:szCs w:val="21"/>
-        </w:rPr>
-        <w:t>the</w:t>
-      </w:r>
-      <w:proofErr w:type="spellEnd"/>
-      <w:r>
-        <w:rPr>
-          <w:rFonts w:ascii="Consolas" w:hAnsi="Consolas"/>
-          <w:color w:val="D4D4D4"/>
-          <w:sz w:val="21"/>
-          <w:szCs w:val="21"/>
-        </w:rPr>
-        <w:t xml:space="preserve"> TFG}</w:t>
+        <w:t>{General Tasks of the TFG}</w:t>
       </w:r>
     </w:p>
     <w:p>
@@ -4016,7 +3597,6 @@
         </w:rPr>
         <w:t>{</w:t>
       </w:r>
-      <w:proofErr w:type="spellStart"/>
       <w:r>
         <w:rPr>
           <w:rFonts w:ascii="Consolas" w:hAnsi="Consolas"/>
@@ -4024,17 +3604,7 @@
           <w:sz w:val="21"/>
           <w:szCs w:val="21"/>
         </w:rPr>
-        <w:t>fig</w:t>
-      </w:r>
-      <w:proofErr w:type="spellEnd"/>
-      <w:r>
-        <w:rPr>
-          <w:rFonts w:ascii="Consolas" w:hAnsi="Consolas"/>
-          <w:color w:val="9CDCFE"/>
-          <w:sz w:val="21"/>
-          <w:szCs w:val="21"/>
-        </w:rPr>
-        <w:t>-exemple</w:t>
+        <w:t>fig-exemple</w:t>
       </w:r>
       <w:r>
         <w:rPr>
@@ -4073,19 +3643,8 @@
           <w:sz w:val="21"/>
           <w:szCs w:val="21"/>
         </w:rPr>
-        <w:t>\</w:t>
-      </w:r>
-      <w:proofErr w:type="spellStart"/>
-      <w:r>
-        <w:rPr>
-          <w:rFonts w:ascii="Consolas" w:hAnsi="Consolas"/>
-          <w:color w:val="DCDCAA"/>
-          <w:sz w:val="21"/>
-          <w:szCs w:val="21"/>
-        </w:rPr>
-        <w:t>end</w:t>
-      </w:r>
-      <w:proofErr w:type="spellEnd"/>
+        <w:t>\end</w:t>
+      </w:r>
       <w:r>
         <w:rPr>
           <w:rFonts w:ascii="Consolas" w:hAnsi="Consolas"/>
@@ -4095,7 +3654,6 @@
         </w:rPr>
         <w:t>{</w:t>
       </w:r>
-      <w:proofErr w:type="spellStart"/>
       <w:r>
         <w:rPr>
           <w:rFonts w:ascii="Consolas" w:hAnsi="Consolas"/>
@@ -4105,7 +3663,6 @@
         </w:rPr>
         <w:t>figure</w:t>
       </w:r>
-      <w:proofErr w:type="spellEnd"/>
       <w:r>
         <w:rPr>
           <w:rFonts w:ascii="Consolas" w:hAnsi="Consolas"/>
@@ -4139,7 +3696,6 @@
           <w:szCs w:val="21"/>
         </w:rPr>
       </w:pPr>
-      <w:proofErr w:type="spellStart"/>
       <w:r>
         <w:rPr>
           <w:rFonts w:ascii="Consolas" w:hAnsi="Consolas"/>
@@ -4147,197 +3703,7 @@
           <w:sz w:val="21"/>
           <w:szCs w:val="21"/>
         </w:rPr>
-        <w:t>Note</w:t>
-      </w:r>
-      <w:proofErr w:type="spellEnd"/>
-      <w:r>
-        <w:rPr>
-          <w:rFonts w:ascii="Consolas" w:hAnsi="Consolas"/>
-          <w:color w:val="D4D4D4"/>
-          <w:sz w:val="21"/>
-          <w:szCs w:val="21"/>
-        </w:rPr>
-        <w:t xml:space="preserve"> </w:t>
-      </w:r>
-      <w:proofErr w:type="spellStart"/>
-      <w:r>
-        <w:rPr>
-          <w:rFonts w:ascii="Consolas" w:hAnsi="Consolas"/>
-          <w:color w:val="D4D4D4"/>
-          <w:sz w:val="21"/>
-          <w:szCs w:val="21"/>
-        </w:rPr>
-        <w:t>that</w:t>
-      </w:r>
-      <w:proofErr w:type="spellEnd"/>
-      <w:r>
-        <w:rPr>
-          <w:rFonts w:ascii="Consolas" w:hAnsi="Consolas"/>
-          <w:color w:val="D4D4D4"/>
-          <w:sz w:val="21"/>
-          <w:szCs w:val="21"/>
-        </w:rPr>
-        <w:t xml:space="preserve"> “</w:t>
-      </w:r>
-      <w:proofErr w:type="spellStart"/>
-      <w:r>
-        <w:rPr>
-          <w:rFonts w:ascii="Consolas" w:hAnsi="Consolas"/>
-          <w:color w:val="D4D4D4"/>
-          <w:sz w:val="21"/>
-          <w:szCs w:val="21"/>
-        </w:rPr>
-        <w:t>Write</w:t>
-      </w:r>
-      <w:proofErr w:type="spellEnd"/>
-      <w:r>
-        <w:rPr>
-          <w:rFonts w:ascii="Consolas" w:hAnsi="Consolas"/>
-          <w:color w:val="D4D4D4"/>
-          <w:sz w:val="21"/>
-          <w:szCs w:val="21"/>
-        </w:rPr>
-        <w:t xml:space="preserve"> </w:t>
-      </w:r>
-      <w:proofErr w:type="spellStart"/>
-      <w:r>
-        <w:rPr>
-          <w:rFonts w:ascii="Consolas" w:hAnsi="Consolas"/>
-          <w:color w:val="D4D4D4"/>
-          <w:sz w:val="21"/>
-          <w:szCs w:val="21"/>
-        </w:rPr>
-        <w:t>Work</w:t>
-      </w:r>
-      <w:proofErr w:type="spellEnd"/>
-      <w:r>
-        <w:rPr>
-          <w:rFonts w:ascii="Consolas" w:hAnsi="Consolas"/>
-          <w:color w:val="D4D4D4"/>
-          <w:sz w:val="21"/>
-          <w:szCs w:val="21"/>
-        </w:rPr>
-        <w:t xml:space="preserve"> </w:t>
-      </w:r>
-      <w:proofErr w:type="spellStart"/>
-      <w:r>
-        <w:rPr>
-          <w:rFonts w:ascii="Consolas" w:hAnsi="Consolas"/>
-          <w:color w:val="D4D4D4"/>
-          <w:sz w:val="21"/>
-          <w:szCs w:val="21"/>
-        </w:rPr>
-        <w:t>Reaserch</w:t>
-      </w:r>
-      <w:proofErr w:type="spellEnd"/>
-      <w:r>
-        <w:rPr>
-          <w:rFonts w:ascii="Consolas" w:hAnsi="Consolas"/>
-          <w:color w:val="D4D4D4"/>
-          <w:sz w:val="21"/>
-          <w:szCs w:val="21"/>
-        </w:rPr>
-        <w:t xml:space="preserve">” </w:t>
-      </w:r>
-      <w:proofErr w:type="spellStart"/>
-      <w:r>
-        <w:rPr>
-          <w:rFonts w:ascii="Consolas" w:hAnsi="Consolas"/>
-          <w:color w:val="D4D4D4"/>
-          <w:sz w:val="21"/>
-          <w:szCs w:val="21"/>
-        </w:rPr>
-        <w:t>tasks</w:t>
-      </w:r>
-      <w:proofErr w:type="spellEnd"/>
-      <w:r>
-        <w:rPr>
-          <w:rFonts w:ascii="Consolas" w:hAnsi="Consolas"/>
-          <w:color w:val="D4D4D4"/>
-          <w:sz w:val="21"/>
-          <w:szCs w:val="21"/>
-        </w:rPr>
-        <w:t xml:space="preserve"> </w:t>
-      </w:r>
-      <w:proofErr w:type="spellStart"/>
-      <w:r>
-        <w:rPr>
-          <w:rFonts w:ascii="Consolas" w:hAnsi="Consolas"/>
-          <w:color w:val="D4D4D4"/>
-          <w:sz w:val="21"/>
-          <w:szCs w:val="21"/>
-        </w:rPr>
-        <w:t>are</w:t>
-      </w:r>
-      <w:proofErr w:type="spellEnd"/>
-      <w:r>
-        <w:rPr>
-          <w:rFonts w:ascii="Consolas" w:hAnsi="Consolas"/>
-          <w:color w:val="D4D4D4"/>
-          <w:sz w:val="21"/>
-          <w:szCs w:val="21"/>
-        </w:rPr>
-        <w:t xml:space="preserve"> </w:t>
-      </w:r>
-      <w:proofErr w:type="spellStart"/>
-      <w:r>
-        <w:rPr>
-          <w:rFonts w:ascii="Consolas" w:hAnsi="Consolas"/>
-          <w:color w:val="D4D4D4"/>
-          <w:sz w:val="21"/>
-          <w:szCs w:val="21"/>
-        </w:rPr>
-        <w:t>before</w:t>
-      </w:r>
-      <w:proofErr w:type="spellEnd"/>
-      <w:r>
-        <w:rPr>
-          <w:rFonts w:ascii="Consolas" w:hAnsi="Consolas"/>
-          <w:color w:val="D4D4D4"/>
-          <w:sz w:val="21"/>
-          <w:szCs w:val="21"/>
-        </w:rPr>
-        <w:t xml:space="preserve"> </w:t>
-      </w:r>
-      <w:proofErr w:type="spellStart"/>
-      <w:r>
-        <w:rPr>
-          <w:rFonts w:ascii="Consolas" w:hAnsi="Consolas"/>
-          <w:color w:val="D4D4D4"/>
-          <w:sz w:val="21"/>
-          <w:szCs w:val="21"/>
-        </w:rPr>
-        <w:t>every</w:t>
-      </w:r>
-      <w:proofErr w:type="spellEnd"/>
-      <w:r>
-        <w:rPr>
-          <w:rFonts w:ascii="Consolas" w:hAnsi="Consolas"/>
-          <w:color w:val="D4D4D4"/>
-          <w:sz w:val="21"/>
-          <w:szCs w:val="21"/>
-        </w:rPr>
-        <w:t xml:space="preserve"> </w:t>
-      </w:r>
-      <w:proofErr w:type="spellStart"/>
-      <w:r>
-        <w:rPr>
-          <w:rFonts w:ascii="Consolas" w:hAnsi="Consolas"/>
-          <w:color w:val="D4D4D4"/>
-          <w:sz w:val="21"/>
-          <w:szCs w:val="21"/>
-        </w:rPr>
-        <w:t>meeting</w:t>
-      </w:r>
-      <w:proofErr w:type="spellEnd"/>
-      <w:r>
-        <w:rPr>
-          <w:rFonts w:ascii="Consolas" w:hAnsi="Consolas"/>
-          <w:color w:val="D4D4D4"/>
-          <w:sz w:val="21"/>
-          <w:szCs w:val="21"/>
-        </w:rPr>
-        <w:t>.</w:t>
+        <w:t>Note that “Write Work Reaserch” tasks are before every meeting.</w:t>
       </w:r>
     </w:p>
     <w:p>
@@ -4358,19 +3724,8 @@
           <w:sz w:val="21"/>
           <w:szCs w:val="21"/>
         </w:rPr>
-        <w:t>\</w:t>
-      </w:r>
-      <w:proofErr w:type="spellStart"/>
-      <w:r>
-        <w:rPr>
-          <w:rFonts w:ascii="Consolas" w:hAnsi="Consolas"/>
-          <w:color w:val="DCDCAA"/>
-          <w:sz w:val="21"/>
-          <w:szCs w:val="21"/>
-        </w:rPr>
-        <w:t>leavevmode</w:t>
-      </w:r>
-      <w:proofErr w:type="spellEnd"/>
+        <w:t>\leavevmode</w:t>
+      </w:r>
       <w:r>
         <w:rPr>
           <w:rFonts w:ascii="Consolas" w:hAnsi="Consolas"/>
@@ -4411,19 +3766,8 @@
           <w:sz w:val="21"/>
           <w:szCs w:val="21"/>
         </w:rPr>
-        <w:t>\</w:t>
-      </w:r>
-      <w:proofErr w:type="spellStart"/>
-      <w:r>
-        <w:rPr>
-          <w:rFonts w:ascii="Consolas" w:hAnsi="Consolas"/>
-          <w:color w:val="DCDCAA"/>
-          <w:sz w:val="21"/>
-          <w:szCs w:val="21"/>
-        </w:rPr>
-        <w:t>begin</w:t>
-      </w:r>
-      <w:proofErr w:type="spellEnd"/>
+        <w:t>\begin</w:t>
+      </w:r>
       <w:r>
         <w:rPr>
           <w:rFonts w:ascii="Consolas" w:hAnsi="Consolas"/>
@@ -4433,7 +3777,6 @@
         </w:rPr>
         <w:t>{</w:t>
       </w:r>
-      <w:proofErr w:type="spellStart"/>
       <w:r>
         <w:rPr>
           <w:rFonts w:ascii="Consolas" w:hAnsi="Consolas"/>
@@ -4441,17 +3784,7 @@
           <w:sz w:val="21"/>
           <w:szCs w:val="21"/>
         </w:rPr>
-        <w:t>figure</w:t>
-      </w:r>
-      <w:proofErr w:type="spellEnd"/>
-      <w:r>
-        <w:rPr>
-          <w:rFonts w:ascii="Consolas" w:hAnsi="Consolas"/>
-          <w:color w:val="9CDCFE"/>
-          <w:sz w:val="21"/>
-          <w:szCs w:val="21"/>
-        </w:rPr>
-        <w:t>*</w:t>
+        <w:t>figure*</w:t>
       </w:r>
       <w:r>
         <w:rPr>
@@ -4490,19 +3823,8 @@
           <w:sz w:val="21"/>
           <w:szCs w:val="21"/>
         </w:rPr>
-        <w:t>\</w:t>
-      </w:r>
-      <w:proofErr w:type="spellStart"/>
-      <w:r>
-        <w:rPr>
-          <w:rFonts w:ascii="Consolas" w:hAnsi="Consolas"/>
-          <w:color w:val="DCDCAA"/>
-          <w:sz w:val="21"/>
-          <w:szCs w:val="21"/>
-        </w:rPr>
-        <w:t>centering</w:t>
-      </w:r>
-      <w:proofErr w:type="spellEnd"/>
+        <w:t>\centering</w:t>
+      </w:r>
     </w:p>
     <w:p>
       <w:pPr>
@@ -4531,9 +3853,17 @@
           <w:sz w:val="21"/>
           <w:szCs w:val="21"/>
         </w:rPr>
-        <w:t>\</w:t>
-      </w:r>
-      <w:proofErr w:type="spellStart"/>
+        <w:t>\includegraphics</w:t>
+      </w:r>
+      <w:r>
+        <w:rPr>
+          <w:rFonts w:ascii="Consolas" w:hAnsi="Consolas"/>
+          <w:color w:val="D4D4D4"/>
+          <w:sz w:val="21"/>
+          <w:szCs w:val="21"/>
+        </w:rPr>
+        <w:t>[width=1</w:t>
+      </w:r>
       <w:r>
         <w:rPr>
           <w:rFonts w:ascii="Consolas" w:hAnsi="Consolas"/>
@@ -4541,9 +3871,8 @@
           <w:sz w:val="21"/>
           <w:szCs w:val="21"/>
         </w:rPr>
-        <w:t>includegraphics</w:t>
-      </w:r>
-      <w:proofErr w:type="spellEnd"/>
+        <w:t>\textwidth</w:t>
+      </w:r>
       <w:r>
         <w:rPr>
           <w:rFonts w:ascii="Consolas" w:hAnsi="Consolas"/>
@@ -4551,76 +3880,7 @@
           <w:sz w:val="21"/>
           <w:szCs w:val="21"/>
         </w:rPr>
-        <w:t>[</w:t>
-      </w:r>
-      <w:proofErr w:type="spellStart"/>
-      <w:r>
-        <w:rPr>
-          <w:rFonts w:ascii="Consolas" w:hAnsi="Consolas"/>
-          <w:color w:val="D4D4D4"/>
-          <w:sz w:val="21"/>
-          <w:szCs w:val="21"/>
-        </w:rPr>
-        <w:t>width</w:t>
-      </w:r>
-      <w:proofErr w:type="spellEnd"/>
-      <w:r>
-        <w:rPr>
-          <w:rFonts w:ascii="Consolas" w:hAnsi="Consolas"/>
-          <w:color w:val="D4D4D4"/>
-          <w:sz w:val="21"/>
-          <w:szCs w:val="21"/>
-        </w:rPr>
-        <w:t>=1</w:t>
-      </w:r>
-      <w:r>
-        <w:rPr>
-          <w:rFonts w:ascii="Consolas" w:hAnsi="Consolas"/>
-          <w:color w:val="DCDCAA"/>
-          <w:sz w:val="21"/>
-          <w:szCs w:val="21"/>
-        </w:rPr>
-        <w:t>\</w:t>
-      </w:r>
-      <w:proofErr w:type="spellStart"/>
-      <w:r>
-        <w:rPr>
-          <w:rFonts w:ascii="Consolas" w:hAnsi="Consolas"/>
-          <w:color w:val="DCDCAA"/>
-          <w:sz w:val="21"/>
-          <w:szCs w:val="21"/>
-        </w:rPr>
-        <w:t>textwidth</w:t>
-      </w:r>
-      <w:proofErr w:type="spellEnd"/>
-      <w:r>
-        <w:rPr>
-          <w:rFonts w:ascii="Consolas" w:hAnsi="Consolas"/>
-          <w:color w:val="D4D4D4"/>
-          <w:sz w:val="21"/>
-          <w:szCs w:val="21"/>
-        </w:rPr>
-        <w:t>]{</w:t>
-      </w:r>
-      <w:proofErr w:type="spellStart"/>
-      <w:r>
-        <w:rPr>
-          <w:rFonts w:ascii="Consolas" w:hAnsi="Consolas"/>
-          <w:color w:val="D4D4D4"/>
-          <w:sz w:val="21"/>
-          <w:szCs w:val="21"/>
-        </w:rPr>
-        <w:t>img</w:t>
-      </w:r>
-      <w:proofErr w:type="spellEnd"/>
-      <w:r>
-        <w:rPr>
-          <w:rFonts w:ascii="Consolas" w:hAnsi="Consolas"/>
-          <w:color w:val="D4D4D4"/>
-          <w:sz w:val="21"/>
-          <w:szCs w:val="21"/>
-        </w:rPr>
-        <w:t>/Gantt.png}</w:t>
+        <w:t>]{img/Gantt.png}</w:t>
       </w:r>
     </w:p>
     <w:p>
@@ -4650,19 +3910,8 @@
           <w:sz w:val="21"/>
           <w:szCs w:val="21"/>
         </w:rPr>
-        <w:t>\</w:t>
-      </w:r>
-      <w:proofErr w:type="spellStart"/>
-      <w:r>
-        <w:rPr>
-          <w:rFonts w:ascii="Consolas" w:hAnsi="Consolas"/>
-          <w:color w:val="DCDCAA"/>
-          <w:sz w:val="21"/>
-          <w:szCs w:val="21"/>
-        </w:rPr>
-        <w:t>caption</w:t>
-      </w:r>
-      <w:proofErr w:type="spellEnd"/>
+        <w:t>\caption</w:t>
+      </w:r>
       <w:r>
         <w:rPr>
           <w:rFonts w:ascii="Consolas" w:hAnsi="Consolas"/>
@@ -4670,67 +3919,7 @@
           <w:sz w:val="21"/>
           <w:szCs w:val="21"/>
         </w:rPr>
-        <w:t xml:space="preserve">{Gantt </w:t>
-      </w:r>
-      <w:proofErr w:type="spellStart"/>
-      <w:r>
-        <w:rPr>
-          <w:rFonts w:ascii="Consolas" w:hAnsi="Consolas"/>
-          <w:color w:val="D4D4D4"/>
-          <w:sz w:val="21"/>
-          <w:szCs w:val="21"/>
-        </w:rPr>
-        <w:t>Diagram</w:t>
-      </w:r>
-      <w:proofErr w:type="spellEnd"/>
-      <w:r>
-        <w:rPr>
-          <w:rFonts w:ascii="Consolas" w:hAnsi="Consolas"/>
-          <w:color w:val="D4D4D4"/>
-          <w:sz w:val="21"/>
-          <w:szCs w:val="21"/>
-        </w:rPr>
-        <w:t xml:space="preserve"> of </w:t>
-      </w:r>
-      <w:proofErr w:type="spellStart"/>
-      <w:r>
-        <w:rPr>
-          <w:rFonts w:ascii="Consolas" w:hAnsi="Consolas"/>
-          <w:color w:val="D4D4D4"/>
-          <w:sz w:val="21"/>
-          <w:szCs w:val="21"/>
-        </w:rPr>
-        <w:t>the</w:t>
-      </w:r>
-      <w:proofErr w:type="spellEnd"/>
-      <w:r>
-        <w:rPr>
-          <w:rFonts w:ascii="Consolas" w:hAnsi="Consolas"/>
-          <w:color w:val="D4D4D4"/>
-          <w:sz w:val="21"/>
-          <w:szCs w:val="21"/>
-        </w:rPr>
-        <w:t xml:space="preserve"> </w:t>
-      </w:r>
-      <w:proofErr w:type="spellStart"/>
-      <w:r>
-        <w:rPr>
-          <w:rFonts w:ascii="Consolas" w:hAnsi="Consolas"/>
-          <w:color w:val="D4D4D4"/>
-          <w:sz w:val="21"/>
-          <w:szCs w:val="21"/>
-        </w:rPr>
-        <w:t>project</w:t>
-      </w:r>
-      <w:proofErr w:type="spellEnd"/>
-      <w:r>
-        <w:rPr>
-          <w:rFonts w:ascii="Consolas" w:hAnsi="Consolas"/>
-          <w:color w:val="D4D4D4"/>
-          <w:sz w:val="21"/>
-          <w:szCs w:val="21"/>
-        </w:rPr>
-        <w:t>}</w:t>
+        <w:t>{Gantt Diagram of the project}</w:t>
       </w:r>
     </w:p>
     <w:p>
@@ -4771,7 +3960,6 @@
         </w:rPr>
         <w:t>{</w:t>
       </w:r>
-      <w:proofErr w:type="spellStart"/>
       <w:r>
         <w:rPr>
           <w:rFonts w:ascii="Consolas" w:hAnsi="Consolas"/>
@@ -4779,17 +3967,7 @@
           <w:sz w:val="21"/>
           <w:szCs w:val="21"/>
         </w:rPr>
-        <w:t>fig</w:t>
-      </w:r>
-      <w:proofErr w:type="spellEnd"/>
-      <w:r>
-        <w:rPr>
-          <w:rFonts w:ascii="Consolas" w:hAnsi="Consolas"/>
-          <w:color w:val="9CDCFE"/>
-          <w:sz w:val="21"/>
-          <w:szCs w:val="21"/>
-        </w:rPr>
-        <w:t>-exemple</w:t>
+        <w:t>fig-exemple</w:t>
       </w:r>
       <w:r>
         <w:rPr>
@@ -4828,19 +4006,8 @@
           <w:sz w:val="21"/>
           <w:szCs w:val="21"/>
         </w:rPr>
-        <w:t>\</w:t>
-      </w:r>
-      <w:proofErr w:type="spellStart"/>
-      <w:r>
-        <w:rPr>
-          <w:rFonts w:ascii="Consolas" w:hAnsi="Consolas"/>
-          <w:color w:val="DCDCAA"/>
-          <w:sz w:val="21"/>
-          <w:szCs w:val="21"/>
-        </w:rPr>
-        <w:t>end</w:t>
-      </w:r>
-      <w:proofErr w:type="spellEnd"/>
+        <w:t>\end</w:t>
+      </w:r>
       <w:r>
         <w:rPr>
           <w:rFonts w:ascii="Consolas" w:hAnsi="Consolas"/>
@@ -4850,7 +4017,6 @@
         </w:rPr>
         <w:t>{</w:t>
       </w:r>
-      <w:proofErr w:type="spellStart"/>
       <w:r>
         <w:rPr>
           <w:rFonts w:ascii="Consolas" w:hAnsi="Consolas"/>
@@ -4858,17 +4024,7 @@
           <w:sz w:val="21"/>
           <w:szCs w:val="21"/>
         </w:rPr>
-        <w:t>figure</w:t>
-      </w:r>
-      <w:proofErr w:type="spellEnd"/>
-      <w:r>
-        <w:rPr>
-          <w:rFonts w:ascii="Consolas" w:hAnsi="Consolas"/>
-          <w:color w:val="9CDCFE"/>
-          <w:sz w:val="21"/>
-          <w:szCs w:val="21"/>
-        </w:rPr>
-        <w:t>*</w:t>
+        <w:t>figure*</w:t>
       </w:r>
       <w:r>
         <w:rPr>
@@ -4913,19 +4069,11 @@
           <w:lang w:val="en-GB"/>
         </w:rPr>
       </w:pPr>
-      <w:proofErr w:type="spellStart"/>
-      <w:r>
-        <w:rPr>
-          <w:lang w:val="en-GB"/>
-        </w:rPr>
-        <w:t>Diferent</w:t>
-      </w:r>
-      <w:proofErr w:type="spellEnd"/>
-      <w:r>
-        <w:rPr>
-          <w:lang w:val="en-GB"/>
-        </w:rPr>
-        <w:t xml:space="preserve"> tasks to be done:</w:t>
+      <w:r>
+        <w:rPr>
+          <w:lang w:val="en-GB"/>
+        </w:rPr>
+        <w:t>Diferent tasks to be done:</w:t>
       </w:r>
     </w:p>
     <w:p>
@@ -4957,16 +4105,8 @@
         <w:rPr>
           <w:lang w:val="en-GB"/>
         </w:rPr>
-        <w:t xml:space="preserve">Write Work </w:t>
-      </w:r>
-      <w:proofErr w:type="spellStart"/>
-      <w:r>
-        <w:rPr>
-          <w:lang w:val="en-GB"/>
-        </w:rPr>
-        <w:t>Reaserch</w:t>
-      </w:r>
-      <w:proofErr w:type="spellEnd"/>
+        <w:t>Write Work Reaserch</w:t>
+      </w:r>
       <w:r>
         <w:rPr>
           <w:lang w:val="en-GB"/>
@@ -5045,21 +4185,7 @@
         <w:rPr>
           <w:lang w:val="en-GB"/>
         </w:rPr>
-        <w:t>Understand .</w:t>
-      </w:r>
-      <w:proofErr w:type="spellStart"/>
-      <w:r>
-        <w:rPr>
-          <w:lang w:val="en-GB"/>
-        </w:rPr>
-        <w:t>edf</w:t>
-      </w:r>
-      <w:proofErr w:type="spellEnd"/>
-      <w:r>
-        <w:rPr>
-          <w:lang w:val="en-GB"/>
-        </w:rPr>
-        <w:t xml:space="preserve"> files</w:t>
+        <w:t>Understand .edf files</w:t>
       </w:r>
     </w:p>
     <w:p>
@@ -5085,6 +4211,7 @@
         <w:rPr>
           <w:lang w:val="en-GB"/>
         </w:rPr>
+        <w:lastRenderedPageBreak/>
         <w:t>Define data classification for input</w:t>
       </w:r>
     </w:p>
@@ -5175,7 +4302,6 @@
         <w:rPr>
           <w:lang w:val="en-GB"/>
         </w:rPr>
-        <w:lastRenderedPageBreak/>
         <w:t>Try other architectures</w:t>
       </w:r>
     </w:p>
@@ -5264,35 +4390,7 @@
             <w:rStyle w:val="Hipervnculo"/>
             <w:lang w:val="en-GB"/>
           </w:rPr>
-          <w:t>https://en.wikipedi</w:t>
-        </w:r>
-        <w:r>
-          <w:rPr>
-            <w:rStyle w:val="Hipervnculo"/>
-            <w:lang w:val="en-GB"/>
-          </w:rPr>
-          <w:t>a</w:t>
-        </w:r>
-        <w:r>
-          <w:rPr>
-            <w:rStyle w:val="Hipervnculo"/>
-            <w:lang w:val="en-GB"/>
-          </w:rPr>
-          <w:t>.org/wiki/Ne</w:t>
-        </w:r>
-        <w:r>
-          <w:rPr>
-            <w:rStyle w:val="Hipervnculo"/>
-            <w:lang w:val="en-GB"/>
-          </w:rPr>
-          <w:t>u</w:t>
-        </w:r>
-        <w:r>
-          <w:rPr>
-            <w:rStyle w:val="Hipervnculo"/>
-            <w:lang w:val="en-GB"/>
-          </w:rPr>
-          <w:t>raloscillation</w:t>
+          <w:t>https://en.wikipedia.org/wiki/Neuraloscillation</w:t>
         </w:r>
       </w:hyperlink>
     </w:p>
@@ -5308,21 +4406,7 @@
             <w:rStyle w:val="Hipervnculo"/>
             <w:lang w:val="en-GB"/>
           </w:rPr>
-          <w:t>https://en.w</w:t>
-        </w:r>
-        <w:r>
-          <w:rPr>
-            <w:rStyle w:val="Hipervnculo"/>
-            <w:lang w:val="en-GB"/>
-          </w:rPr>
-          <w:t>i</w:t>
-        </w:r>
-        <w:r>
-          <w:rPr>
-            <w:rStyle w:val="Hipervnculo"/>
-            <w:lang w:val="en-GB"/>
-          </w:rPr>
-          <w:t>kipedia.org/wiki/Seizure</w:t>
+          <w:t>https://en.wikipedia.org/wiki/Seizure</w:t>
         </w:r>
       </w:hyperlink>
     </w:p>
@@ -5338,21 +4422,7 @@
             <w:rStyle w:val="Hipervnculo"/>
             <w:lang w:val="en-GB"/>
           </w:rPr>
-          <w:t>http://en.wiki</w:t>
-        </w:r>
-        <w:r>
-          <w:rPr>
-            <w:rStyle w:val="Hipervnculo"/>
-            <w:lang w:val="en-GB"/>
-          </w:rPr>
-          <w:t>b</w:t>
-        </w:r>
-        <w:r>
-          <w:rPr>
-            <w:rStyle w:val="Hipervnculo"/>
-            <w:lang w:val="en-GB"/>
-          </w:rPr>
-          <w:t>ooks.org/wiki/LaTeX</w:t>
+          <w:t>http://en.wikibooks.org/wiki/LaTeX</w:t>
         </w:r>
       </w:hyperlink>
     </w:p>
@@ -5368,21 +4438,7 @@
             <w:rStyle w:val="Hipervnculo"/>
             <w:lang w:val="en-GB"/>
           </w:rPr>
-          <w:t>http://www.acn</w:t>
-        </w:r>
-        <w:r>
-          <w:rPr>
-            <w:rStyle w:val="Hipervnculo"/>
-            <w:lang w:val="en-GB"/>
-          </w:rPr>
-          <w:t>w</w:t>
-        </w:r>
-        <w:r>
-          <w:rPr>
-            <w:rStyle w:val="Hipervnculo"/>
-            <w:lang w:val="en-GB"/>
-          </w:rPr>
-          <w:t>eb.org/acta/2002182104.pdf</w:t>
+          <w:t>http://www.acnweb.org/acta/2002182104.pdf</w:t>
         </w:r>
       </w:hyperlink>
     </w:p>
@@ -5398,21 +4454,7 @@
             <w:rStyle w:val="Hipervnculo"/>
             <w:lang w:val="en-GB"/>
           </w:rPr>
-          <w:t>https://arxiv.or</w:t>
-        </w:r>
-        <w:r>
-          <w:rPr>
-            <w:rStyle w:val="Hipervnculo"/>
-            <w:lang w:val="en-GB"/>
-          </w:rPr>
-          <w:t>g</w:t>
-        </w:r>
-        <w:r>
-          <w:rPr>
-            <w:rStyle w:val="Hipervnculo"/>
-            <w:lang w:val="en-GB"/>
-          </w:rPr>
-          <w:t>/pdf/1908.10432v1.pdf</w:t>
+          <w:t>https://arxiv.org/pdf/1908.10432v1.pdf</w:t>
         </w:r>
       </w:hyperlink>
     </w:p>
@@ -5428,21 +4470,7 @@
             <w:rStyle w:val="Hipervnculo"/>
             <w:lang w:val="en-GB"/>
           </w:rPr>
-          <w:t>https://papers</w:t>
-        </w:r>
-        <w:r>
-          <w:rPr>
-            <w:rStyle w:val="Hipervnculo"/>
-            <w:lang w:val="en-GB"/>
-          </w:rPr>
-          <w:t>w</w:t>
-        </w:r>
-        <w:r>
-          <w:rPr>
-            <w:rStyle w:val="Hipervnculo"/>
-            <w:lang w:val="en-GB"/>
-          </w:rPr>
-          <w:t>ithcode.com/dataset/chb-mit</w:t>
+          <w:t>https://paperswithcode.com/dataset/chb-mit</w:t>
         </w:r>
       </w:hyperlink>
     </w:p>
@@ -5479,21 +4507,7 @@
             <w:rStyle w:val="Hipervnculo"/>
             <w:lang w:val="en-GB"/>
           </w:rPr>
-          <w:t>https://en.wikipedia.org/wiki/N</w:t>
-        </w:r>
-        <w:r>
-          <w:rPr>
-            <w:rStyle w:val="Hipervnculo"/>
-            <w:lang w:val="en-GB"/>
-          </w:rPr>
-          <w:t>e</w:t>
-        </w:r>
-        <w:r>
-          <w:rPr>
-            <w:rStyle w:val="Hipervnculo"/>
-            <w:lang w:val="en-GB"/>
-          </w:rPr>
-          <w:t>uron</w:t>
+          <w:t>https://en.wikipedia.org/wiki/Neuron</w:t>
         </w:r>
       </w:hyperlink>
     </w:p>
@@ -5509,21 +4523,7 @@
             <w:rStyle w:val="Hipervnculo"/>
             <w:lang w:val="en-GB"/>
           </w:rPr>
-          <w:t>https://en.wikipedia.org/wiki/P</w:t>
-        </w:r>
-        <w:r>
-          <w:rPr>
-            <w:rStyle w:val="Hipervnculo"/>
-            <w:lang w:val="en-GB"/>
-          </w:rPr>
-          <w:t>r</w:t>
-        </w:r>
-        <w:r>
-          <w:rPr>
-            <w:rStyle w:val="Hipervnculo"/>
-            <w:lang w:val="en-GB"/>
-          </w:rPr>
-          <w:t>ojection_fiber</w:t>
+          <w:t>https://en.wikipedia.org/wiki/Projection_fiber</w:t>
         </w:r>
       </w:hyperlink>
     </w:p>
@@ -5539,21 +4539,7 @@
             <w:rStyle w:val="Hipervnculo"/>
             <w:lang w:val="en-GB"/>
           </w:rPr>
-          <w:t>https://en.wikipedia.org/wiki/Inte</w:t>
-        </w:r>
-        <w:r>
-          <w:rPr>
-            <w:rStyle w:val="Hipervnculo"/>
-            <w:lang w:val="en-GB"/>
-          </w:rPr>
-          <w:t>r</w:t>
-        </w:r>
-        <w:r>
-          <w:rPr>
-            <w:rStyle w:val="Hipervnculo"/>
-            <w:lang w:val="en-GB"/>
-          </w:rPr>
-          <w:t>neuron</w:t>
+          <w:t>https://en.wikipedia.org/wiki/Interneuron</w:t>
         </w:r>
       </w:hyperlink>
     </w:p>
@@ -5569,21 +4555,7 @@
             <w:rStyle w:val="Hipervnculo"/>
             <w:lang w:val="en-GB"/>
           </w:rPr>
-          <w:t>https://en.wikipedia.org/wiki/Motor_n</w:t>
-        </w:r>
-        <w:r>
-          <w:rPr>
-            <w:rStyle w:val="Hipervnculo"/>
-            <w:lang w:val="en-GB"/>
-          </w:rPr>
-          <w:t>e</w:t>
-        </w:r>
-        <w:r>
-          <w:rPr>
-            <w:rStyle w:val="Hipervnculo"/>
-            <w:lang w:val="en-GB"/>
-          </w:rPr>
-          <w:t>uron</w:t>
+          <w:t>https://en.wikipedia.org/wiki/Motor_neuron</w:t>
         </w:r>
       </w:hyperlink>
     </w:p>
@@ -5599,21 +4571,7 @@
             <w:rStyle w:val="Hipervnculo"/>
             <w:lang w:val="en-GB"/>
           </w:rPr>
-          <w:t>https://en.wikipedia.org/wiki/Sensory_n</w:t>
-        </w:r>
-        <w:r>
-          <w:rPr>
-            <w:rStyle w:val="Hipervnculo"/>
-            <w:lang w:val="en-GB"/>
-          </w:rPr>
-          <w:t>e</w:t>
-        </w:r>
-        <w:r>
-          <w:rPr>
-            <w:rStyle w:val="Hipervnculo"/>
-            <w:lang w:val="en-GB"/>
-          </w:rPr>
-          <w:t>uron</w:t>
+          <w:t>https://en.wikipedia.org/wiki/Sensory_neuron</w:t>
         </w:r>
       </w:hyperlink>
     </w:p>
@@ -5629,21 +4587,7 @@
             <w:rStyle w:val="Hipervnculo"/>
             <w:lang w:val="en-GB"/>
           </w:rPr>
-          <w:t>https://en.wikipedia.org/wiki/S</w:t>
-        </w:r>
-        <w:r>
-          <w:rPr>
-            <w:rStyle w:val="Hipervnculo"/>
-            <w:lang w:val="en-GB"/>
-          </w:rPr>
-          <w:t>y</w:t>
-        </w:r>
-        <w:r>
-          <w:rPr>
-            <w:rStyle w:val="Hipervnculo"/>
-            <w:lang w:val="en-GB"/>
-          </w:rPr>
-          <w:t>napse</w:t>
+          <w:t>https://en.wikipedia.org/wiki/Synapse</w:t>
         </w:r>
       </w:hyperlink>
     </w:p>
@@ -5666,21 +4610,7 @@
             <w:rStyle w:val="Hipervnculo"/>
             <w:lang w:val="en-GB"/>
           </w:rPr>
-          <w:t>https://en.wikipedia.org/wiki/Cerebru</w:t>
-        </w:r>
-        <w:r>
-          <w:rPr>
-            <w:rStyle w:val="Hipervnculo"/>
-            <w:lang w:val="en-GB"/>
-          </w:rPr>
-          <w:t>m</w:t>
-        </w:r>
-        <w:r>
-          <w:rPr>
-            <w:rStyle w:val="Hipervnculo"/>
-            <w:lang w:val="en-GB"/>
-          </w:rPr>
-          <w:t>#Functions</w:t>
+          <w:t>https://en.wikipedia.org/wiki/Cerebrum#Functions</w:t>
         </w:r>
       </w:hyperlink>
     </w:p>
@@ -5696,21 +4626,7 @@
             <w:rStyle w:val="Hipervnculo"/>
             <w:lang w:val="en-GB"/>
           </w:rPr>
-          <w:t>https://en.wikipedia.org/wiki/Lateralizati</w:t>
-        </w:r>
-        <w:r>
-          <w:rPr>
-            <w:rStyle w:val="Hipervnculo"/>
-            <w:lang w:val="en-GB"/>
-          </w:rPr>
-          <w:t>o</w:t>
-        </w:r>
-        <w:r>
-          <w:rPr>
-            <w:rStyle w:val="Hipervnculo"/>
-            <w:lang w:val="en-GB"/>
-          </w:rPr>
-          <w:t>n_of_brain_function</w:t>
+          <w:t>https://en.wikipedia.org/wiki/Lateralization_of_brain_function</w:t>
         </w:r>
       </w:hyperlink>
     </w:p>
@@ -5726,21 +4642,7 @@
             <w:rStyle w:val="Hipervnculo"/>
             <w:lang w:val="en-GB"/>
           </w:rPr>
-          <w:t>https://en.wikipedia.org/wi</w:t>
-        </w:r>
-        <w:r>
-          <w:rPr>
-            <w:rStyle w:val="Hipervnculo"/>
-            <w:lang w:val="en-GB"/>
-          </w:rPr>
-          <w:t>k</w:t>
-        </w:r>
-        <w:r>
-          <w:rPr>
-            <w:rStyle w:val="Hipervnculo"/>
-            <w:lang w:val="en-GB"/>
-          </w:rPr>
-          <w:t>i/Corpus_callosum</w:t>
+          <w:t>https://en.wikipedia.org/wiki/Corpus_callosum</w:t>
         </w:r>
       </w:hyperlink>
     </w:p>
@@ -5764,21 +4666,7 @@
             <w:rStyle w:val="Hipervnculo"/>
             <w:lang w:val="en-GB"/>
           </w:rPr>
-          <w:t>https://en.wikipedia.org/wiki/C</w:t>
-        </w:r>
-        <w:r>
-          <w:rPr>
-            <w:rStyle w:val="Hipervnculo"/>
-            <w:lang w:val="en-GB"/>
-          </w:rPr>
-          <w:t>y</w:t>
-        </w:r>
-        <w:r>
-          <w:rPr>
-            <w:rStyle w:val="Hipervnculo"/>
-            <w:lang w:val="en-GB"/>
-          </w:rPr>
-          <w:t>toarchitecture</w:t>
+          <w:t>https://en.wikipedia.org/wiki/Cytoarchitecture</w:t>
         </w:r>
       </w:hyperlink>
     </w:p>
@@ -5802,21 +4690,7 @@
             <w:rStyle w:val="Hipervnculo"/>
             <w:lang w:val="en-GB"/>
           </w:rPr>
-          <w:t>https://archive.physionet.or</w:t>
-        </w:r>
-        <w:r>
-          <w:rPr>
-            <w:rStyle w:val="Hipervnculo"/>
-            <w:lang w:val="en-GB"/>
-          </w:rPr>
-          <w:t>g</w:t>
-        </w:r>
-        <w:r>
-          <w:rPr>
-            <w:rStyle w:val="Hipervnculo"/>
-            <w:lang w:val="en-GB"/>
-          </w:rPr>
-          <w:t>/pn6/chbmit/</w:t>
+          <w:t>https://archive.physionet.org/pn6/chbmit/</w:t>
         </w:r>
       </w:hyperlink>
       <w:r>
@@ -5847,9 +4721,23 @@
           <w:szCs w:val="19"/>
           <w:shd w:val="clear" w:color="auto" w:fill="FFFFFF"/>
         </w:rPr>
-        <w:t xml:space="preserve">Michael </w:t>
-      </w:r>
-      <w:proofErr w:type="spellStart"/>
+        <w:t>Michael Petrides (3 December 2013). </w:t>
+      </w:r>
+      <w:hyperlink r:id="rId22" w:history="1">
+        <w:r>
+          <w:rPr>
+            <w:rStyle w:val="Hipervnculo"/>
+            <w:rFonts w:ascii="Arial" w:hAnsi="Arial" w:cs="Arial"/>
+            <w:i/>
+            <w:iCs/>
+            <w:color w:val="3366BB"/>
+            <w:sz w:val="19"/>
+            <w:szCs w:val="19"/>
+            <w:shd w:val="clear" w:color="auto" w:fill="FFFFFF"/>
+          </w:rPr>
+          <w:t>Neuroanatomy of Language Regions of the Human Brain</w:t>
+        </w:r>
+      </w:hyperlink>
       <w:r>
         <w:rPr>
           <w:rFonts w:ascii="Arial" w:hAnsi="Arial" w:cs="Arial"/>
@@ -5858,217 +4746,9 @@
           <w:szCs w:val="19"/>
           <w:shd w:val="clear" w:color="auto" w:fill="FFFFFF"/>
         </w:rPr>
-        <w:t>Petrides</w:t>
-      </w:r>
-      <w:proofErr w:type="spellEnd"/>
-      <w:r>
-        <w:rPr>
-          <w:rFonts w:ascii="Arial" w:hAnsi="Arial" w:cs="Arial"/>
-          <w:color w:val="202122"/>
-          <w:sz w:val="19"/>
-          <w:szCs w:val="19"/>
-          <w:shd w:val="clear" w:color="auto" w:fill="FFFFFF"/>
-        </w:rPr>
-        <w:t xml:space="preserve"> (3 </w:t>
-      </w:r>
-      <w:proofErr w:type="spellStart"/>
-      <w:r>
-        <w:rPr>
-          <w:rFonts w:ascii="Arial" w:hAnsi="Arial" w:cs="Arial"/>
-          <w:color w:val="202122"/>
-          <w:sz w:val="19"/>
-          <w:szCs w:val="19"/>
-          <w:shd w:val="clear" w:color="auto" w:fill="FFFFFF"/>
-        </w:rPr>
-        <w:t>December</w:t>
-      </w:r>
-      <w:proofErr w:type="spellEnd"/>
-      <w:r>
-        <w:rPr>
-          <w:rFonts w:ascii="Arial" w:hAnsi="Arial" w:cs="Arial"/>
-          <w:color w:val="202122"/>
-          <w:sz w:val="19"/>
-          <w:szCs w:val="19"/>
-          <w:shd w:val="clear" w:color="auto" w:fill="FFFFFF"/>
-        </w:rPr>
-        <w:t xml:space="preserve"> 2013). </w:t>
-      </w:r>
-      <w:proofErr w:type="spellStart"/>
-      <w:r>
-        <w:fldChar w:fldCharType="begin"/>
-      </w:r>
-      <w:r>
-        <w:instrText xml:space="preserve"> HYPERLINK "https://books.google.com/books?id=DYlqAAAAQBAJ&amp;pg=PA90" </w:instrText>
-      </w:r>
-      <w:r>
-        <w:fldChar w:fldCharType="separate"/>
-      </w:r>
-      <w:r>
-        <w:rPr>
-          <w:rStyle w:val="Hipervnculo"/>
-          <w:rFonts w:ascii="Arial" w:hAnsi="Arial" w:cs="Arial"/>
-          <w:i/>
-          <w:iCs/>
-          <w:color w:val="3366BB"/>
-          <w:sz w:val="19"/>
-          <w:szCs w:val="19"/>
-          <w:shd w:val="clear" w:color="auto" w:fill="FFFFFF"/>
-        </w:rPr>
-        <w:t>Neuroanatomy</w:t>
-      </w:r>
-      <w:proofErr w:type="spellEnd"/>
-      <w:r>
-        <w:rPr>
-          <w:rStyle w:val="Hipervnculo"/>
-          <w:rFonts w:ascii="Arial" w:hAnsi="Arial" w:cs="Arial"/>
-          <w:i/>
-          <w:iCs/>
-          <w:color w:val="3366BB"/>
-          <w:sz w:val="19"/>
-          <w:szCs w:val="19"/>
-          <w:shd w:val="clear" w:color="auto" w:fill="FFFFFF"/>
-        </w:rPr>
-        <w:t xml:space="preserve"> of Language Regions of </w:t>
-      </w:r>
-      <w:proofErr w:type="spellStart"/>
-      <w:r>
-        <w:rPr>
-          <w:rStyle w:val="Hipervnculo"/>
-          <w:rFonts w:ascii="Arial" w:hAnsi="Arial" w:cs="Arial"/>
-          <w:i/>
-          <w:iCs/>
-          <w:color w:val="3366BB"/>
-          <w:sz w:val="19"/>
-          <w:szCs w:val="19"/>
-          <w:shd w:val="clear" w:color="auto" w:fill="FFFFFF"/>
-        </w:rPr>
-        <w:t>the</w:t>
-      </w:r>
-      <w:proofErr w:type="spellEnd"/>
-      <w:r>
-        <w:rPr>
-          <w:rStyle w:val="Hipervnculo"/>
-          <w:rFonts w:ascii="Arial" w:hAnsi="Arial" w:cs="Arial"/>
-          <w:i/>
-          <w:iCs/>
-          <w:color w:val="3366BB"/>
-          <w:sz w:val="19"/>
-          <w:szCs w:val="19"/>
-          <w:shd w:val="clear" w:color="auto" w:fill="FFFFFF"/>
-        </w:rPr>
-        <w:t xml:space="preserve"> </w:t>
-      </w:r>
-      <w:proofErr w:type="spellStart"/>
-      <w:r>
-        <w:rPr>
-          <w:rStyle w:val="Hipervnculo"/>
-          <w:rFonts w:ascii="Arial" w:hAnsi="Arial" w:cs="Arial"/>
-          <w:i/>
-          <w:iCs/>
-          <w:color w:val="3366BB"/>
-          <w:sz w:val="19"/>
-          <w:szCs w:val="19"/>
-          <w:shd w:val="clear" w:color="auto" w:fill="FFFFFF"/>
-        </w:rPr>
-        <w:t>Human</w:t>
-      </w:r>
-      <w:proofErr w:type="spellEnd"/>
-      <w:r>
-        <w:rPr>
-          <w:rStyle w:val="Hipervnculo"/>
-          <w:rFonts w:ascii="Arial" w:hAnsi="Arial" w:cs="Arial"/>
-          <w:i/>
-          <w:iCs/>
-          <w:color w:val="3366BB"/>
-          <w:sz w:val="19"/>
-          <w:szCs w:val="19"/>
-          <w:shd w:val="clear" w:color="auto" w:fill="FFFFFF"/>
-        </w:rPr>
-        <w:t xml:space="preserve"> </w:t>
-      </w:r>
-      <w:proofErr w:type="spellStart"/>
-      <w:r>
-        <w:rPr>
-          <w:rStyle w:val="Hipervnculo"/>
-          <w:rFonts w:ascii="Arial" w:hAnsi="Arial" w:cs="Arial"/>
-          <w:i/>
-          <w:iCs/>
-          <w:color w:val="3366BB"/>
-          <w:sz w:val="19"/>
-          <w:szCs w:val="19"/>
-          <w:shd w:val="clear" w:color="auto" w:fill="FFFFFF"/>
-        </w:rPr>
-        <w:t>Brain</w:t>
-      </w:r>
-      <w:proofErr w:type="spellEnd"/>
-      <w:r>
-        <w:rPr>
-          <w:rStyle w:val="Hipervnculo"/>
-          <w:rFonts w:ascii="Arial" w:hAnsi="Arial" w:cs="Arial"/>
-          <w:i/>
-          <w:iCs/>
-          <w:color w:val="3366BB"/>
-          <w:sz w:val="19"/>
-          <w:szCs w:val="19"/>
-          <w:shd w:val="clear" w:color="auto" w:fill="FFFFFF"/>
-        </w:rPr>
-        <w:fldChar w:fldCharType="end"/>
-      </w:r>
-      <w:r>
-        <w:rPr>
-          <w:rFonts w:ascii="Arial" w:hAnsi="Arial" w:cs="Arial"/>
-          <w:color w:val="202122"/>
-          <w:sz w:val="19"/>
-          <w:szCs w:val="19"/>
-          <w:shd w:val="clear" w:color="auto" w:fill="FFFFFF"/>
-        </w:rPr>
-        <w:t xml:space="preserve">. </w:t>
-      </w:r>
-      <w:proofErr w:type="spellStart"/>
-      <w:r>
-        <w:rPr>
-          <w:rFonts w:ascii="Arial" w:hAnsi="Arial" w:cs="Arial"/>
-          <w:color w:val="202122"/>
-          <w:sz w:val="19"/>
-          <w:szCs w:val="19"/>
-          <w:shd w:val="clear" w:color="auto" w:fill="FFFFFF"/>
-        </w:rPr>
-        <w:t>Academic</w:t>
-      </w:r>
-      <w:proofErr w:type="spellEnd"/>
-      <w:r>
-        <w:rPr>
-          <w:rFonts w:ascii="Arial" w:hAnsi="Arial" w:cs="Arial"/>
-          <w:color w:val="202122"/>
-          <w:sz w:val="19"/>
-          <w:szCs w:val="19"/>
-          <w:shd w:val="clear" w:color="auto" w:fill="FFFFFF"/>
-        </w:rPr>
-        <w:t xml:space="preserve"> </w:t>
-      </w:r>
-      <w:proofErr w:type="spellStart"/>
-      <w:r>
-        <w:rPr>
-          <w:rFonts w:ascii="Arial" w:hAnsi="Arial" w:cs="Arial"/>
-          <w:color w:val="202122"/>
-          <w:sz w:val="19"/>
-          <w:szCs w:val="19"/>
-          <w:shd w:val="clear" w:color="auto" w:fill="FFFFFF"/>
-        </w:rPr>
-        <w:t>Press</w:t>
-      </w:r>
-      <w:proofErr w:type="spellEnd"/>
-      <w:r>
-        <w:rPr>
-          <w:rFonts w:ascii="Arial" w:hAnsi="Arial" w:cs="Arial"/>
-          <w:color w:val="202122"/>
-          <w:sz w:val="19"/>
-          <w:szCs w:val="19"/>
-          <w:shd w:val="clear" w:color="auto" w:fill="FFFFFF"/>
-        </w:rPr>
-        <w:t>. p. 90. </w:t>
-      </w:r>
-      <w:hyperlink r:id="rId22" w:tooltip="ISBN (identifier)" w:history="1">
+        <w:t>. Academic Press. p. 90. </w:t>
+      </w:r>
+      <w:hyperlink r:id="rId23" w:tooltip="ISBN (identifier)" w:history="1">
         <w:r>
           <w:rPr>
             <w:rStyle w:val="Hipervnculo"/>
@@ -6091,7 +4771,7 @@
         </w:rPr>
         <w:t> </w:t>
       </w:r>
-      <w:hyperlink r:id="rId23" w:tooltip="Special:BookSources/978-0-12-405931-3" w:history="1">
+      <w:hyperlink r:id="rId24" w:tooltip="Special:BookSources/978-0-12-405931-3" w:history="1">
         <w:r>
           <w:rPr>
             <w:rStyle w:val="Hipervnculo"/>

</xml_diff>

<commit_message>
TFG finally REALLY Works, and changed informe!
</commit_message>
<xml_diff>
--- a/Documentation/Notes.docx
+++ b/Documentation/Notes.docx
@@ -27,79 +27,7 @@
         <w:rPr>
           <w:lang w:val="en-GB"/>
         </w:rPr>
-        <w:t>An electroencephalogram (EEG) is a test that detects electrical activity of the brain. Since</w:t>
-      </w:r>
-      <w:r>
-        <w:rPr>
-          <w:lang w:val="en-GB"/>
-        </w:rPr>
-        <w:t xml:space="preserve"> </w:t>
-      </w:r>
-      <w:r>
-        <w:rPr>
-          <w:lang w:val="en-GB"/>
-        </w:rPr>
-        <w:t>1924 this procedure has been done countless times to obtain brain activity. This paper tries to go a</w:t>
-      </w:r>
-      <w:r>
-        <w:rPr>
-          <w:lang w:val="en-GB"/>
-        </w:rPr>
-        <w:t xml:space="preserve"> </w:t>
-      </w:r>
-      <w:r>
-        <w:rPr>
-          <w:lang w:val="en-GB"/>
-        </w:rPr>
-        <w:t>step further to understand electroencephalography better using deep learning algorithms. The data</w:t>
-      </w:r>
-      <w:r>
-        <w:rPr>
-          <w:lang w:val="en-GB"/>
-        </w:rPr>
-        <w:t xml:space="preserve"> </w:t>
-      </w:r>
-      <w:r>
-        <w:rPr>
-          <w:lang w:val="en-GB"/>
-        </w:rPr>
-        <w:t>used in this paper is a public dataset CHB-MIT of recordings of paediatric subjects with intractable</w:t>
-      </w:r>
-      <w:r>
-        <w:rPr>
-          <w:lang w:val="en-GB"/>
-        </w:rPr>
-        <w:t xml:space="preserve"> </w:t>
-      </w:r>
-      <w:r>
-        <w:rPr>
-          <w:lang w:val="en-GB"/>
-        </w:rPr>
-        <w:t>seizures. Different methods of data management are done and documented to make the most of the</w:t>
-      </w:r>
-      <w:r>
-        <w:rPr>
-          <w:lang w:val="en-GB"/>
-        </w:rPr>
-        <w:t xml:space="preserve"> </w:t>
-      </w:r>
-      <w:r>
-        <w:rPr>
-          <w:lang w:val="en-GB"/>
-        </w:rPr>
-        <w:t>algorithms used. The objective is to train an algorithm to acknowledge when the subject is having a</w:t>
-      </w:r>
-      <w:r>
-        <w:rPr>
-          <w:lang w:val="en-GB"/>
-        </w:rPr>
-        <w:t xml:space="preserve"> </w:t>
-      </w:r>
-      <w:r>
-        <w:rPr>
-          <w:lang w:val="en-GB"/>
-        </w:rPr>
-        <w:t>seizure.</w:t>
+        <w:t>An electroencephalogram (EEG) is a test that detects electrical activity of the brain. Since 1924 this procedure has been done countless times to obtain brain activity. This paper tries to go a step further to understand electroencephalography better using deep learning algorithms. The data used in this paper is a public dataset CHB-MIT of recordings of paediatric subjects with intractable seizures. Different methods of data management are done and documented to make the most of the algorithms used. The objective is to train an algorithm to acknowledge when the subject is having a seizure.</w:t>
       </w:r>
     </w:p>
     <w:p>
@@ -289,19 +217,7 @@
         <w:rPr>
           <w:lang w:val="en-GB"/>
         </w:rPr>
-        <w:t xml:space="preserve">his information is available </w:t>
-      </w:r>
-      <w:r>
-        <w:rPr>
-          <w:lang w:val="en-GB"/>
-        </w:rPr>
-        <w:t>annexed</w:t>
-      </w:r>
-      <w:r>
-        <w:rPr>
-          <w:lang w:val="en-GB"/>
-        </w:rPr>
-        <w:t xml:space="preserve"> in this paper just to have an overview to further understand the subject</w:t>
+        <w:t>his information is available annexed in this paper just to have an overview to further understand the subject</w:t>
       </w:r>
       <w:r>
         <w:rPr>
@@ -381,25 +297,7 @@
         <w:rPr>
           <w:lang w:val="en-GB"/>
         </w:rPr>
-        <w:t xml:space="preserve"> from a </w:t>
-      </w:r>
-      <w:r>
-        <w:rPr>
-          <w:lang w:val="en-GB"/>
-        </w:rPr>
-        <w:t>well-known database (CHB-MIT)</w:t>
-      </w:r>
-      <w:r>
-        <w:rPr>
-          <w:lang w:val="en-GB"/>
-        </w:rPr>
-        <w:t xml:space="preserve"> of </w:t>
-      </w:r>
-      <w:r>
-        <w:rPr>
-          <w:lang w:val="en-GB"/>
-        </w:rPr>
-        <w:t>encephalograms collected from 23 subject with interactable seizures that has been used in previous research.</w:t>
+        <w:t xml:space="preserve"> from a well-known database (CHB-MIT) of encephalograms collected from 23 subject with interactable seizures that has been used in previous research.</w:t>
       </w:r>
       <w:r>
         <w:rPr>
@@ -870,21 +768,7 @@
         <w:rPr>
           <w:lang w:val="en-GB"/>
         </w:rPr>
-        <w:t xml:space="preserve">all 16 subjects had to first watch a 10-minute relaxing video and afterwards do the N-back-test low, medium and high difficulty. </w:t>
-      </w:r>
-      <w:proofErr w:type="gramStart"/>
-      <w:r>
-        <w:rPr>
-          <w:lang w:val="en-GB"/>
-        </w:rPr>
-        <w:t>Finally</w:t>
-      </w:r>
-      <w:proofErr w:type="gramEnd"/>
-      <w:r>
-        <w:rPr>
-          <w:lang w:val="en-GB"/>
-        </w:rPr>
-        <w:t xml:space="preserve"> subjects ask a TLX questionnaire for subjective perception of the test difficulty and workload.</w:t>
+        <w:t>all 16 subjects had to first watch a 10-minute relaxing video and afterwards do the N-back-test low, medium and high difficulty. Finally subjects ask a TLX questionnaire for subjective perception of the test difficulty and workload.</w:t>
       </w:r>
     </w:p>
     <w:p>
@@ -963,21 +847,7 @@
         <w:rPr>
           <w:lang w:val="en-GB"/>
         </w:rPr>
-        <w:t xml:space="preserve">Signal Dimensionality Reduction </w:t>
-      </w:r>
-      <w:proofErr w:type="gramStart"/>
-      <w:r>
-        <w:rPr>
-          <w:lang w:val="en-GB"/>
-        </w:rPr>
-        <w:t>And</w:t>
-      </w:r>
-      <w:proofErr w:type="gramEnd"/>
-      <w:r>
-        <w:rPr>
-          <w:lang w:val="en-GB"/>
-        </w:rPr>
-        <w:t xml:space="preserve"> Classification Using Tensor</w:t>
+        <w:t>Signal Dimensionality Reduction And Classification Using Tensor</w:t>
       </w:r>
     </w:p>
     <w:p>
@@ -1030,13 +900,7 @@
         <w:rPr>
           <w:lang w:val="en-GB"/>
         </w:rPr>
-        <w:t>Using</w:t>
-      </w:r>
-      <w:r>
-        <w:rPr>
-          <w:lang w:val="en-GB"/>
-        </w:rPr>
-        <w:t xml:space="preserve"> convolutional neural networks</w:t>
+        <w:t>Using convolutional neural networks (CNNs), they still suffer from high dimensionality of the training data.</w:t>
       </w:r>
       <w:r>
         <w:rPr>
@@ -1048,7 +912,7 @@
         <w:rPr>
           <w:lang w:val="en-GB"/>
         </w:rPr>
-        <w:t>(CNNs), they</w:t>
+        <w:t>The</w:t>
       </w:r>
       <w:r>
         <w:rPr>
@@ -1060,7 +924,43 @@
         <w:rPr>
           <w:lang w:val="en-GB"/>
         </w:rPr>
-        <w:t>still suffer from high dimensionality of the training data.</w:t>
+        <w:t>proposed tensor decomposition-based dimensionality reduction algorithm transforms a large set of slices of the input tensor to a concise set of slices which are called super-slices</w:t>
+      </w:r>
+      <w:r>
+        <w:rPr>
+          <w:lang w:val="en-GB"/>
+        </w:rPr>
+        <w:t xml:space="preserve"> which</w:t>
+      </w:r>
+      <w:r>
+        <w:rPr>
+          <w:lang w:val="en-GB"/>
+        </w:rPr>
+        <w:t xml:space="preserve"> handles the artifacts and redundancies of the EEG data</w:t>
+      </w:r>
+      <w:r>
+        <w:rPr>
+          <w:lang w:val="en-GB"/>
+        </w:rPr>
+        <w:t xml:space="preserve"> and</w:t>
+      </w:r>
+      <w:r>
+        <w:rPr>
+          <w:lang w:val="en-GB"/>
+        </w:rPr>
+        <w:t xml:space="preserve"> also reduces the dimension of the CNNs training inputs.</w:t>
+      </w:r>
+      <w:r>
+        <w:rPr>
+          <w:lang w:val="en-GB"/>
+        </w:rPr>
+        <w:t xml:space="preserve"> This proposed framework is tested </w:t>
+      </w:r>
+      <w:r>
+        <w:rPr>
+          <w:lang w:val="en-GB"/>
+        </w:rPr>
+        <w:t>on HCB-MIT data and as results</w:t>
       </w:r>
       <w:r>
         <w:rPr>
@@ -1072,7 +972,215 @@
         <w:rPr>
           <w:lang w:val="en-GB"/>
         </w:rPr>
-        <w:t>The</w:t>
+        <w:t>show</w:t>
+      </w:r>
+      <w:r>
+        <w:rPr>
+          <w:lang w:val="en-GB"/>
+        </w:rPr>
+        <w:t xml:space="preserve">, the </w:t>
+      </w:r>
+      <w:r>
+        <w:rPr>
+          <w:lang w:val="en-GB"/>
+        </w:rPr>
+        <w:t>approach outperforms other previous studies.</w:t>
+      </w:r>
+    </w:p>
+    <w:p>
+      <w:pPr>
+        <w:rPr>
+          <w:lang w:val="en-GB"/>
+        </w:rPr>
+      </w:pPr>
+    </w:p>
+    <w:p>
+      <w:pPr>
+        <w:rPr>
+          <w:lang w:val="en-GB"/>
+        </w:rPr>
+      </w:pPr>
+    </w:p>
+    <w:p>
+      <w:pPr>
+        <w:rPr>
+          <w:lang w:val="en-GB"/>
+        </w:rPr>
+      </w:pPr>
+      <w:r>
+        <w:rPr>
+          <w:lang w:val="en-GB"/>
+        </w:rPr>
+        <w:t>Epileptic Seizures Detection Using Deep Learning Techniques: A Review</w:t>
+      </w:r>
+    </w:p>
+    <w:p>
+      <w:pPr>
+        <w:rPr>
+          <w:lang w:val="en-GB"/>
+        </w:rPr>
+      </w:pPr>
+    </w:p>
+    <w:p>
+      <w:pPr>
+        <w:rPr>
+          <w:lang w:val="en-GB"/>
+        </w:rPr>
+      </w:pPr>
+      <w:r>
+        <w:rPr>
+          <w:lang w:val="en-GB"/>
+        </w:rPr>
+        <w:t xml:space="preserve">The advent deep learning algorithms in many areas of medicine, such as in the diagnosis of epileptic seizures, has made significant advances. In this study, a comprehensive overview of works focused on automated epileptic seizure detection using DL techniques and neuroimaging modalities is presented. Various methods proposed to diagnose epileptic seizures automatically using EEG and MRI modalities are described. In addition, rehabilitation systems developed for epileptic seizures using deep learning have been analysed, and a summary is provided. The rehabilitation tools include cloud computing techniques and hardware required for implementation of </w:t>
+      </w:r>
+      <w:r>
+        <w:rPr>
+          <w:lang w:val="en-GB"/>
+        </w:rPr>
+        <w:t>deep learning</w:t>
+      </w:r>
+      <w:r>
+        <w:rPr>
+          <w:lang w:val="en-GB"/>
+        </w:rPr>
+        <w:t xml:space="preserve"> algorithms. </w:t>
+      </w:r>
+      <w:r>
+        <w:rPr>
+          <w:lang w:val="en-GB"/>
+        </w:rPr>
+        <w:t>Challenges, advantages and limitations in employing deep learning-based techniques for epileptic seizures diagnosis are presented as well as the most promising models and future works on automated epileptic seizure detection.</w:t>
+      </w:r>
+    </w:p>
+    <w:p>
+      <w:pPr>
+        <w:rPr>
+          <w:lang w:val="en-GB"/>
+        </w:rPr>
+      </w:pPr>
+    </w:p>
+    <w:p>
+      <w:pPr>
+        <w:rPr>
+          <w:lang w:val="en-GB"/>
+        </w:rPr>
+      </w:pPr>
+    </w:p>
+    <w:p>
+      <w:pPr>
+        <w:rPr>
+          <w:lang w:val="en-GB"/>
+        </w:rPr>
+      </w:pPr>
+      <w:r>
+        <w:rPr>
+          <w:lang w:val="en-GB"/>
+        </w:rPr>
+        <w:t>Recognition of mental workload of pilots in the cockpit using EEG signals</w:t>
+      </w:r>
+    </w:p>
+    <w:p>
+      <w:pPr>
+        <w:rPr>
+          <w:lang w:val="en-GB"/>
+        </w:rPr>
+      </w:pPr>
+    </w:p>
+    <w:p>
+      <w:pPr>
+        <w:rPr>
+          <w:lang w:val="en-GB"/>
+        </w:rPr>
+      </w:pPr>
+      <w:r>
+        <w:rPr>
+          <w:lang w:val="en-GB"/>
+        </w:rPr>
+        <w:t>The commercial flightdeck is a naturally multi-tasking work environment</w:t>
+      </w:r>
+      <w:r>
+        <w:rPr>
+          <w:lang w:val="en-GB"/>
+        </w:rPr>
+        <w:t xml:space="preserve"> and so a</w:t>
+      </w:r>
+      <w:r>
+        <w:rPr>
+          <w:lang w:val="en-GB"/>
+        </w:rPr>
+        <w:t>utomatic characterization of pilot</w:t>
+      </w:r>
+      <w:r>
+        <w:rPr>
+          <w:lang w:val="en-GB"/>
+        </w:rPr>
+        <w:t>’</w:t>
+      </w:r>
+      <w:r>
+        <w:rPr>
+          <w:lang w:val="en-GB"/>
+        </w:rPr>
+        <w:t>s workload becomes essential</w:t>
+      </w:r>
+      <w:r>
+        <w:rPr>
+          <w:lang w:val="en-GB"/>
+        </w:rPr>
+        <w:t xml:space="preserve">. </w:t>
+      </w:r>
+      <w:r>
+        <w:rPr>
+          <w:lang w:val="en-GB"/>
+        </w:rPr>
+        <w:t>Electroencephalogram (EEG) signals have shown a high correlation to specific cognitive and mental states like workload. However, there is not enough evidence in the literature to validate how well models generalize in case of new subjects performing tasks of a workload similar to the ones included during model</w:t>
+      </w:r>
+      <w:r>
+        <w:rPr>
+          <w:lang w:val="en-GB"/>
+        </w:rPr>
+        <w:t>’</w:t>
+      </w:r>
+      <w:r>
+        <w:rPr>
+          <w:lang w:val="en-GB"/>
+        </w:rPr>
+        <w:t>s training. In this paper</w:t>
+      </w:r>
+      <w:r>
+        <w:rPr>
+          <w:lang w:val="en-GB"/>
+        </w:rPr>
+        <w:t xml:space="preserve"> it</w:t>
+      </w:r>
+      <w:r>
+        <w:rPr>
+          <w:lang w:val="en-GB"/>
+        </w:rPr>
+        <w:t>’</w:t>
+      </w:r>
+      <w:r>
+        <w:rPr>
+          <w:lang w:val="en-GB"/>
+        </w:rPr>
+        <w:t>s</w:t>
+      </w:r>
+      <w:r>
+        <w:rPr>
+          <w:lang w:val="en-GB"/>
+        </w:rPr>
+        <w:t xml:space="preserve"> propose</w:t>
+      </w:r>
+      <w:r>
+        <w:rPr>
+          <w:lang w:val="en-GB"/>
+        </w:rPr>
+        <w:t>d</w:t>
+      </w:r>
+      <w:r>
+        <w:rPr>
+          <w:lang w:val="en-GB"/>
+        </w:rPr>
+        <w:t xml:space="preserve"> a convolutional neural network to classify EEG features across different mental workloads in a continuous performance task test that measures a portion of working memory and working</w:t>
       </w:r>
       <w:r>
         <w:rPr>
@@ -1084,7 +1192,134 @@
         <w:rPr>
           <w:lang w:val="en-GB"/>
         </w:rPr>
-        <w:t>proposed tensor decomposition-based dimensionality reduction algorithm transforms a large set of slices of the input</w:t>
+        <w:t>memory capacity. Our model is valid at a general population level and it is able to transfer task learning to a pilot mental workload recognition in a simulated operational environment.</w:t>
+      </w:r>
+    </w:p>
+    <w:p>
+      <w:pPr>
+        <w:rPr>
+          <w:lang w:val="en-GB"/>
+        </w:rPr>
+      </w:pPr>
+    </w:p>
+    <w:p>
+      <w:pPr>
+        <w:rPr>
+          <w:lang w:val="en-GB"/>
+        </w:rPr>
+      </w:pPr>
+      <w:r>
+        <w:rPr>
+          <w:lang w:val="en-GB"/>
+        </w:rPr>
+        <w:br w:type="page"/>
+      </w:r>
+    </w:p>
+    <w:p>
+      <w:pPr>
+        <w:rPr>
+          <w:lang w:val="en-GB"/>
+        </w:rPr>
+      </w:pPr>
+    </w:p>
+    <w:p>
+      <w:pPr>
+        <w:pStyle w:val="Ttulo1"/>
+      </w:pPr>
+      <w:r>
+        <w:t>Objectives</w:t>
+      </w:r>
+    </w:p>
+    <w:p>
+      <w:pPr>
+        <w:rPr>
+          <w:lang w:val="en-GB"/>
+        </w:rPr>
+      </w:pPr>
+    </w:p>
+    <w:p>
+      <w:pPr>
+        <w:rPr>
+          <w:lang w:val="en-GB"/>
+        </w:rPr>
+      </w:pPr>
+      <w:r>
+        <w:rPr>
+          <w:lang w:val="en-GB"/>
+        </w:rPr>
+        <w:t xml:space="preserve">The main goal in this TFG is to detect seizures from the dataset </w:t>
+      </w:r>
+      <w:r>
+        <w:rPr>
+          <w:lang w:val="en-GB"/>
+        </w:rPr>
+        <w:t>CHB-MIT</w:t>
+      </w:r>
+      <w:r>
+        <w:rPr>
+          <w:lang w:val="en-GB"/>
+        </w:rPr>
+        <w:t xml:space="preserve">. </w:t>
+      </w:r>
+      <w:r>
+        <w:rPr>
+          <w:lang w:val="en-GB"/>
+        </w:rPr>
+        <w:t>To fulfil the objective a</w:t>
+      </w:r>
+      <w:r>
+        <w:rPr>
+          <w:lang w:val="en-GB"/>
+        </w:rPr>
+        <w:t>n</w:t>
+      </w:r>
+      <w:r>
+        <w:rPr>
+          <w:lang w:val="en-GB"/>
+        </w:rPr>
+        <w:t xml:space="preserve"> architecture has been created work</w:t>
+      </w:r>
+      <w:r>
+        <w:rPr>
+          <w:lang w:val="en-GB"/>
+        </w:rPr>
+        <w:t xml:space="preserve">ing </w:t>
+      </w:r>
+      <w:r>
+        <w:rPr>
+          <w:lang w:val="en-GB"/>
+        </w:rPr>
+        <w:t>within a</w:t>
+      </w:r>
+      <w:r>
+        <w:rPr>
+          <w:lang w:val="en-GB"/>
+        </w:rPr>
+        <w:t xml:space="preserve"> pipeline of events. Starting by finding the best data analysis and processing method</w:t>
+      </w:r>
+      <w:r>
+        <w:rPr>
+          <w:lang w:val="en-GB"/>
+        </w:rPr>
+        <w:t xml:space="preserve"> before feeding it to the deep learning algorithms</w:t>
+      </w:r>
+      <w:r>
+        <w:rPr>
+          <w:lang w:val="en-GB"/>
+        </w:rPr>
+        <w:t xml:space="preserve">. </w:t>
+      </w:r>
+      <w:r>
+        <w:rPr>
+          <w:lang w:val="en-GB"/>
+        </w:rPr>
+        <w:t xml:space="preserve">There are many sub-objectives to be completed to obtain good results from this architecture and </w:t>
+      </w:r>
+      <w:r>
+        <w:rPr>
+          <w:lang w:val="en-GB"/>
+        </w:rPr>
+        <w:t>also,</w:t>
       </w:r>
       <w:r>
         <w:rPr>
@@ -1096,305 +1331,7 @@
         <w:rPr>
           <w:lang w:val="en-GB"/>
         </w:rPr>
-        <w:t>tensor to a concise set of slices which are called super-slices</w:t>
-      </w:r>
-      <w:r>
-        <w:rPr>
-          <w:lang w:val="en-GB"/>
-        </w:rPr>
-        <w:t xml:space="preserve"> which</w:t>
-      </w:r>
-      <w:r>
-        <w:rPr>
-          <w:lang w:val="en-GB"/>
-        </w:rPr>
-        <w:t xml:space="preserve"> handles the artifacts and</w:t>
-      </w:r>
-      <w:r>
-        <w:rPr>
-          <w:lang w:val="en-GB"/>
-        </w:rPr>
-        <w:t xml:space="preserve"> </w:t>
-      </w:r>
-      <w:r>
-        <w:rPr>
-          <w:lang w:val="en-GB"/>
-        </w:rPr>
-        <w:t>redundancies of the EEG data</w:t>
-      </w:r>
-      <w:r>
-        <w:rPr>
-          <w:lang w:val="en-GB"/>
-        </w:rPr>
-        <w:t xml:space="preserve"> and</w:t>
-      </w:r>
-      <w:r>
-        <w:rPr>
-          <w:lang w:val="en-GB"/>
-        </w:rPr>
-        <w:t xml:space="preserve"> also reduces the dimension</w:t>
-      </w:r>
-      <w:r>
-        <w:rPr>
-          <w:lang w:val="en-GB"/>
-        </w:rPr>
-        <w:t xml:space="preserve"> </w:t>
-      </w:r>
-      <w:r>
-        <w:rPr>
-          <w:lang w:val="en-GB"/>
-        </w:rPr>
-        <w:t>of the CNNs training inputs.</w:t>
-      </w:r>
-      <w:r>
-        <w:rPr>
-          <w:lang w:val="en-GB"/>
-        </w:rPr>
-        <w:t xml:space="preserve"> This proposed framework is tested </w:t>
-      </w:r>
-      <w:r>
-        <w:rPr>
-          <w:lang w:val="en-GB"/>
-        </w:rPr>
-        <w:t>on HCB-MIT data and as results</w:t>
-      </w:r>
-      <w:r>
-        <w:rPr>
-          <w:lang w:val="en-GB"/>
-        </w:rPr>
-        <w:t xml:space="preserve"> </w:t>
-      </w:r>
-      <w:r>
-        <w:rPr>
-          <w:lang w:val="en-GB"/>
-        </w:rPr>
-        <w:t>show</w:t>
-      </w:r>
-      <w:r>
-        <w:rPr>
-          <w:lang w:val="en-GB"/>
-        </w:rPr>
-        <w:t xml:space="preserve">, the </w:t>
-      </w:r>
-      <w:r>
-        <w:rPr>
-          <w:lang w:val="en-GB"/>
-        </w:rPr>
-        <w:t>approach outperforms other previous studies.</w:t>
-      </w:r>
-    </w:p>
-    <w:p>
-      <w:pPr>
-        <w:rPr>
-          <w:lang w:val="en-GB"/>
-        </w:rPr>
-      </w:pPr>
-    </w:p>
-    <w:p>
-      <w:pPr>
-        <w:rPr>
-          <w:lang w:val="en-GB"/>
-        </w:rPr>
-      </w:pPr>
-    </w:p>
-    <w:p>
-      <w:pPr>
-        <w:rPr>
-          <w:lang w:val="en-GB"/>
-        </w:rPr>
-      </w:pPr>
-      <w:r>
-        <w:rPr>
-          <w:lang w:val="en-GB"/>
-        </w:rPr>
-        <w:t>Epileptic Seizures Detection Using Deep Learning Techniques:</w:t>
-      </w:r>
-      <w:r>
-        <w:rPr>
-          <w:lang w:val="en-GB"/>
-        </w:rPr>
-        <w:t xml:space="preserve"> </w:t>
-      </w:r>
-      <w:r>
-        <w:rPr>
-          <w:lang w:val="en-GB"/>
-        </w:rPr>
-        <w:t>A Review</w:t>
-      </w:r>
-    </w:p>
-    <w:p>
-      <w:pPr>
-        <w:rPr>
-          <w:lang w:val="en-GB"/>
-        </w:rPr>
-      </w:pPr>
-    </w:p>
-    <w:p>
-      <w:pPr>
-        <w:rPr>
-          <w:lang w:val="en-GB"/>
-        </w:rPr>
-      </w:pPr>
-      <w:r>
-        <w:rPr>
-          <w:lang w:val="en-GB"/>
-        </w:rPr>
-        <w:t xml:space="preserve">The advent </w:t>
-      </w:r>
-      <w:r>
-        <w:rPr>
-          <w:lang w:val="en-GB"/>
-        </w:rPr>
-        <w:t xml:space="preserve">deep learning algorithms </w:t>
-      </w:r>
-      <w:r>
-        <w:rPr>
-          <w:lang w:val="en-GB"/>
-        </w:rPr>
-        <w:t xml:space="preserve">in many areas of medicine, such as in the diagnosis of epileptic seizures, has made significant advances. In this study, a comprehensive overview of works focused on automated epileptic seizure detection using DL techniques and neuroimaging modalities is presented. Various methods proposed to diagnose epileptic seizures automatically using EEG and MRI modalities are described. In addition, rehabilitation systems developed for epileptic seizures using </w:t>
-      </w:r>
-      <w:r>
-        <w:rPr>
-          <w:lang w:val="en-GB"/>
-        </w:rPr>
-        <w:t>deep learning</w:t>
-      </w:r>
-      <w:r>
-        <w:rPr>
-          <w:lang w:val="en-GB"/>
-        </w:rPr>
-        <w:t xml:space="preserve"> have been </w:t>
-      </w:r>
-      <w:r>
-        <w:rPr>
-          <w:lang w:val="en-GB"/>
-        </w:rPr>
-        <w:t>analysed</w:t>
-      </w:r>
-      <w:r>
-        <w:rPr>
-          <w:lang w:val="en-GB"/>
-        </w:rPr>
-        <w:t xml:space="preserve">, and a summary is provided. The rehabilitation tools include cloud computing techniques and hardware required for implementation of </w:t>
-      </w:r>
-      <w:r>
-        <w:rPr>
-          <w:lang w:val="en-GB"/>
-        </w:rPr>
-        <w:t>deep learning</w:t>
-      </w:r>
-      <w:r>
-        <w:rPr>
-          <w:lang w:val="en-GB"/>
-        </w:rPr>
-        <w:t xml:space="preserve"> algorithms. </w:t>
-      </w:r>
-      <w:r>
-        <w:rPr>
-          <w:lang w:val="en-GB"/>
-        </w:rPr>
-        <w:t xml:space="preserve">Challenges, advantages and limitations </w:t>
-      </w:r>
-      <w:r>
-        <w:rPr>
-          <w:lang w:val="en-GB"/>
-        </w:rPr>
-        <w:t xml:space="preserve">in employing </w:t>
-      </w:r>
-      <w:r>
-        <w:rPr>
-          <w:lang w:val="en-GB"/>
-        </w:rPr>
-        <w:t>deep learning</w:t>
-      </w:r>
-      <w:r>
-        <w:rPr>
-          <w:lang w:val="en-GB"/>
-        </w:rPr>
-        <w:t>-based techniques for epileptic seizures diagnosis are presented</w:t>
-      </w:r>
-      <w:r>
-        <w:rPr>
-          <w:lang w:val="en-GB"/>
-        </w:rPr>
-        <w:t xml:space="preserve"> as well as the most promising models and future works on automated </w:t>
-      </w:r>
-      <w:r>
-        <w:rPr>
-          <w:lang w:val="en-GB"/>
-        </w:rPr>
-        <w:t>epileptic seizure</w:t>
-      </w:r>
-      <w:r>
-        <w:rPr>
-          <w:lang w:val="en-GB"/>
-        </w:rPr>
-        <w:t xml:space="preserve"> detection.</w:t>
-      </w:r>
-    </w:p>
-    <w:p>
-      <w:pPr>
-        <w:rPr>
-          <w:lang w:val="en-GB"/>
-        </w:rPr>
-      </w:pPr>
-    </w:p>
-    <w:p>
-      <w:pPr>
-        <w:rPr>
-          <w:lang w:val="en-GB"/>
-        </w:rPr>
-      </w:pPr>
-    </w:p>
-    <w:p>
-      <w:pPr>
-        <w:rPr>
-          <w:lang w:val="en-GB"/>
-        </w:rPr>
-      </w:pPr>
-      <w:r>
-        <w:rPr>
-          <w:lang w:val="en-GB"/>
-        </w:rPr>
-        <w:t>Recognition of mental workload of pilots in the cockpit using EEG signals</w:t>
-      </w:r>
-    </w:p>
-    <w:p>
-      <w:pPr>
-        <w:rPr>
-          <w:lang w:val="en-GB"/>
-        </w:rPr>
-      </w:pPr>
-    </w:p>
-    <w:p>
-      <w:pPr>
-        <w:rPr>
-          <w:lang w:val="en-GB"/>
-        </w:rPr>
-      </w:pPr>
-      <w:r>
-        <w:rPr>
-          <w:lang w:val="en-GB"/>
-        </w:rPr>
-        <w:t>The commercial flightdeck is a naturally multi-tasking work environment</w:t>
-      </w:r>
-      <w:r>
-        <w:rPr>
-          <w:lang w:val="en-GB"/>
-        </w:rPr>
-        <w:t xml:space="preserve"> and so a</w:t>
-      </w:r>
-      <w:r>
-        <w:rPr>
-          <w:lang w:val="en-GB"/>
-        </w:rPr>
-        <w:t xml:space="preserve">utomatic characterization of </w:t>
-      </w:r>
-      <w:r>
-        <w:rPr>
-          <w:lang w:val="en-GB"/>
-        </w:rPr>
-        <w:t>pilot</w:t>
+        <w:t>it</w:t>
       </w:r>
       <w:r>
         <w:rPr>
@@ -1406,275 +1343,61 @@
         <w:rPr>
           <w:lang w:val="en-GB"/>
         </w:rPr>
-        <w:t>s</w:t>
-      </w:r>
-      <w:r>
-        <w:rPr>
-          <w:lang w:val="en-GB"/>
-        </w:rPr>
-        <w:t xml:space="preserve"> workload becomes essential</w:t>
-      </w:r>
-      <w:r>
-        <w:rPr>
-          <w:lang w:val="en-GB"/>
-        </w:rPr>
-        <w:t xml:space="preserve">. </w:t>
-      </w:r>
-      <w:r>
-        <w:rPr>
-          <w:lang w:val="en-GB"/>
-        </w:rPr>
-        <w:t>Electroencephalogram (EEG) signals have shown a high correlation to specific cognitive and mental states like workload. However, there is not enough evidence in the literature to validate how well models generalize in case of new subjects performing tasks of a workload similar to the ones included during model</w:t>
-      </w:r>
-      <w:r>
-        <w:rPr>
-          <w:lang w:val="en-GB"/>
-        </w:rPr>
-        <w:t>’</w:t>
-      </w:r>
-      <w:r>
-        <w:rPr>
-          <w:lang w:val="en-GB"/>
-        </w:rPr>
-        <w:t>s training. In this paper</w:t>
-      </w:r>
-      <w:r>
-        <w:rPr>
-          <w:lang w:val="en-GB"/>
-        </w:rPr>
-        <w:t xml:space="preserve"> it</w:t>
-      </w:r>
-      <w:r>
-        <w:rPr>
-          <w:lang w:val="en-GB"/>
-        </w:rPr>
-        <w:t>’</w:t>
-      </w:r>
-      <w:r>
-        <w:rPr>
-          <w:lang w:val="en-GB"/>
-        </w:rPr>
-        <w:t>s</w:t>
-      </w:r>
-      <w:r>
-        <w:rPr>
-          <w:lang w:val="en-GB"/>
-        </w:rPr>
-        <w:t xml:space="preserve"> propose</w:t>
-      </w:r>
-      <w:r>
-        <w:rPr>
-          <w:lang w:val="en-GB"/>
-        </w:rPr>
-        <w:t>d</w:t>
-      </w:r>
-      <w:r>
-        <w:rPr>
-          <w:lang w:val="en-GB"/>
-        </w:rPr>
-        <w:t xml:space="preserve"> a convolutional neural network to classify EEG features across different mental workloads in a continuous performance task test that measures a portion of working memory and working</w:t>
-      </w:r>
-      <w:r>
-        <w:rPr>
-          <w:lang w:val="en-GB"/>
-        </w:rPr>
-        <w:t xml:space="preserve"> </w:t>
-      </w:r>
-      <w:r>
-        <w:rPr>
-          <w:lang w:val="en-GB"/>
-        </w:rPr>
-        <w:t>memory capacity. Our model is valid at a general population level and it is able to transfer task learning to a pilot mental workload recognition in a simulated operational environment.</w:t>
-      </w:r>
-    </w:p>
-    <w:p>
-      <w:pPr>
-        <w:rPr>
-          <w:lang w:val="en-GB"/>
-        </w:rPr>
-      </w:pPr>
-    </w:p>
-    <w:p>
-      <w:pPr>
-        <w:rPr>
-          <w:lang w:val="en-GB"/>
-        </w:rPr>
-      </w:pPr>
-      <w:r>
-        <w:rPr>
-          <w:lang w:val="en-GB"/>
-        </w:rPr>
-        <w:br w:type="page"/>
-      </w:r>
-    </w:p>
-    <w:p>
-      <w:pPr>
-        <w:rPr>
-          <w:lang w:val="en-GB"/>
-        </w:rPr>
-      </w:pPr>
-    </w:p>
-    <w:p>
-      <w:pPr>
-        <w:pStyle w:val="Ttulo1"/>
-      </w:pPr>
-      <w:r>
-        <w:t>Objectives</w:t>
-      </w:r>
-    </w:p>
-    <w:p>
-      <w:pPr>
-        <w:rPr>
-          <w:lang w:val="en-GB"/>
-        </w:rPr>
-      </w:pPr>
-    </w:p>
-    <w:p>
-      <w:pPr>
-        <w:rPr>
-          <w:lang w:val="en-GB"/>
-        </w:rPr>
-      </w:pPr>
-      <w:r>
-        <w:rPr>
-          <w:lang w:val="en-GB"/>
-        </w:rPr>
-        <w:t xml:space="preserve">The main goal in this TFG is to detect seizures from the dataset </w:t>
-      </w:r>
-      <w:r>
-        <w:rPr>
-          <w:lang w:val="en-GB"/>
-        </w:rPr>
-        <w:t>CHB-MIT</w:t>
-      </w:r>
-      <w:r>
-        <w:rPr>
-          <w:lang w:val="en-GB"/>
-        </w:rPr>
-        <w:t xml:space="preserve">. </w:t>
-      </w:r>
-      <w:r>
-        <w:rPr>
-          <w:lang w:val="en-GB"/>
-        </w:rPr>
-        <w:t>A pipeline of events is presented to fulfil the objective as the hole architecture. Starting by finding the best data analysis and processing method</w:t>
-      </w:r>
-      <w:r>
-        <w:rPr>
-          <w:lang w:val="en-GB"/>
-        </w:rPr>
-        <w:t xml:space="preserve"> before feeding it to the deep learning algorithms</w:t>
-      </w:r>
-      <w:r>
-        <w:rPr>
-          <w:lang w:val="en-GB"/>
-        </w:rPr>
-        <w:t>. F</w:t>
-      </w:r>
-      <w:r>
-        <w:rPr>
-          <w:lang w:val="en-GB"/>
-        </w:rPr>
-        <w:t>or example, as a continuous stream of sequence, dividing data per subject</w:t>
-      </w:r>
-      <w:r>
-        <w:rPr>
-          <w:lang w:val="en-GB"/>
-        </w:rPr>
-        <w:t>…</w:t>
-      </w:r>
-      <w:r>
-        <w:rPr>
-          <w:lang w:val="en-GB"/>
-        </w:rPr>
-        <w:t xml:space="preserve">  </w:t>
-      </w:r>
-      <w:r>
-        <w:rPr>
-          <w:lang w:val="en-GB"/>
-        </w:rPr>
-        <w:t>O</w:t>
-      </w:r>
-      <w:r>
-        <w:rPr>
-          <w:lang w:val="en-GB"/>
-        </w:rPr>
-        <w:t>r</w:t>
-      </w:r>
-      <w:r>
-        <w:rPr>
-          <w:lang w:val="en-GB"/>
-        </w:rPr>
-        <w:t xml:space="preserve"> trying</w:t>
-      </w:r>
-      <w:r>
-        <w:rPr>
-          <w:lang w:val="en-GB"/>
-        </w:rPr>
-        <w:t xml:space="preserve"> different </w:t>
-      </w:r>
-      <w:r>
-        <w:rPr>
-          <w:lang w:val="en-GB"/>
-        </w:rPr>
-        <w:t xml:space="preserve">test/train </w:t>
-      </w:r>
-      <w:r>
-        <w:rPr>
-          <w:lang w:val="en-GB"/>
-        </w:rPr>
-        <w:t>strategies such as leave one out</w:t>
-      </w:r>
-      <w:r>
-        <w:rPr>
-          <w:lang w:val="en-GB"/>
-        </w:rPr>
-        <w:t>, 50/50</w:t>
-      </w:r>
-      <w:r>
-        <w:rPr>
-          <w:lang w:val="en-GB"/>
-        </w:rPr>
-        <w:t>…</w:t>
-      </w:r>
-      <w:r>
-        <w:rPr>
-          <w:lang w:val="en-GB"/>
-        </w:rPr>
-        <w:t xml:space="preserve"> The models used in this project are</w:t>
-      </w:r>
-    </w:p>
-    <w:p>
-      <w:pPr>
-        <w:rPr>
-          <w:lang w:val="en-GB"/>
-        </w:rPr>
-      </w:pPr>
-      <w:r>
-        <w:rPr>
-          <w:lang w:val="en-GB"/>
-        </w:rPr>
-        <w:t xml:space="preserve"> </w:t>
-      </w:r>
-      <w:r>
-        <w:rPr>
-          <w:lang w:val="en-GB"/>
-        </w:rPr>
-        <w:t>different models offered by the research group IAM from the CVC</w:t>
-      </w:r>
-      <w:r>
-        <w:rPr>
-          <w:lang w:val="en-GB"/>
-        </w:rPr>
-        <w:t>.</w:t>
-      </w:r>
-    </w:p>
-    <w:p>
-      <w:pPr>
-        <w:rPr>
-          <w:lang w:val="en-GB"/>
-        </w:rPr>
-      </w:pPr>
+        <w:t>s modular for further expansion and studies. The main strategy of the script</w:t>
+      </w:r>
+      <w:r>
+        <w:rPr>
+          <w:lang w:val="en-GB"/>
+        </w:rPr>
+        <w:t>s execute in sequence:</w:t>
+      </w:r>
+    </w:p>
+    <w:p>
+      <w:pPr>
+        <w:rPr>
+          <w:lang w:val="en-GB"/>
+        </w:rPr>
+      </w:pPr>
+      <w:r>
+        <w:rPr>
+          <w:lang w:val="en-GB"/>
+        </w:rPr>
+        <w:drawing>
+          <wp:inline distT="0" distB="0" distL="0" distR="0" wp14:anchorId="65BC33CE" wp14:editId="32C9D339">
+            <wp:extent cx="5400040" cy="2416810"/>
+            <wp:effectExtent l="0" t="0" r="0" b="2540"/>
+            <wp:docPr id="1" name="Imagen 1"/>
+            <wp:cNvGraphicFramePr>
+              <a:graphicFrameLocks xmlns:a="http://schemas.openxmlformats.org/drawingml/2006/main" noChangeAspect="1"/>
+            </wp:cNvGraphicFramePr>
+            <a:graphic xmlns:a="http://schemas.openxmlformats.org/drawingml/2006/main">
+              <a:graphicData uri="http://schemas.openxmlformats.org/drawingml/2006/picture">
+                <pic:pic xmlns:pic="http://schemas.openxmlformats.org/drawingml/2006/picture">
+                  <pic:nvPicPr>
+                    <pic:cNvPr id="1" name=""/>
+                    <pic:cNvPicPr/>
+                  </pic:nvPicPr>
+                  <pic:blipFill>
+                    <a:blip r:embed="rId5"/>
+                    <a:stretch>
+                      <a:fillRect/>
+                    </a:stretch>
+                  </pic:blipFill>
+                  <pic:spPr>
+                    <a:xfrm>
+                      <a:off x="0" y="0"/>
+                      <a:ext cx="5400040" cy="2416810"/>
+                    </a:xfrm>
+                    <a:prstGeom prst="rect">
+                      <a:avLst/>
+                    </a:prstGeom>
+                  </pic:spPr>
+                </pic:pic>
+              </a:graphicData>
+            </a:graphic>
+          </wp:inline>
+        </w:drawing>
+      </w:r>
     </w:p>
     <w:p>
       <w:pPr>
@@ -1779,7 +1502,6 @@
         </w:rPr>
         <w:t xml:space="preserve"> </w:t>
       </w:r>
-      <w:proofErr w:type="gramStart"/>
       <w:r>
         <w:rPr>
           <w:lang w:val="en-GB"/>
@@ -1790,17 +1512,8 @@
         <w:rPr>
           <w:lang w:val="en-GB"/>
         </w:rPr>
-        <w:t>.</w:t>
-      </w:r>
-      <w:proofErr w:type="spellStart"/>
-      <w:r>
-        <w:rPr>
-          <w:lang w:val="en-GB"/>
-        </w:rPr>
-        <w:t>edf</w:t>
-      </w:r>
-      <w:proofErr w:type="spellEnd"/>
-      <w:proofErr w:type="gramEnd"/>
+        <w:t>.edf</w:t>
+      </w:r>
       <w:r>
         <w:rPr>
           <w:lang w:val="en-GB"/>
@@ -1811,35 +1524,7 @@
         <w:rPr>
           <w:lang w:val="en-GB"/>
         </w:rPr>
-        <w:t>. A script has been programmed to save .</w:t>
-      </w:r>
-      <w:proofErr w:type="spellStart"/>
-      <w:r>
-        <w:rPr>
-          <w:lang w:val="en-GB"/>
-        </w:rPr>
-        <w:t>edf</w:t>
-      </w:r>
-      <w:proofErr w:type="spellEnd"/>
-      <w:r>
-        <w:rPr>
-          <w:lang w:val="en-GB"/>
-        </w:rPr>
-        <w:t xml:space="preserve"> files </w:t>
-      </w:r>
-      <w:proofErr w:type="gramStart"/>
-      <w:r>
-        <w:rPr>
-          <w:lang w:val="en-GB"/>
-        </w:rPr>
-        <w:t>into .parquet</w:t>
-      </w:r>
-      <w:proofErr w:type="gramEnd"/>
-      <w:r>
-        <w:rPr>
-          <w:lang w:val="en-GB"/>
-        </w:rPr>
-        <w:t xml:space="preserve"> format.</w:t>
+        <w:t>. A script has been programmed to save .edf files into .parquet format.</w:t>
       </w:r>
     </w:p>
     <w:p>
@@ -2181,125 +1866,272 @@
         <w:rPr>
           <w:lang w:val="en-GB"/>
         </w:rPr>
-        <w:t>Each case contains between 9 and 42 .</w:t>
-      </w:r>
-      <w:proofErr w:type="spellStart"/>
-      <w:r>
-        <w:rPr>
-          <w:lang w:val="en-GB"/>
-        </w:rPr>
-        <w:t>edf</w:t>
-      </w:r>
-      <w:proofErr w:type="spellEnd"/>
-      <w:r>
-        <w:rPr>
-          <w:lang w:val="en-GB"/>
-        </w:rPr>
-        <w:t xml:space="preserve"> files. There are .</w:t>
-      </w:r>
-      <w:proofErr w:type="spellStart"/>
-      <w:r>
-        <w:rPr>
-          <w:lang w:val="en-GB"/>
-        </w:rPr>
-        <w:t>edf</w:t>
-      </w:r>
-      <w:proofErr w:type="spellEnd"/>
-      <w:r>
-        <w:rPr>
-          <w:lang w:val="en-GB"/>
-        </w:rPr>
-        <w:t xml:space="preserve"> files of EEG signals without seizures and others with recordings of seizures, these defined in RECORDS-WITH-SEIZURES. The files with seizures have the </w:t>
-      </w:r>
-      <w:proofErr w:type="gramStart"/>
-      <w:r>
-        <w:rPr>
-          <w:lang w:val="en-GB"/>
-        </w:rPr>
-        <w:t>extension .</w:t>
-      </w:r>
-      <w:proofErr w:type="spellStart"/>
-      <w:r>
-        <w:rPr>
-          <w:lang w:val="en-GB"/>
-        </w:rPr>
-        <w:t>edf</w:t>
-      </w:r>
-      <w:proofErr w:type="gramEnd"/>
-      <w:r>
-        <w:rPr>
-          <w:lang w:val="en-GB"/>
-        </w:rPr>
-        <w:t>.seizures</w:t>
-      </w:r>
-      <w:proofErr w:type="spellEnd"/>
-      <w:r>
-        <w:rPr>
-          <w:lang w:val="en-GB"/>
-        </w:rPr>
-        <w:t xml:space="preserve"> which disables the possibility of accessing the file with a normal </w:t>
-      </w:r>
-      <w:proofErr w:type="spellStart"/>
-      <w:r>
-        <w:rPr>
-          <w:lang w:val="en-GB"/>
-        </w:rPr>
-        <w:t>edf</w:t>
-      </w:r>
-      <w:proofErr w:type="spellEnd"/>
-      <w:r>
-        <w:rPr>
-          <w:lang w:val="en-GB"/>
-        </w:rPr>
-        <w:t xml:space="preserve"> reader library.</w:t>
-      </w:r>
-    </w:p>
-    <w:p>
-      <w:pPr>
-        <w:rPr>
-          <w:lang w:val="en-GB"/>
-        </w:rPr>
-      </w:pPr>
-    </w:p>
-    <w:p>
-      <w:pPr>
-        <w:rPr>
-          <w:lang w:val="en-GB"/>
-        </w:rPr>
-      </w:pPr>
-      <w:r>
-        <w:rPr>
-          <w:lang w:val="en-GB"/>
-        </w:rPr>
-        <w:t xml:space="preserve">Most cases have 1 hour of EEG recordings, but some have 1 to 4 hours depending on the case, split between 9 to 42 </w:t>
-      </w:r>
-      <w:proofErr w:type="spellStart"/>
-      <w:r>
-        <w:rPr>
-          <w:lang w:val="en-GB"/>
-        </w:rPr>
-        <w:t>edf</w:t>
-      </w:r>
-      <w:proofErr w:type="spellEnd"/>
-      <w:r>
-        <w:rPr>
-          <w:lang w:val="en-GB"/>
-        </w:rPr>
-        <w:t xml:space="preserve"> recordings, recorded at 256Hz in </w:t>
-      </w:r>
-      <w:proofErr w:type="gramStart"/>
-      <w:r>
-        <w:rPr>
-          <w:lang w:val="en-GB"/>
-        </w:rPr>
-        <w:t>16 bit</w:t>
-      </w:r>
-      <w:proofErr w:type="gramEnd"/>
-      <w:r>
-        <w:rPr>
-          <w:lang w:val="en-GB"/>
-        </w:rPr>
-        <w:t xml:space="preserve"> resolution.</w:t>
+        <w:t>Each case contains between 9 and 42 .edf files. There are .edf files of EEG signals without seizures and others with recordings of seizures, these defined in RECORDS-WITH-SEIZURES. The files with seizures have the extension .edf.seizures which disables the possibility of accessing the file with a normal edf reader library.</w:t>
+      </w:r>
+    </w:p>
+    <w:p>
+      <w:pPr>
+        <w:rPr>
+          <w:lang w:val="en-GB"/>
+        </w:rPr>
+      </w:pPr>
+    </w:p>
+    <w:p>
+      <w:pPr>
+        <w:rPr>
+          <w:color w:val="FF0000"/>
+          <w:lang w:val="en-GB"/>
+        </w:rPr>
+      </w:pPr>
+      <w:r>
+        <w:rPr>
+          <w:lang w:val="en-GB"/>
+        </w:rPr>
+        <w:t>Most cases have 1 hour of EEG recordings, but some have 1 to 4 hours depending on the case, split between 9 to 42 edf recordings, recorded at 256Hz in 16 bit resolution.</w:t>
+      </w:r>
+      <w:r>
+        <w:rPr>
+          <w:lang w:val="en-GB"/>
+        </w:rPr>
+        <w:t xml:space="preserve"> </w:t>
+      </w:r>
+      <w:r>
+        <w:rPr>
+          <w:color w:val="FF0000"/>
+          <w:lang w:val="en-GB"/>
+        </w:rPr>
+        <w:t>It</w:t>
+      </w:r>
+      <w:r>
+        <w:rPr>
+          <w:color w:val="FF0000"/>
+          <w:lang w:val="en-GB"/>
+        </w:rPr>
+        <w:t>’</w:t>
+      </w:r>
+      <w:r>
+        <w:rPr>
+          <w:color w:val="FF0000"/>
+          <w:lang w:val="en-GB"/>
+        </w:rPr>
+        <w:t xml:space="preserve">s important to note, some subjects had hardware interruptions while the recording of the </w:t>
+      </w:r>
+      <w:r>
+        <w:rPr>
+          <w:color w:val="FF0000"/>
+          <w:lang w:val="en-GB"/>
+        </w:rPr>
+        <w:t>EEG</w:t>
+      </w:r>
+      <w:r>
+        <w:rPr>
+          <w:color w:val="FF0000"/>
+          <w:lang w:val="en-GB"/>
+        </w:rPr>
+        <w:t>, and so when there is an interruption</w:t>
+      </w:r>
+      <w:r>
+        <w:rPr>
+          <w:color w:val="FF0000"/>
+          <w:lang w:val="en-GB"/>
+        </w:rPr>
+        <w:t>,</w:t>
+      </w:r>
+      <w:r>
+        <w:rPr>
+          <w:color w:val="FF0000"/>
+          <w:lang w:val="en-GB"/>
+        </w:rPr>
+        <w:t xml:space="preserve"> </w:t>
+      </w:r>
+      <w:r>
+        <w:rPr>
+          <w:color w:val="FF0000"/>
+          <w:lang w:val="en-GB"/>
+        </w:rPr>
+        <w:t>it</w:t>
+      </w:r>
+      <w:r>
+        <w:rPr>
+          <w:color w:val="FF0000"/>
+          <w:lang w:val="en-GB"/>
+        </w:rPr>
+        <w:t>’</w:t>
+      </w:r>
+      <w:r>
+        <w:rPr>
+          <w:color w:val="FF0000"/>
+          <w:lang w:val="en-GB"/>
+        </w:rPr>
+        <w:t>s noted</w:t>
+      </w:r>
+      <w:r>
+        <w:rPr>
+          <w:color w:val="FF0000"/>
+          <w:lang w:val="en-GB"/>
+        </w:rPr>
+        <w:t xml:space="preserve"> in </w:t>
+      </w:r>
+      <w:r>
+        <w:rPr>
+          <w:color w:val="FF0000"/>
+          <w:lang w:val="en-GB"/>
+        </w:rPr>
+        <w:t>the summary.txt file</w:t>
+      </w:r>
+      <w:r>
+        <w:rPr>
+          <w:color w:val="FF0000"/>
+          <w:lang w:val="en-GB"/>
+        </w:rPr>
+        <w:t xml:space="preserve">. </w:t>
+      </w:r>
+      <w:r>
+        <w:rPr>
+          <w:color w:val="FF0000"/>
+          <w:lang w:val="en-GB"/>
+        </w:rPr>
+        <w:t>This kind of interruptions are a problem to get information normally</w:t>
+      </w:r>
+      <w:r>
+        <w:rPr>
+          <w:color w:val="FF0000"/>
+          <w:lang w:val="en-GB"/>
+        </w:rPr>
+        <w:t>,</w:t>
+      </w:r>
+      <w:r>
+        <w:rPr>
+          <w:color w:val="FF0000"/>
+          <w:lang w:val="en-GB"/>
+        </w:rPr>
+        <w:t xml:space="preserve"> because the disposition of the electrode</w:t>
+      </w:r>
+      <w:r>
+        <w:rPr>
+          <w:color w:val="FF0000"/>
+          <w:lang w:val="en-GB"/>
+        </w:rPr>
+        <w:t xml:space="preserve">s </w:t>
+      </w:r>
+      <w:r>
+        <w:rPr>
+          <w:color w:val="FF0000"/>
+          <w:lang w:val="en-GB"/>
+        </w:rPr>
+        <w:t>chang</w:t>
+      </w:r>
+      <w:r>
+        <w:rPr>
+          <w:color w:val="FF0000"/>
+          <w:lang w:val="en-GB"/>
+        </w:rPr>
+        <w:t>e</w:t>
+      </w:r>
+      <w:r>
+        <w:rPr>
+          <w:color w:val="FF0000"/>
+          <w:lang w:val="en-GB"/>
+        </w:rPr>
+        <w:t xml:space="preserve"> making it harder to take in to account the disposition of the electrodes </w:t>
+      </w:r>
+      <w:r>
+        <w:rPr>
+          <w:color w:val="FF0000"/>
+          <w:lang w:val="en-GB"/>
+        </w:rPr>
+        <w:t xml:space="preserve">and the </w:t>
+      </w:r>
+      <w:r>
+        <w:rPr>
+          <w:color w:val="FF0000"/>
+          <w:lang w:val="en-GB"/>
+        </w:rPr>
+        <w:t>EEG</w:t>
+      </w:r>
+      <w:r>
+        <w:rPr>
+          <w:color w:val="FF0000"/>
+          <w:lang w:val="en-GB"/>
+        </w:rPr>
+        <w:t xml:space="preserve"> doesn</w:t>
+      </w:r>
+      <w:r>
+        <w:rPr>
+          <w:color w:val="FF0000"/>
+          <w:lang w:val="en-GB"/>
+        </w:rPr>
+        <w:t>’</w:t>
+      </w:r>
+      <w:r>
+        <w:rPr>
+          <w:color w:val="FF0000"/>
+          <w:lang w:val="en-GB"/>
+        </w:rPr>
+        <w:t>t work for a sequential approach, for example, if it</w:t>
+      </w:r>
+      <w:r>
+        <w:rPr>
+          <w:color w:val="FF0000"/>
+          <w:lang w:val="en-GB"/>
+        </w:rPr>
+        <w:t>’</w:t>
+      </w:r>
+      <w:r>
+        <w:rPr>
+          <w:color w:val="FF0000"/>
+          <w:lang w:val="en-GB"/>
+        </w:rPr>
+        <w:t>s important there is hypothetically an order on how a seizure comes to be</w:t>
+      </w:r>
+      <w:r>
+        <w:rPr>
+          <w:color w:val="FF0000"/>
+          <w:lang w:val="en-GB"/>
+        </w:rPr>
+        <w:t>,</w:t>
+      </w:r>
+      <w:r>
+        <w:rPr>
+          <w:color w:val="FF0000"/>
+          <w:lang w:val="en-GB"/>
+        </w:rPr>
+        <w:t xml:space="preserve"> this file would certainly be discarded.</w:t>
+      </w:r>
+      <w:r>
+        <w:rPr>
+          <w:color w:val="FF0000"/>
+          <w:lang w:val="en-GB"/>
+        </w:rPr>
+        <w:t xml:space="preserve"> To take into account this file the script to process the data in this TFG should be programmed </w:t>
+      </w:r>
+      <w:r>
+        <w:rPr>
+          <w:color w:val="FF0000"/>
+          <w:lang w:val="en-GB"/>
+        </w:rPr>
+        <w:t>to do so. For now</w:t>
+      </w:r>
+      <w:r>
+        <w:rPr>
+          <w:color w:val="FF0000"/>
+          <w:lang w:val="en-GB"/>
+        </w:rPr>
+        <w:t>,</w:t>
+      </w:r>
+      <w:r>
+        <w:rPr>
+          <w:color w:val="FF0000"/>
+          <w:lang w:val="en-GB"/>
+        </w:rPr>
+        <w:t xml:space="preserve"> the objective is different, this project just classifies if there is or not a seizure, </w:t>
+      </w:r>
+      <w:r>
+        <w:rPr>
+          <w:color w:val="FF0000"/>
+          <w:lang w:val="en-GB"/>
+        </w:rPr>
+        <w:t>but for further development it should be considered. The data base is very large containing enough uninterrupted data to work with.</w:t>
       </w:r>
     </w:p>
     <w:p>
@@ -2325,29 +2157,7 @@
         <w:rPr>
           <w:lang w:val="en-GB"/>
         </w:rPr>
-        <w:t xml:space="preserve">in this TFG is data from subject 1 to subject 10, because the database I huge and time and resources are limited. Also only </w:t>
-      </w:r>
-      <w:proofErr w:type="gramStart"/>
-      <w:r>
-        <w:rPr>
-          <w:lang w:val="en-GB"/>
-        </w:rPr>
-        <w:t>few .</w:t>
-      </w:r>
-      <w:proofErr w:type="spellStart"/>
-      <w:r>
-        <w:rPr>
-          <w:lang w:val="en-GB"/>
-        </w:rPr>
-        <w:t>edf</w:t>
-      </w:r>
-      <w:proofErr w:type="spellEnd"/>
-      <w:proofErr w:type="gramEnd"/>
-      <w:r>
-        <w:rPr>
-          <w:lang w:val="en-GB"/>
-        </w:rPr>
-        <w:t xml:space="preserve"> in each subject</w:t>
+        <w:t>in this TFG is data from subject 1 to subject 10. Also only few .edf in each subject</w:t>
       </w:r>
       <w:r>
         <w:rPr>
@@ -2365,16 +2175,8 @@
         <w:rPr>
           <w:lang w:val="en-GB"/>
         </w:rPr>
-        <w:t xml:space="preserve">every. </w:t>
-      </w:r>
-      <w:proofErr w:type="spellStart"/>
-      <w:r>
-        <w:rPr>
-          <w:lang w:val="en-GB"/>
-        </w:rPr>
-        <w:t>edf</w:t>
-      </w:r>
-      <w:proofErr w:type="spellEnd"/>
+        <w:t>every. edf</w:t>
+      </w:r>
       <w:r>
         <w:rPr>
           <w:lang w:val="en-GB"/>
@@ -2405,35 +2207,7 @@
         <w:rPr>
           <w:lang w:val="en-GB"/>
         </w:rPr>
-        <w:t xml:space="preserve">The model of the CVC uses </w:t>
-      </w:r>
-      <w:proofErr w:type="spellStart"/>
-      <w:r>
-        <w:rPr>
-          <w:lang w:val="en-GB"/>
-        </w:rPr>
-        <w:t>numpy</w:t>
-      </w:r>
-      <w:proofErr w:type="spellEnd"/>
-      <w:r>
-        <w:rPr>
-          <w:lang w:val="en-GB"/>
-        </w:rPr>
-        <w:t xml:space="preserve"> array as input to work, and other data filtering is usually done </w:t>
-      </w:r>
-      <w:proofErr w:type="gramStart"/>
-      <w:r>
-        <w:rPr>
-          <w:lang w:val="en-GB"/>
-        </w:rPr>
-        <w:t>in .parquet</w:t>
-      </w:r>
-      <w:proofErr w:type="gramEnd"/>
-      <w:r>
-        <w:rPr>
-          <w:lang w:val="en-GB"/>
-        </w:rPr>
-        <w:t xml:space="preserve"> format, so this TFG uses mainly these two formats</w:t>
+        <w:t>The model of the CVC uses numpy array as input to work, and other data filtering is usually done in .parquet format, so this TFG uses mainly these two formats</w:t>
       </w:r>
       <w:r>
         <w:rPr>
@@ -2445,21 +2219,7 @@
         <w:rPr>
           <w:lang w:val="en-GB"/>
         </w:rPr>
-        <w:t xml:space="preserve"> data. Starting by .</w:t>
-      </w:r>
-      <w:proofErr w:type="spellStart"/>
-      <w:r>
-        <w:rPr>
-          <w:lang w:val="en-GB"/>
-        </w:rPr>
-        <w:t>edf</w:t>
-      </w:r>
-      <w:proofErr w:type="spellEnd"/>
-      <w:r>
-        <w:rPr>
-          <w:lang w:val="en-GB"/>
-        </w:rPr>
-        <w:t xml:space="preserve"> files on the database it</w:t>
+        <w:t xml:space="preserve"> data. Starting by .edf files on the database it</w:t>
       </w:r>
       <w:r>
         <w:rPr>
@@ -2471,21 +2231,7 @@
         <w:rPr>
           <w:lang w:val="en-GB"/>
         </w:rPr>
-        <w:t xml:space="preserve">s processed </w:t>
-      </w:r>
-      <w:proofErr w:type="gramStart"/>
-      <w:r>
-        <w:rPr>
-          <w:lang w:val="en-GB"/>
-        </w:rPr>
-        <w:t>to .parquet</w:t>
-      </w:r>
-      <w:proofErr w:type="gramEnd"/>
-      <w:r>
-        <w:rPr>
-          <w:lang w:val="en-GB"/>
-        </w:rPr>
-        <w:t xml:space="preserve"> format, and once is saved again with this format it</w:t>
+        <w:t>s processed to .parquet format, and once is saved again with this format it</w:t>
       </w:r>
       <w:r>
         <w:rPr>
@@ -2497,69 +2243,33 @@
         <w:rPr>
           <w:lang w:val="en-GB"/>
         </w:rPr>
-        <w:t>s saved again in .</w:t>
-      </w:r>
-      <w:proofErr w:type="spellStart"/>
-      <w:r>
-        <w:rPr>
-          <w:lang w:val="en-GB"/>
-        </w:rPr>
-        <w:t>np</w:t>
-      </w:r>
-      <w:r>
-        <w:rPr>
-          <w:lang w:val="en-GB"/>
-        </w:rPr>
-        <w:t>y</w:t>
-      </w:r>
-      <w:proofErr w:type="spellEnd"/>
-      <w:r>
-        <w:rPr>
-          <w:lang w:val="en-GB"/>
-        </w:rPr>
-        <w:t>.</w:t>
-      </w:r>
-    </w:p>
-    <w:p>
-      <w:pPr>
-        <w:rPr>
-          <w:lang w:val="en-GB"/>
-        </w:rPr>
-      </w:pPr>
-    </w:p>
-    <w:p>
-      <w:pPr>
-        <w:rPr>
-          <w:lang w:val="en-GB"/>
-        </w:rPr>
-      </w:pPr>
-      <w:r>
-        <w:rPr>
-          <w:lang w:val="en-GB"/>
-        </w:rPr>
-        <w:t xml:space="preserve">The first script to be executed is ReadEDF.py which gets the raw data from every folder of every subject and filters </w:t>
-      </w:r>
-      <w:proofErr w:type="gramStart"/>
-      <w:r>
-        <w:rPr>
-          <w:lang w:val="en-GB"/>
-        </w:rPr>
-        <w:t>every .</w:t>
-      </w:r>
-      <w:proofErr w:type="spellStart"/>
-      <w:r>
-        <w:rPr>
-          <w:lang w:val="en-GB"/>
-        </w:rPr>
-        <w:t>edf</w:t>
-      </w:r>
-      <w:proofErr w:type="spellEnd"/>
-      <w:proofErr w:type="gramEnd"/>
-      <w:r>
-        <w:rPr>
-          <w:lang w:val="en-GB"/>
-        </w:rPr>
-        <w:t xml:space="preserve"> from each one. It filters the raw data with the </w:t>
+        <w:t>s saved again in .np</w:t>
+      </w:r>
+      <w:r>
+        <w:rPr>
+          <w:lang w:val="en-GB"/>
+        </w:rPr>
+        <w:t>y.</w:t>
+      </w:r>
+    </w:p>
+    <w:p>
+      <w:pPr>
+        <w:rPr>
+          <w:lang w:val="en-GB"/>
+        </w:rPr>
+      </w:pPr>
+    </w:p>
+    <w:p>
+      <w:pPr>
+        <w:rPr>
+          <w:lang w:val="en-GB"/>
+        </w:rPr>
+      </w:pPr>
+      <w:r>
+        <w:rPr>
+          <w:lang w:val="en-GB"/>
+        </w:rPr>
+        <w:t xml:space="preserve">The first script to be executed is ReadEDF.py which gets the raw data from every folder of every subject and filters every .edf from each one. It filters the raw data with the </w:t>
       </w:r>
       <w:r>
         <w:rPr>
@@ -2571,21 +2281,7 @@
         <w:rPr>
           <w:lang w:val="en-GB"/>
         </w:rPr>
-        <w:t xml:space="preserve"> desired to work with in the model and stets the labelling of every file. Because of the strategy used in this TFG every subject has an average of 5 .</w:t>
-      </w:r>
-      <w:proofErr w:type="spellStart"/>
-      <w:r>
-        <w:rPr>
-          <w:lang w:val="en-GB"/>
-        </w:rPr>
-        <w:t>edf</w:t>
-      </w:r>
-      <w:proofErr w:type="spellEnd"/>
-      <w:r>
-        <w:rPr>
-          <w:lang w:val="en-GB"/>
-        </w:rPr>
-        <w:t xml:space="preserve"> files. Each one has 22 different channels, which are the electrodes of the subject. </w:t>
+        <w:t xml:space="preserve"> desired to work with in the model and stets the labelling of every file. Because of the strategy used in this TFG every subject has an average of 5 .edf files. Each one has 22 different channels, which are the electrodes of the subject. </w:t>
       </w:r>
       <w:r>
         <w:rPr>
@@ -2643,137 +2339,46 @@
         <w:rPr>
           <w:lang w:val="en-GB"/>
         </w:rPr>
-        <w:t xml:space="preserve">All this information is then saved as stated previously in parquet format to access if needed, furthermore in order for the model to accept data the parquets are split into two </w:t>
-      </w:r>
-      <w:proofErr w:type="spellStart"/>
-      <w:r>
-        <w:rPr>
-          <w:lang w:val="en-GB"/>
-        </w:rPr>
-        <w:t>numpy</w:t>
-      </w:r>
-      <w:proofErr w:type="spellEnd"/>
-      <w:r>
-        <w:rPr>
-          <w:lang w:val="en-GB"/>
-        </w:rPr>
-        <w:t xml:space="preserve"> arrays, one of </w:t>
-      </w:r>
-      <w:proofErr w:type="spellStart"/>
-      <w:r>
-        <w:rPr>
-          <w:lang w:val="en-GB"/>
-        </w:rPr>
-        <w:t>data_x</w:t>
-      </w:r>
-      <w:proofErr w:type="spellEnd"/>
-      <w:r>
-        <w:rPr>
-          <w:lang w:val="en-GB"/>
-        </w:rPr>
-        <w:t xml:space="preserve"> with the number of windows</w:t>
-      </w:r>
-      <w:r>
-        <w:rPr>
-          <w:lang w:val="en-GB"/>
-        </w:rPr>
-        <w:t xml:space="preserve">, electrodes and data. Another </w:t>
-      </w:r>
-      <w:proofErr w:type="spellStart"/>
-      <w:r>
-        <w:rPr>
-          <w:lang w:val="en-GB"/>
-        </w:rPr>
-        <w:t>numpy</w:t>
-      </w:r>
-      <w:proofErr w:type="spellEnd"/>
-      <w:r>
-        <w:rPr>
-          <w:lang w:val="en-GB"/>
-        </w:rPr>
-        <w:t xml:space="preserve"> array </w:t>
-      </w:r>
-      <w:proofErr w:type="spellStart"/>
-      <w:r>
-        <w:rPr>
-          <w:lang w:val="en-GB"/>
-        </w:rPr>
-        <w:t>data_y</w:t>
-      </w:r>
-      <w:proofErr w:type="spellEnd"/>
-      <w:r>
-        <w:rPr>
-          <w:lang w:val="en-GB"/>
-        </w:rPr>
-        <w:t xml:space="preserve"> with seizure window, being a dimension of data, which defines if a window has or not a seizure in it, and another dimension defining each window.</w:t>
-      </w:r>
-    </w:p>
-    <w:p>
-      <w:pPr>
-        <w:rPr>
-          <w:lang w:val="en-GB"/>
-        </w:rPr>
-      </w:pPr>
-    </w:p>
-    <w:p>
-      <w:pPr>
-        <w:rPr>
-          <w:lang w:val="en-GB"/>
-        </w:rPr>
-      </w:pPr>
-      <w:r>
-        <w:rPr>
-          <w:lang w:val="en-GB"/>
-        </w:rPr>
-        <w:t xml:space="preserve">With this, all the parquets and arrays are specifically saved and ordered to ensure easy access and fast comprehension of the </w:t>
-      </w:r>
-      <w:proofErr w:type="spellStart"/>
-      <w:r>
-        <w:rPr>
-          <w:lang w:val="en-GB"/>
-        </w:rPr>
-        <w:t>herarchy</w:t>
-      </w:r>
-      <w:proofErr w:type="spellEnd"/>
-      <w:r>
-        <w:rPr>
-          <w:lang w:val="en-GB"/>
-        </w:rPr>
-        <w:t xml:space="preserve"> of folders. The database folder has </w:t>
-      </w:r>
-      <w:r>
-        <w:rPr>
-          <w:lang w:val="en-GB"/>
-        </w:rPr>
-        <w:t xml:space="preserve">every subject folder and a folder to save the model if needed ordered in it by the date of execution. In every folder of the subject there are 3 more sorted by </w:t>
-      </w:r>
-      <w:proofErr w:type="spellStart"/>
-      <w:r>
-        <w:rPr>
-          <w:lang w:val="en-GB"/>
-        </w:rPr>
-        <w:t>edf</w:t>
-      </w:r>
-      <w:proofErr w:type="spellEnd"/>
-      <w:r>
-        <w:rPr>
-          <w:lang w:val="en-GB"/>
-        </w:rPr>
-        <w:t xml:space="preserve">, parquet and </w:t>
-      </w:r>
-      <w:proofErr w:type="spellStart"/>
-      <w:r>
-        <w:rPr>
-          <w:lang w:val="en-GB"/>
-        </w:rPr>
-        <w:t>numpy</w:t>
-      </w:r>
-      <w:proofErr w:type="spellEnd"/>
-      <w:r>
-        <w:rPr>
-          <w:lang w:val="en-GB"/>
-        </w:rPr>
-        <w:t xml:space="preserve"> folders.</w:t>
+        <w:t xml:space="preserve">All this information is then saved as stated previously in parquet format to access if needed, furthermore in order for the model to accept data the parquets are split into two numpy </w:t>
+      </w:r>
+      <w:r>
+        <w:rPr>
+          <w:lang w:val="en-GB"/>
+        </w:rPr>
+        <w:lastRenderedPageBreak/>
+        <w:t>arrays, one of data_x with the number of windows</w:t>
+      </w:r>
+      <w:r>
+        <w:rPr>
+          <w:lang w:val="en-GB"/>
+        </w:rPr>
+        <w:t>, electrodes and data. Another numpy array data_y with seizure window, being a dimension of data, which defines if a window has or not a seizure in it, and another dimension defining each window.</w:t>
+      </w:r>
+    </w:p>
+    <w:p>
+      <w:pPr>
+        <w:rPr>
+          <w:lang w:val="en-GB"/>
+        </w:rPr>
+      </w:pPr>
+    </w:p>
+    <w:p>
+      <w:pPr>
+        <w:rPr>
+          <w:lang w:val="en-GB"/>
+        </w:rPr>
+      </w:pPr>
+      <w:r>
+        <w:rPr>
+          <w:lang w:val="en-GB"/>
+        </w:rPr>
+        <w:t xml:space="preserve">With this, all the parquets and arrays are specifically saved and ordered to ensure easy access and fast comprehension of the herarchy of folders. The database folder has </w:t>
+      </w:r>
+      <w:r>
+        <w:rPr>
+          <w:lang w:val="en-GB"/>
+        </w:rPr>
+        <w:t>every subject folder and a folder to save the model if needed ordered in it by the date of execution. In every folder of the subject there are 3 more sorted by edf, parquet and numpy folders.</w:t>
       </w:r>
     </w:p>
     <w:p>
@@ -2788,7 +2393,6 @@
         <w:pStyle w:val="Ttulo1"/>
       </w:pPr>
       <w:r>
-        <w:lastRenderedPageBreak/>
         <w:t>Network</w:t>
       </w:r>
     </w:p>
@@ -2935,7 +2539,6 @@
         </w:rPr>
         <w:t xml:space="preserve">Because in this TFG the CHB-MIT Scalp EEG Database is being used and all files are in format </w:t>
       </w:r>
-      <w:proofErr w:type="gramStart"/>
       <w:r>
         <w:rPr>
           <w:lang w:val="en-GB"/>
@@ -2946,17 +2549,8 @@
         <w:rPr>
           <w:lang w:val="en-GB"/>
         </w:rPr>
-        <w:t>.</w:t>
-      </w:r>
-      <w:proofErr w:type="spellStart"/>
-      <w:r>
-        <w:rPr>
-          <w:lang w:val="en-GB"/>
-        </w:rPr>
-        <w:t>edf</w:t>
-      </w:r>
-      <w:proofErr w:type="spellEnd"/>
-      <w:proofErr w:type="gramEnd"/>
+        <w:t>.edf</w:t>
+      </w:r>
       <w:r>
         <w:rPr>
           <w:lang w:val="en-GB"/>
@@ -2979,16 +2573,8 @@
         <w:rPr>
           <w:lang w:val="en-GB"/>
         </w:rPr>
-        <w:t>.</w:t>
-      </w:r>
-      <w:proofErr w:type="spellStart"/>
-      <w:r>
-        <w:rPr>
-          <w:lang w:val="en-GB"/>
-        </w:rPr>
-        <w:t>edf</w:t>
-      </w:r>
-      <w:proofErr w:type="spellEnd"/>
+        <w:t>.edf</w:t>
+      </w:r>
       <w:r>
         <w:rPr>
           <w:lang w:val="en-GB"/>
@@ -3077,21 +2663,7 @@
         <w:rPr>
           <w:lang w:val="en-GB"/>
         </w:rPr>
-        <w:t xml:space="preserve"> Datasets provided by the </w:t>
-      </w:r>
-      <w:proofErr w:type="spellStart"/>
-      <w:r>
-        <w:rPr>
-          <w:lang w:val="en-GB"/>
-        </w:rPr>
-        <w:t>cvc</w:t>
-      </w:r>
-      <w:proofErr w:type="spellEnd"/>
-      <w:r>
-        <w:rPr>
-          <w:lang w:val="en-GB"/>
-        </w:rPr>
-        <w:t xml:space="preserve"> have also been used, but the scripts used to read, filter and split data is </w:t>
+        <w:t xml:space="preserve"> Datasets provided by the cvc have also been used, but the scripts used to read, filter and split data is </w:t>
       </w:r>
       <w:r>
         <w:rPr>
@@ -3243,21 +2815,7 @@
         <w:rPr>
           <w:lang w:val="en-GB"/>
         </w:rPr>
-        <w:t xml:space="preserve">Single execution, where the subject number and the </w:t>
-      </w:r>
-      <w:proofErr w:type="spellStart"/>
-      <w:r>
-        <w:rPr>
-          <w:lang w:val="en-GB"/>
-        </w:rPr>
-        <w:t>edf</w:t>
-      </w:r>
-      <w:proofErr w:type="spellEnd"/>
-      <w:r>
-        <w:rPr>
-          <w:lang w:val="en-GB"/>
-        </w:rPr>
-        <w:t xml:space="preserve"> file of the subject needs to be provided to execute the script for this single file. </w:t>
+        <w:t xml:space="preserve">Single execution, where the subject number and the edf file of the subject needs to be provided to execute the script for this single file. </w:t>
       </w:r>
     </w:p>
     <w:p>
@@ -3293,21 +2851,7 @@
         <w:rPr>
           <w:lang w:val="en-GB"/>
         </w:rPr>
-        <w:t xml:space="preserve"> provided. The script will go </w:t>
-      </w:r>
-      <w:proofErr w:type="spellStart"/>
-      <w:r>
-        <w:rPr>
-          <w:lang w:val="en-GB"/>
-        </w:rPr>
-        <w:t>though</w:t>
-      </w:r>
-      <w:proofErr w:type="spellEnd"/>
-      <w:r>
-        <w:rPr>
-          <w:lang w:val="en-GB"/>
-        </w:rPr>
-        <w:t xml:space="preserve"> all the first </w:t>
+        <w:t xml:space="preserve"> provided. The script will go though all the first </w:t>
       </w:r>
       <w:r>
         <w:rPr>
@@ -3377,7 +2921,6 @@
         </w:rPr>
         <w:t xml:space="preserve"> The files </w:t>
       </w:r>
-      <w:proofErr w:type="gramStart"/>
       <w:r>
         <w:rPr>
           <w:lang w:val="en-GB"/>
@@ -3388,34 +2931,245 @@
         <w:rPr>
           <w:lang w:val="en-GB"/>
         </w:rPr>
+        <w:t>.edf.seizures</w:t>
+      </w:r>
+      <w:r>
+        <w:rPr>
+          <w:lang w:val="en-GB"/>
+        </w:rPr>
+        <w:t>”</w:t>
+      </w:r>
+      <w:r>
+        <w:rPr>
+          <w:lang w:val="en-GB"/>
+        </w:rPr>
+        <w:t xml:space="preserve"> in every subject</w:t>
+      </w:r>
+      <w:r>
+        <w:rPr>
+          <w:lang w:val="en-GB"/>
+        </w:rPr>
+        <w:t>’</w:t>
+      </w:r>
+      <w:r>
+        <w:rPr>
+          <w:lang w:val="en-GB"/>
+        </w:rPr>
+        <w:t>s folder were unreadable, even reading the binary was a failure.</w:t>
+      </w:r>
+      <w:r>
+        <w:rPr>
+          <w:lang w:val="en-GB"/>
+        </w:rPr>
+        <w:t xml:space="preserve"> The script will make sure the file has all the data from the desired electrodes, this is important because hardware problems while recording the edfs some files have gaps or lack some data</w:t>
+      </w:r>
+      <w:r>
+        <w:rPr>
+          <w:lang w:val="en-GB"/>
+        </w:rPr>
+        <w:t>, if any edf file have this problem it will automatically be excluded and the user will be notified.</w:t>
+      </w:r>
+    </w:p>
+    <w:p>
+      <w:pPr>
+        <w:rPr>
+          <w:lang w:val="en-GB"/>
+        </w:rPr>
+      </w:pPr>
+    </w:p>
+    <w:p>
+      <w:pPr>
+        <w:rPr>
+          <w:lang w:val="en-GB"/>
+        </w:rPr>
+      </w:pPr>
+      <w:r>
+        <w:rPr>
+          <w:lang w:val="en-GB"/>
+        </w:rPr>
+        <w:t>Filtering data is done by first setting a maximum range from 0.5hz to 50hz, and afterwards</w:t>
+      </w:r>
+      <w:r>
+        <w:rPr>
+          <w:lang w:val="en-GB"/>
+        </w:rPr>
+        <w:t xml:space="preserve"> only by changing the name of a parameter it can be changed to delta, theta, alpha, beta or gamma</w:t>
+      </w:r>
+      <w:r>
+        <w:rPr>
+          <w:lang w:val="en-GB"/>
+        </w:rPr>
+        <w:t>’</w:t>
+      </w:r>
+      <w:r>
+        <w:rPr>
+          <w:lang w:val="en-GB"/>
+        </w:rPr>
+        <w:t>s range frequencies in a dictionary added by default. E</w:t>
+      </w:r>
+      <w:r>
+        <w:rPr>
+          <w:lang w:val="en-GB"/>
+        </w:rPr>
+        <w:t>verything is modular s</w:t>
+      </w:r>
+      <w:r>
+        <w:rPr>
+          <w:lang w:val="en-GB"/>
+        </w:rPr>
+        <w:t>o</w:t>
+      </w:r>
+      <w:r>
+        <w:rPr>
+          <w:lang w:val="en-GB"/>
+        </w:rPr>
+        <w:t xml:space="preserve"> </w:t>
+      </w:r>
+      <w:r>
+        <w:rPr>
+          <w:lang w:val="en-GB"/>
+        </w:rPr>
+        <w:t>i</w:t>
+      </w:r>
+      <w:r>
+        <w:rPr>
+          <w:lang w:val="en-GB"/>
+        </w:rPr>
+        <w:t>t can be changed any time with any range of frequencies.</w:t>
+      </w:r>
+      <w:r>
+        <w:rPr>
+          <w:lang w:val="en-GB"/>
+        </w:rPr>
+        <w:t xml:space="preserve"> All data is saved in </w:t>
+      </w:r>
+      <w:r>
+        <w:rPr>
+          <w:lang w:val="en-GB"/>
+        </w:rPr>
+        <w:t>“</w:t>
+      </w:r>
+      <w:r>
+        <w:rPr>
+          <w:lang w:val="en-GB"/>
+        </w:rPr>
+        <w:t>.parquet</w:t>
+      </w:r>
+      <w:r>
+        <w:rPr>
+          <w:lang w:val="en-GB"/>
+        </w:rPr>
+        <w:t>”</w:t>
+      </w:r>
+      <w:r>
+        <w:rPr>
+          <w:lang w:val="en-GB"/>
+        </w:rPr>
+        <w:t xml:space="preserve"> format in a different folder named parquets in every subject</w:t>
+      </w:r>
+      <w:r>
+        <w:rPr>
+          <w:lang w:val="en-GB"/>
+        </w:rPr>
+        <w:t>’</w:t>
+      </w:r>
+      <w:r>
+        <w:rPr>
+          <w:lang w:val="en-GB"/>
+        </w:rPr>
+        <w:t>s folder, if plotting is enabled it will plot each subject</w:t>
+      </w:r>
+      <w:r>
+        <w:rPr>
+          <w:lang w:val="en-GB"/>
+        </w:rPr>
+        <w:t>’</w:t>
+      </w:r>
+      <w:r>
+        <w:rPr>
+          <w:lang w:val="en-GB"/>
+        </w:rPr>
+        <w:t>s data.</w:t>
+      </w:r>
+    </w:p>
+    <w:p>
+      <w:pPr>
+        <w:rPr>
+          <w:lang w:val="en-GB"/>
+        </w:rPr>
+      </w:pPr>
+    </w:p>
+    <w:p>
+      <w:pPr>
+        <w:rPr>
+          <w:lang w:val="en-GB"/>
+        </w:rPr>
+      </w:pPr>
+      <w:r>
+        <w:rPr>
+          <w:lang w:val="en-GB"/>
+        </w:rPr>
+        <w:t xml:space="preserve">After all desired raw data is filtered and saved, the second script to execute is </w:t>
+      </w:r>
+      <w:r>
+        <w:rPr>
+          <w:lang w:val="en-GB"/>
+        </w:rPr>
+        <w:t>“</w:t>
+      </w:r>
+      <w:r>
+        <w:rPr>
+          <w:lang w:val="en-GB"/>
+        </w:rPr>
+        <w:t>04_MExecution.py</w:t>
+      </w:r>
+      <w:r>
+        <w:rPr>
+          <w:lang w:val="en-GB"/>
+        </w:rPr>
+        <w:t>”</w:t>
+      </w:r>
+      <w:r>
+        <w:rPr>
+          <w:lang w:val="en-GB"/>
+        </w:rPr>
+        <w:t>, t</w:t>
+      </w:r>
+      <w:r>
+        <w:rPr>
+          <w:lang w:val="en-GB"/>
+        </w:rPr>
+        <w:t xml:space="preserve">his one is </w:t>
+      </w:r>
+      <w:r>
+        <w:rPr>
+          <w:lang w:val="en-GB"/>
+        </w:rPr>
+        <w:t xml:space="preserve">in </w:t>
+      </w:r>
+      <w:r>
+        <w:rPr>
+          <w:lang w:val="en-GB"/>
+        </w:rPr>
+        <w:t xml:space="preserve">charge of the execution of the model to obtain the results </w:t>
+      </w:r>
+      <w:r>
+        <w:rPr>
+          <w:lang w:val="en-GB"/>
+        </w:rPr>
+        <w:t>classifying the data</w:t>
+      </w:r>
+      <w:r>
+        <w:rPr>
+          <w:lang w:val="en-GB"/>
+        </w:rPr>
         <w:t>.</w:t>
       </w:r>
-      <w:proofErr w:type="spellStart"/>
-      <w:r>
-        <w:rPr>
-          <w:lang w:val="en-GB"/>
-        </w:rPr>
-        <w:t>edf</w:t>
-      </w:r>
-      <w:proofErr w:type="gramEnd"/>
-      <w:r>
-        <w:rPr>
-          <w:lang w:val="en-GB"/>
-        </w:rPr>
-        <w:t>.seizures</w:t>
-      </w:r>
-      <w:proofErr w:type="spellEnd"/>
-      <w:r>
-        <w:rPr>
-          <w:lang w:val="en-GB"/>
-        </w:rPr>
-        <w:t>”</w:t>
-      </w:r>
-      <w:r>
-        <w:rPr>
-          <w:lang w:val="en-GB"/>
-        </w:rPr>
-        <w:t xml:space="preserve"> in every subject</w:t>
+      <w:r>
+        <w:rPr>
+          <w:lang w:val="en-GB"/>
+        </w:rPr>
+        <w:t xml:space="preserve"> All hyperparameters are defined at the beginning of the script, and afterword</w:t>
       </w:r>
       <w:r>
         <w:rPr>
@@ -3427,73 +3181,7 @@
         <w:rPr>
           <w:lang w:val="en-GB"/>
         </w:rPr>
-        <w:t>s folder were unreadable, even reading the binary was a failure.</w:t>
-      </w:r>
-      <w:r>
-        <w:rPr>
-          <w:lang w:val="en-GB"/>
-        </w:rPr>
-        <w:t xml:space="preserve"> The script will make sure the file has all the data from the desired electrodes, this is important because hardware problems while recording the </w:t>
-      </w:r>
-      <w:proofErr w:type="spellStart"/>
-      <w:r>
-        <w:rPr>
-          <w:lang w:val="en-GB"/>
-        </w:rPr>
-        <w:t>edfs</w:t>
-      </w:r>
-      <w:proofErr w:type="spellEnd"/>
-      <w:r>
-        <w:rPr>
-          <w:lang w:val="en-GB"/>
-        </w:rPr>
-        <w:t xml:space="preserve"> some files have gaps or lack some data</w:t>
-      </w:r>
-      <w:r>
-        <w:rPr>
-          <w:lang w:val="en-GB"/>
-        </w:rPr>
-        <w:t xml:space="preserve">, if any </w:t>
-      </w:r>
-      <w:proofErr w:type="spellStart"/>
-      <w:r>
-        <w:rPr>
-          <w:lang w:val="en-GB"/>
-        </w:rPr>
-        <w:t>edf</w:t>
-      </w:r>
-      <w:proofErr w:type="spellEnd"/>
-      <w:r>
-        <w:rPr>
-          <w:lang w:val="en-GB"/>
-        </w:rPr>
-        <w:t xml:space="preserve"> file have this problem it will automatically be excluded and the user will be notified.</w:t>
-      </w:r>
-    </w:p>
-    <w:p>
-      <w:pPr>
-        <w:rPr>
-          <w:lang w:val="en-GB"/>
-        </w:rPr>
-      </w:pPr>
-    </w:p>
-    <w:p>
-      <w:pPr>
-        <w:rPr>
-          <w:lang w:val="en-GB"/>
-        </w:rPr>
-      </w:pPr>
-      <w:r>
-        <w:rPr>
-          <w:lang w:val="en-GB"/>
-        </w:rPr>
-        <w:t>Filtering data is done by first setting a maximum range from 0.5hz to 50hz, and afterwards</w:t>
-      </w:r>
-      <w:r>
-        <w:rPr>
-          <w:lang w:val="en-GB"/>
-        </w:rPr>
-        <w:t xml:space="preserve"> only by changing the name of a parameter it can be changed to delta, theta, alpha, beta or gamma</w:t>
+        <w:t>s the module is tested with random data to ensure it</w:t>
       </w:r>
       <w:r>
         <w:rPr>
@@ -3505,69 +3193,7 @@
         <w:rPr>
           <w:lang w:val="en-GB"/>
         </w:rPr>
-        <w:t>s range frequencies in a dictionary added by default. E</w:t>
-      </w:r>
-      <w:r>
-        <w:rPr>
-          <w:lang w:val="en-GB"/>
-        </w:rPr>
-        <w:t>verything is modular s</w:t>
-      </w:r>
-      <w:r>
-        <w:rPr>
-          <w:lang w:val="en-GB"/>
-        </w:rPr>
-        <w:t>o</w:t>
-      </w:r>
-      <w:r>
-        <w:rPr>
-          <w:lang w:val="en-GB"/>
-        </w:rPr>
-        <w:t xml:space="preserve"> </w:t>
-      </w:r>
-      <w:r>
-        <w:rPr>
-          <w:lang w:val="en-GB"/>
-        </w:rPr>
-        <w:t>i</w:t>
-      </w:r>
-      <w:r>
-        <w:rPr>
-          <w:lang w:val="en-GB"/>
-        </w:rPr>
-        <w:t>t can be changed any time with any range of frequencies.</w:t>
-      </w:r>
-      <w:r>
-        <w:rPr>
-          <w:lang w:val="en-GB"/>
-        </w:rPr>
-        <w:t xml:space="preserve"> All data is saved in </w:t>
-      </w:r>
-      <w:proofErr w:type="gramStart"/>
-      <w:r>
-        <w:rPr>
-          <w:lang w:val="en-GB"/>
-        </w:rPr>
-        <w:t>“</w:t>
-      </w:r>
-      <w:r>
-        <w:rPr>
-          <w:lang w:val="en-GB"/>
-        </w:rPr>
-        <w:t>.parquet</w:t>
-      </w:r>
-      <w:proofErr w:type="gramEnd"/>
-      <w:r>
-        <w:rPr>
-          <w:lang w:val="en-GB"/>
-        </w:rPr>
-        <w:t>”</w:t>
-      </w:r>
-      <w:r>
-        <w:rPr>
-          <w:lang w:val="en-GB"/>
-        </w:rPr>
-        <w:t xml:space="preserve"> format in a different folder named parquets in every subject</w:t>
+        <w:t>s working as expected. For each parquet it splits it</w:t>
       </w:r>
       <w:r>
         <w:rPr>
@@ -3579,150 +3205,7 @@
         <w:rPr>
           <w:lang w:val="en-GB"/>
         </w:rPr>
-        <w:t>s folder, if plotting is enabled it will plot each subject</w:t>
-      </w:r>
-      <w:r>
-        <w:rPr>
-          <w:lang w:val="en-GB"/>
-        </w:rPr>
-        <w:t>’</w:t>
-      </w:r>
-      <w:r>
-        <w:rPr>
-          <w:lang w:val="en-GB"/>
-        </w:rPr>
-        <w:t>s data.</w:t>
-      </w:r>
-    </w:p>
-    <w:p>
-      <w:pPr>
-        <w:rPr>
-          <w:lang w:val="en-GB"/>
-        </w:rPr>
-      </w:pPr>
-    </w:p>
-    <w:p>
-      <w:pPr>
-        <w:rPr>
-          <w:lang w:val="en-GB"/>
-        </w:rPr>
-      </w:pPr>
-      <w:r>
-        <w:rPr>
-          <w:lang w:val="en-GB"/>
-        </w:rPr>
-        <w:lastRenderedPageBreak/>
-        <w:t xml:space="preserve">After all desired raw data is filtered and saved, the second script to execute is </w:t>
-      </w:r>
-      <w:r>
-        <w:rPr>
-          <w:lang w:val="en-GB"/>
-        </w:rPr>
-        <w:t>“</w:t>
-      </w:r>
-      <w:r>
-        <w:rPr>
-          <w:lang w:val="en-GB"/>
-        </w:rPr>
-        <w:t>04_MExecution.py</w:t>
-      </w:r>
-      <w:r>
-        <w:rPr>
-          <w:lang w:val="en-GB"/>
-        </w:rPr>
-        <w:t>”</w:t>
-      </w:r>
-      <w:r>
-        <w:rPr>
-          <w:lang w:val="en-GB"/>
-        </w:rPr>
-        <w:t>, t</w:t>
-      </w:r>
-      <w:r>
-        <w:rPr>
-          <w:lang w:val="en-GB"/>
-        </w:rPr>
-        <w:t xml:space="preserve">his one is </w:t>
-      </w:r>
-      <w:r>
-        <w:rPr>
-          <w:lang w:val="en-GB"/>
-        </w:rPr>
-        <w:t xml:space="preserve">in </w:t>
-      </w:r>
-      <w:r>
-        <w:rPr>
-          <w:lang w:val="en-GB"/>
-        </w:rPr>
-        <w:t xml:space="preserve">charge of the execution of the model to obtain the results </w:t>
-      </w:r>
-      <w:r>
-        <w:rPr>
-          <w:lang w:val="en-GB"/>
-        </w:rPr>
-        <w:t>classifying the data</w:t>
-      </w:r>
-      <w:r>
-        <w:rPr>
-          <w:lang w:val="en-GB"/>
-        </w:rPr>
-        <w:t>.</w:t>
-      </w:r>
-      <w:r>
-        <w:rPr>
-          <w:lang w:val="en-GB"/>
-        </w:rPr>
-        <w:t xml:space="preserve"> All hyperparameters are defined at the beginning of the script, and afterword</w:t>
-      </w:r>
-      <w:r>
-        <w:rPr>
-          <w:lang w:val="en-GB"/>
-        </w:rPr>
-        <w:t>’</w:t>
-      </w:r>
-      <w:r>
-        <w:rPr>
-          <w:lang w:val="en-GB"/>
-        </w:rPr>
-        <w:t>s the module is tested with random data to ensure it</w:t>
-      </w:r>
-      <w:r>
-        <w:rPr>
-          <w:lang w:val="en-GB"/>
-        </w:rPr>
-        <w:t>’</w:t>
-      </w:r>
-      <w:r>
-        <w:rPr>
-          <w:lang w:val="en-GB"/>
-        </w:rPr>
-        <w:t xml:space="preserve">s working as expected. For each parquet it splits </w:t>
-      </w:r>
-      <w:proofErr w:type="gramStart"/>
-      <w:r>
-        <w:rPr>
-          <w:lang w:val="en-GB"/>
-        </w:rPr>
-        <w:t>it</w:t>
-      </w:r>
-      <w:r>
-        <w:rPr>
-          <w:lang w:val="en-GB"/>
-        </w:rPr>
-        <w:t>’</w:t>
-      </w:r>
-      <w:r>
-        <w:rPr>
-          <w:lang w:val="en-GB"/>
-        </w:rPr>
-        <w:t>s</w:t>
-      </w:r>
-      <w:proofErr w:type="gramEnd"/>
-      <w:r>
-        <w:rPr>
-          <w:lang w:val="en-GB"/>
-        </w:rPr>
-        <w:t xml:space="preserve"> content </w:t>
+        <w:t xml:space="preserve">s content </w:t>
       </w:r>
       <w:r>
         <w:rPr>
@@ -3760,21 +3243,7 @@
         <w:rPr>
           <w:lang w:val="en-GB"/>
         </w:rPr>
-        <w:t xml:space="preserve">During the implementation of this procedure, a lot of problems of dependency on critical libraries has happened. Starting by </w:t>
-      </w:r>
-      <w:proofErr w:type="spellStart"/>
-      <w:r>
-        <w:rPr>
-          <w:lang w:val="en-GB"/>
-        </w:rPr>
-        <w:t>cuda</w:t>
-      </w:r>
-      <w:proofErr w:type="spellEnd"/>
-      <w:r>
-        <w:rPr>
-          <w:lang w:val="en-GB"/>
-        </w:rPr>
-        <w:t>, for faster results it is used in all models, but it might not work if the architecture of the graphics card is too old. It is also not compatible with python 3.10 which was the version being worked on at the moment</w:t>
+        <w:t>During the implementation of this procedure, a lot of problems of dependency on critical libraries has happened. Starting by cuda, for faster results it is used in all models, but it might not work if the architecture of the graphics card is too old. It is also not compatible with python 3.10 which was the version being worked on at the moment</w:t>
       </w:r>
       <w:r>
         <w:rPr>
@@ -3924,35 +3393,7 @@
         <w:rPr>
           <w:lang w:val="en-GB"/>
         </w:rPr>
-        <w:t xml:space="preserve">Projection </w:t>
-      </w:r>
-      <w:proofErr w:type="spellStart"/>
-      <w:r>
-        <w:rPr>
-          <w:lang w:val="en-GB"/>
-        </w:rPr>
-        <w:t>fiber</w:t>
-      </w:r>
-      <w:proofErr w:type="spellEnd"/>
-      <w:r>
-        <w:rPr>
-          <w:lang w:val="en-GB"/>
-        </w:rPr>
-        <w:t xml:space="preserve">: Are neurons found in the central nervous system and only establish synapses with other neurons, these consist of efferent and afferent </w:t>
-      </w:r>
-      <w:proofErr w:type="spellStart"/>
-      <w:r>
-        <w:rPr>
-          <w:lang w:val="en-GB"/>
-        </w:rPr>
-        <w:t>fibers</w:t>
-      </w:r>
-      <w:proofErr w:type="spellEnd"/>
-      <w:r>
-        <w:rPr>
-          <w:lang w:val="en-GB"/>
-        </w:rPr>
-        <w:t xml:space="preserve"> uniting the cortex with the lower parts of the brain and with the spinal cord.</w:t>
+        <w:t>Projection fiber: Are neurons found in the central nervous system and only establish synapses with other neurons, these consist of efferent and afferent fibers uniting the cortex with the lower parts of the brain and with the spinal cord.</w:t>
       </w:r>
     </w:p>
     <w:p>
@@ -4168,21 +3609,7 @@
         <w:rPr>
           <w:lang w:val="en-GB"/>
         </w:rPr>
-        <w:t xml:space="preserve">s areas, defined by its cytoarchitecture (cellular composition), or histological structure and organization of cells. One scheme widely used (from </w:t>
-      </w:r>
-      <w:proofErr w:type="spellStart"/>
-      <w:r>
-        <w:rPr>
-          <w:lang w:val="en-GB"/>
-        </w:rPr>
-        <w:t>Korbinian</w:t>
-      </w:r>
-      <w:proofErr w:type="spellEnd"/>
-      <w:r>
-        <w:rPr>
-          <w:lang w:val="en-GB"/>
-        </w:rPr>
-        <w:t xml:space="preserve"> Brodmann) splits the cortex into 52 different numbered areas of different cellular structure and different functions.</w:t>
+        <w:t>s areas, defined by its cytoarchitecture (cellular composition), or histological structure and organization of cells. One scheme widely used (from Korbinian Brodmann) splits the cortex into 52 different numbered areas of different cellular structure and different functions.</w:t>
       </w:r>
     </w:p>
     <w:p>
@@ -4243,7 +3670,6 @@
           <w:lang w:val="en-GB"/>
         </w:rPr>
       </w:pPr>
-      <w:proofErr w:type="spellStart"/>
       <w:r>
         <w:rPr>
           <w:lang w:val="en-GB"/>
@@ -4251,7 +3677,6 @@
         <w:lastRenderedPageBreak/>
         <w:t>Apuntes</w:t>
       </w:r>
-      <w:proofErr w:type="spellEnd"/>
     </w:p>
     <w:p>
       <w:pPr>
@@ -4272,7 +3697,6 @@
           <w:lang w:val="en-GB"/>
         </w:rPr>
       </w:pPr>
-      <w:proofErr w:type="spellStart"/>
       <w:r>
         <w:rPr>
           <w:rFonts w:ascii="Consolas" w:hAnsi="Consolas"/>
@@ -4281,18 +3705,7 @@
           <w:szCs w:val="21"/>
           <w:lang w:val="en-GB"/>
         </w:rPr>
-        <w:t>Diferent</w:t>
-      </w:r>
-      <w:proofErr w:type="spellEnd"/>
-      <w:r>
-        <w:rPr>
-          <w:rFonts w:ascii="Consolas" w:hAnsi="Consolas"/>
-          <w:color w:val="D4D4D4"/>
-          <w:sz w:val="21"/>
-          <w:szCs w:val="21"/>
-          <w:lang w:val="en-GB"/>
-        </w:rPr>
-        <w:t xml:space="preserve"> tasks to be done:</w:t>
+        <w:t>Diferent tasks to be done:</w:t>
       </w:r>
     </w:p>
     <w:p>
@@ -4345,29 +3758,7 @@
           <w:szCs w:val="21"/>
           <w:lang w:val="en-GB"/>
         </w:rPr>
-        <w:t>}</w:t>
-      </w:r>
-      <w:proofErr w:type="gramStart"/>
-      <w:r>
-        <w:rPr>
-          <w:rFonts w:ascii="Consolas" w:hAnsi="Consolas"/>
-          <w:color w:val="D4D4D4"/>
-          <w:sz w:val="21"/>
-          <w:szCs w:val="21"/>
-          <w:lang w:val="en-GB"/>
-        </w:rPr>
-        <w:t>[!h</w:t>
-      </w:r>
-      <w:proofErr w:type="gramEnd"/>
-      <w:r>
-        <w:rPr>
-          <w:rFonts w:ascii="Consolas" w:hAnsi="Consolas"/>
-          <w:color w:val="D4D4D4"/>
-          <w:sz w:val="21"/>
-          <w:szCs w:val="21"/>
-          <w:lang w:val="en-GB"/>
-        </w:rPr>
-        <w:t>]</w:t>
+        <w:t>}[!h]</w:t>
       </w:r>
     </w:p>
     <w:p>
@@ -4400,22 +3791,8 @@
           <w:szCs w:val="21"/>
           <w:lang w:val="en-GB"/>
         </w:rPr>
-        <w:t>\</w:t>
-      </w:r>
-      <w:proofErr w:type="spellStart"/>
-      <w:proofErr w:type="gramStart"/>
-      <w:r>
-        <w:rPr>
-          <w:rFonts w:ascii="Consolas" w:hAnsi="Consolas"/>
-          <w:color w:val="DCDCAA"/>
-          <w:sz w:val="21"/>
-          <w:szCs w:val="21"/>
-          <w:lang w:val="en-GB"/>
-        </w:rPr>
-        <w:t>centering</w:t>
-      </w:r>
-      <w:proofErr w:type="spellEnd"/>
-      <w:proofErr w:type="gramEnd"/>
+        <w:t>\centering</w:t>
+      </w:r>
     </w:p>
     <w:p>
       <w:pPr>
@@ -4447,9 +3824,18 @@
           <w:szCs w:val="21"/>
           <w:lang w:val="en-GB"/>
         </w:rPr>
-        <w:t>\</w:t>
-      </w:r>
-      <w:proofErr w:type="spellStart"/>
+        <w:t>\includegraphics</w:t>
+      </w:r>
+      <w:r>
+        <w:rPr>
+          <w:rFonts w:ascii="Consolas" w:hAnsi="Consolas"/>
+          <w:color w:val="D4D4D4"/>
+          <w:sz w:val="21"/>
+          <w:szCs w:val="21"/>
+          <w:lang w:val="en-GB"/>
+        </w:rPr>
+        <w:t>[width=0.4</w:t>
+      </w:r>
       <w:r>
         <w:rPr>
           <w:rFonts w:ascii="Consolas" w:hAnsi="Consolas"/>
@@ -4458,9 +3844,8 @@
           <w:szCs w:val="21"/>
           <w:lang w:val="en-GB"/>
         </w:rPr>
-        <w:t>includegraphics</w:t>
-      </w:r>
-      <w:proofErr w:type="spellEnd"/>
+        <w:t>\textwidth</w:t>
+      </w:r>
       <w:r>
         <w:rPr>
           <w:rFonts w:ascii="Consolas" w:hAnsi="Consolas"/>
@@ -4469,63 +3854,7 @@
           <w:szCs w:val="21"/>
           <w:lang w:val="en-GB"/>
         </w:rPr>
-        <w:t>[width=0.4</w:t>
-      </w:r>
-      <w:r>
-        <w:rPr>
-          <w:rFonts w:ascii="Consolas" w:hAnsi="Consolas"/>
-          <w:color w:val="DCDCAA"/>
-          <w:sz w:val="21"/>
-          <w:szCs w:val="21"/>
-          <w:lang w:val="en-GB"/>
-        </w:rPr>
-        <w:t>\</w:t>
-      </w:r>
-      <w:proofErr w:type="spellStart"/>
-      <w:proofErr w:type="gramStart"/>
-      <w:r>
-        <w:rPr>
-          <w:rFonts w:ascii="Consolas" w:hAnsi="Consolas"/>
-          <w:color w:val="DCDCAA"/>
-          <w:sz w:val="21"/>
-          <w:szCs w:val="21"/>
-          <w:lang w:val="en-GB"/>
-        </w:rPr>
-        <w:t>textwidth</w:t>
-      </w:r>
-      <w:proofErr w:type="spellEnd"/>
-      <w:r>
-        <w:rPr>
-          <w:rFonts w:ascii="Consolas" w:hAnsi="Consolas"/>
-          <w:color w:val="D4D4D4"/>
-          <w:sz w:val="21"/>
-          <w:szCs w:val="21"/>
-          <w:lang w:val="en-GB"/>
-        </w:rPr>
-        <w:t>]{</w:t>
-      </w:r>
-      <w:proofErr w:type="spellStart"/>
-      <w:proofErr w:type="gramEnd"/>
-      <w:r>
-        <w:rPr>
-          <w:rFonts w:ascii="Consolas" w:hAnsi="Consolas"/>
-          <w:color w:val="D4D4D4"/>
-          <w:sz w:val="21"/>
-          <w:szCs w:val="21"/>
-          <w:lang w:val="en-GB"/>
-        </w:rPr>
-        <w:t>img</w:t>
-      </w:r>
-      <w:proofErr w:type="spellEnd"/>
-      <w:r>
-        <w:rPr>
-          <w:rFonts w:ascii="Consolas" w:hAnsi="Consolas"/>
-          <w:color w:val="D4D4D4"/>
-          <w:sz w:val="21"/>
-          <w:szCs w:val="21"/>
-          <w:lang w:val="en-GB"/>
-        </w:rPr>
-        <w:t>/Tasks.png}</w:t>
+        <w:t>]{img/Tasks.png}</w:t>
       </w:r>
     </w:p>
     <w:p>
@@ -4558,18 +3887,7 @@
           <w:szCs w:val="21"/>
           <w:lang w:val="en-GB"/>
         </w:rPr>
-        <w:t>\</w:t>
-      </w:r>
-      <w:proofErr w:type="gramStart"/>
-      <w:r>
-        <w:rPr>
-          <w:rFonts w:ascii="Consolas" w:hAnsi="Consolas"/>
-          <w:color w:val="DCDCAA"/>
-          <w:sz w:val="21"/>
-          <w:szCs w:val="21"/>
-          <w:lang w:val="en-GB"/>
-        </w:rPr>
-        <w:t>caption</w:t>
+        <w:t>\caption</w:t>
       </w:r>
       <w:r>
         <w:rPr>
@@ -4579,18 +3897,7 @@
           <w:szCs w:val="21"/>
           <w:lang w:val="en-GB"/>
         </w:rPr>
-        <w:t>{</w:t>
-      </w:r>
-      <w:proofErr w:type="gramEnd"/>
-      <w:r>
-        <w:rPr>
-          <w:rFonts w:ascii="Consolas" w:hAnsi="Consolas"/>
-          <w:color w:val="D4D4D4"/>
-          <w:sz w:val="21"/>
-          <w:szCs w:val="21"/>
-          <w:lang w:val="en-GB"/>
-        </w:rPr>
-        <w:t>General Tasks of the TFG}</w:t>
+        <w:t>{General Tasks of the TFG}</w:t>
       </w:r>
     </w:p>
     <w:p>
@@ -4623,20 +3930,8 @@
           <w:szCs w:val="21"/>
           <w:lang w:val="en-GB"/>
         </w:rPr>
-        <w:t>\</w:t>
-      </w:r>
-      <w:proofErr w:type="gramStart"/>
-      <w:r>
-        <w:rPr>
-          <w:rFonts w:ascii="Consolas" w:hAnsi="Consolas"/>
-          <w:color w:val="C586C0"/>
-          <w:sz w:val="21"/>
-          <w:szCs w:val="21"/>
-          <w:lang w:val="en-GB"/>
-        </w:rPr>
-        <w:t>label</w:t>
-      </w:r>
-      <w:proofErr w:type="gramEnd"/>
+        <w:t>\label</w:t>
+      </w:r>
       <w:r>
         <w:rPr>
           <w:rFonts w:ascii="Consolas" w:hAnsi="Consolas"/>
@@ -4655,20 +3950,8 @@
           <w:szCs w:val="21"/>
           <w:lang w:val="en-GB"/>
         </w:rPr>
-        <w:t>fig-</w:t>
-      </w:r>
-      <w:proofErr w:type="spellStart"/>
-      <w:r>
-        <w:rPr>
-          <w:rFonts w:ascii="Consolas" w:hAnsi="Consolas"/>
-          <w:color w:val="9CDCFE"/>
-          <w:sz w:val="21"/>
-          <w:szCs w:val="21"/>
-          <w:lang w:val="en-GB"/>
-        </w:rPr>
-        <w:t>exemple</w:t>
-      </w:r>
-      <w:proofErr w:type="spellEnd"/>
+        <w:t>fig-exemple</w:t>
+      </w:r>
       <w:r>
         <w:rPr>
           <w:rFonts w:ascii="Consolas" w:hAnsi="Consolas"/>
@@ -4710,20 +3993,8 @@
           <w:szCs w:val="21"/>
           <w:lang w:val="en-GB"/>
         </w:rPr>
-        <w:t>\</w:t>
-      </w:r>
-      <w:proofErr w:type="gramStart"/>
-      <w:r>
-        <w:rPr>
-          <w:rFonts w:ascii="Consolas" w:hAnsi="Consolas"/>
-          <w:color w:val="DCDCAA"/>
-          <w:sz w:val="21"/>
-          <w:szCs w:val="21"/>
-          <w:lang w:val="en-GB"/>
-        </w:rPr>
-        <w:t>end</w:t>
-      </w:r>
-      <w:proofErr w:type="gramEnd"/>
+        <w:t>\end</w:t>
+      </w:r>
       <w:r>
         <w:rPr>
           <w:rFonts w:ascii="Consolas" w:hAnsi="Consolas"/>
@@ -4788,29 +4059,7 @@
           <w:szCs w:val="21"/>
           <w:lang w:val="en-GB"/>
         </w:rPr>
-        <w:t xml:space="preserve">Note that “Write Work </w:t>
-      </w:r>
-      <w:proofErr w:type="spellStart"/>
-      <w:r>
-        <w:rPr>
-          <w:rFonts w:ascii="Consolas" w:hAnsi="Consolas"/>
-          <w:color w:val="D4D4D4"/>
-          <w:sz w:val="21"/>
-          <w:szCs w:val="21"/>
-          <w:lang w:val="en-GB"/>
-        </w:rPr>
-        <w:t>Reaserch</w:t>
-      </w:r>
-      <w:proofErr w:type="spellEnd"/>
-      <w:r>
-        <w:rPr>
-          <w:rFonts w:ascii="Consolas" w:hAnsi="Consolas"/>
-          <w:color w:val="D4D4D4"/>
-          <w:sz w:val="21"/>
-          <w:szCs w:val="21"/>
-          <w:lang w:val="en-GB"/>
-        </w:rPr>
-        <w:t>” tasks are before every meeting.</w:t>
+        <w:t>Note that “Write Work Reaserch” tasks are before every meeting.</w:t>
       </w:r>
     </w:p>
     <w:p>
@@ -4833,20 +4082,8 @@
           <w:szCs w:val="21"/>
           <w:lang w:val="en-GB"/>
         </w:rPr>
-        <w:t>\</w:t>
-      </w:r>
-      <w:proofErr w:type="spellStart"/>
-      <w:r>
-        <w:rPr>
-          <w:rFonts w:ascii="Consolas" w:hAnsi="Consolas"/>
-          <w:color w:val="DCDCAA"/>
-          <w:sz w:val="21"/>
-          <w:szCs w:val="21"/>
-          <w:lang w:val="en-GB"/>
-        </w:rPr>
-        <w:t>leavevmode</w:t>
-      </w:r>
-      <w:proofErr w:type="spellEnd"/>
+        <w:t>\leavevmode</w:t>
+      </w:r>
       <w:r>
         <w:rPr>
           <w:rFonts w:ascii="Consolas" w:hAnsi="Consolas"/>
@@ -4911,18 +4148,7 @@
           <w:szCs w:val="21"/>
           <w:lang w:val="en-GB"/>
         </w:rPr>
-        <w:t>figure</w:t>
-      </w:r>
-      <w:proofErr w:type="gramStart"/>
-      <w:r>
-        <w:rPr>
-          <w:rFonts w:ascii="Consolas" w:hAnsi="Consolas"/>
-          <w:color w:val="9CDCFE"/>
-          <w:sz w:val="21"/>
-          <w:szCs w:val="21"/>
-          <w:lang w:val="en-GB"/>
-        </w:rPr>
-        <w:t>*</w:t>
+        <w:t>figure*</w:t>
       </w:r>
       <w:r>
         <w:rPr>
@@ -4932,18 +4158,7 @@
           <w:szCs w:val="21"/>
           <w:lang w:val="en-GB"/>
         </w:rPr>
-        <w:t>}[</w:t>
-      </w:r>
-      <w:proofErr w:type="gramEnd"/>
-      <w:r>
-        <w:rPr>
-          <w:rFonts w:ascii="Consolas" w:hAnsi="Consolas"/>
-          <w:color w:val="D4D4D4"/>
-          <w:sz w:val="21"/>
-          <w:szCs w:val="21"/>
-          <w:lang w:val="en-GB"/>
-        </w:rPr>
-        <w:t>!h]</w:t>
+        <w:t>}[!h]</w:t>
       </w:r>
     </w:p>
     <w:p>
@@ -4976,22 +4191,8 @@
           <w:szCs w:val="21"/>
           <w:lang w:val="en-GB"/>
         </w:rPr>
-        <w:t>\</w:t>
-      </w:r>
-      <w:proofErr w:type="spellStart"/>
-      <w:proofErr w:type="gramStart"/>
-      <w:r>
-        <w:rPr>
-          <w:rFonts w:ascii="Consolas" w:hAnsi="Consolas"/>
-          <w:color w:val="DCDCAA"/>
-          <w:sz w:val="21"/>
-          <w:szCs w:val="21"/>
-          <w:lang w:val="en-GB"/>
-        </w:rPr>
-        <w:t>centering</w:t>
-      </w:r>
-      <w:proofErr w:type="spellEnd"/>
-      <w:proofErr w:type="gramEnd"/>
+        <w:t>\centering</w:t>
+      </w:r>
     </w:p>
     <w:p>
       <w:pPr>
@@ -5023,9 +4224,18 @@
           <w:szCs w:val="21"/>
           <w:lang w:val="en-GB"/>
         </w:rPr>
-        <w:t>\</w:t>
-      </w:r>
-      <w:proofErr w:type="spellStart"/>
+        <w:t>\includegraphics</w:t>
+      </w:r>
+      <w:r>
+        <w:rPr>
+          <w:rFonts w:ascii="Consolas" w:hAnsi="Consolas"/>
+          <w:color w:val="D4D4D4"/>
+          <w:sz w:val="21"/>
+          <w:szCs w:val="21"/>
+          <w:lang w:val="en-GB"/>
+        </w:rPr>
+        <w:t>[width=1</w:t>
+      </w:r>
       <w:r>
         <w:rPr>
           <w:rFonts w:ascii="Consolas" w:hAnsi="Consolas"/>
@@ -5034,9 +4244,8 @@
           <w:szCs w:val="21"/>
           <w:lang w:val="en-GB"/>
         </w:rPr>
-        <w:t>includegraphics</w:t>
-      </w:r>
-      <w:proofErr w:type="spellEnd"/>
+        <w:t>\textwidth</w:t>
+      </w:r>
       <w:r>
         <w:rPr>
           <w:rFonts w:ascii="Consolas" w:hAnsi="Consolas"/>
@@ -5045,63 +4254,7 @@
           <w:szCs w:val="21"/>
           <w:lang w:val="en-GB"/>
         </w:rPr>
-        <w:t>[width=1</w:t>
-      </w:r>
-      <w:r>
-        <w:rPr>
-          <w:rFonts w:ascii="Consolas" w:hAnsi="Consolas"/>
-          <w:color w:val="DCDCAA"/>
-          <w:sz w:val="21"/>
-          <w:szCs w:val="21"/>
-          <w:lang w:val="en-GB"/>
-        </w:rPr>
-        <w:t>\</w:t>
-      </w:r>
-      <w:proofErr w:type="spellStart"/>
-      <w:proofErr w:type="gramStart"/>
-      <w:r>
-        <w:rPr>
-          <w:rFonts w:ascii="Consolas" w:hAnsi="Consolas"/>
-          <w:color w:val="DCDCAA"/>
-          <w:sz w:val="21"/>
-          <w:szCs w:val="21"/>
-          <w:lang w:val="en-GB"/>
-        </w:rPr>
-        <w:t>textwidth</w:t>
-      </w:r>
-      <w:proofErr w:type="spellEnd"/>
-      <w:r>
-        <w:rPr>
-          <w:rFonts w:ascii="Consolas" w:hAnsi="Consolas"/>
-          <w:color w:val="D4D4D4"/>
-          <w:sz w:val="21"/>
-          <w:szCs w:val="21"/>
-          <w:lang w:val="en-GB"/>
-        </w:rPr>
-        <w:t>]{</w:t>
-      </w:r>
-      <w:proofErr w:type="spellStart"/>
-      <w:proofErr w:type="gramEnd"/>
-      <w:r>
-        <w:rPr>
-          <w:rFonts w:ascii="Consolas" w:hAnsi="Consolas"/>
-          <w:color w:val="D4D4D4"/>
-          <w:sz w:val="21"/>
-          <w:szCs w:val="21"/>
-          <w:lang w:val="en-GB"/>
-        </w:rPr>
-        <w:t>img</w:t>
-      </w:r>
-      <w:proofErr w:type="spellEnd"/>
-      <w:r>
-        <w:rPr>
-          <w:rFonts w:ascii="Consolas" w:hAnsi="Consolas"/>
-          <w:color w:val="D4D4D4"/>
-          <w:sz w:val="21"/>
-          <w:szCs w:val="21"/>
-          <w:lang w:val="en-GB"/>
-        </w:rPr>
-        <w:t>/Gantt.png}</w:t>
+        <w:t>]{img/Gantt.png}</w:t>
       </w:r>
     </w:p>
     <w:p>
@@ -5134,18 +4287,7 @@
           <w:szCs w:val="21"/>
           <w:lang w:val="en-GB"/>
         </w:rPr>
-        <w:t>\</w:t>
-      </w:r>
-      <w:proofErr w:type="gramStart"/>
-      <w:r>
-        <w:rPr>
-          <w:rFonts w:ascii="Consolas" w:hAnsi="Consolas"/>
-          <w:color w:val="DCDCAA"/>
-          <w:sz w:val="21"/>
-          <w:szCs w:val="21"/>
-          <w:lang w:val="en-GB"/>
-        </w:rPr>
-        <w:t>caption</w:t>
+        <w:t>\caption</w:t>
       </w:r>
       <w:r>
         <w:rPr>
@@ -5155,18 +4297,7 @@
           <w:szCs w:val="21"/>
           <w:lang w:val="en-GB"/>
         </w:rPr>
-        <w:t>{</w:t>
-      </w:r>
-      <w:proofErr w:type="gramEnd"/>
-      <w:r>
-        <w:rPr>
-          <w:rFonts w:ascii="Consolas" w:hAnsi="Consolas"/>
-          <w:color w:val="D4D4D4"/>
-          <w:sz w:val="21"/>
-          <w:szCs w:val="21"/>
-          <w:lang w:val="en-GB"/>
-        </w:rPr>
-        <w:t>Gantt Diagram of the project}</w:t>
+        <w:t>{Gantt Diagram of the project}</w:t>
       </w:r>
     </w:p>
     <w:p>
@@ -5199,20 +4330,8 @@
           <w:szCs w:val="21"/>
           <w:lang w:val="en-GB"/>
         </w:rPr>
-        <w:t>\</w:t>
-      </w:r>
-      <w:proofErr w:type="gramStart"/>
-      <w:r>
-        <w:rPr>
-          <w:rFonts w:ascii="Consolas" w:hAnsi="Consolas"/>
-          <w:color w:val="C586C0"/>
-          <w:sz w:val="21"/>
-          <w:szCs w:val="21"/>
-          <w:lang w:val="en-GB"/>
-        </w:rPr>
-        <w:t>label</w:t>
-      </w:r>
-      <w:proofErr w:type="gramEnd"/>
+        <w:t>\label</w:t>
+      </w:r>
       <w:r>
         <w:rPr>
           <w:rFonts w:ascii="Consolas" w:hAnsi="Consolas"/>
@@ -5231,20 +4350,8 @@
           <w:szCs w:val="21"/>
           <w:lang w:val="en-GB"/>
         </w:rPr>
-        <w:t>fig-</w:t>
-      </w:r>
-      <w:proofErr w:type="spellStart"/>
-      <w:r>
-        <w:rPr>
-          <w:rFonts w:ascii="Consolas" w:hAnsi="Consolas"/>
-          <w:color w:val="9CDCFE"/>
-          <w:sz w:val="21"/>
-          <w:szCs w:val="21"/>
-          <w:lang w:val="en-GB"/>
-        </w:rPr>
-        <w:t>exemple</w:t>
-      </w:r>
-      <w:proofErr w:type="spellEnd"/>
+        <w:t>fig-exemple</w:t>
+      </w:r>
       <w:r>
         <w:rPr>
           <w:rFonts w:ascii="Consolas" w:hAnsi="Consolas"/>
@@ -5286,20 +4393,8 @@
           <w:szCs w:val="21"/>
           <w:lang w:val="en-GB"/>
         </w:rPr>
-        <w:t>\</w:t>
-      </w:r>
-      <w:proofErr w:type="gramStart"/>
-      <w:r>
-        <w:rPr>
-          <w:rFonts w:ascii="Consolas" w:hAnsi="Consolas"/>
-          <w:color w:val="DCDCAA"/>
-          <w:sz w:val="21"/>
-          <w:szCs w:val="21"/>
-          <w:lang w:val="en-GB"/>
-        </w:rPr>
-        <w:t>end</w:t>
-      </w:r>
-      <w:proofErr w:type="gramEnd"/>
+        <w:t>\end</w:t>
+      </w:r>
       <w:r>
         <w:rPr>
           <w:rFonts w:ascii="Consolas" w:hAnsi="Consolas"/>
@@ -5371,19 +4466,11 @@
           <w:lang w:val="en-GB"/>
         </w:rPr>
       </w:pPr>
-      <w:proofErr w:type="spellStart"/>
-      <w:r>
-        <w:rPr>
-          <w:lang w:val="en-GB"/>
-        </w:rPr>
-        <w:t>Diferent</w:t>
-      </w:r>
-      <w:proofErr w:type="spellEnd"/>
-      <w:r>
-        <w:rPr>
-          <w:lang w:val="en-GB"/>
-        </w:rPr>
-        <w:t xml:space="preserve"> tasks to be done:</w:t>
+      <w:r>
+        <w:rPr>
+          <w:lang w:val="en-GB"/>
+        </w:rPr>
+        <w:t>Diferent tasks to be done:</w:t>
       </w:r>
     </w:p>
     <w:p>
@@ -5431,21 +4518,7 @@
         <w:rPr>
           <w:lang w:val="en-GB"/>
         </w:rPr>
-        <w:t>Understand .</w:t>
-      </w:r>
-      <w:proofErr w:type="spellStart"/>
-      <w:r>
-        <w:rPr>
-          <w:lang w:val="en-GB"/>
-        </w:rPr>
-        <w:t>edf</w:t>
-      </w:r>
-      <w:proofErr w:type="spellEnd"/>
-      <w:r>
-        <w:rPr>
-          <w:lang w:val="en-GB"/>
-        </w:rPr>
-        <w:t xml:space="preserve"> files</w:t>
+        <w:t>Understand .edf files</w:t>
       </w:r>
     </w:p>
     <w:p>
@@ -5656,7 +4729,7 @@
           <w:lang w:val="en-GB"/>
         </w:rPr>
       </w:pPr>
-      <w:hyperlink r:id="rId5" w:history="1">
+      <w:hyperlink r:id="rId6" w:history="1">
         <w:r>
           <w:rPr>
             <w:rStyle w:val="Hipervnculo"/>
@@ -5672,7 +4745,7 @@
           <w:lang w:val="en-GB"/>
         </w:rPr>
       </w:pPr>
-      <w:hyperlink r:id="rId6" w:history="1">
+      <w:hyperlink r:id="rId7" w:history="1">
         <w:r>
           <w:rPr>
             <w:rStyle w:val="Hipervnculo"/>
@@ -5688,7 +4761,7 @@
           <w:lang w:val="en-GB"/>
         </w:rPr>
       </w:pPr>
-      <w:hyperlink r:id="rId7" w:history="1">
+      <w:hyperlink r:id="rId8" w:history="1">
         <w:r>
           <w:rPr>
             <w:rStyle w:val="Hipervnculo"/>
@@ -5704,7 +4777,7 @@
           <w:lang w:val="en-GB"/>
         </w:rPr>
       </w:pPr>
-      <w:hyperlink r:id="rId8" w:history="1">
+      <w:hyperlink r:id="rId9" w:history="1">
         <w:r>
           <w:rPr>
             <w:rStyle w:val="Hipervnculo"/>
@@ -5720,7 +4793,7 @@
           <w:lang w:val="en-GB"/>
         </w:rPr>
       </w:pPr>
-      <w:hyperlink r:id="rId9" w:history="1">
+      <w:hyperlink r:id="rId10" w:history="1">
         <w:r>
           <w:rPr>
             <w:rStyle w:val="Hipervnculo"/>
@@ -5736,7 +4809,7 @@
           <w:lang w:val="en-GB"/>
         </w:rPr>
       </w:pPr>
-      <w:hyperlink r:id="rId10" w:history="1">
+      <w:hyperlink r:id="rId11" w:history="1">
         <w:r>
           <w:rPr>
             <w:rStyle w:val="Hipervnculo"/>
@@ -5773,7 +4846,7 @@
           <w:lang w:val="en-GB"/>
         </w:rPr>
       </w:pPr>
-      <w:hyperlink r:id="rId11" w:history="1">
+      <w:hyperlink r:id="rId12" w:history="1">
         <w:r>
           <w:rPr>
             <w:rStyle w:val="Hipervnculo"/>
@@ -5789,7 +4862,7 @@
           <w:lang w:val="en-GB"/>
         </w:rPr>
       </w:pPr>
-      <w:hyperlink r:id="rId12" w:history="1">
+      <w:hyperlink r:id="rId13" w:history="1">
         <w:r>
           <w:rPr>
             <w:rStyle w:val="Hipervnculo"/>
@@ -5805,7 +4878,7 @@
           <w:lang w:val="en-GB"/>
         </w:rPr>
       </w:pPr>
-      <w:hyperlink r:id="rId13" w:history="1">
+      <w:hyperlink r:id="rId14" w:history="1">
         <w:r>
           <w:rPr>
             <w:rStyle w:val="Hipervnculo"/>
@@ -5821,7 +4894,7 @@
           <w:lang w:val="en-GB"/>
         </w:rPr>
       </w:pPr>
-      <w:hyperlink r:id="rId14" w:history="1">
+      <w:hyperlink r:id="rId15" w:history="1">
         <w:r>
           <w:rPr>
             <w:rStyle w:val="Hipervnculo"/>
@@ -5837,7 +4910,7 @@
           <w:lang w:val="en-GB"/>
         </w:rPr>
       </w:pPr>
-      <w:hyperlink r:id="rId15" w:history="1">
+      <w:hyperlink r:id="rId16" w:history="1">
         <w:r>
           <w:rPr>
             <w:rStyle w:val="Hipervnculo"/>
@@ -5853,7 +4926,7 @@
           <w:lang w:val="en-GB"/>
         </w:rPr>
       </w:pPr>
-      <w:hyperlink r:id="rId16" w:history="1">
+      <w:hyperlink r:id="rId17" w:history="1">
         <w:r>
           <w:rPr>
             <w:rStyle w:val="Hipervnculo"/>
@@ -5876,7 +4949,7 @@
           <w:lang w:val="en-GB"/>
         </w:rPr>
       </w:pPr>
-      <w:hyperlink r:id="rId17" w:anchor="Functions" w:history="1">
+      <w:hyperlink r:id="rId18" w:anchor="Functions" w:history="1">
         <w:r>
           <w:rPr>
             <w:rStyle w:val="Hipervnculo"/>
@@ -5892,7 +4965,7 @@
           <w:lang w:val="en-GB"/>
         </w:rPr>
       </w:pPr>
-      <w:hyperlink r:id="rId18" w:history="1">
+      <w:hyperlink r:id="rId19" w:history="1">
         <w:r>
           <w:rPr>
             <w:rStyle w:val="Hipervnculo"/>
@@ -5908,7 +4981,7 @@
           <w:lang w:val="en-GB"/>
         </w:rPr>
       </w:pPr>
-      <w:hyperlink r:id="rId19" w:history="1">
+      <w:hyperlink r:id="rId20" w:history="1">
         <w:r>
           <w:rPr>
             <w:rStyle w:val="Hipervnculo"/>
@@ -5932,7 +5005,7 @@
           <w:lang w:val="en-GB"/>
         </w:rPr>
       </w:pPr>
-      <w:hyperlink r:id="rId20" w:history="1">
+      <w:hyperlink r:id="rId21" w:history="1">
         <w:r>
           <w:rPr>
             <w:rStyle w:val="Hipervnculo"/>
@@ -5956,7 +5029,7 @@
           <w:lang w:val="en-GB"/>
         </w:rPr>
       </w:pPr>
-      <w:hyperlink r:id="rId21" w:history="1">
+      <w:hyperlink r:id="rId22" w:history="1">
         <w:r>
           <w:rPr>
             <w:rStyle w:val="Hipervnculo"/>
@@ -5994,33 +5067,9 @@
           <w:shd w:val="clear" w:color="auto" w:fill="FFFFFF"/>
           <w:lang w:val="en-GB"/>
         </w:rPr>
-        <w:t xml:space="preserve">Michael </w:t>
-      </w:r>
-      <w:proofErr w:type="spellStart"/>
-      <w:r>
-        <w:rPr>
-          <w:rFonts w:ascii="Arial" w:hAnsi="Arial" w:cs="Arial"/>
-          <w:color w:val="202122"/>
-          <w:sz w:val="19"/>
-          <w:szCs w:val="19"/>
-          <w:shd w:val="clear" w:color="auto" w:fill="FFFFFF"/>
-          <w:lang w:val="en-GB"/>
-        </w:rPr>
-        <w:t>Petrides</w:t>
-      </w:r>
-      <w:proofErr w:type="spellEnd"/>
-      <w:r>
-        <w:rPr>
-          <w:rFonts w:ascii="Arial" w:hAnsi="Arial" w:cs="Arial"/>
-          <w:color w:val="202122"/>
-          <w:sz w:val="19"/>
-          <w:szCs w:val="19"/>
-          <w:shd w:val="clear" w:color="auto" w:fill="FFFFFF"/>
-          <w:lang w:val="en-GB"/>
-        </w:rPr>
-        <w:t xml:space="preserve"> (3 December 2013). </w:t>
-      </w:r>
-      <w:hyperlink r:id="rId22" w:history="1">
+        <w:t>Michael Petrides (3 December 2013). </w:t>
+      </w:r>
+      <w:hyperlink r:id="rId23" w:history="1">
         <w:r>
           <w:rPr>
             <w:rStyle w:val="Hipervnculo"/>
@@ -6047,7 +5096,7 @@
         </w:rPr>
         <w:t>. Academic Press. p. 90. </w:t>
       </w:r>
-      <w:hyperlink r:id="rId23" w:tooltip="ISBN (identifier)" w:history="1">
+      <w:hyperlink r:id="rId24" w:tooltip="ISBN (identifier)" w:history="1">
         <w:r>
           <w:rPr>
             <w:rStyle w:val="Hipervnculo"/>
@@ -6072,7 +5121,7 @@
         </w:rPr>
         <w:t> </w:t>
       </w:r>
-      <w:hyperlink r:id="rId24" w:tooltip="Special:BookSources/978-0-12-405931-3" w:history="1">
+      <w:hyperlink r:id="rId25" w:tooltip="Special:BookSources/978-0-12-405931-3" w:history="1">
         <w:r>
           <w:rPr>
             <w:rStyle w:val="Hipervnculo"/>
@@ -6764,6 +5813,7 @@
   <w:style w:type="character" w:default="1" w:styleId="Fuentedeprrafopredeter">
     <w:name w:val="Default Paragraph Font"/>
     <w:uiPriority w:val="1"/>
+    <w:semiHidden/>
     <w:unhideWhenUsed/>
   </w:style>
   <w:style w:type="table" w:default="1" w:styleId="Tablanormal">

</xml_diff>

<commit_message>
still changing the report
</commit_message>
<xml_diff>
--- a/Documentation/Notes.docx
+++ b/Documentation/Notes.docx
@@ -1360,6 +1360,7 @@
       </w:pPr>
       <w:r>
         <w:rPr>
+          <w:noProof/>
           <w:lang w:val="en-GB"/>
         </w:rPr>
         <w:drawing>
@@ -1512,8 +1513,16 @@
         <w:rPr>
           <w:lang w:val="en-GB"/>
         </w:rPr>
-        <w:t>.edf</w:t>
-      </w:r>
+        <w:t>.</w:t>
+      </w:r>
+      <w:proofErr w:type="spellStart"/>
+      <w:r>
+        <w:rPr>
+          <w:lang w:val="en-GB"/>
+        </w:rPr>
+        <w:t>edf</w:t>
+      </w:r>
+      <w:proofErr w:type="spellEnd"/>
       <w:r>
         <w:rPr>
           <w:lang w:val="en-GB"/>
@@ -1524,7 +1533,21 @@
         <w:rPr>
           <w:lang w:val="en-GB"/>
         </w:rPr>
-        <w:t>. A script has been programmed to save .edf files into .parquet format.</w:t>
+        <w:t>. A script has been programmed to save .</w:t>
+      </w:r>
+      <w:proofErr w:type="spellStart"/>
+      <w:r>
+        <w:rPr>
+          <w:lang w:val="en-GB"/>
+        </w:rPr>
+        <w:t>edf</w:t>
+      </w:r>
+      <w:proofErr w:type="spellEnd"/>
+      <w:r>
+        <w:rPr>
+          <w:lang w:val="en-GB"/>
+        </w:rPr>
+        <w:t xml:space="preserve"> files into .parquet format.</w:t>
       </w:r>
     </w:p>
     <w:p>
@@ -1572,7 +1595,27 @@
         <w:rPr>
           <w:lang w:val="en-GB"/>
         </w:rPr>
-        <w:t xml:space="preserve">Get the labelling data, to </w:t>
+        <w:t xml:space="preserve">Get the </w:t>
+      </w:r>
+      <w:r>
+        <w:rPr>
+          <w:color w:val="FF0000"/>
+          <w:lang w:val="en-GB"/>
+        </w:rPr>
+        <w:t>labelled</w:t>
+      </w:r>
+      <w:r>
+        <w:rPr>
+          <w:color w:val="FF0000"/>
+          <w:lang w:val="en-GB"/>
+        </w:rPr>
+        <w:t xml:space="preserve"> </w:t>
+      </w:r>
+      <w:r>
+        <w:rPr>
+          <w:lang w:val="en-GB"/>
+        </w:rPr>
+        <w:t xml:space="preserve">data, to </w:t>
       </w:r>
       <w:r>
         <w:rPr>
@@ -1721,28 +1764,6 @@
     </w:p>
     <w:p>
       <w:pPr>
-        <w:pStyle w:val="Textoindependiente2"/>
-        <w:numPr>
-          <w:ilvl w:val="0"/>
-          <w:numId w:val="2"/>
-        </w:numPr>
-      </w:pPr>
-      <w:r>
-        <w:t>E</w:t>
-      </w:r>
-      <w:r>
-        <w:t>xplore to what extent on an architecture specially devoted to detect cognitive states is capable to transfer learning to another type of task.</w:t>
-      </w:r>
-    </w:p>
-    <w:p>
-      <w:pPr>
-        <w:rPr>
-          <w:lang w:val="en-GB"/>
-        </w:rPr>
-      </w:pPr>
-    </w:p>
-    <w:p>
-      <w:pPr>
         <w:rPr>
           <w:lang w:val="en-GB"/>
         </w:rPr>
@@ -1866,7 +1887,63 @@
         <w:rPr>
           <w:lang w:val="en-GB"/>
         </w:rPr>
-        <w:t>Each case contains between 9 and 42 .edf files. There are .edf files of EEG signals without seizures and others with recordings of seizures, these defined in RECORDS-WITH-SEIZURES. The files with seizures have the extension .edf.seizures which disables the possibility of accessing the file with a normal edf reader library.</w:t>
+        <w:t xml:space="preserve">Each case contains between 9 and 42 </w:t>
+      </w:r>
+      <w:proofErr w:type="spellStart"/>
+      <w:r>
+        <w:rPr>
+          <w:lang w:val="en-GB"/>
+        </w:rPr>
+        <w:t>edf</w:t>
+      </w:r>
+      <w:proofErr w:type="spellEnd"/>
+      <w:r>
+        <w:rPr>
+          <w:lang w:val="en-GB"/>
+        </w:rPr>
+        <w:t xml:space="preserve"> files. There are </w:t>
+      </w:r>
+      <w:proofErr w:type="spellStart"/>
+      <w:r>
+        <w:rPr>
+          <w:lang w:val="en-GB"/>
+        </w:rPr>
+        <w:t>edf</w:t>
+      </w:r>
+      <w:proofErr w:type="spellEnd"/>
+      <w:r>
+        <w:rPr>
+          <w:lang w:val="en-GB"/>
+        </w:rPr>
+        <w:t xml:space="preserve"> files of EEG signals without seizures and others with recordings of seizures, these defined in RECORDS-WITH-SEIZURES. The files with seizures have the extension </w:t>
+      </w:r>
+      <w:proofErr w:type="spellStart"/>
+      <w:r>
+        <w:rPr>
+          <w:lang w:val="en-GB"/>
+        </w:rPr>
+        <w:t>edf.seizures</w:t>
+      </w:r>
+      <w:proofErr w:type="spellEnd"/>
+      <w:r>
+        <w:rPr>
+          <w:lang w:val="en-GB"/>
+        </w:rPr>
+        <w:t xml:space="preserve"> which disables the possibility of accessing the file with a normal </w:t>
+      </w:r>
+      <w:proofErr w:type="spellStart"/>
+      <w:r>
+        <w:rPr>
+          <w:lang w:val="en-GB"/>
+        </w:rPr>
+        <w:t>edf</w:t>
+      </w:r>
+      <w:proofErr w:type="spellEnd"/>
+      <w:r>
+        <w:rPr>
+          <w:lang w:val="en-GB"/>
+        </w:rPr>
+        <w:t xml:space="preserve"> reader library.</w:t>
       </w:r>
     </w:p>
     <w:p>
@@ -1887,7 +1964,21 @@
         <w:rPr>
           <w:lang w:val="en-GB"/>
         </w:rPr>
-        <w:t>Most cases have 1 hour of EEG recordings, but some have 1 to 4 hours depending on the case, split between 9 to 42 edf recordings, recorded at 256Hz in 16 bit resolution.</w:t>
+        <w:t xml:space="preserve">Most cases have 1 hour of EEG recordings, but some have 1 to 4 hours depending on the case, split between 9 to 42 </w:t>
+      </w:r>
+      <w:proofErr w:type="spellStart"/>
+      <w:r>
+        <w:rPr>
+          <w:lang w:val="en-GB"/>
+        </w:rPr>
+        <w:t>edf</w:t>
+      </w:r>
+      <w:proofErr w:type="spellEnd"/>
+      <w:r>
+        <w:rPr>
+          <w:lang w:val="en-GB"/>
+        </w:rPr>
+        <w:t xml:space="preserve"> recordings, recorded at 256Hz in 16 bit resolution.</w:t>
       </w:r>
       <w:r>
         <w:rPr>
@@ -2033,13 +2124,27 @@
           <w:color w:val="FF0000"/>
           <w:lang w:val="en-GB"/>
         </w:rPr>
-        <w:t xml:space="preserve"> making it harder to take in to account the disposition of the electrodes </w:t>
+        <w:t xml:space="preserve"> making it harder to </w:t>
       </w:r>
       <w:r>
         <w:rPr>
           <w:color w:val="FF0000"/>
           <w:lang w:val="en-GB"/>
         </w:rPr>
+        <w:t>control</w:t>
+      </w:r>
+      <w:r>
+        <w:rPr>
+          <w:color w:val="FF0000"/>
+          <w:lang w:val="en-GB"/>
+        </w:rPr>
+        <w:t xml:space="preserve"> the disposition of the electrodes </w:t>
+      </w:r>
+      <w:r>
+        <w:rPr>
+          <w:color w:val="FF0000"/>
+          <w:lang w:val="en-GB"/>
+        </w:rPr>
         <w:t xml:space="preserve">and the </w:t>
       </w:r>
       <w:r>
@@ -2054,13 +2159,27 @@
           <w:color w:val="FF0000"/>
           <w:lang w:val="en-GB"/>
         </w:rPr>
-        <w:t xml:space="preserve"> doesn</w:t>
+        <w:t xml:space="preserve"> </w:t>
       </w:r>
       <w:r>
         <w:rPr>
           <w:color w:val="FF0000"/>
           <w:lang w:val="en-GB"/>
         </w:rPr>
+        <w:t>might not</w:t>
+      </w:r>
+      <w:r>
+        <w:rPr>
+          <w:color w:val="FF0000"/>
+          <w:lang w:val="en-GB"/>
+        </w:rPr>
+        <w:t xml:space="preserve"> work for a sequential approach, for example, if it</w:t>
+      </w:r>
+      <w:r>
+        <w:rPr>
+          <w:color w:val="FF0000"/>
+          <w:lang w:val="en-GB"/>
+        </w:rPr>
         <w:t>’</w:t>
       </w:r>
       <w:r>
@@ -2068,27 +2187,152 @@
           <w:color w:val="FF0000"/>
           <w:lang w:val="en-GB"/>
         </w:rPr>
-        <w:t>t work for a sequential approach, for example, if it</w:t>
+        <w:t>s important there is hypothetically an order on how a seizure comes to be</w:t>
       </w:r>
       <w:r>
         <w:rPr>
           <w:color w:val="FF0000"/>
           <w:lang w:val="en-GB"/>
         </w:rPr>
+        <w:t>,</w:t>
+      </w:r>
+      <w:r>
+        <w:rPr>
+          <w:color w:val="FF0000"/>
+          <w:lang w:val="en-GB"/>
+        </w:rPr>
+        <w:t xml:space="preserve"> this file would certainly be discarded.</w:t>
+      </w:r>
+      <w:r>
+        <w:rPr>
+          <w:color w:val="FF0000"/>
+          <w:lang w:val="en-GB"/>
+        </w:rPr>
+        <w:t xml:space="preserve"> To take into account this file the script to process the data in this TFG should be programmed </w:t>
+      </w:r>
+      <w:r>
+        <w:rPr>
+          <w:color w:val="FF0000"/>
+          <w:lang w:val="en-GB"/>
+        </w:rPr>
+        <w:t>to do so. For now</w:t>
+      </w:r>
+      <w:r>
+        <w:rPr>
+          <w:color w:val="FF0000"/>
+          <w:lang w:val="en-GB"/>
+        </w:rPr>
+        <w:t>,</w:t>
+      </w:r>
+      <w:r>
+        <w:rPr>
+          <w:color w:val="FF0000"/>
+          <w:lang w:val="en-GB"/>
+        </w:rPr>
+        <w:t xml:space="preserve"> the objective is different, this project just classifies if there is or not a seizure, </w:t>
+      </w:r>
+      <w:r>
+        <w:rPr>
+          <w:color w:val="FF0000"/>
+          <w:lang w:val="en-GB"/>
+        </w:rPr>
+        <w:t>but for further development it should be considered. The data base is very large containing enough uninterrupted data to work with.</w:t>
+      </w:r>
+    </w:p>
+    <w:p>
+      <w:pPr>
+        <w:rPr>
+          <w:lang w:val="en-GB"/>
+        </w:rPr>
+      </w:pPr>
+    </w:p>
+    <w:p>
+      <w:pPr>
+        <w:rPr>
+          <w:color w:val="FF0000"/>
+          <w:lang w:val="en-GB"/>
+        </w:rPr>
+      </w:pPr>
+      <w:r>
+        <w:rPr>
+          <w:lang w:val="en-GB"/>
+        </w:rPr>
+        <w:t xml:space="preserve">The data used to train the model </w:t>
+      </w:r>
+      <w:r>
+        <w:rPr>
+          <w:lang w:val="en-GB"/>
+        </w:rPr>
+        <w:t>in this TFG is data from subject 1 to subject 10. Also only few .</w:t>
+      </w:r>
+      <w:proofErr w:type="spellStart"/>
+      <w:r>
+        <w:rPr>
+          <w:lang w:val="en-GB"/>
+        </w:rPr>
+        <w:t>edf</w:t>
+      </w:r>
+      <w:proofErr w:type="spellEnd"/>
+      <w:r>
+        <w:rPr>
+          <w:lang w:val="en-GB"/>
+        </w:rPr>
+        <w:t xml:space="preserve"> in each subject</w:t>
+      </w:r>
+      <w:r>
+        <w:rPr>
+          <w:lang w:val="en-GB"/>
+        </w:rPr>
         <w:t>’</w:t>
       </w:r>
       <w:r>
         <w:rPr>
+          <w:lang w:val="en-GB"/>
+        </w:rPr>
+        <w:t xml:space="preserve">s folders have any seizure. </w:t>
+      </w:r>
+      <w:r>
+        <w:rPr>
           <w:color w:val="FF0000"/>
           <w:lang w:val="en-GB"/>
         </w:rPr>
-        <w:t>s important there is hypothetically an order on how a seizure comes to be</w:t>
+        <w:t xml:space="preserve">If </w:t>
       </w:r>
       <w:r>
         <w:rPr>
           <w:color w:val="FF0000"/>
           <w:lang w:val="en-GB"/>
         </w:rPr>
+        <w:t>every</w:t>
+      </w:r>
+      <w:r>
+        <w:rPr>
+          <w:color w:val="FF0000"/>
+          <w:lang w:val="en-GB"/>
+        </w:rPr>
+        <w:t xml:space="preserve"> .</w:t>
+      </w:r>
+      <w:proofErr w:type="spellStart"/>
+      <w:r>
+        <w:rPr>
+          <w:color w:val="FF0000"/>
+          <w:lang w:val="en-GB"/>
+        </w:rPr>
+        <w:t>edf</w:t>
+      </w:r>
+      <w:proofErr w:type="spellEnd"/>
+      <w:r>
+        <w:rPr>
+          <w:color w:val="FF0000"/>
+          <w:lang w:val="en-GB"/>
+        </w:rPr>
+        <w:t xml:space="preserve"> was used</w:t>
+      </w:r>
+      <w:r>
+        <w:rPr>
+          <w:color w:val="FF0000"/>
+          <w:lang w:val="en-GB"/>
+        </w:rPr>
         <w:t>,</w:t>
       </w:r>
       <w:r>
@@ -2096,343 +2340,44 @@
           <w:color w:val="FF0000"/>
           <w:lang w:val="en-GB"/>
         </w:rPr>
-        <w:t xml:space="preserve"> this file would certainly be discarded.</w:t>
+        <w:t xml:space="preserve"> there would be a lot </w:t>
       </w:r>
       <w:r>
         <w:rPr>
           <w:color w:val="FF0000"/>
           <w:lang w:val="en-GB"/>
         </w:rPr>
-        <w:t xml:space="preserve"> To take into account this file the script to process the data in this TFG should be programmed </w:t>
+        <w:t xml:space="preserve">of </w:t>
       </w:r>
       <w:r>
         <w:rPr>
           <w:color w:val="FF0000"/>
           <w:lang w:val="en-GB"/>
         </w:rPr>
-        <w:t>to do so. For now</w:t>
+        <w:t>data labelled as not seizure than seizure data, so from each subject only the files with seizure are used</w:t>
       </w:r>
       <w:r>
         <w:rPr>
           <w:color w:val="FF0000"/>
           <w:lang w:val="en-GB"/>
         </w:rPr>
-        <w:t>,</w:t>
+        <w:t>. Even so, handling only files with seizures the dataset is unbalanced</w:t>
       </w:r>
       <w:r>
         <w:rPr>
           <w:color w:val="FF0000"/>
           <w:lang w:val="en-GB"/>
         </w:rPr>
-        <w:t xml:space="preserve"> the objective is different, this project just classifies if there is or not a seizure, </w:t>
-      </w:r>
-      <w:r>
+        <w:t>, so for future development two strategies should be considered:</w:t>
+      </w:r>
+    </w:p>
+    <w:p>
+      <w:pPr>
         <w:rPr>
           <w:color w:val="FF0000"/>
           <w:lang w:val="en-GB"/>
         </w:rPr>
-        <w:t>but for further development it should be considered. The data base is very large containing enough uninterrupted data to work with.</w:t>
-      </w:r>
-    </w:p>
-    <w:p>
-      <w:pPr>
-        <w:rPr>
-          <w:lang w:val="en-GB"/>
-        </w:rPr>
-      </w:pPr>
-    </w:p>
-    <w:p>
-      <w:pPr>
-        <w:rPr>
-          <w:lang w:val="en-GB"/>
-        </w:rPr>
-      </w:pPr>
-      <w:r>
-        <w:rPr>
-          <w:lang w:val="en-GB"/>
-        </w:rPr>
-        <w:t xml:space="preserve">The data used to train the model </w:t>
-      </w:r>
-      <w:r>
-        <w:rPr>
-          <w:lang w:val="en-GB"/>
-        </w:rPr>
-        <w:t>in this TFG is data from subject 1 to subject 10. Also only few .edf in each subject</w:t>
-      </w:r>
-      <w:r>
-        <w:rPr>
-          <w:lang w:val="en-GB"/>
-        </w:rPr>
-        <w:t>’</w:t>
-      </w:r>
-      <w:r>
-        <w:rPr>
-          <w:lang w:val="en-GB"/>
-        </w:rPr>
-        <w:t xml:space="preserve">s folders have any seizure. If </w:t>
-      </w:r>
-      <w:r>
-        <w:rPr>
-          <w:lang w:val="en-GB"/>
-        </w:rPr>
-        <w:t>every. edf</w:t>
-      </w:r>
-      <w:r>
-        <w:rPr>
-          <w:lang w:val="en-GB"/>
-        </w:rPr>
-        <w:t xml:space="preserve"> was used there would be a lot more data labelled as not seizure than seizure data, so from each subject only the files with seizure are used, and from these files data is cut to have a balance of labelled data of 50% data with seizure and 50% data without</w:t>
-      </w:r>
-      <w:r>
-        <w:rPr>
-          <w:lang w:val="en-GB"/>
-        </w:rPr>
-        <w:t>.</w:t>
-      </w:r>
-    </w:p>
-    <w:p>
-      <w:pPr>
-        <w:rPr>
-          <w:lang w:val="en-GB"/>
-        </w:rPr>
-      </w:pPr>
-    </w:p>
-    <w:p>
-      <w:pPr>
-        <w:rPr>
-          <w:lang w:val="en-GB"/>
-        </w:rPr>
-      </w:pPr>
-      <w:r>
-        <w:rPr>
-          <w:lang w:val="en-GB"/>
-        </w:rPr>
-        <w:t>The model of the CVC uses numpy array as input to work, and other data filtering is usually done in .parquet format, so this TFG uses mainly these two formats</w:t>
-      </w:r>
-      <w:r>
-        <w:rPr>
-          <w:lang w:val="en-GB"/>
-        </w:rPr>
-        <w:t xml:space="preserve"> to work with</w:t>
-      </w:r>
-      <w:r>
-        <w:rPr>
-          <w:lang w:val="en-GB"/>
-        </w:rPr>
-        <w:t xml:space="preserve"> data. Starting by .edf files on the database it</w:t>
-      </w:r>
-      <w:r>
-        <w:rPr>
-          <w:lang w:val="en-GB"/>
-        </w:rPr>
-        <w:t>’</w:t>
-      </w:r>
-      <w:r>
-        <w:rPr>
-          <w:lang w:val="en-GB"/>
-        </w:rPr>
-        <w:t>s processed to .parquet format, and once is saved again with this format it</w:t>
-      </w:r>
-      <w:r>
-        <w:rPr>
-          <w:lang w:val="en-GB"/>
-        </w:rPr>
-        <w:t>’</w:t>
-      </w:r>
-      <w:r>
-        <w:rPr>
-          <w:lang w:val="en-GB"/>
-        </w:rPr>
-        <w:t>s saved again in .np</w:t>
-      </w:r>
-      <w:r>
-        <w:rPr>
-          <w:lang w:val="en-GB"/>
-        </w:rPr>
-        <w:t>y.</w:t>
-      </w:r>
-    </w:p>
-    <w:p>
-      <w:pPr>
-        <w:rPr>
-          <w:lang w:val="en-GB"/>
-        </w:rPr>
-      </w:pPr>
-    </w:p>
-    <w:p>
-      <w:pPr>
-        <w:rPr>
-          <w:lang w:val="en-GB"/>
-        </w:rPr>
-      </w:pPr>
-      <w:r>
-        <w:rPr>
-          <w:lang w:val="en-GB"/>
-        </w:rPr>
-        <w:t xml:space="preserve">The first script to be executed is ReadEDF.py which gets the raw data from every folder of every subject and filters every .edf from each one. It filters the raw data with the </w:t>
-      </w:r>
-      <w:r>
-        <w:rPr>
-          <w:lang w:val="en-GB"/>
-        </w:rPr>
-        <w:t>bandwidth</w:t>
-      </w:r>
-      <w:r>
-        <w:rPr>
-          <w:lang w:val="en-GB"/>
-        </w:rPr>
-        <w:t xml:space="preserve"> desired to work with in the model and stets the labelling of every file. Because of the strategy used in this TFG every subject has an average of 5 .edf files. Each one has 22 different channels, which are the electrodes of the subject. </w:t>
-      </w:r>
-      <w:r>
-        <w:rPr>
-          <w:lang w:val="en-GB"/>
-        </w:rPr>
-        <w:t>In order to label the data, a new column is created (the 23</w:t>
-      </w:r>
-      <w:r>
-        <w:rPr>
-          <w:vertAlign w:val="superscript"/>
-          <w:lang w:val="en-GB"/>
-        </w:rPr>
-        <w:t>rd</w:t>
-      </w:r>
-      <w:r>
-        <w:rPr>
-          <w:lang w:val="en-GB"/>
-        </w:rPr>
-        <w:t>) as seizure with the information of every row being a seizure or not</w:t>
-      </w:r>
-      <w:r>
-        <w:rPr>
-          <w:lang w:val="en-GB"/>
-        </w:rPr>
-        <w:t xml:space="preserve"> and also a 24</w:t>
-      </w:r>
-      <w:r>
-        <w:rPr>
-          <w:vertAlign w:val="superscript"/>
-          <w:lang w:val="en-GB"/>
-        </w:rPr>
-        <w:t>th</w:t>
-      </w:r>
-      <w:r>
-        <w:rPr>
-          <w:lang w:val="en-GB"/>
-        </w:rPr>
-        <w:t xml:space="preserve"> column to set the observation windows for the model.</w:t>
-      </w:r>
-    </w:p>
-    <w:p>
-      <w:pPr>
-        <w:rPr>
-          <w:lang w:val="en-GB"/>
-        </w:rPr>
-      </w:pPr>
-    </w:p>
-    <w:p>
-      <w:pPr>
-        <w:rPr>
-          <w:lang w:val="en-GB"/>
-        </w:rPr>
-      </w:pPr>
-      <w:r>
-        <w:rPr>
-          <w:lang w:val="en-GB"/>
-        </w:rPr>
-        <w:t xml:space="preserve">All this information is then saved as stated previously in parquet format to access if needed, furthermore in order for the model to accept data the parquets are split into two numpy </w:t>
-      </w:r>
-      <w:r>
-        <w:rPr>
-          <w:lang w:val="en-GB"/>
-        </w:rPr>
-        <w:lastRenderedPageBreak/>
-        <w:t>arrays, one of data_x with the number of windows</w:t>
-      </w:r>
-      <w:r>
-        <w:rPr>
-          <w:lang w:val="en-GB"/>
-        </w:rPr>
-        <w:t>, electrodes and data. Another numpy array data_y with seizure window, being a dimension of data, which defines if a window has or not a seizure in it, and another dimension defining each window.</w:t>
-      </w:r>
-    </w:p>
-    <w:p>
-      <w:pPr>
-        <w:rPr>
-          <w:lang w:val="en-GB"/>
-        </w:rPr>
-      </w:pPr>
-    </w:p>
-    <w:p>
-      <w:pPr>
-        <w:rPr>
-          <w:lang w:val="en-GB"/>
-        </w:rPr>
-      </w:pPr>
-      <w:r>
-        <w:rPr>
-          <w:lang w:val="en-GB"/>
-        </w:rPr>
-        <w:t xml:space="preserve">With this, all the parquets and arrays are specifically saved and ordered to ensure easy access and fast comprehension of the herarchy of folders. The database folder has </w:t>
-      </w:r>
-      <w:r>
-        <w:rPr>
-          <w:lang w:val="en-GB"/>
-        </w:rPr>
-        <w:t>every subject folder and a folder to save the model if needed ordered in it by the date of execution. In every folder of the subject there are 3 more sorted by edf, parquet and numpy folders.</w:t>
-      </w:r>
-    </w:p>
-    <w:p>
-      <w:pPr>
-        <w:rPr>
-          <w:lang w:val="en-GB"/>
-        </w:rPr>
-      </w:pPr>
-    </w:p>
-    <w:p>
-      <w:pPr>
-        <w:pStyle w:val="Ttulo1"/>
-      </w:pPr>
-      <w:r>
-        <w:t>Network</w:t>
-      </w:r>
-    </w:p>
-    <w:p>
-      <w:pPr>
-        <w:rPr>
-          <w:lang w:val="en-GB"/>
-        </w:rPr>
-      </w:pPr>
-    </w:p>
-    <w:p>
-      <w:pPr>
-        <w:rPr>
-          <w:lang w:val="en-GB"/>
-        </w:rPr>
-      </w:pPr>
-      <w:r>
-        <w:rPr>
-          <w:lang w:val="en-GB"/>
-        </w:rPr>
-        <w:t>A</w:t>
-      </w:r>
-      <w:r>
-        <w:rPr>
-          <w:lang w:val="en-GB"/>
-        </w:rPr>
-        <w:t>n already done deep learning algorithm</w:t>
-      </w:r>
-      <w:r>
-        <w:rPr>
-          <w:lang w:val="en-GB"/>
-        </w:rPr>
-        <w:t xml:space="preserve"> is used</w:t>
-      </w:r>
-      <w:r>
-        <w:rPr>
-          <w:lang w:val="en-GB"/>
-        </w:rPr>
-        <w:t xml:space="preserve"> from the research group IAM from the CVC, which is working on a framework to determine the optimal architecture for cognitive state recognition from EEG signals, with the objective to answer different questions:</w:t>
-      </w:r>
+      </w:pPr>
     </w:p>
     <w:p>
       <w:pPr>
@@ -2442,14 +2387,37 @@
           <w:numId w:val="2"/>
         </w:numPr>
         <w:rPr>
-          <w:lang w:val="en-GB"/>
-        </w:rPr>
-      </w:pPr>
-      <w:r>
-        <w:rPr>
-          <w:lang w:val="en-GB"/>
-        </w:rPr>
-        <w:t>How to combine the signals to create the input features for feature extraction? In this case, having 14 sensors x 5 waves, so 70 raw signals. These signals can be concatenated, or projected. As well, in case of projection, the weights can be equal or learned.</w:t>
+          <w:color w:val="FF0000"/>
+          <w:lang w:val="en-GB"/>
+        </w:rPr>
+      </w:pPr>
+      <w:r>
+        <w:rPr>
+          <w:color w:val="FF0000"/>
+          <w:lang w:val="en-GB"/>
+        </w:rPr>
+        <w:t>Files should be</w:t>
+      </w:r>
+      <w:r>
+        <w:rPr>
+          <w:color w:val="FF0000"/>
+          <w:lang w:val="en-GB"/>
+        </w:rPr>
+        <w:t xml:space="preserve"> cut to have a balance of labelled data of 50% data with seizure and 50% data without</w:t>
+      </w:r>
+      <w:r>
+        <w:rPr>
+          <w:color w:val="FF0000"/>
+          <w:lang w:val="en-GB"/>
+        </w:rPr>
+        <w:t>.</w:t>
+      </w:r>
+      <w:r>
+        <w:rPr>
+          <w:color w:val="FF0000"/>
+          <w:lang w:val="en-GB"/>
+        </w:rPr>
+        <w:t xml:space="preserve"> This strategy could end up un subsampling, considering there are few seizures in the hole dataset.</w:t>
       </w:r>
     </w:p>
     <w:p>
@@ -2460,14 +2428,208 @@
           <w:numId w:val="2"/>
         </w:numPr>
         <w:rPr>
-          <w:lang w:val="en-GB"/>
-        </w:rPr>
-      </w:pPr>
-      <w:r>
-        <w:rPr>
-          <w:lang w:val="en-GB"/>
-        </w:rPr>
-        <w:t>Which neural network is the best performer?</w:t>
+          <w:color w:val="FF0000"/>
+          <w:lang w:val="en-GB"/>
+        </w:rPr>
+      </w:pPr>
+      <w:r>
+        <w:rPr>
+          <w:color w:val="FF0000"/>
+          <w:lang w:val="en-GB"/>
+        </w:rPr>
+        <w:t xml:space="preserve">When training the </w:t>
+      </w:r>
+      <w:r>
+        <w:rPr>
+          <w:color w:val="FF0000"/>
+          <w:lang w:val="en-GB"/>
+        </w:rPr>
+        <w:t>model,</w:t>
+      </w:r>
+      <w:r>
+        <w:rPr>
+          <w:color w:val="FF0000"/>
+          <w:lang w:val="en-GB"/>
+        </w:rPr>
+        <w:t xml:space="preserve"> </w:t>
+      </w:r>
+      <w:r>
+        <w:rPr>
+          <w:color w:val="FF0000"/>
+          <w:lang w:val="en-GB"/>
+        </w:rPr>
+        <w:t>the criteria of cross Entropy should be weighted. To consider no seizure less important than seizure data.</w:t>
+      </w:r>
+    </w:p>
+    <w:p>
+      <w:pPr>
+        <w:rPr>
+          <w:lang w:val="en-GB"/>
+        </w:rPr>
+      </w:pPr>
+    </w:p>
+    <w:p>
+      <w:pPr>
+        <w:pStyle w:val="Ttulo1"/>
+      </w:pPr>
+      <w:r>
+        <w:t>Data processing</w:t>
+      </w:r>
+    </w:p>
+    <w:p>
+      <w:pPr>
+        <w:rPr>
+          <w:lang w:val="en-GB"/>
+        </w:rPr>
+      </w:pPr>
+    </w:p>
+    <w:p>
+      <w:pPr>
+        <w:rPr>
+          <w:lang w:val="en-GB"/>
+        </w:rPr>
+      </w:pPr>
+      <w:r>
+        <w:rPr>
+          <w:lang w:val="en-GB"/>
+        </w:rPr>
+        <w:t xml:space="preserve">Because in this TFG the CHB-MIT Scalp EEG Database is being used and all files are in format </w:t>
+      </w:r>
+      <w:proofErr w:type="spellStart"/>
+      <w:r>
+        <w:rPr>
+          <w:lang w:val="en-GB"/>
+        </w:rPr>
+        <w:t>edf</w:t>
+      </w:r>
+      <w:proofErr w:type="spellEnd"/>
+      <w:r>
+        <w:rPr>
+          <w:lang w:val="en-GB"/>
+        </w:rPr>
+        <w:t>,</w:t>
+      </w:r>
+      <w:r>
+        <w:rPr>
+          <w:lang w:val="en-GB"/>
+        </w:rPr>
+        <w:t xml:space="preserve"> a first script has been needed to </w:t>
+      </w:r>
+      <w:r>
+        <w:rPr>
+          <w:lang w:val="en-GB"/>
+        </w:rPr>
+        <w:t xml:space="preserve">process data, </w:t>
+      </w:r>
+      <w:r>
+        <w:rPr>
+          <w:lang w:val="en-GB"/>
+        </w:rPr>
+        <w:t xml:space="preserve">called </w:t>
+      </w:r>
+      <w:r>
+        <w:rPr>
+          <w:lang w:val="en-GB"/>
+        </w:rPr>
+        <w:t>“</w:t>
+      </w:r>
+      <w:r>
+        <w:rPr>
+          <w:lang w:val="en-GB"/>
+        </w:rPr>
+        <w:t>03_ReadEDF.py</w:t>
+      </w:r>
+      <w:r>
+        <w:rPr>
+          <w:lang w:val="en-GB"/>
+        </w:rPr>
+        <w:t>”</w:t>
+      </w:r>
+      <w:r>
+        <w:rPr>
+          <w:lang w:val="en-GB"/>
+        </w:rPr>
+        <w:t>.</w:t>
+      </w:r>
+    </w:p>
+    <w:p>
+      <w:pPr>
+        <w:rPr>
+          <w:lang w:val="en-GB"/>
+        </w:rPr>
+      </w:pPr>
+    </w:p>
+    <w:p>
+      <w:pPr>
+        <w:rPr>
+          <w:lang w:val="en-GB"/>
+        </w:rPr>
+      </w:pPr>
+      <w:r>
+        <w:rPr>
+          <w:lang w:val="en-GB"/>
+        </w:rPr>
+        <w:t>In t</w:t>
+      </w:r>
+      <w:r>
+        <w:rPr>
+          <w:lang w:val="en-GB"/>
+        </w:rPr>
+        <w:t>he</w:t>
+      </w:r>
+      <w:r>
+        <w:rPr>
+          <w:lang w:val="en-GB"/>
+        </w:rPr>
+        <w:t xml:space="preserve"> </w:t>
+      </w:r>
+      <w:r>
+        <w:rPr>
+          <w:lang w:val="en-GB"/>
+        </w:rPr>
+        <w:t>“</w:t>
+      </w:r>
+      <w:r>
+        <w:rPr>
+          <w:lang w:val="en-GB"/>
+        </w:rPr>
+        <w:t>03_ReadEDF.py</w:t>
+      </w:r>
+      <w:r>
+        <w:rPr>
+          <w:lang w:val="en-GB"/>
+        </w:rPr>
+        <w:t>”</w:t>
+      </w:r>
+      <w:r>
+        <w:rPr>
+          <w:lang w:val="en-GB"/>
+        </w:rPr>
+        <w:t xml:space="preserve"> script there are different options on how raw data is imported, and also there are options on the way to execute them. </w:t>
+      </w:r>
+      <w:r>
+        <w:rPr>
+          <w:lang w:val="en-GB"/>
+        </w:rPr>
+        <w:t xml:space="preserve">During </w:t>
+      </w:r>
+      <w:r>
+        <w:rPr>
+          <w:lang w:val="en-GB"/>
+        </w:rPr>
+        <w:t>the development of this TFG many tests have been done,</w:t>
+      </w:r>
+      <w:r>
+        <w:rPr>
+          <w:lang w:val="en-GB"/>
+        </w:rPr>
+        <w:t xml:space="preserve"> there for</w:t>
+      </w:r>
+      <w:r>
+        <w:rPr>
+          <w:lang w:val="en-GB"/>
+        </w:rPr>
+        <w:t xml:space="preserve"> there are two different ways to execute the script:</w:t>
       </w:r>
     </w:p>
     <w:p>
@@ -2485,319 +2647,22 @@
         <w:rPr>
           <w:lang w:val="en-GB"/>
         </w:rPr>
-        <w:t>Is it better to ensemble the different classifiers before combining the signals?</w:t>
-      </w:r>
-    </w:p>
-    <w:p>
-      <w:pPr>
-        <w:rPr>
-          <w:lang w:val="en-GB"/>
-        </w:rPr>
-      </w:pPr>
-    </w:p>
-    <w:p>
-      <w:pPr>
-        <w:rPr>
-          <w:lang w:val="en-GB"/>
-        </w:rPr>
-      </w:pPr>
-      <w:r>
-        <w:rPr>
-          <w:lang w:val="en-GB"/>
-        </w:rPr>
-        <w:t>This framework was originally intended to study brain workload, so, within this framework, the idea is to modify it to fulfil the objective of clinic seizure detection. In this TFG, different strategies are applied on the input data of the algorithm to further study it</w:t>
-      </w:r>
-      <w:r>
-        <w:rPr>
-          <w:lang w:val="en-GB"/>
-        </w:rPr>
-        <w:t>’</w:t>
-      </w:r>
-      <w:r>
-        <w:rPr>
-          <w:lang w:val="en-GB"/>
-        </w:rPr>
-        <w:t>s capabilities.</w:t>
-      </w:r>
-    </w:p>
-    <w:p>
-      <w:pPr>
-        <w:rPr>
-          <w:lang w:val="en-GB"/>
-        </w:rPr>
-      </w:pPr>
-    </w:p>
-    <w:p>
-      <w:pPr>
-        <w:rPr>
-          <w:lang w:val="en-GB"/>
-        </w:rPr>
-      </w:pPr>
-      <w:r>
-        <w:rPr>
-          <w:lang w:val="en-GB"/>
-        </w:rPr>
-        <w:t xml:space="preserve">Because in this TFG the CHB-MIT Scalp EEG Database is being used and all files are in format </w:t>
-      </w:r>
-      <w:r>
-        <w:rPr>
-          <w:lang w:val="en-GB"/>
-        </w:rPr>
-        <w:t>“</w:t>
-      </w:r>
-      <w:r>
-        <w:rPr>
-          <w:lang w:val="en-GB"/>
-        </w:rPr>
-        <w:t>.edf</w:t>
-      </w:r>
-      <w:r>
-        <w:rPr>
-          <w:lang w:val="en-GB"/>
-        </w:rPr>
-        <w:t>”</w:t>
-      </w:r>
-      <w:r>
-        <w:rPr>
-          <w:lang w:val="en-GB"/>
-        </w:rPr>
-        <w:t xml:space="preserve"> a first script has been needed to change the format from </w:t>
-      </w:r>
-      <w:r>
-        <w:rPr>
-          <w:lang w:val="en-GB"/>
-        </w:rPr>
-        <w:t>“</w:t>
-      </w:r>
-      <w:r>
-        <w:rPr>
-          <w:lang w:val="en-GB"/>
-        </w:rPr>
-        <w:t>.edf</w:t>
-      </w:r>
-      <w:r>
-        <w:rPr>
-          <w:lang w:val="en-GB"/>
-        </w:rPr>
-        <w:t>”</w:t>
-      </w:r>
-      <w:r>
-        <w:rPr>
-          <w:lang w:val="en-GB"/>
-        </w:rPr>
-        <w:t xml:space="preserve"> to </w:t>
-      </w:r>
-      <w:r>
-        <w:rPr>
-          <w:lang w:val="en-GB"/>
-        </w:rPr>
-        <w:t>“</w:t>
-      </w:r>
-      <w:r>
-        <w:rPr>
-          <w:lang w:val="en-GB"/>
-        </w:rPr>
-        <w:t>.parquet</w:t>
-      </w:r>
-      <w:r>
-        <w:rPr>
-          <w:lang w:val="en-GB"/>
-        </w:rPr>
-        <w:t>”</w:t>
-      </w:r>
-      <w:r>
-        <w:rPr>
-          <w:lang w:val="en-GB"/>
-        </w:rPr>
-        <w:t xml:space="preserve">. This script is called </w:t>
-      </w:r>
-      <w:r>
-        <w:rPr>
-          <w:lang w:val="en-GB"/>
-        </w:rPr>
-        <w:t>“</w:t>
-      </w:r>
-      <w:r>
-        <w:rPr>
-          <w:lang w:val="en-GB"/>
-        </w:rPr>
-        <w:t>03_ReadEDF</w:t>
-      </w:r>
-      <w:r>
-        <w:rPr>
-          <w:lang w:val="en-GB"/>
-        </w:rPr>
-        <w:t>.py</w:t>
-      </w:r>
-      <w:r>
-        <w:rPr>
-          <w:lang w:val="en-GB"/>
-        </w:rPr>
-        <w:t>”</w:t>
-      </w:r>
-      <w:r>
-        <w:rPr>
-          <w:lang w:val="en-GB"/>
-        </w:rPr>
-        <w:t>, being the first script to execute this TFG. It</w:t>
-      </w:r>
-      <w:r>
-        <w:rPr>
-          <w:lang w:val="en-GB"/>
-        </w:rPr>
-        <w:t>’</w:t>
-      </w:r>
-      <w:r>
-        <w:rPr>
-          <w:lang w:val="en-GB"/>
-        </w:rPr>
-        <w:t xml:space="preserve">s designed to extract the files from a specific folder hierarchy where all the encephalograms are classified by subjects. For simplicity this script obtains, filters, </w:t>
-      </w:r>
-      <w:r>
-        <w:rPr>
-          <w:lang w:val="en-GB"/>
-        </w:rPr>
-        <w:t>plots, and saves in parquets all input data.</w:t>
-      </w:r>
-      <w:r>
-        <w:rPr>
-          <w:lang w:val="en-GB"/>
-        </w:rPr>
-        <w:t xml:space="preserve"> Datasets provided by the cvc have also been used, but the scripts used to read, filter and split data is </w:t>
-      </w:r>
-      <w:r>
-        <w:rPr>
-          <w:lang w:val="en-GB"/>
-        </w:rPr>
-        <w:t>“</w:t>
-      </w:r>
-      <w:r>
-        <w:rPr>
-          <w:lang w:val="en-GB"/>
-        </w:rPr>
-        <w:t>MainSource_vr1.py</w:t>
-      </w:r>
-      <w:r>
-        <w:rPr>
-          <w:lang w:val="en-GB"/>
-        </w:rPr>
-        <w:t>”</w:t>
-      </w:r>
-      <w:r>
-        <w:rPr>
-          <w:lang w:val="en-GB"/>
-        </w:rPr>
-        <w:t>.</w:t>
-      </w:r>
-    </w:p>
-    <w:p>
-      <w:pPr>
-        <w:rPr>
-          <w:lang w:val="en-GB"/>
-        </w:rPr>
-      </w:pPr>
-    </w:p>
-    <w:p>
-      <w:pPr>
-        <w:rPr>
-          <w:lang w:val="en-GB"/>
-        </w:rPr>
-      </w:pPr>
-      <w:r>
-        <w:rPr>
-          <w:lang w:val="en-GB"/>
-        </w:rPr>
-        <w:t xml:space="preserve">In the </w:t>
-      </w:r>
-      <w:r>
-        <w:rPr>
-          <w:lang w:val="en-GB"/>
-        </w:rPr>
-        <w:t>“</w:t>
-      </w:r>
-      <w:r>
-        <w:rPr>
-          <w:lang w:val="en-GB"/>
-        </w:rPr>
-        <w:t>03_ReadEDF.py</w:t>
-      </w:r>
-      <w:r>
-        <w:rPr>
-          <w:lang w:val="en-GB"/>
-        </w:rPr>
-        <w:t>”</w:t>
-      </w:r>
-      <w:r>
-        <w:rPr>
-          <w:lang w:val="en-GB"/>
-        </w:rPr>
-        <w:t xml:space="preserve"> script </w:t>
-      </w:r>
-      <w:r>
-        <w:rPr>
-          <w:lang w:val="en-GB"/>
-        </w:rPr>
-        <w:t xml:space="preserve">there are different options on how </w:t>
-      </w:r>
-      <w:r>
-        <w:rPr>
-          <w:lang w:val="en-GB"/>
-        </w:rPr>
-        <w:t>raw data</w:t>
-      </w:r>
-      <w:r>
-        <w:rPr>
-          <w:lang w:val="en-GB"/>
-        </w:rPr>
-        <w:t xml:space="preserve"> is imported</w:t>
-      </w:r>
-      <w:r>
-        <w:rPr>
-          <w:lang w:val="en-GB"/>
-        </w:rPr>
-        <w:t>, and also there</w:t>
-      </w:r>
-      <w:r>
-        <w:rPr>
-          <w:lang w:val="en-GB"/>
-        </w:rPr>
-        <w:t xml:space="preserve"> are </w:t>
-      </w:r>
-      <w:r>
-        <w:rPr>
-          <w:lang w:val="en-GB"/>
-        </w:rPr>
-        <w:t>options</w:t>
-      </w:r>
-      <w:r>
-        <w:rPr>
-          <w:lang w:val="en-GB"/>
-        </w:rPr>
-        <w:t xml:space="preserve"> </w:t>
-      </w:r>
-      <w:r>
-        <w:rPr>
-          <w:lang w:val="en-GB"/>
-        </w:rPr>
-        <w:t>on the way to execute</w:t>
-      </w:r>
-      <w:r>
-        <w:rPr>
-          <w:lang w:val="en-GB"/>
-        </w:rPr>
-        <w:t xml:space="preserve"> them</w:t>
-      </w:r>
-      <w:r>
-        <w:rPr>
-          <w:lang w:val="en-GB"/>
-        </w:rPr>
-        <w:t>. Because during the development of this TFG many tests have been done, there are two different ways to execute the script</w:t>
-      </w:r>
-      <w:r>
-        <w:rPr>
-          <w:lang w:val="en-GB"/>
-        </w:rPr>
-        <w:t>:</w:t>
+        <w:lastRenderedPageBreak/>
+        <w:t xml:space="preserve">Single execution, where the subject number and the </w:t>
+      </w:r>
+      <w:proofErr w:type="spellStart"/>
+      <w:r>
+        <w:rPr>
+          <w:lang w:val="en-GB"/>
+        </w:rPr>
+        <w:t>edf</w:t>
+      </w:r>
+      <w:proofErr w:type="spellEnd"/>
+      <w:r>
+        <w:rPr>
+          <w:lang w:val="en-GB"/>
+        </w:rPr>
+        <w:t xml:space="preserve"> file of the subject needs to be provided to execute the script for this single file. </w:t>
       </w:r>
     </w:p>
     <w:p>
@@ -2815,7 +2680,632 @@
         <w:rPr>
           <w:lang w:val="en-GB"/>
         </w:rPr>
-        <w:t xml:space="preserve">Single execution, where the subject number and the edf file of the subject needs to be provided to execute the script for this single file. </w:t>
+        <w:t xml:space="preserve">Multiple executions, where the number of subjects is provided. The script will go </w:t>
+      </w:r>
+      <w:r>
+        <w:rPr>
+          <w:lang w:val="en-GB"/>
+        </w:rPr>
+        <w:t>through</w:t>
+      </w:r>
+      <w:r>
+        <w:rPr>
+          <w:lang w:val="en-GB"/>
+        </w:rPr>
+        <w:t xml:space="preserve"> all the first n subjects defined.</w:t>
+      </w:r>
+    </w:p>
+    <w:p>
+      <w:pPr>
+        <w:rPr>
+          <w:lang w:val="en-GB"/>
+        </w:rPr>
+      </w:pPr>
+    </w:p>
+    <w:p>
+      <w:pPr>
+        <w:rPr>
+          <w:lang w:val="en-GB"/>
+        </w:rPr>
+      </w:pPr>
+    </w:p>
+    <w:p>
+      <w:pPr>
+        <w:rPr>
+          <w:lang w:val="en-GB"/>
+        </w:rPr>
+      </w:pPr>
+      <w:r>
+        <w:rPr>
+          <w:lang w:val="en-GB"/>
+        </w:rPr>
+        <w:t>It</w:t>
+      </w:r>
+      <w:r>
+        <w:rPr>
+          <w:lang w:val="en-GB"/>
+        </w:rPr>
+        <w:t>’</w:t>
+      </w:r>
+      <w:r>
+        <w:rPr>
+          <w:lang w:val="en-GB"/>
+        </w:rPr>
+        <w:t>s designed to extract the files from a specific folder hierarchy where all the encephalograms are classified by subjects. For simplicity this script obtains, filters, plots, and saves in parquets all input data.</w:t>
+      </w:r>
+      <w:r>
+        <w:rPr>
+          <w:lang w:val="en-GB"/>
+        </w:rPr>
+        <w:t xml:space="preserve"> </w:t>
+      </w:r>
+      <w:r>
+        <w:rPr>
+          <w:lang w:val="en-GB"/>
+        </w:rPr>
+        <w:t>Afterword</w:t>
+      </w:r>
+      <w:r>
+        <w:rPr>
+          <w:lang w:val="en-GB"/>
+        </w:rPr>
+        <w:t>’</w:t>
+      </w:r>
+      <w:r>
+        <w:rPr>
+          <w:lang w:val="en-GB"/>
+        </w:rPr>
+        <w:t>s</w:t>
+      </w:r>
+      <w:r>
+        <w:rPr>
+          <w:lang w:val="en-GB"/>
+        </w:rPr>
+        <w:t xml:space="preserve"> it also labels the data and splits it into windows so the model can process data easily.</w:t>
+      </w:r>
+      <w:r>
+        <w:rPr>
+          <w:lang w:val="en-GB"/>
+        </w:rPr>
+        <w:t xml:space="preserve"> </w:t>
+      </w:r>
+    </w:p>
+    <w:p>
+      <w:pPr>
+        <w:rPr>
+          <w:lang w:val="en-GB"/>
+        </w:rPr>
+      </w:pPr>
+    </w:p>
+    <w:p>
+      <w:pPr>
+        <w:rPr>
+          <w:lang w:val="en-GB"/>
+        </w:rPr>
+      </w:pPr>
+      <w:r>
+        <w:rPr>
+          <w:lang w:val="en-GB"/>
+        </w:rPr>
+        <w:t>The script will automatically label all raw data using the summary file in each subject</w:t>
+      </w:r>
+      <w:r>
+        <w:rPr>
+          <w:lang w:val="en-GB"/>
+        </w:rPr>
+        <w:t>’</w:t>
+      </w:r>
+      <w:r>
+        <w:rPr>
+          <w:lang w:val="en-GB"/>
+        </w:rPr>
+        <w:t>s folder, so it</w:t>
+      </w:r>
+      <w:r>
+        <w:rPr>
+          <w:lang w:val="en-GB"/>
+        </w:rPr>
+        <w:t>’</w:t>
+      </w:r>
+      <w:r>
+        <w:rPr>
+          <w:lang w:val="en-GB"/>
+        </w:rPr>
+        <w:t xml:space="preserve">s important for it to be present or a label execution error will pop up. The files </w:t>
+      </w:r>
+      <w:proofErr w:type="spellStart"/>
+      <w:r>
+        <w:rPr>
+          <w:lang w:val="en-GB"/>
+        </w:rPr>
+        <w:t>edf.seizures</w:t>
+      </w:r>
+      <w:proofErr w:type="spellEnd"/>
+      <w:r>
+        <w:rPr>
+          <w:lang w:val="en-GB"/>
+        </w:rPr>
+        <w:t xml:space="preserve"> in every subject</w:t>
+      </w:r>
+      <w:r>
+        <w:rPr>
+          <w:lang w:val="en-GB"/>
+        </w:rPr>
+        <w:t>’</w:t>
+      </w:r>
+      <w:r>
+        <w:rPr>
+          <w:lang w:val="en-GB"/>
+        </w:rPr>
+        <w:t>s folder were unreadable, even reading the binary was a failure. The script will make sure the file has all the data from the desired electrodes, this is important because</w:t>
+      </w:r>
+      <w:r>
+        <w:rPr>
+          <w:lang w:val="en-GB"/>
+        </w:rPr>
+        <w:t xml:space="preserve"> there were</w:t>
+      </w:r>
+      <w:r>
+        <w:rPr>
+          <w:lang w:val="en-GB"/>
+        </w:rPr>
+        <w:t xml:space="preserve"> hardware problems while recording the </w:t>
+      </w:r>
+      <w:proofErr w:type="spellStart"/>
+      <w:r>
+        <w:rPr>
+          <w:lang w:val="en-GB"/>
+        </w:rPr>
+        <w:t>edfs</w:t>
+      </w:r>
+      <w:proofErr w:type="spellEnd"/>
+      <w:r>
+        <w:rPr>
+          <w:lang w:val="en-GB"/>
+        </w:rPr>
+        <w:t>,</w:t>
+      </w:r>
+      <w:r>
+        <w:rPr>
+          <w:lang w:val="en-GB"/>
+        </w:rPr>
+        <w:t xml:space="preserve"> some files have gaps or lack some data, if any </w:t>
+      </w:r>
+      <w:proofErr w:type="spellStart"/>
+      <w:r>
+        <w:rPr>
+          <w:lang w:val="en-GB"/>
+        </w:rPr>
+        <w:t>edf</w:t>
+      </w:r>
+      <w:proofErr w:type="spellEnd"/>
+      <w:r>
+        <w:rPr>
+          <w:lang w:val="en-GB"/>
+        </w:rPr>
+        <w:t xml:space="preserve"> file </w:t>
+      </w:r>
+      <w:r>
+        <w:rPr>
+          <w:lang w:val="en-GB"/>
+        </w:rPr>
+        <w:t>has</w:t>
+      </w:r>
+      <w:r>
+        <w:rPr>
+          <w:lang w:val="en-GB"/>
+        </w:rPr>
+        <w:t xml:space="preserve"> this problem it will automatically be excluded and the user will be notified.</w:t>
+      </w:r>
+      <w:r>
+        <w:rPr>
+          <w:lang w:val="en-GB"/>
+        </w:rPr>
+        <w:t xml:space="preserve"> </w:t>
+      </w:r>
+      <w:r>
+        <w:rPr>
+          <w:lang w:val="en-GB"/>
+        </w:rPr>
+        <w:t>Each one has 22 different channels, which are the electrodes of the subject. In order to label the data, a new column is created (the 23</w:t>
+      </w:r>
+      <w:r>
+        <w:rPr>
+          <w:vertAlign w:val="superscript"/>
+          <w:lang w:val="en-GB"/>
+        </w:rPr>
+        <w:t>rd</w:t>
+      </w:r>
+      <w:r>
+        <w:rPr>
+          <w:lang w:val="en-GB"/>
+        </w:rPr>
+        <w:t>) as seizure with the information of every row being a seizure or not and also a 24</w:t>
+      </w:r>
+      <w:r>
+        <w:rPr>
+          <w:vertAlign w:val="superscript"/>
+          <w:lang w:val="en-GB"/>
+        </w:rPr>
+        <w:t>th</w:t>
+      </w:r>
+      <w:r>
+        <w:rPr>
+          <w:lang w:val="en-GB"/>
+        </w:rPr>
+        <w:t xml:space="preserve"> column to set the observation windows for the model.</w:t>
+      </w:r>
+    </w:p>
+    <w:p>
+      <w:pPr>
+        <w:rPr>
+          <w:lang w:val="en-GB"/>
+        </w:rPr>
+      </w:pPr>
+    </w:p>
+    <w:p>
+      <w:pPr>
+        <w:rPr>
+          <w:lang w:val="en-GB"/>
+        </w:rPr>
+      </w:pPr>
+      <w:r>
+        <w:rPr>
+          <w:lang w:val="en-GB"/>
+        </w:rPr>
+        <w:t>Filtering data is done by first setting a maximum range from 0.5hz to 50hz, and afterwards only by changing the name of a parameter it can be changed to delta, theta, alpha, beta or gamma</w:t>
+      </w:r>
+      <w:r>
+        <w:rPr>
+          <w:lang w:val="en-GB"/>
+        </w:rPr>
+        <w:t>’</w:t>
+      </w:r>
+      <w:r>
+        <w:rPr>
+          <w:lang w:val="en-GB"/>
+        </w:rPr>
+        <w:t>s range frequencies in a dictionary added by default. Everything is modular so it can be changed any time with any range of frequencies. All data is saved in parquet format in a different folder, if plotting is enabled it will plot each subject</w:t>
+      </w:r>
+      <w:r>
+        <w:rPr>
+          <w:lang w:val="en-GB"/>
+        </w:rPr>
+        <w:t>’</w:t>
+      </w:r>
+      <w:r>
+        <w:rPr>
+          <w:lang w:val="en-GB"/>
+        </w:rPr>
+        <w:t>s data.</w:t>
+      </w:r>
+    </w:p>
+    <w:p>
+      <w:pPr>
+        <w:rPr>
+          <w:lang w:val="en-GB"/>
+        </w:rPr>
+      </w:pPr>
+    </w:p>
+    <w:p>
+      <w:pPr>
+        <w:rPr>
+          <w:lang w:val="en-GB"/>
+        </w:rPr>
+      </w:pPr>
+      <w:r>
+        <w:rPr>
+          <w:lang w:val="en-GB"/>
+        </w:rPr>
+        <w:t xml:space="preserve">Once the data is filtered and labelled it`s saved two </w:t>
+      </w:r>
+      <w:proofErr w:type="spellStart"/>
+      <w:r>
+        <w:rPr>
+          <w:lang w:val="en-GB"/>
+        </w:rPr>
+        <w:t>numpys</w:t>
+      </w:r>
+      <w:proofErr w:type="spellEnd"/>
+      <w:r>
+        <w:rPr>
+          <w:lang w:val="en-GB"/>
+        </w:rPr>
+        <w:t xml:space="preserve">, one </w:t>
+      </w:r>
+      <w:r>
+        <w:rPr>
+          <w:lang w:val="en-GB"/>
+        </w:rPr>
+        <w:t>“</w:t>
+      </w:r>
+      <w:proofErr w:type="spellStart"/>
+      <w:r>
+        <w:rPr>
+          <w:lang w:val="en-GB"/>
+        </w:rPr>
+        <w:t>file_data_x.npy</w:t>
+      </w:r>
+      <w:proofErr w:type="spellEnd"/>
+      <w:r>
+        <w:rPr>
+          <w:lang w:val="en-GB"/>
+        </w:rPr>
+        <w:t>”</w:t>
+      </w:r>
+      <w:r>
+        <w:rPr>
+          <w:lang w:val="en-GB"/>
+        </w:rPr>
+        <w:t xml:space="preserve"> </w:t>
+      </w:r>
+      <w:r>
+        <w:rPr>
+          <w:lang w:val="en-GB"/>
+        </w:rPr>
+        <w:t xml:space="preserve">and </w:t>
+      </w:r>
+      <w:r>
+        <w:rPr>
+          <w:lang w:val="en-GB"/>
+        </w:rPr>
+        <w:t>“</w:t>
+      </w:r>
+      <w:proofErr w:type="spellStart"/>
+      <w:r>
+        <w:rPr>
+          <w:lang w:val="en-GB"/>
+        </w:rPr>
+        <w:t>file_data_y.npy</w:t>
+      </w:r>
+      <w:proofErr w:type="spellEnd"/>
+      <w:r>
+        <w:rPr>
+          <w:lang w:val="en-GB"/>
+        </w:rPr>
+        <w:t>”</w:t>
+      </w:r>
+      <w:r>
+        <w:rPr>
+          <w:lang w:val="en-GB"/>
+        </w:rPr>
+        <w:t xml:space="preserve">. In </w:t>
+      </w:r>
+      <w:proofErr w:type="spellStart"/>
+      <w:r>
+        <w:rPr>
+          <w:lang w:val="en-GB"/>
+        </w:rPr>
+        <w:t>data_x</w:t>
+      </w:r>
+      <w:proofErr w:type="spellEnd"/>
+      <w:r>
+        <w:rPr>
+          <w:lang w:val="en-GB"/>
+        </w:rPr>
+        <w:t xml:space="preserve"> the file has a </w:t>
+      </w:r>
+      <w:proofErr w:type="spellStart"/>
+      <w:r>
+        <w:rPr>
+          <w:lang w:val="en-GB"/>
+        </w:rPr>
+        <w:t>numpy</w:t>
+      </w:r>
+      <w:proofErr w:type="spellEnd"/>
+      <w:r>
+        <w:rPr>
+          <w:lang w:val="en-GB"/>
+        </w:rPr>
+        <w:t xml:space="preserve"> array of three dimensions</w:t>
+      </w:r>
+      <w:r>
+        <w:rPr>
+          <w:lang w:val="en-GB"/>
+        </w:rPr>
+        <w:t xml:space="preserve"> containing </w:t>
+      </w:r>
+      <w:r>
+        <w:rPr>
+          <w:lang w:val="en-GB"/>
+        </w:rPr>
+        <w:t xml:space="preserve">number of windows, electrodes and values. In </w:t>
+      </w:r>
+      <w:proofErr w:type="spellStart"/>
+      <w:r>
+        <w:rPr>
+          <w:lang w:val="en-GB"/>
+        </w:rPr>
+        <w:t>data_y</w:t>
+      </w:r>
+      <w:proofErr w:type="spellEnd"/>
+      <w:r>
+        <w:rPr>
+          <w:lang w:val="en-GB"/>
+        </w:rPr>
+        <w:t xml:space="preserve"> there are two dimensions, number of windows and </w:t>
+      </w:r>
+      <w:proofErr w:type="spellStart"/>
+      <w:r>
+        <w:rPr>
+          <w:lang w:val="en-GB"/>
+        </w:rPr>
+        <w:t>window</w:t>
+      </w:r>
+      <w:r>
+        <w:rPr>
+          <w:lang w:val="en-GB"/>
+        </w:rPr>
+        <w:t>_</w:t>
+      </w:r>
+      <w:r>
+        <w:rPr>
+          <w:lang w:val="en-GB"/>
+        </w:rPr>
+        <w:t>seizure</w:t>
+      </w:r>
+      <w:proofErr w:type="spellEnd"/>
+      <w:r>
+        <w:rPr>
+          <w:lang w:val="en-GB"/>
+        </w:rPr>
+        <w:t xml:space="preserve"> which defines if the window has a seizure in it with a 1 or not with a 0. </w:t>
+      </w:r>
+    </w:p>
+    <w:p>
+      <w:pPr>
+        <w:rPr>
+          <w:lang w:val="en-GB"/>
+        </w:rPr>
+      </w:pPr>
+    </w:p>
+    <w:p>
+      <w:pPr>
+        <w:rPr>
+          <w:lang w:val="en-GB"/>
+        </w:rPr>
+      </w:pPr>
+      <w:r>
+        <w:rPr>
+          <w:lang w:val="en-GB"/>
+        </w:rPr>
+        <w:t xml:space="preserve">With this, all the parquets and arrays are specifically saved and ordered to ensure easy access and fast comprehension of the </w:t>
+      </w:r>
+      <w:r>
+        <w:rPr>
+          <w:lang w:val="en-GB"/>
+        </w:rPr>
+        <w:t>hierarchy</w:t>
+      </w:r>
+      <w:r>
+        <w:rPr>
+          <w:lang w:val="en-GB"/>
+        </w:rPr>
+        <w:t xml:space="preserve"> of folders. The database folder has </w:t>
+      </w:r>
+      <w:r>
+        <w:rPr>
+          <w:lang w:val="en-GB"/>
+        </w:rPr>
+        <w:t xml:space="preserve">every subject </w:t>
+      </w:r>
+      <w:r>
+        <w:rPr>
+          <w:lang w:val="en-GB"/>
+        </w:rPr>
+        <w:t xml:space="preserve">in a separate folder </w:t>
+      </w:r>
+      <w:r>
+        <w:rPr>
+          <w:lang w:val="en-GB"/>
+        </w:rPr>
+        <w:t xml:space="preserve">and </w:t>
+      </w:r>
+      <w:r>
+        <w:rPr>
+          <w:lang w:val="en-GB"/>
+        </w:rPr>
+        <w:t xml:space="preserve">inside individual folders for </w:t>
+      </w:r>
+      <w:proofErr w:type="spellStart"/>
+      <w:r>
+        <w:rPr>
+          <w:lang w:val="en-GB"/>
+        </w:rPr>
+        <w:t>edf</w:t>
+      </w:r>
+      <w:proofErr w:type="spellEnd"/>
+      <w:r>
+        <w:rPr>
+          <w:lang w:val="en-GB"/>
+        </w:rPr>
+        <w:t>, parquets</w:t>
+      </w:r>
+      <w:r>
+        <w:rPr>
+          <w:lang w:val="en-GB"/>
+        </w:rPr>
+        <w:t xml:space="preserve">, </w:t>
+      </w:r>
+      <w:proofErr w:type="spellStart"/>
+      <w:r>
+        <w:rPr>
+          <w:lang w:val="en-GB"/>
+        </w:rPr>
+        <w:t>numpys</w:t>
+      </w:r>
+      <w:proofErr w:type="spellEnd"/>
+      <w:r>
+        <w:rPr>
+          <w:lang w:val="en-GB"/>
+        </w:rPr>
+        <w:t xml:space="preserve"> and results</w:t>
+      </w:r>
+      <w:r>
+        <w:rPr>
+          <w:lang w:val="en-GB"/>
+        </w:rPr>
+        <w:t xml:space="preserve">. </w:t>
+      </w:r>
+    </w:p>
+    <w:p>
+      <w:pPr>
+        <w:rPr>
+          <w:lang w:val="en-GB"/>
+        </w:rPr>
+      </w:pPr>
+    </w:p>
+    <w:p>
+      <w:pPr>
+        <w:rPr>
+          <w:lang w:val="en-GB"/>
+        </w:rPr>
+      </w:pPr>
+    </w:p>
+    <w:p>
+      <w:pPr>
+        <w:pStyle w:val="Ttulo1"/>
+      </w:pPr>
+      <w:r>
+        <w:t>Network</w:t>
+      </w:r>
+    </w:p>
+    <w:p>
+      <w:pPr>
+        <w:rPr>
+          <w:lang w:val="en-GB"/>
+        </w:rPr>
+      </w:pPr>
+    </w:p>
+    <w:p>
+      <w:pPr>
+        <w:rPr>
+          <w:lang w:val="en-GB"/>
+        </w:rPr>
+      </w:pPr>
+      <w:r>
+        <w:rPr>
+          <w:lang w:val="en-GB"/>
+        </w:rPr>
+        <w:t>A</w:t>
+      </w:r>
+      <w:r>
+        <w:rPr>
+          <w:lang w:val="en-GB"/>
+        </w:rPr>
+        <w:t>n already done deep learning algorithm</w:t>
+      </w:r>
+      <w:r>
+        <w:rPr>
+          <w:lang w:val="en-GB"/>
+        </w:rPr>
+        <w:t xml:space="preserve"> is used</w:t>
+      </w:r>
+      <w:r>
+        <w:rPr>
+          <w:lang w:val="en-GB"/>
+        </w:rPr>
+        <w:t xml:space="preserve"> from the research group IAM from the CVC, which is working on a framework to determine the optimal architecture for cognitive state recognition from EEG signals, with the objective to answer different questions:</w:t>
       </w:r>
     </w:p>
     <w:p>
@@ -2826,521 +3316,31 @@
           <w:numId w:val="2"/>
         </w:numPr>
         <w:rPr>
-          <w:lang w:val="en-GB"/>
-        </w:rPr>
-      </w:pPr>
-      <w:r>
-        <w:rPr>
-          <w:lang w:val="en-GB"/>
-        </w:rPr>
-        <w:t xml:space="preserve">Multiple executions, </w:t>
-      </w:r>
-      <w:r>
-        <w:rPr>
-          <w:lang w:val="en-GB"/>
-        </w:rPr>
-        <w:t>where the number of subject</w:t>
-      </w:r>
-      <w:r>
-        <w:rPr>
-          <w:lang w:val="en-GB"/>
-        </w:rPr>
-        <w:t>s is</w:t>
-      </w:r>
-      <w:r>
-        <w:rPr>
-          <w:lang w:val="en-GB"/>
-        </w:rPr>
-        <w:t xml:space="preserve"> provided. The script will go though all the first </w:t>
-      </w:r>
-      <w:r>
-        <w:rPr>
-          <w:lang w:val="en-GB"/>
-        </w:rPr>
-        <w:t xml:space="preserve">n </w:t>
-      </w:r>
-      <w:r>
-        <w:rPr>
-          <w:lang w:val="en-GB"/>
-        </w:rPr>
-        <w:t>subjects defined</w:t>
-      </w:r>
-      <w:r>
-        <w:rPr>
-          <w:lang w:val="en-GB"/>
-        </w:rPr>
-        <w:t>.</w:t>
-      </w:r>
-    </w:p>
-    <w:p>
-      <w:pPr>
-        <w:rPr>
-          <w:lang w:val="en-GB"/>
-        </w:rPr>
-      </w:pPr>
-    </w:p>
-    <w:p>
-      <w:pPr>
-        <w:rPr>
-          <w:lang w:val="en-GB"/>
-        </w:rPr>
-      </w:pPr>
-      <w:r>
-        <w:rPr>
-          <w:lang w:val="en-GB"/>
-        </w:rPr>
-        <w:t>The script will automatically label all raw data using the summary file in each subject</w:t>
-      </w:r>
-      <w:r>
-        <w:rPr>
-          <w:lang w:val="en-GB"/>
-        </w:rPr>
-        <w:t>’</w:t>
-      </w:r>
-      <w:r>
-        <w:rPr>
-          <w:lang w:val="en-GB"/>
-        </w:rPr>
-        <w:t>s folder, so it</w:t>
-      </w:r>
-      <w:r>
-        <w:rPr>
-          <w:lang w:val="en-GB"/>
-        </w:rPr>
-        <w:t>’</w:t>
-      </w:r>
-      <w:r>
-        <w:rPr>
-          <w:lang w:val="en-GB"/>
-        </w:rPr>
-        <w:t>s important for it to be present or a label execution error will pop up.</w:t>
-      </w:r>
-      <w:r>
-        <w:rPr>
-          <w:lang w:val="en-GB"/>
-        </w:rPr>
-        <w:t xml:space="preserve"> The files </w:t>
-      </w:r>
-      <w:r>
-        <w:rPr>
-          <w:lang w:val="en-GB"/>
-        </w:rPr>
-        <w:t>“</w:t>
-      </w:r>
-      <w:r>
-        <w:rPr>
-          <w:lang w:val="en-GB"/>
-        </w:rPr>
-        <w:t>.edf.seizures</w:t>
-      </w:r>
-      <w:r>
-        <w:rPr>
-          <w:lang w:val="en-GB"/>
-        </w:rPr>
-        <w:t>”</w:t>
-      </w:r>
-      <w:r>
-        <w:rPr>
-          <w:lang w:val="en-GB"/>
-        </w:rPr>
-        <w:t xml:space="preserve"> in every subject</w:t>
-      </w:r>
-      <w:r>
-        <w:rPr>
-          <w:lang w:val="en-GB"/>
-        </w:rPr>
-        <w:t>’</w:t>
-      </w:r>
-      <w:r>
-        <w:rPr>
-          <w:lang w:val="en-GB"/>
-        </w:rPr>
-        <w:t>s folder were unreadable, even reading the binary was a failure.</w:t>
-      </w:r>
-      <w:r>
-        <w:rPr>
-          <w:lang w:val="en-GB"/>
-        </w:rPr>
-        <w:t xml:space="preserve"> The script will make sure the file has all the data from the desired electrodes, this is important because hardware problems while recording the edfs some files have gaps or lack some data</w:t>
-      </w:r>
-      <w:r>
-        <w:rPr>
-          <w:lang w:val="en-GB"/>
-        </w:rPr>
-        <w:t>, if any edf file have this problem it will automatically be excluded and the user will be notified.</w:t>
-      </w:r>
-    </w:p>
-    <w:p>
-      <w:pPr>
-        <w:rPr>
-          <w:lang w:val="en-GB"/>
-        </w:rPr>
-      </w:pPr>
-    </w:p>
-    <w:p>
-      <w:pPr>
-        <w:rPr>
-          <w:lang w:val="en-GB"/>
-        </w:rPr>
-      </w:pPr>
-      <w:r>
-        <w:rPr>
-          <w:lang w:val="en-GB"/>
-        </w:rPr>
-        <w:t>Filtering data is done by first setting a maximum range from 0.5hz to 50hz, and afterwards</w:t>
-      </w:r>
-      <w:r>
-        <w:rPr>
-          <w:lang w:val="en-GB"/>
-        </w:rPr>
-        <w:t xml:space="preserve"> only by changing the name of a parameter it can be changed to delta, theta, alpha, beta or gamma</w:t>
-      </w:r>
-      <w:r>
-        <w:rPr>
-          <w:lang w:val="en-GB"/>
-        </w:rPr>
-        <w:t>’</w:t>
-      </w:r>
-      <w:r>
-        <w:rPr>
-          <w:lang w:val="en-GB"/>
-        </w:rPr>
-        <w:t>s range frequencies in a dictionary added by default. E</w:t>
-      </w:r>
-      <w:r>
-        <w:rPr>
-          <w:lang w:val="en-GB"/>
-        </w:rPr>
-        <w:t>verything is modular s</w:t>
-      </w:r>
-      <w:r>
-        <w:rPr>
-          <w:lang w:val="en-GB"/>
-        </w:rPr>
-        <w:t>o</w:t>
-      </w:r>
-      <w:r>
-        <w:rPr>
-          <w:lang w:val="en-GB"/>
-        </w:rPr>
-        <w:t xml:space="preserve"> </w:t>
-      </w:r>
-      <w:r>
-        <w:rPr>
-          <w:lang w:val="en-GB"/>
-        </w:rPr>
-        <w:t>i</w:t>
-      </w:r>
-      <w:r>
-        <w:rPr>
-          <w:lang w:val="en-GB"/>
-        </w:rPr>
-        <w:t>t can be changed any time with any range of frequencies.</w:t>
-      </w:r>
-      <w:r>
-        <w:rPr>
-          <w:lang w:val="en-GB"/>
-        </w:rPr>
-        <w:t xml:space="preserve"> All data is saved in </w:t>
-      </w:r>
-      <w:r>
-        <w:rPr>
-          <w:lang w:val="en-GB"/>
-        </w:rPr>
-        <w:t>“</w:t>
-      </w:r>
-      <w:r>
-        <w:rPr>
-          <w:lang w:val="en-GB"/>
-        </w:rPr>
-        <w:t>.parquet</w:t>
-      </w:r>
-      <w:r>
-        <w:rPr>
-          <w:lang w:val="en-GB"/>
-        </w:rPr>
-        <w:t>”</w:t>
-      </w:r>
-      <w:r>
-        <w:rPr>
-          <w:lang w:val="en-GB"/>
-        </w:rPr>
-        <w:t xml:space="preserve"> format in a different folder named parquets in every subject</w:t>
-      </w:r>
-      <w:r>
-        <w:rPr>
-          <w:lang w:val="en-GB"/>
-        </w:rPr>
-        <w:t>’</w:t>
-      </w:r>
-      <w:r>
-        <w:rPr>
-          <w:lang w:val="en-GB"/>
-        </w:rPr>
-        <w:t>s folder, if plotting is enabled it will plot each subject</w:t>
-      </w:r>
-      <w:r>
-        <w:rPr>
-          <w:lang w:val="en-GB"/>
-        </w:rPr>
-        <w:t>’</w:t>
-      </w:r>
-      <w:r>
-        <w:rPr>
-          <w:lang w:val="en-GB"/>
-        </w:rPr>
-        <w:t>s data.</w:t>
-      </w:r>
-    </w:p>
-    <w:p>
-      <w:pPr>
-        <w:rPr>
-          <w:lang w:val="en-GB"/>
-        </w:rPr>
-      </w:pPr>
-    </w:p>
-    <w:p>
-      <w:pPr>
-        <w:rPr>
-          <w:lang w:val="en-GB"/>
-        </w:rPr>
-      </w:pPr>
-      <w:r>
-        <w:rPr>
-          <w:lang w:val="en-GB"/>
-        </w:rPr>
-        <w:t xml:space="preserve">After all desired raw data is filtered and saved, the second script to execute is </w:t>
-      </w:r>
-      <w:r>
-        <w:rPr>
-          <w:lang w:val="en-GB"/>
-        </w:rPr>
-        <w:t>“</w:t>
-      </w:r>
-      <w:r>
-        <w:rPr>
-          <w:lang w:val="en-GB"/>
-        </w:rPr>
-        <w:t>04_MExecution.py</w:t>
-      </w:r>
-      <w:r>
-        <w:rPr>
-          <w:lang w:val="en-GB"/>
-        </w:rPr>
-        <w:t>”</w:t>
-      </w:r>
-      <w:r>
-        <w:rPr>
-          <w:lang w:val="en-GB"/>
-        </w:rPr>
-        <w:t>, t</w:t>
-      </w:r>
-      <w:r>
-        <w:rPr>
-          <w:lang w:val="en-GB"/>
-        </w:rPr>
-        <w:t xml:space="preserve">his one is </w:t>
-      </w:r>
-      <w:r>
-        <w:rPr>
-          <w:lang w:val="en-GB"/>
-        </w:rPr>
-        <w:t xml:space="preserve">in </w:t>
-      </w:r>
-      <w:r>
-        <w:rPr>
-          <w:lang w:val="en-GB"/>
-        </w:rPr>
-        <w:t xml:space="preserve">charge of the execution of the model to obtain the results </w:t>
-      </w:r>
-      <w:r>
-        <w:rPr>
-          <w:lang w:val="en-GB"/>
-        </w:rPr>
-        <w:t>classifying the data</w:t>
-      </w:r>
-      <w:r>
-        <w:rPr>
-          <w:lang w:val="en-GB"/>
-        </w:rPr>
-        <w:t>.</w:t>
-      </w:r>
-      <w:r>
-        <w:rPr>
-          <w:lang w:val="en-GB"/>
-        </w:rPr>
-        <w:t xml:space="preserve"> All hyperparameters are defined at the beginning of the script, and afterword</w:t>
-      </w:r>
-      <w:r>
-        <w:rPr>
-          <w:lang w:val="en-GB"/>
-        </w:rPr>
-        <w:t>’</w:t>
-      </w:r>
-      <w:r>
-        <w:rPr>
-          <w:lang w:val="en-GB"/>
-        </w:rPr>
-        <w:t>s the module is tested with random data to ensure it</w:t>
-      </w:r>
-      <w:r>
-        <w:rPr>
-          <w:lang w:val="en-GB"/>
-        </w:rPr>
-        <w:t>’</w:t>
-      </w:r>
-      <w:r>
-        <w:rPr>
-          <w:lang w:val="en-GB"/>
-        </w:rPr>
-        <w:t>s working as expected. For each parquet it splits it</w:t>
-      </w:r>
-      <w:r>
-        <w:rPr>
-          <w:lang w:val="en-GB"/>
-        </w:rPr>
-        <w:t>’</w:t>
-      </w:r>
-      <w:r>
-        <w:rPr>
-          <w:lang w:val="en-GB"/>
-        </w:rPr>
-        <w:t xml:space="preserve">s content </w:t>
-      </w:r>
-      <w:r>
-        <w:rPr>
-          <w:lang w:val="en-GB"/>
-        </w:rPr>
-        <w:t xml:space="preserve">depending of the percentage settled </w:t>
-      </w:r>
-      <w:r>
-        <w:rPr>
-          <w:lang w:val="en-GB"/>
-        </w:rPr>
-        <w:t>in training and testing, continuing by training the model</w:t>
-      </w:r>
-      <w:r>
-        <w:rPr>
-          <w:lang w:val="en-GB"/>
-        </w:rPr>
-        <w:t xml:space="preserve"> and testing.</w:t>
-      </w:r>
-    </w:p>
-    <w:p>
-      <w:pPr>
-        <w:rPr>
-          <w:lang w:val="en-GB"/>
-        </w:rPr>
-      </w:pPr>
-    </w:p>
-    <w:p>
-      <w:pPr>
-        <w:rPr>
-          <w:lang w:val="en-GB"/>
-        </w:rPr>
-      </w:pPr>
-      <w:r>
-        <w:rPr>
-          <w:lang w:val="en-GB"/>
-        </w:rPr>
-        <w:t>During the implementation of this procedure, a lot of problems of dependency on critical libraries has happened. Starting by cuda, for faster results it is used in all models, but it might not work if the architecture of the graphics card is too old. It is also not compatible with python 3.10 which was the version being worked on at the moment</w:t>
-      </w:r>
-      <w:r>
-        <w:rPr>
-          <w:lang w:val="en-GB"/>
-        </w:rPr>
-        <w:t>, it had to be switched to an environment with python 3.8 to avoid further issues.</w:t>
-      </w:r>
-    </w:p>
-    <w:p>
-      <w:pPr>
-        <w:rPr>
-          <w:lang w:val="en-GB"/>
-        </w:rPr>
-      </w:pPr>
-      <w:r>
-        <w:rPr>
-          <w:lang w:val="en-GB"/>
-        </w:rPr>
-        <w:br w:type="page"/>
-      </w:r>
-    </w:p>
-    <w:p>
-      <w:pPr>
-        <w:rPr>
-          <w:lang w:val="en-GB"/>
-        </w:rPr>
-      </w:pPr>
-    </w:p>
-    <w:p>
-      <w:pPr>
-        <w:rPr>
-          <w:b/>
-          <w:bCs/>
-          <w:lang w:val="en-GB"/>
-        </w:rPr>
-      </w:pPr>
-      <w:r>
-        <w:rPr>
-          <w:b/>
-          <w:bCs/>
-          <w:lang w:val="en-GB"/>
-        </w:rPr>
-        <w:t>Annex</w:t>
-      </w:r>
-    </w:p>
-    <w:p>
-      <w:pPr>
-        <w:rPr>
-          <w:b/>
-          <w:bCs/>
-          <w:lang w:val="en-GB"/>
-        </w:rPr>
-      </w:pPr>
-    </w:p>
-    <w:p>
-      <w:pPr>
-        <w:rPr>
-          <w:b/>
-          <w:bCs/>
-          <w:lang w:val="en-GB"/>
-        </w:rPr>
-      </w:pPr>
-      <w:r>
-        <w:rPr>
-          <w:b/>
-          <w:bCs/>
-          <w:lang w:val="en-GB"/>
-        </w:rPr>
-        <w:t>Neurons</w:t>
-      </w:r>
-    </w:p>
-    <w:p>
-      <w:pPr>
-        <w:rPr>
-          <w:lang w:val="en-GB"/>
-        </w:rPr>
-      </w:pPr>
-    </w:p>
-    <w:p>
-      <w:pPr>
-        <w:rPr>
-          <w:lang w:val="en-GB"/>
-        </w:rPr>
-      </w:pPr>
-      <w:r>
-        <w:rPr>
-          <w:lang w:val="en-GB"/>
-        </w:rPr>
-        <w:t>To further understand how brain activity works we first need to study a single neuron and its purpose. A neuron is an electrically excitable cell that has the function to communicate with other cells. It does it by nearly touching other cells called synapsis, transmits the message through its axon and delivers the message by synapsis to another cell. Neurons are typically classified into types based on their function:</w:t>
-      </w:r>
-    </w:p>
-    <w:p>
-      <w:pPr>
-        <w:rPr>
-          <w:lang w:val="en-GB"/>
-        </w:rPr>
-      </w:pPr>
+          <w:color w:val="FF0000"/>
+          <w:lang w:val="en-GB"/>
+        </w:rPr>
+      </w:pPr>
+      <w:r>
+        <w:rPr>
+          <w:color w:val="FF0000"/>
+          <w:lang w:val="en-GB"/>
+        </w:rPr>
+        <w:t xml:space="preserve">How to combine the signals to create the input features for feature extraction? In this case, having 14 sensors x 5 </w:t>
+      </w:r>
+      <w:r>
+        <w:rPr>
+          <w:color w:val="FF0000"/>
+          <w:lang w:val="en-GB"/>
+        </w:rPr>
+        <w:t>wavelengths,</w:t>
+      </w:r>
+      <w:r>
+        <w:rPr>
+          <w:color w:val="FF0000"/>
+          <w:lang w:val="en-GB"/>
+        </w:rPr>
+        <w:t xml:space="preserve"> so 70 raw signals. These signals can be concatenated, or projected.</w:t>
+      </w:r>
     </w:p>
     <w:p>
       <w:pPr>
@@ -3357,7 +3357,7 @@
         <w:rPr>
           <w:lang w:val="en-GB"/>
         </w:rPr>
-        <w:t>Sensory neurons: Which respond to stimuli of the sensory organs and send the signals to the spinal cord or brain.</w:t>
+        <w:t>Which neural network is the best performer?</w:t>
       </w:r>
     </w:p>
     <w:p>
@@ -3375,8 +3375,275 @@
         <w:rPr>
           <w:lang w:val="en-GB"/>
         </w:rPr>
-        <w:t>Motor neurons: Its axons originate in the brain and spinal cord and innervate the muscles to produce muscle movements.</w:t>
-      </w:r>
+        <w:t>Is it better to ensemble the different classifiers before combining the signals?</w:t>
+      </w:r>
+    </w:p>
+    <w:p>
+      <w:pPr>
+        <w:rPr>
+          <w:lang w:val="en-GB"/>
+        </w:rPr>
+      </w:pPr>
+    </w:p>
+    <w:p>
+      <w:pPr>
+        <w:rPr>
+          <w:lang w:val="en-GB"/>
+        </w:rPr>
+      </w:pPr>
+      <w:r>
+        <w:rPr>
+          <w:lang w:val="en-GB"/>
+        </w:rPr>
+        <w:t xml:space="preserve">This </w:t>
+      </w:r>
+      <w:r>
+        <w:rPr>
+          <w:lang w:val="en-GB"/>
+        </w:rPr>
+        <w:t>model</w:t>
+      </w:r>
+      <w:r>
+        <w:rPr>
+          <w:lang w:val="en-GB"/>
+        </w:rPr>
+        <w:t xml:space="preserve"> was originally intended to study brain workload, so,</w:t>
+      </w:r>
+      <w:r>
+        <w:rPr>
+          <w:lang w:val="en-GB"/>
+        </w:rPr>
+        <w:t xml:space="preserve"> with the help of </w:t>
+      </w:r>
+      <w:r>
+        <w:rPr>
+          <w:lang w:val="en-GB"/>
+        </w:rPr>
+        <w:t>this</w:t>
+      </w:r>
+      <w:r>
+        <w:rPr>
+          <w:lang w:val="en-GB"/>
+        </w:rPr>
+        <w:t xml:space="preserve"> </w:t>
+      </w:r>
+      <w:r>
+        <w:rPr>
+          <w:lang w:val="en-GB"/>
+        </w:rPr>
+        <w:t>model</w:t>
+      </w:r>
+      <w:r>
+        <w:rPr>
+          <w:lang w:val="en-GB"/>
+        </w:rPr>
+        <w:t xml:space="preserve"> </w:t>
+      </w:r>
+      <w:r>
+        <w:rPr>
+          <w:lang w:val="en-GB"/>
+        </w:rPr>
+        <w:t>it</w:t>
+      </w:r>
+      <w:r>
+        <w:rPr>
+          <w:lang w:val="en-GB"/>
+        </w:rPr>
+        <w:t>’</w:t>
+      </w:r>
+      <w:r>
+        <w:rPr>
+          <w:lang w:val="en-GB"/>
+        </w:rPr>
+        <w:t xml:space="preserve">s changed </w:t>
+      </w:r>
+      <w:r>
+        <w:rPr>
+          <w:lang w:val="en-GB"/>
+        </w:rPr>
+        <w:t>to fulfil the objective of clinic seizure detection. In this TFG, different strategies are applied on the input data of the algorithm to further study it</w:t>
+      </w:r>
+      <w:r>
+        <w:rPr>
+          <w:lang w:val="en-GB"/>
+        </w:rPr>
+        <w:t>’</w:t>
+      </w:r>
+      <w:r>
+        <w:rPr>
+          <w:lang w:val="en-GB"/>
+        </w:rPr>
+        <w:t>s capabilities</w:t>
+      </w:r>
+      <w:r>
+        <w:rPr>
+          <w:lang w:val="en-GB"/>
+        </w:rPr>
+        <w:t xml:space="preserve"> as well as using different models to compare results between them.</w:t>
+      </w:r>
+    </w:p>
+    <w:p>
+      <w:pPr>
+        <w:rPr>
+          <w:lang w:val="en-GB"/>
+        </w:rPr>
+      </w:pPr>
+    </w:p>
+    <w:p>
+      <w:pPr>
+        <w:rPr>
+          <w:lang w:val="en-GB"/>
+        </w:rPr>
+      </w:pPr>
+      <w:r>
+        <w:rPr>
+          <w:lang w:val="en-GB"/>
+        </w:rPr>
+        <w:t>Once</w:t>
+      </w:r>
+      <w:r>
+        <w:rPr>
+          <w:lang w:val="en-GB"/>
+        </w:rPr>
+        <w:t xml:space="preserve"> all desired raw data is filtered and saved, the second script to execute is </w:t>
+      </w:r>
+      <w:r>
+        <w:rPr>
+          <w:lang w:val="en-GB"/>
+        </w:rPr>
+        <w:t>“</w:t>
+      </w:r>
+      <w:r>
+        <w:rPr>
+          <w:lang w:val="en-GB"/>
+        </w:rPr>
+        <w:t>04_MExecution.py</w:t>
+      </w:r>
+      <w:r>
+        <w:rPr>
+          <w:lang w:val="en-GB"/>
+        </w:rPr>
+        <w:t>”</w:t>
+      </w:r>
+      <w:r>
+        <w:rPr>
+          <w:lang w:val="en-GB"/>
+        </w:rPr>
+        <w:t>, t</w:t>
+      </w:r>
+      <w:r>
+        <w:rPr>
+          <w:lang w:val="en-GB"/>
+        </w:rPr>
+        <w:t xml:space="preserve">his one is </w:t>
+      </w:r>
+      <w:r>
+        <w:rPr>
+          <w:lang w:val="en-GB"/>
+        </w:rPr>
+        <w:t xml:space="preserve">in </w:t>
+      </w:r>
+      <w:r>
+        <w:rPr>
+          <w:lang w:val="en-GB"/>
+        </w:rPr>
+        <w:t>charge of the execution of the model</w:t>
+      </w:r>
+      <w:r>
+        <w:rPr>
+          <w:lang w:val="en-GB"/>
+        </w:rPr>
+        <w:t>,</w:t>
+      </w:r>
+      <w:r>
+        <w:rPr>
+          <w:lang w:val="en-GB"/>
+        </w:rPr>
+        <w:t xml:space="preserve"> training and testing</w:t>
+      </w:r>
+      <w:r>
+        <w:rPr>
+          <w:lang w:val="en-GB"/>
+        </w:rPr>
+        <w:t xml:space="preserve"> to obtain the results </w:t>
+      </w:r>
+      <w:r>
+        <w:rPr>
+          <w:lang w:val="en-GB"/>
+        </w:rPr>
+        <w:t>classifying the data</w:t>
+      </w:r>
+      <w:r>
+        <w:rPr>
+          <w:lang w:val="en-GB"/>
+        </w:rPr>
+        <w:t>.</w:t>
+      </w:r>
+      <w:r>
+        <w:rPr>
+          <w:lang w:val="en-GB"/>
+        </w:rPr>
+        <w:t xml:space="preserve"> All hyperparameters are defined at the beginning of the script</w:t>
+      </w:r>
+      <w:r>
+        <w:rPr>
+          <w:lang w:val="en-GB"/>
+        </w:rPr>
+        <w:t xml:space="preserve"> as well as the </w:t>
+      </w:r>
+      <w:r>
+        <w:rPr>
+          <w:lang w:val="en-GB"/>
+        </w:rPr>
+        <w:t xml:space="preserve">declaration and </w:t>
+      </w:r>
+      <w:r>
+        <w:rPr>
+          <w:lang w:val="en-GB"/>
+        </w:rPr>
+        <w:t>initialization of the model.</w:t>
+      </w:r>
+      <w:r>
+        <w:rPr>
+          <w:lang w:val="en-GB"/>
+        </w:rPr>
+        <w:t xml:space="preserve"> There are different </w:t>
+      </w:r>
+      <w:proofErr w:type="spellStart"/>
+      <w:r>
+        <w:rPr>
+          <w:lang w:val="en-GB"/>
+        </w:rPr>
+        <w:t>typs</w:t>
+      </w:r>
+      <w:proofErr w:type="spellEnd"/>
+      <w:r>
+        <w:rPr>
+          <w:lang w:val="en-GB"/>
+        </w:rPr>
+        <w:t xml:space="preserve"> of execution for development that can be enabled by </w:t>
+      </w:r>
+      <w:proofErr w:type="spellStart"/>
+      <w:r>
+        <w:rPr>
+          <w:lang w:val="en-GB"/>
+        </w:rPr>
+        <w:t>boolean</w:t>
+      </w:r>
+      <w:proofErr w:type="spellEnd"/>
+      <w:r>
+        <w:rPr>
+          <w:lang w:val="en-GB"/>
+        </w:rPr>
+        <w:t xml:space="preserve"> variables commented in the script. </w:t>
+      </w:r>
+    </w:p>
+    <w:p>
+      <w:pPr>
+        <w:rPr>
+          <w:lang w:val="en-GB"/>
+        </w:rPr>
+      </w:pPr>
     </w:p>
     <w:p>
       <w:pPr>
@@ -3389,11 +3656,49 @@
           <w:lang w:val="en-GB"/>
         </w:rPr>
       </w:pPr>
-      <w:r>
-        <w:rPr>
-          <w:lang w:val="en-GB"/>
-        </w:rPr>
-        <w:t>Projection fiber: Are neurons found in the central nervous system and only establish synapses with other neurons, these consist of efferent and afferent fibers uniting the cortex with the lower parts of the brain and with the spinal cord.</w:t>
+      <w:proofErr w:type="spellStart"/>
+      <w:r>
+        <w:rPr>
+          <w:lang w:val="en-GB"/>
+        </w:rPr>
+        <w:t>CheckModel</w:t>
+      </w:r>
+      <w:proofErr w:type="spellEnd"/>
+      <w:r>
+        <w:rPr>
+          <w:lang w:val="en-GB"/>
+        </w:rPr>
+        <w:t xml:space="preserve"> is the first way to execute the model, this one is needed to make sure the model works as intended before using real data to train it. It uses the selected model and feeds to it random data</w:t>
+      </w:r>
+      <w:r>
+        <w:rPr>
+          <w:lang w:val="en-GB"/>
+        </w:rPr>
+        <w:t xml:space="preserve"> using torch</w:t>
+      </w:r>
+      <w:r>
+        <w:rPr>
+          <w:lang w:val="en-GB"/>
+        </w:rPr>
+        <w:t xml:space="preserve"> with the </w:t>
+      </w:r>
+      <w:r>
+        <w:rPr>
+          <w:lang w:val="en-GB"/>
+        </w:rPr>
+        <w:t>defined</w:t>
+      </w:r>
+      <w:r>
+        <w:rPr>
+          <w:lang w:val="en-GB"/>
+        </w:rPr>
+        <w:t xml:space="preserve"> parameters in the fu</w:t>
+      </w:r>
+      <w:r>
+        <w:rPr>
+          <w:lang w:val="en-GB"/>
+        </w:rPr>
+        <w:t>nction.</w:t>
       </w:r>
     </w:p>
     <w:p>
@@ -3411,27 +3716,49 @@
         <w:rPr>
           <w:lang w:val="en-GB"/>
         </w:rPr>
-        <w:t>Interneuron: Is a neuron of the central nervous system, usually small and with a short axon, that interconnects with other neurons, but never with sensory receptors or muscle fibres, allowing it to perform more complex functions.</w:t>
-      </w:r>
-    </w:p>
-    <w:p>
-      <w:pPr>
-        <w:rPr>
-          <w:lang w:val="en-GB"/>
-        </w:rPr>
-      </w:pPr>
-    </w:p>
-    <w:p>
-      <w:pPr>
-        <w:rPr>
-          <w:lang w:val="en-GB"/>
-        </w:rPr>
-      </w:pPr>
-      <w:r>
-        <w:rPr>
-          <w:lang w:val="en-GB"/>
-        </w:rPr>
-        <w:t>Neurons transmit electrical waves originating from a transient change of permeability in the plasma membrane. Their propagation is due to the existence of a potential difference that arises due to different concentrations of ions on either side of the membrane, as described by the Nernst potential, between the inner and outer part of the cell (typically -70 mV). For the transmission of nervous impulses to other neurons, these do it by synapse, being a structure to pass electrical or chemical signals to another neuron or effector cell, there are two types of synapses:</w:t>
+        <w:t xml:space="preserve">If the model works with no </w:t>
+      </w:r>
+      <w:proofErr w:type="spellStart"/>
+      <w:r>
+        <w:rPr>
+          <w:lang w:val="en-GB"/>
+        </w:rPr>
+        <w:t>isues</w:t>
+      </w:r>
+      <w:proofErr w:type="spellEnd"/>
+      <w:r>
+        <w:rPr>
+          <w:lang w:val="en-GB"/>
+        </w:rPr>
+        <w:t xml:space="preserve"> with </w:t>
+      </w:r>
+      <w:proofErr w:type="spellStart"/>
+      <w:r>
+        <w:rPr>
+          <w:lang w:val="en-GB"/>
+        </w:rPr>
+        <w:t>CheckModel</w:t>
+      </w:r>
+      <w:proofErr w:type="spellEnd"/>
+      <w:r>
+        <w:rPr>
+          <w:lang w:val="en-GB"/>
+        </w:rPr>
+        <w:t xml:space="preserve">, then the training execution can begin. This first phase selects every </w:t>
+      </w:r>
+      <w:proofErr w:type="spellStart"/>
+      <w:r>
+        <w:rPr>
+          <w:lang w:val="en-GB"/>
+        </w:rPr>
+        <w:t>numpy</w:t>
+      </w:r>
+      <w:proofErr w:type="spellEnd"/>
+      <w:r>
+        <w:rPr>
+          <w:lang w:val="en-GB"/>
+        </w:rPr>
+        <w:t xml:space="preserve"> from n subjects defined at the beginning and trains the model with all the data. Every time the model finishes the epochs of a file, it saves the model in the database.</w:t>
       </w:r>
     </w:p>
     <w:p>
@@ -3449,8 +3776,790 @@
         <w:rPr>
           <w:lang w:val="en-GB"/>
         </w:rPr>
-        <w:t>Chemical synapse: Electrical activity in the presynaptic neuron is converted into the release of a neurotransmitter that binds to the receptors located in the plasma membrane of the postsynaptic cell.</w:t>
-      </w:r>
+        <w:t xml:space="preserve">In the second phase the previous trained model is loaded to test </w:t>
+      </w:r>
+      <w:r>
+        <w:rPr>
+          <w:lang w:val="en-GB"/>
+        </w:rPr>
+        <w:t>it and data is defined to set the normalization scalers for testing. For further development this should be changed to make an average of scalers by all trained data for example</w:t>
+      </w:r>
+      <w:r>
+        <w:rPr>
+          <w:lang w:val="en-GB"/>
+        </w:rPr>
+        <w:t>,</w:t>
+      </w:r>
+      <w:r>
+        <w:rPr>
+          <w:lang w:val="en-GB"/>
+        </w:rPr>
+        <w:t xml:space="preserve"> or normalize data before </w:t>
+      </w:r>
+      <w:r>
+        <w:rPr>
+          <w:lang w:val="en-GB"/>
+        </w:rPr>
+        <w:t>the script</w:t>
+      </w:r>
+      <w:r>
+        <w:rPr>
+          <w:lang w:val="en-GB"/>
+        </w:rPr>
+        <w:t>’</w:t>
+      </w:r>
+      <w:r>
+        <w:rPr>
+          <w:lang w:val="en-GB"/>
+        </w:rPr>
+        <w:t>s execution</w:t>
+      </w:r>
+      <w:r>
+        <w:rPr>
+          <w:lang w:val="en-GB"/>
+        </w:rPr>
+        <w:t xml:space="preserve">. </w:t>
+      </w:r>
+      <w:r>
+        <w:rPr>
+          <w:lang w:val="en-GB"/>
+        </w:rPr>
+        <w:t xml:space="preserve">Once the model is tested a classification report is don using </w:t>
+      </w:r>
+      <w:proofErr w:type="spellStart"/>
+      <w:r>
+        <w:rPr>
+          <w:lang w:val="en-GB"/>
+        </w:rPr>
+        <w:t>sklearn</w:t>
+      </w:r>
+      <w:proofErr w:type="spellEnd"/>
+      <w:r>
+        <w:rPr>
+          <w:lang w:val="en-GB"/>
+        </w:rPr>
+        <w:t xml:space="preserve"> library and saved to a results folder in the subject</w:t>
+      </w:r>
+      <w:r>
+        <w:rPr>
+          <w:lang w:val="en-GB"/>
+        </w:rPr>
+        <w:t>’</w:t>
+      </w:r>
+      <w:r>
+        <w:rPr>
+          <w:lang w:val="en-GB"/>
+        </w:rPr>
+        <w:t>s folder.</w:t>
+      </w:r>
+    </w:p>
+    <w:p>
+      <w:pPr>
+        <w:rPr>
+          <w:lang w:val="en-GB"/>
+        </w:rPr>
+      </w:pPr>
+    </w:p>
+    <w:p>
+      <w:pPr>
+        <w:rPr>
+          <w:lang w:val="en-GB"/>
+        </w:rPr>
+      </w:pPr>
+      <w:r>
+        <w:rPr>
+          <w:lang w:val="en-GB"/>
+        </w:rPr>
+        <w:t xml:space="preserve">The </w:t>
+      </w:r>
+      <w:r>
+        <w:rPr>
+          <w:lang w:val="en-GB"/>
+        </w:rPr>
+        <w:t xml:space="preserve">script uses </w:t>
+      </w:r>
+      <w:proofErr w:type="spellStart"/>
+      <w:r>
+        <w:rPr>
+          <w:lang w:val="en-GB"/>
+        </w:rPr>
+        <w:t>numpy</w:t>
+      </w:r>
+      <w:proofErr w:type="spellEnd"/>
+      <w:r>
+        <w:rPr>
+          <w:lang w:val="en-GB"/>
+        </w:rPr>
+        <w:t xml:space="preserve"> array</w:t>
+      </w:r>
+      <w:r>
+        <w:rPr>
+          <w:lang w:val="en-GB"/>
+        </w:rPr>
+        <w:t>s</w:t>
+      </w:r>
+      <w:r>
+        <w:rPr>
+          <w:lang w:val="en-GB"/>
+        </w:rPr>
+        <w:t xml:space="preserve"> as input </w:t>
+      </w:r>
+      <w:r>
+        <w:rPr>
+          <w:lang w:val="en-GB"/>
+        </w:rPr>
+        <w:t>data stored as previously mentioned in</w:t>
+      </w:r>
+      <w:r>
+        <w:rPr>
+          <w:lang w:val="en-GB"/>
+        </w:rPr>
+        <w:t xml:space="preserve"> </w:t>
+      </w:r>
+      <w:proofErr w:type="spellStart"/>
+      <w:r>
+        <w:rPr>
+          <w:lang w:val="en-GB"/>
+        </w:rPr>
+        <w:t>data_x</w:t>
+      </w:r>
+      <w:proofErr w:type="spellEnd"/>
+      <w:r>
+        <w:rPr>
+          <w:lang w:val="en-GB"/>
+        </w:rPr>
+        <w:t xml:space="preserve"> and </w:t>
+      </w:r>
+      <w:proofErr w:type="spellStart"/>
+      <w:r>
+        <w:rPr>
+          <w:lang w:val="en-GB"/>
+        </w:rPr>
+        <w:t>data_y</w:t>
+      </w:r>
+      <w:proofErr w:type="spellEnd"/>
+      <w:r>
+        <w:rPr>
+          <w:lang w:val="en-GB"/>
+        </w:rPr>
+        <w:t>. Th</w:t>
+      </w:r>
+      <w:r>
+        <w:rPr>
+          <w:lang w:val="en-GB"/>
+        </w:rPr>
+        <w:t>ese</w:t>
+      </w:r>
+      <w:r>
+        <w:rPr>
+          <w:lang w:val="en-GB"/>
+        </w:rPr>
+        <w:t xml:space="preserve"> files depending on the strategy of the script can be processed one last time to ensure good results from the classification. In this TFG data when loaded use</w:t>
+      </w:r>
+      <w:r>
+        <w:rPr>
+          <w:lang w:val="en-GB"/>
+        </w:rPr>
+        <w:t>s</w:t>
+      </w:r>
+      <w:r>
+        <w:rPr>
+          <w:lang w:val="en-GB"/>
+        </w:rPr>
+        <w:t xml:space="preserve"> the strategy stated previously as phase 1 and 2, for training and testing. But the script has the option to split the files in train and test by a percentage variable. For the executions done this variable is set to 1 (100%) on training, and 0 on testing phase.</w:t>
+      </w:r>
+    </w:p>
+    <w:p>
+      <w:pPr>
+        <w:rPr>
+          <w:lang w:val="en-GB"/>
+        </w:rPr>
+      </w:pPr>
+    </w:p>
+    <w:p>
+      <w:pPr>
+        <w:rPr>
+          <w:lang w:val="en-GB"/>
+        </w:rPr>
+      </w:pPr>
+      <w:r>
+        <w:rPr>
+          <w:lang w:val="en-GB"/>
+        </w:rPr>
+        <w:t xml:space="preserve">During the implementation of this </w:t>
+      </w:r>
+      <w:r>
+        <w:rPr>
+          <w:lang w:val="en-GB"/>
+        </w:rPr>
+        <w:t>script</w:t>
+      </w:r>
+      <w:r>
+        <w:rPr>
+          <w:lang w:val="en-GB"/>
+        </w:rPr>
+        <w:t xml:space="preserve">, a lot of problems of dependency on critical libraries has happened. Starting by </w:t>
+      </w:r>
+      <w:proofErr w:type="spellStart"/>
+      <w:r>
+        <w:rPr>
+          <w:lang w:val="en-GB"/>
+        </w:rPr>
+        <w:t>cuda</w:t>
+      </w:r>
+      <w:proofErr w:type="spellEnd"/>
+      <w:r>
+        <w:rPr>
+          <w:lang w:val="en-GB"/>
+        </w:rPr>
+        <w:t>, for faster results it is used in all models, but it might not work if the architecture of the graphics card is too old. It is also not compatible with python 3.10 which was the version being worked on at the moment</w:t>
+      </w:r>
+      <w:r>
+        <w:rPr>
+          <w:lang w:val="en-GB"/>
+        </w:rPr>
+        <w:t>, it had to be switched to an environment with python 3.8 to avoid further issues.</w:t>
+      </w:r>
+      <w:r>
+        <w:rPr>
+          <w:lang w:val="en-GB"/>
+        </w:rPr>
+        <w:t xml:space="preserve"> The script will </w:t>
+      </w:r>
+      <w:r>
+        <w:rPr>
+          <w:lang w:val="en-GB"/>
+        </w:rPr>
+        <w:t xml:space="preserve">be executed with </w:t>
+      </w:r>
+      <w:proofErr w:type="spellStart"/>
+      <w:r>
+        <w:rPr>
+          <w:lang w:val="en-GB"/>
+        </w:rPr>
+        <w:t>cuda</w:t>
+      </w:r>
+      <w:proofErr w:type="spellEnd"/>
+      <w:r>
+        <w:rPr>
+          <w:lang w:val="en-GB"/>
+        </w:rPr>
+        <w:t xml:space="preserve"> </w:t>
+      </w:r>
+      <w:r>
+        <w:rPr>
+          <w:lang w:val="en-GB"/>
+        </w:rPr>
+        <w:t>if the libraries are available, if not it will automatically work with the CPU.</w:t>
+      </w:r>
+    </w:p>
+    <w:p>
+      <w:pPr>
+        <w:rPr>
+          <w:lang w:val="en-GB"/>
+        </w:rPr>
+      </w:pPr>
+    </w:p>
+    <w:p>
+      <w:pPr>
+        <w:rPr>
+          <w:lang w:val="en-GB"/>
+        </w:rPr>
+      </w:pPr>
+      <w:r>
+        <w:rPr>
+          <w:lang w:val="en-GB"/>
+        </w:rPr>
+        <w:t>When it</w:t>
+      </w:r>
+      <w:r>
+        <w:rPr>
+          <w:lang w:val="en-GB"/>
+        </w:rPr>
+        <w:t>’</w:t>
+      </w:r>
+      <w:r>
+        <w:rPr>
+          <w:lang w:val="en-GB"/>
+        </w:rPr>
+        <w:t>s time to save the model, it</w:t>
+      </w:r>
+      <w:r>
+        <w:rPr>
+          <w:lang w:val="en-GB"/>
+        </w:rPr>
+        <w:t>’</w:t>
+      </w:r>
+      <w:r>
+        <w:rPr>
+          <w:lang w:val="en-GB"/>
+        </w:rPr>
+        <w:t xml:space="preserve">s saved in a folder called </w:t>
+      </w:r>
+      <w:r>
+        <w:rPr>
+          <w:lang w:val="en-GB"/>
+        </w:rPr>
+        <w:t>“</w:t>
+      </w:r>
+      <w:proofErr w:type="spellStart"/>
+      <w:r>
+        <w:rPr>
+          <w:lang w:val="en-GB"/>
+        </w:rPr>
+        <w:t>trys</w:t>
+      </w:r>
+      <w:proofErr w:type="spellEnd"/>
+      <w:r>
+        <w:rPr>
+          <w:lang w:val="en-GB"/>
+        </w:rPr>
+        <w:t>”</w:t>
+      </w:r>
+      <w:r>
+        <w:rPr>
+          <w:lang w:val="en-GB"/>
+        </w:rPr>
+        <w:t xml:space="preserve"> in the root directory, like if it was another subject but it only contains </w:t>
+      </w:r>
+      <w:proofErr w:type="spellStart"/>
+      <w:r>
+        <w:rPr>
+          <w:lang w:val="en-GB"/>
+        </w:rPr>
+        <w:t>pt</w:t>
+      </w:r>
+      <w:proofErr w:type="spellEnd"/>
+      <w:r>
+        <w:rPr>
+          <w:lang w:val="en-GB"/>
+        </w:rPr>
+        <w:t xml:space="preserve"> files</w:t>
+      </w:r>
+      <w:r>
+        <w:rPr>
+          <w:lang w:val="en-GB"/>
+        </w:rPr>
+        <w:t xml:space="preserve">, </w:t>
+      </w:r>
+      <w:r>
+        <w:rPr>
+          <w:lang w:val="en-GB"/>
+        </w:rPr>
+        <w:t>ordered in it by the date of execution.</w:t>
+      </w:r>
+    </w:p>
+    <w:p>
+      <w:pPr>
+        <w:rPr>
+          <w:lang w:val="en-GB"/>
+        </w:rPr>
+      </w:pPr>
+    </w:p>
+    <w:p>
+      <w:pPr>
+        <w:rPr>
+          <w:lang w:val="en-GB"/>
+        </w:rPr>
+      </w:pPr>
+      <w:r>
+        <w:rPr>
+          <w:lang w:val="en-GB"/>
+        </w:rPr>
+        <w:t>The models used in the TFG have similar structures. The first one</w:t>
+      </w:r>
+      <w:r>
+        <w:rPr>
+          <w:lang w:val="en-GB"/>
+        </w:rPr>
+        <w:t xml:space="preserve"> </w:t>
+      </w:r>
+      <w:proofErr w:type="spellStart"/>
+      <w:r>
+        <w:rPr>
+          <w:lang w:val="en-GB"/>
+        </w:rPr>
+        <w:t>CNN_ConcatInput</w:t>
+      </w:r>
+      <w:proofErr w:type="spellEnd"/>
+      <w:r>
+        <w:rPr>
+          <w:lang w:val="en-GB"/>
+        </w:rPr>
+        <w:t xml:space="preserve"> </w:t>
+      </w:r>
+      <w:r>
+        <w:rPr>
+          <w:lang w:val="en-GB"/>
+        </w:rPr>
+        <w:t xml:space="preserve">and the second one </w:t>
+      </w:r>
+      <w:proofErr w:type="spellStart"/>
+      <w:r>
+        <w:rPr>
+          <w:lang w:val="en-GB"/>
+        </w:rPr>
+        <w:t>CNN_ProjOut_Conv</w:t>
+      </w:r>
+      <w:proofErr w:type="spellEnd"/>
+      <w:r>
+        <w:rPr>
+          <w:lang w:val="en-GB"/>
+        </w:rPr>
+        <w:t xml:space="preserve">. As the names suggest </w:t>
+      </w:r>
+      <w:r>
+        <w:rPr>
+          <w:lang w:val="en-GB"/>
+        </w:rPr>
+        <w:t>these models</w:t>
+      </w:r>
+      <w:r>
+        <w:rPr>
+          <w:lang w:val="en-GB"/>
+        </w:rPr>
+        <w:t xml:space="preserve"> are Convolutional Neural Networks. Both models have 3 base layers of convolution defined by a function </w:t>
+      </w:r>
+      <w:proofErr w:type="spellStart"/>
+      <w:r>
+        <w:rPr>
+          <w:lang w:val="en-GB"/>
+        </w:rPr>
+        <w:t>ConVNet</w:t>
+      </w:r>
+      <w:proofErr w:type="spellEnd"/>
+      <w:r>
+        <w:rPr>
+          <w:lang w:val="en-GB"/>
+        </w:rPr>
+        <w:t xml:space="preserve"> which defines 3 different layers using torch, the first</w:t>
+      </w:r>
+      <w:r>
+        <w:rPr>
+          <w:lang w:val="en-GB"/>
+        </w:rPr>
+        <w:t xml:space="preserve"> </w:t>
+      </w:r>
+      <w:r>
+        <w:rPr>
+          <w:lang w:val="en-GB"/>
+        </w:rPr>
+        <w:t xml:space="preserve">one being </w:t>
+      </w:r>
+      <w:r>
+        <w:rPr>
+          <w:lang w:val="en-GB"/>
+        </w:rPr>
+        <w:t>16@</w:t>
+      </w:r>
+      <w:r>
+        <w:rPr>
+          <w:lang w:val="en-GB"/>
+        </w:rPr>
+        <w:t xml:space="preserve">22x19. The first parameter as number of input features defined by a constant variable defined in the constructor of the model, the second parameter defines the size of the data, 22 being the channels, in this case </w:t>
+      </w:r>
+      <w:r>
+        <w:rPr>
+          <w:lang w:val="en-GB"/>
+        </w:rPr>
+        <w:lastRenderedPageBreak/>
+        <w:t xml:space="preserve">the electrodes used on the subjects. The second layer is 32@22x9 and the last layer 64@22x4. As seen </w:t>
+      </w:r>
+      <w:r>
+        <w:rPr>
+          <w:lang w:val="en-GB"/>
+        </w:rPr>
+        <w:t xml:space="preserve">the dimension </w:t>
+      </w:r>
+      <w:r>
+        <w:rPr>
+          <w:lang w:val="en-GB"/>
+        </w:rPr>
+        <w:t>is being reduced in the convolutional unit</w:t>
+      </w:r>
+      <w:r>
+        <w:rPr>
+          <w:lang w:val="en-GB"/>
+        </w:rPr>
+        <w:t xml:space="preserve"> </w:t>
+      </w:r>
+      <w:r>
+        <w:rPr>
+          <w:lang w:val="en-GB"/>
+        </w:rPr>
+        <w:t xml:space="preserve">and still one last reduction </w:t>
+      </w:r>
+      <w:r>
+        <w:rPr>
+          <w:lang w:val="en-GB"/>
+        </w:rPr>
+        <w:t xml:space="preserve">is done to </w:t>
+      </w:r>
+      <w:r>
+        <w:rPr>
+          <w:lang w:val="en-GB"/>
+        </w:rPr>
+        <w:t xml:space="preserve">64@1x4 </w:t>
+      </w:r>
+      <w:r>
+        <w:rPr>
+          <w:lang w:val="en-GB"/>
+        </w:rPr>
+        <w:t>before the pooling</w:t>
+      </w:r>
+      <w:r>
+        <w:rPr>
+          <w:lang w:val="en-GB"/>
+        </w:rPr>
+        <w:t>.</w:t>
+      </w:r>
+    </w:p>
+    <w:p>
+      <w:pPr>
+        <w:rPr>
+          <w:lang w:val="en-GB"/>
+        </w:rPr>
+      </w:pPr>
+    </w:p>
+    <w:p>
+      <w:pPr>
+        <w:rPr>
+          <w:lang w:val="en-GB"/>
+        </w:rPr>
+      </w:pPr>
+    </w:p>
+    <w:p>
+      <w:pPr>
+        <w:rPr>
+          <w:lang w:val="en-GB"/>
+        </w:rPr>
+      </w:pPr>
+    </w:p>
+    <w:p>
+      <w:pPr>
+        <w:rPr>
+          <w:lang w:val="en-GB"/>
+        </w:rPr>
+      </w:pPr>
+      <w:r>
+        <w:rPr>
+          <w:lang w:val="en-GB"/>
+        </w:rPr>
+        <w:br w:type="page"/>
+      </w:r>
+    </w:p>
+    <w:p>
+      <w:pPr>
+        <w:rPr>
+          <w:lang w:val="en-GB"/>
+        </w:rPr>
+      </w:pPr>
+      <w:r>
+        <w:rPr>
+          <w:lang w:val="en-GB"/>
+        </w:rPr>
+        <w:lastRenderedPageBreak/>
+        <w:t>Classification results</w:t>
+      </w:r>
+    </w:p>
+    <w:p>
+      <w:pPr>
+        <w:rPr>
+          <w:lang w:val="en-GB"/>
+        </w:rPr>
+      </w:pPr>
+    </w:p>
+    <w:p>
+      <w:pPr>
+        <w:rPr>
+          <w:lang w:val="en-GB"/>
+        </w:rPr>
+      </w:pPr>
+      <w:r>
+        <w:rPr>
+          <w:lang w:val="en-GB"/>
+        </w:rPr>
+        <w:t xml:space="preserve">The execution of the model has been made with all the previous procedures </w:t>
+      </w:r>
+      <w:r>
+        <w:rPr>
+          <w:lang w:val="en-GB"/>
+        </w:rPr>
+        <w:t>regarding</w:t>
+      </w:r>
+      <w:r>
+        <w:rPr>
+          <w:lang w:val="en-GB"/>
+        </w:rPr>
+        <w:t xml:space="preserve"> data processing in this paper. Data from subject 1 to 10 has been used to train the model and data from 11 to 16 has been used to test the accuracy of the predictions of the model.</w:t>
+      </w:r>
+    </w:p>
+    <w:p>
+      <w:pPr>
+        <w:rPr>
+          <w:lang w:val="en-GB"/>
+        </w:rPr>
+      </w:pPr>
+    </w:p>
+    <w:p>
+      <w:pPr>
+        <w:rPr>
+          <w:lang w:val="en-GB"/>
+        </w:rPr>
+      </w:pPr>
+      <w:r>
+        <w:rPr>
+          <w:lang w:val="en-GB"/>
+        </w:rPr>
+        <w:t xml:space="preserve">For every file 50 epochs </w:t>
+      </w:r>
+      <w:r>
+        <w:rPr>
+          <w:lang w:val="en-GB"/>
+        </w:rPr>
+        <w:t>have</w:t>
+      </w:r>
+      <w:r>
+        <w:rPr>
+          <w:lang w:val="en-GB"/>
+        </w:rPr>
+        <w:t xml:space="preserve"> been done to ensure </w:t>
+      </w:r>
+      <w:r>
+        <w:rPr>
+          <w:lang w:val="en-GB"/>
+        </w:rPr>
+        <w:t xml:space="preserve">a good understanding from the model of the data. </w:t>
+      </w:r>
+      <w:r>
+        <w:rPr>
+          <w:lang w:val="en-GB"/>
+        </w:rPr>
+        <w:t xml:space="preserve">At first the strategy of training and testing the model was done within the files of the subjects. But it was interesting to see if the model was able to recognize seizures </w:t>
+      </w:r>
+      <w:r>
+        <w:rPr>
+          <w:lang w:val="en-GB"/>
+        </w:rPr>
+        <w:t>training with different subject as testing.</w:t>
+      </w:r>
+    </w:p>
+    <w:p>
+      <w:pPr>
+        <w:rPr>
+          <w:lang w:val="en-GB"/>
+        </w:rPr>
+      </w:pPr>
+    </w:p>
+    <w:p>
+      <w:pPr>
+        <w:rPr>
+          <w:lang w:val="en-GB"/>
+        </w:rPr>
+      </w:pPr>
+      <w:r>
+        <w:rPr>
+          <w:lang w:val="en-GB"/>
+        </w:rPr>
+        <w:t xml:space="preserve">Having trained the model with 10 different subjects have given very good results </w:t>
+      </w:r>
+    </w:p>
+    <w:p>
+      <w:pPr>
+        <w:rPr>
+          <w:lang w:val="en-GB"/>
+        </w:rPr>
+      </w:pPr>
+    </w:p>
+    <w:p>
+      <w:pPr>
+        <w:rPr>
+          <w:lang w:val="en-GB"/>
+        </w:rPr>
+      </w:pPr>
+      <w:r>
+        <w:rPr>
+          <w:lang w:val="en-GB"/>
+        </w:rPr>
+        <w:br w:type="page"/>
+      </w:r>
+    </w:p>
+    <w:p>
+      <w:pPr>
+        <w:rPr>
+          <w:lang w:val="en-GB"/>
+        </w:rPr>
+      </w:pPr>
+    </w:p>
+    <w:p>
+      <w:pPr>
+        <w:rPr>
+          <w:b/>
+          <w:bCs/>
+          <w:lang w:val="en-GB"/>
+        </w:rPr>
+      </w:pPr>
+      <w:r>
+        <w:rPr>
+          <w:b/>
+          <w:bCs/>
+          <w:lang w:val="en-GB"/>
+        </w:rPr>
+        <w:t>Annex</w:t>
+      </w:r>
+    </w:p>
+    <w:p>
+      <w:pPr>
+        <w:rPr>
+          <w:b/>
+          <w:bCs/>
+          <w:lang w:val="en-GB"/>
+        </w:rPr>
+      </w:pPr>
+    </w:p>
+    <w:p>
+      <w:pPr>
+        <w:rPr>
+          <w:b/>
+          <w:bCs/>
+          <w:lang w:val="en-GB"/>
+        </w:rPr>
+      </w:pPr>
+      <w:r>
+        <w:rPr>
+          <w:b/>
+          <w:bCs/>
+          <w:lang w:val="en-GB"/>
+        </w:rPr>
+        <w:t>Neurons</w:t>
+      </w:r>
+    </w:p>
+    <w:p>
+      <w:pPr>
+        <w:rPr>
+          <w:lang w:val="en-GB"/>
+        </w:rPr>
+      </w:pPr>
+    </w:p>
+    <w:p>
+      <w:pPr>
+        <w:rPr>
+          <w:lang w:val="en-GB"/>
+        </w:rPr>
+      </w:pPr>
+      <w:r>
+        <w:rPr>
+          <w:lang w:val="en-GB"/>
+        </w:rPr>
+        <w:t>To further understand how brain activity works we first need to study a single neuron and its purpose. A neuron is an electrically excitable cell that has the function to communicate with other cells. It does it by nearly touching other cells called synapsis, transmits the message through its axon and delivers the message by synapsis to another cell. Neurons are typically classified into types based on their function:</w:t>
+      </w:r>
+    </w:p>
+    <w:p>
+      <w:pPr>
+        <w:rPr>
+          <w:lang w:val="en-GB"/>
+        </w:rPr>
+      </w:pPr>
     </w:p>
     <w:p>
       <w:pPr>
@@ -3467,6 +4576,144 @@
         <w:rPr>
           <w:lang w:val="en-GB"/>
         </w:rPr>
+        <w:t>Sensory neurons: Which respond to stimuli of the sensory organs and send the signals to the spinal cord or brain.</w:t>
+      </w:r>
+    </w:p>
+    <w:p>
+      <w:pPr>
+        <w:pStyle w:val="Prrafodelista"/>
+        <w:numPr>
+          <w:ilvl w:val="0"/>
+          <w:numId w:val="2"/>
+        </w:numPr>
+        <w:rPr>
+          <w:lang w:val="en-GB"/>
+        </w:rPr>
+      </w:pPr>
+      <w:r>
+        <w:rPr>
+          <w:lang w:val="en-GB"/>
+        </w:rPr>
+        <w:t>Motor neurons: Its axons originate in the brain and spinal cord and innervate the muscles to produce muscle movements.</w:t>
+      </w:r>
+    </w:p>
+    <w:p>
+      <w:pPr>
+        <w:pStyle w:val="Prrafodelista"/>
+        <w:numPr>
+          <w:ilvl w:val="0"/>
+          <w:numId w:val="2"/>
+        </w:numPr>
+        <w:rPr>
+          <w:lang w:val="en-GB"/>
+        </w:rPr>
+      </w:pPr>
+      <w:r>
+        <w:rPr>
+          <w:lang w:val="en-GB"/>
+        </w:rPr>
+        <w:t xml:space="preserve">Projection </w:t>
+      </w:r>
+      <w:proofErr w:type="spellStart"/>
+      <w:r>
+        <w:rPr>
+          <w:lang w:val="en-GB"/>
+        </w:rPr>
+        <w:t>fiber</w:t>
+      </w:r>
+      <w:proofErr w:type="spellEnd"/>
+      <w:r>
+        <w:rPr>
+          <w:lang w:val="en-GB"/>
+        </w:rPr>
+        <w:t xml:space="preserve">: Are neurons found in the central nervous system and only establish synapses with other neurons, these consist of efferent and afferent </w:t>
+      </w:r>
+      <w:proofErr w:type="spellStart"/>
+      <w:r>
+        <w:rPr>
+          <w:lang w:val="en-GB"/>
+        </w:rPr>
+        <w:t>fibers</w:t>
+      </w:r>
+      <w:proofErr w:type="spellEnd"/>
+      <w:r>
+        <w:rPr>
+          <w:lang w:val="en-GB"/>
+        </w:rPr>
+        <w:t xml:space="preserve"> uniting the cortex with the lower parts of the brain and with the spinal cord.</w:t>
+      </w:r>
+    </w:p>
+    <w:p>
+      <w:pPr>
+        <w:pStyle w:val="Prrafodelista"/>
+        <w:numPr>
+          <w:ilvl w:val="0"/>
+          <w:numId w:val="2"/>
+        </w:numPr>
+        <w:rPr>
+          <w:lang w:val="en-GB"/>
+        </w:rPr>
+      </w:pPr>
+      <w:r>
+        <w:rPr>
+          <w:lang w:val="en-GB"/>
+        </w:rPr>
+        <w:t>Interneuron: Is a neuron of the central nervous system, usually small and with a short axon, that interconnects with other neurons, but never with sensory receptors or muscle fibres, allowing it to perform more complex functions.</w:t>
+      </w:r>
+    </w:p>
+    <w:p>
+      <w:pPr>
+        <w:rPr>
+          <w:lang w:val="en-GB"/>
+        </w:rPr>
+      </w:pPr>
+    </w:p>
+    <w:p>
+      <w:pPr>
+        <w:rPr>
+          <w:lang w:val="en-GB"/>
+        </w:rPr>
+      </w:pPr>
+      <w:r>
+        <w:rPr>
+          <w:lang w:val="en-GB"/>
+        </w:rPr>
+        <w:t>Neurons transmit electrical waves originating from a transient change of permeability in the plasma membrane. Their propagation is due to the existence of a potential difference that arises due to different concentrations of ions on either side of the membrane, as described by the Nernst potential, between the inner and outer part of the cell (typically -70 mV). For the transmission of nervous impulses to other neurons, these do it by synapse, being a structure to pass electrical or chemical signals to another neuron or effector cell, there are two types of synapses:</w:t>
+      </w:r>
+    </w:p>
+    <w:p>
+      <w:pPr>
+        <w:pStyle w:val="Prrafodelista"/>
+        <w:numPr>
+          <w:ilvl w:val="0"/>
+          <w:numId w:val="2"/>
+        </w:numPr>
+        <w:rPr>
+          <w:lang w:val="en-GB"/>
+        </w:rPr>
+      </w:pPr>
+      <w:r>
+        <w:rPr>
+          <w:lang w:val="en-GB"/>
+        </w:rPr>
+        <w:t>Chemical synapse: Electrical activity in the presynaptic neuron is converted into the release of a neurotransmitter that binds to the receptors located in the plasma membrane of the postsynaptic cell.</w:t>
+      </w:r>
+    </w:p>
+    <w:p>
+      <w:pPr>
+        <w:pStyle w:val="Prrafodelista"/>
+        <w:numPr>
+          <w:ilvl w:val="0"/>
+          <w:numId w:val="2"/>
+        </w:numPr>
+        <w:rPr>
+          <w:lang w:val="en-GB"/>
+        </w:rPr>
+      </w:pPr>
+      <w:r>
+        <w:rPr>
+          <w:lang w:val="en-GB"/>
+        </w:rPr>
         <w:t>Electrical synapse: Is one in which transmission between the first neuron and the second is not by the secretion of a neurotransmitter, but by the passage of ions from one cell to another through gap junctions, small channels formed by the coupling of protein complexes, based on connexins, in closely adherent cells.</w:t>
       </w:r>
     </w:p>
@@ -3609,7 +4856,21 @@
         <w:rPr>
           <w:lang w:val="en-GB"/>
         </w:rPr>
-        <w:t>s areas, defined by its cytoarchitecture (cellular composition), or histological structure and organization of cells. One scheme widely used (from Korbinian Brodmann) splits the cortex into 52 different numbered areas of different cellular structure and different functions.</w:t>
+        <w:t xml:space="preserve">s areas, defined by its cytoarchitecture (cellular composition), or histological structure and organization of cells. One scheme widely used (from </w:t>
+      </w:r>
+      <w:proofErr w:type="spellStart"/>
+      <w:r>
+        <w:rPr>
+          <w:lang w:val="en-GB"/>
+        </w:rPr>
+        <w:t>Korbinian</w:t>
+      </w:r>
+      <w:proofErr w:type="spellEnd"/>
+      <w:r>
+        <w:rPr>
+          <w:lang w:val="en-GB"/>
+        </w:rPr>
+        <w:t xml:space="preserve"> Brodmann) splits the cortex into 52 different numbered areas of different cellular structure and different functions.</w:t>
       </w:r>
     </w:p>
     <w:p>
@@ -3670,6 +4931,7 @@
           <w:lang w:val="en-GB"/>
         </w:rPr>
       </w:pPr>
+      <w:proofErr w:type="spellStart"/>
       <w:r>
         <w:rPr>
           <w:lang w:val="en-GB"/>
@@ -3677,6 +4939,7 @@
         <w:lastRenderedPageBreak/>
         <w:t>Apuntes</w:t>
       </w:r>
+      <w:proofErr w:type="spellEnd"/>
     </w:p>
     <w:p>
       <w:pPr>
@@ -3697,6 +4960,7 @@
           <w:lang w:val="en-GB"/>
         </w:rPr>
       </w:pPr>
+      <w:proofErr w:type="spellStart"/>
       <w:r>
         <w:rPr>
           <w:rFonts w:ascii="Consolas" w:hAnsi="Consolas"/>
@@ -3705,7 +4969,18 @@
           <w:szCs w:val="21"/>
           <w:lang w:val="en-GB"/>
         </w:rPr>
-        <w:t>Diferent tasks to be done:</w:t>
+        <w:t>Diferent</w:t>
+      </w:r>
+      <w:proofErr w:type="spellEnd"/>
+      <w:r>
+        <w:rPr>
+          <w:rFonts w:ascii="Consolas" w:hAnsi="Consolas"/>
+          <w:color w:val="D4D4D4"/>
+          <w:sz w:val="21"/>
+          <w:szCs w:val="21"/>
+          <w:lang w:val="en-GB"/>
+        </w:rPr>
+        <w:t xml:space="preserve"> tasks to be done:</w:t>
       </w:r>
     </w:p>
     <w:p>
@@ -3791,8 +5066,20 @@
           <w:szCs w:val="21"/>
           <w:lang w:val="en-GB"/>
         </w:rPr>
-        <w:t>\centering</w:t>
-      </w:r>
+        <w:t>\</w:t>
+      </w:r>
+      <w:proofErr w:type="spellStart"/>
+      <w:r>
+        <w:rPr>
+          <w:rFonts w:ascii="Consolas" w:hAnsi="Consolas"/>
+          <w:color w:val="DCDCAA"/>
+          <w:sz w:val="21"/>
+          <w:szCs w:val="21"/>
+          <w:lang w:val="en-GB"/>
+        </w:rPr>
+        <w:t>centering</w:t>
+      </w:r>
+      <w:proofErr w:type="spellEnd"/>
     </w:p>
     <w:p>
       <w:pPr>
@@ -3824,8 +5111,20 @@
           <w:szCs w:val="21"/>
           <w:lang w:val="en-GB"/>
         </w:rPr>
-        <w:t>\includegraphics</w:t>
-      </w:r>
+        <w:t>\</w:t>
+      </w:r>
+      <w:proofErr w:type="spellStart"/>
+      <w:r>
+        <w:rPr>
+          <w:rFonts w:ascii="Consolas" w:hAnsi="Consolas"/>
+          <w:color w:val="DCDCAA"/>
+          <w:sz w:val="21"/>
+          <w:szCs w:val="21"/>
+          <w:lang w:val="en-GB"/>
+        </w:rPr>
+        <w:t>includegraphics</w:t>
+      </w:r>
+      <w:proofErr w:type="spellEnd"/>
       <w:r>
         <w:rPr>
           <w:rFonts w:ascii="Consolas" w:hAnsi="Consolas"/>
@@ -3844,8 +5143,20 @@
           <w:szCs w:val="21"/>
           <w:lang w:val="en-GB"/>
         </w:rPr>
-        <w:t>\textwidth</w:t>
-      </w:r>
+        <w:t>\</w:t>
+      </w:r>
+      <w:proofErr w:type="spellStart"/>
+      <w:r>
+        <w:rPr>
+          <w:rFonts w:ascii="Consolas" w:hAnsi="Consolas"/>
+          <w:color w:val="DCDCAA"/>
+          <w:sz w:val="21"/>
+          <w:szCs w:val="21"/>
+          <w:lang w:val="en-GB"/>
+        </w:rPr>
+        <w:t>textwidth</w:t>
+      </w:r>
+      <w:proofErr w:type="spellEnd"/>
       <w:r>
         <w:rPr>
           <w:rFonts w:ascii="Consolas" w:hAnsi="Consolas"/>
@@ -3854,7 +5165,29 @@
           <w:szCs w:val="21"/>
           <w:lang w:val="en-GB"/>
         </w:rPr>
-        <w:t>]{img/Tasks.png}</w:t>
+        <w:t>]{</w:t>
+      </w:r>
+      <w:proofErr w:type="spellStart"/>
+      <w:r>
+        <w:rPr>
+          <w:rFonts w:ascii="Consolas" w:hAnsi="Consolas"/>
+          <w:color w:val="D4D4D4"/>
+          <w:sz w:val="21"/>
+          <w:szCs w:val="21"/>
+          <w:lang w:val="en-GB"/>
+        </w:rPr>
+        <w:t>img</w:t>
+      </w:r>
+      <w:proofErr w:type="spellEnd"/>
+      <w:r>
+        <w:rPr>
+          <w:rFonts w:ascii="Consolas" w:hAnsi="Consolas"/>
+          <w:color w:val="D4D4D4"/>
+          <w:sz w:val="21"/>
+          <w:szCs w:val="21"/>
+          <w:lang w:val="en-GB"/>
+        </w:rPr>
+        <w:t>/Tasks.png}</w:t>
       </w:r>
     </w:p>
     <w:p>
@@ -3950,8 +5283,20 @@
           <w:szCs w:val="21"/>
           <w:lang w:val="en-GB"/>
         </w:rPr>
-        <w:t>fig-exemple</w:t>
-      </w:r>
+        <w:t>fig-</w:t>
+      </w:r>
+      <w:proofErr w:type="spellStart"/>
+      <w:r>
+        <w:rPr>
+          <w:rFonts w:ascii="Consolas" w:hAnsi="Consolas"/>
+          <w:color w:val="9CDCFE"/>
+          <w:sz w:val="21"/>
+          <w:szCs w:val="21"/>
+          <w:lang w:val="en-GB"/>
+        </w:rPr>
+        <w:t>exemple</w:t>
+      </w:r>
+      <w:proofErr w:type="spellEnd"/>
       <w:r>
         <w:rPr>
           <w:rFonts w:ascii="Consolas" w:hAnsi="Consolas"/>
@@ -4059,7 +5404,29 @@
           <w:szCs w:val="21"/>
           <w:lang w:val="en-GB"/>
         </w:rPr>
-        <w:t>Note that “Write Work Reaserch” tasks are before every meeting.</w:t>
+        <w:t xml:space="preserve">Note that “Write Work </w:t>
+      </w:r>
+      <w:proofErr w:type="spellStart"/>
+      <w:r>
+        <w:rPr>
+          <w:rFonts w:ascii="Consolas" w:hAnsi="Consolas"/>
+          <w:color w:val="D4D4D4"/>
+          <w:sz w:val="21"/>
+          <w:szCs w:val="21"/>
+          <w:lang w:val="en-GB"/>
+        </w:rPr>
+        <w:t>Reaserch</w:t>
+      </w:r>
+      <w:proofErr w:type="spellEnd"/>
+      <w:r>
+        <w:rPr>
+          <w:rFonts w:ascii="Consolas" w:hAnsi="Consolas"/>
+          <w:color w:val="D4D4D4"/>
+          <w:sz w:val="21"/>
+          <w:szCs w:val="21"/>
+          <w:lang w:val="en-GB"/>
+        </w:rPr>
+        <w:t>” tasks are before every meeting.</w:t>
       </w:r>
     </w:p>
     <w:p>
@@ -4082,8 +5449,20 @@
           <w:szCs w:val="21"/>
           <w:lang w:val="en-GB"/>
         </w:rPr>
-        <w:t>\leavevmode</w:t>
-      </w:r>
+        <w:t>\</w:t>
+      </w:r>
+      <w:proofErr w:type="spellStart"/>
+      <w:r>
+        <w:rPr>
+          <w:rFonts w:ascii="Consolas" w:hAnsi="Consolas"/>
+          <w:color w:val="DCDCAA"/>
+          <w:sz w:val="21"/>
+          <w:szCs w:val="21"/>
+          <w:lang w:val="en-GB"/>
+        </w:rPr>
+        <w:t>leavevmode</w:t>
+      </w:r>
+      <w:proofErr w:type="spellEnd"/>
       <w:r>
         <w:rPr>
           <w:rFonts w:ascii="Consolas" w:hAnsi="Consolas"/>
@@ -4191,8 +5570,20 @@
           <w:szCs w:val="21"/>
           <w:lang w:val="en-GB"/>
         </w:rPr>
-        <w:t>\centering</w:t>
-      </w:r>
+        <w:t>\</w:t>
+      </w:r>
+      <w:proofErr w:type="spellStart"/>
+      <w:r>
+        <w:rPr>
+          <w:rFonts w:ascii="Consolas" w:hAnsi="Consolas"/>
+          <w:color w:val="DCDCAA"/>
+          <w:sz w:val="21"/>
+          <w:szCs w:val="21"/>
+          <w:lang w:val="en-GB"/>
+        </w:rPr>
+        <w:t>centering</w:t>
+      </w:r>
+      <w:proofErr w:type="spellEnd"/>
     </w:p>
     <w:p>
       <w:pPr>
@@ -4224,8 +5615,20 @@
           <w:szCs w:val="21"/>
           <w:lang w:val="en-GB"/>
         </w:rPr>
-        <w:t>\includegraphics</w:t>
-      </w:r>
+        <w:t>\</w:t>
+      </w:r>
+      <w:proofErr w:type="spellStart"/>
+      <w:r>
+        <w:rPr>
+          <w:rFonts w:ascii="Consolas" w:hAnsi="Consolas"/>
+          <w:color w:val="DCDCAA"/>
+          <w:sz w:val="21"/>
+          <w:szCs w:val="21"/>
+          <w:lang w:val="en-GB"/>
+        </w:rPr>
+        <w:t>includegraphics</w:t>
+      </w:r>
+      <w:proofErr w:type="spellEnd"/>
       <w:r>
         <w:rPr>
           <w:rFonts w:ascii="Consolas" w:hAnsi="Consolas"/>
@@ -4244,8 +5647,20 @@
           <w:szCs w:val="21"/>
           <w:lang w:val="en-GB"/>
         </w:rPr>
-        <w:t>\textwidth</w:t>
-      </w:r>
+        <w:t>\</w:t>
+      </w:r>
+      <w:proofErr w:type="spellStart"/>
+      <w:r>
+        <w:rPr>
+          <w:rFonts w:ascii="Consolas" w:hAnsi="Consolas"/>
+          <w:color w:val="DCDCAA"/>
+          <w:sz w:val="21"/>
+          <w:szCs w:val="21"/>
+          <w:lang w:val="en-GB"/>
+        </w:rPr>
+        <w:t>textwidth</w:t>
+      </w:r>
+      <w:proofErr w:type="spellEnd"/>
       <w:r>
         <w:rPr>
           <w:rFonts w:ascii="Consolas" w:hAnsi="Consolas"/>
@@ -4254,7 +5669,29 @@
           <w:szCs w:val="21"/>
           <w:lang w:val="en-GB"/>
         </w:rPr>
-        <w:t>]{img/Gantt.png}</w:t>
+        <w:t>]{</w:t>
+      </w:r>
+      <w:proofErr w:type="spellStart"/>
+      <w:r>
+        <w:rPr>
+          <w:rFonts w:ascii="Consolas" w:hAnsi="Consolas"/>
+          <w:color w:val="D4D4D4"/>
+          <w:sz w:val="21"/>
+          <w:szCs w:val="21"/>
+          <w:lang w:val="en-GB"/>
+        </w:rPr>
+        <w:t>img</w:t>
+      </w:r>
+      <w:proofErr w:type="spellEnd"/>
+      <w:r>
+        <w:rPr>
+          <w:rFonts w:ascii="Consolas" w:hAnsi="Consolas"/>
+          <w:color w:val="D4D4D4"/>
+          <w:sz w:val="21"/>
+          <w:szCs w:val="21"/>
+          <w:lang w:val="en-GB"/>
+        </w:rPr>
+        <w:t>/Gantt.png}</w:t>
       </w:r>
     </w:p>
     <w:p>
@@ -4350,8 +5787,20 @@
           <w:szCs w:val="21"/>
           <w:lang w:val="en-GB"/>
         </w:rPr>
-        <w:t>fig-exemple</w:t>
-      </w:r>
+        <w:t>fig-</w:t>
+      </w:r>
+      <w:proofErr w:type="spellStart"/>
+      <w:r>
+        <w:rPr>
+          <w:rFonts w:ascii="Consolas" w:hAnsi="Consolas"/>
+          <w:color w:val="9CDCFE"/>
+          <w:sz w:val="21"/>
+          <w:szCs w:val="21"/>
+          <w:lang w:val="en-GB"/>
+        </w:rPr>
+        <w:t>exemple</w:t>
+      </w:r>
+      <w:proofErr w:type="spellEnd"/>
       <w:r>
         <w:rPr>
           <w:rFonts w:ascii="Consolas" w:hAnsi="Consolas"/>
@@ -4466,11 +5915,19 @@
           <w:lang w:val="en-GB"/>
         </w:rPr>
       </w:pPr>
-      <w:r>
-        <w:rPr>
-          <w:lang w:val="en-GB"/>
-        </w:rPr>
-        <w:t>Diferent tasks to be done:</w:t>
+      <w:proofErr w:type="spellStart"/>
+      <w:r>
+        <w:rPr>
+          <w:lang w:val="en-GB"/>
+        </w:rPr>
+        <w:t>Diferent</w:t>
+      </w:r>
+      <w:proofErr w:type="spellEnd"/>
+      <w:r>
+        <w:rPr>
+          <w:lang w:val="en-GB"/>
+        </w:rPr>
+        <w:t xml:space="preserve"> tasks to be done:</w:t>
       </w:r>
     </w:p>
     <w:p>
@@ -4518,7 +5975,21 @@
         <w:rPr>
           <w:lang w:val="en-GB"/>
         </w:rPr>
-        <w:t>Understand .edf files</w:t>
+        <w:t>Understand .</w:t>
+      </w:r>
+      <w:proofErr w:type="spellStart"/>
+      <w:r>
+        <w:rPr>
+          <w:lang w:val="en-GB"/>
+        </w:rPr>
+        <w:t>edf</w:t>
+      </w:r>
+      <w:proofErr w:type="spellEnd"/>
+      <w:r>
+        <w:rPr>
+          <w:lang w:val="en-GB"/>
+        </w:rPr>
+        <w:t xml:space="preserve"> files</w:t>
       </w:r>
     </w:p>
     <w:p>
@@ -5067,7 +6538,31 @@
           <w:shd w:val="clear" w:color="auto" w:fill="FFFFFF"/>
           <w:lang w:val="en-GB"/>
         </w:rPr>
-        <w:t>Michael Petrides (3 December 2013). </w:t>
+        <w:t xml:space="preserve">Michael </w:t>
+      </w:r>
+      <w:proofErr w:type="spellStart"/>
+      <w:r>
+        <w:rPr>
+          <w:rFonts w:ascii="Arial" w:hAnsi="Arial" w:cs="Arial"/>
+          <w:color w:val="202122"/>
+          <w:sz w:val="19"/>
+          <w:szCs w:val="19"/>
+          <w:shd w:val="clear" w:color="auto" w:fill="FFFFFF"/>
+          <w:lang w:val="en-GB"/>
+        </w:rPr>
+        <w:t>Petrides</w:t>
+      </w:r>
+      <w:proofErr w:type="spellEnd"/>
+      <w:r>
+        <w:rPr>
+          <w:rFonts w:ascii="Arial" w:hAnsi="Arial" w:cs="Arial"/>
+          <w:color w:val="202122"/>
+          <w:sz w:val="19"/>
+          <w:szCs w:val="19"/>
+          <w:shd w:val="clear" w:color="auto" w:fill="FFFFFF"/>
+          <w:lang w:val="en-GB"/>
+        </w:rPr>
+        <w:t xml:space="preserve"> (3 December 2013). </w:t>
       </w:r>
       <w:hyperlink r:id="rId23" w:history="1">
         <w:r>

</xml_diff>

<commit_message>
last changes on report
</commit_message>
<xml_diff>
--- a/Documentation/Notes.docx
+++ b/Documentation/Notes.docx
@@ -13195,7 +13195,23 @@
           <w:szCs w:val="20"/>
           <w:lang w:val="en-GB"/>
         </w:rPr>
-        <w:t>To further understand how brain activity works we first need to study a single neuron and its purpose. A neuron is an electrically excitable cell that has the function to communicate with other cells. It does it by nearly touching other cells called synapsis, transmits the message through its axon and delivers the message by synapsis to another cell. Neurons are typically classified into types based on their function:</w:t>
+        <w:t>To further understand how brain activity works we first need to study a single neuron and its purpose. A neuron is an electrically excitable cell that has the function to communicate with other cells. It does it by nearly touching other cells called synapsis</w:t>
+      </w:r>
+      <w:r>
+        <w:rPr>
+          <w:sz w:val="20"/>
+          <w:szCs w:val="20"/>
+          <w:lang w:val="en-GB"/>
+        </w:rPr>
+        <w:t>. It</w:t>
+      </w:r>
+      <w:r>
+        <w:rPr>
+          <w:sz w:val="20"/>
+          <w:szCs w:val="20"/>
+          <w:lang w:val="en-GB"/>
+        </w:rPr>
+        <w:t xml:space="preserve"> transmits the message through its axon and delivers the message by synapsis to another cell. Neurons are typically classified into types based on their function:</w:t>
       </w:r>
     </w:p>
     <w:p>
@@ -13288,7 +13304,63 @@
           <w:szCs w:val="20"/>
           <w:lang w:val="en-GB"/>
         </w:rPr>
-        <w:t xml:space="preserve">: Are neurons found in the central nervous system and only establish synapses with other neurons, these consist of efferent and afferent </w:t>
+        <w:t xml:space="preserve">: </w:t>
+      </w:r>
+      <w:r>
+        <w:rPr>
+          <w:sz w:val="20"/>
+          <w:szCs w:val="20"/>
+          <w:lang w:val="en-GB"/>
+        </w:rPr>
+        <w:t>These types of neurons</w:t>
+      </w:r>
+      <w:r>
+        <w:rPr>
+          <w:sz w:val="20"/>
+          <w:szCs w:val="20"/>
+          <w:lang w:val="en-GB"/>
+        </w:rPr>
+        <w:t xml:space="preserve"> are</w:t>
+      </w:r>
+      <w:r>
+        <w:rPr>
+          <w:sz w:val="20"/>
+          <w:szCs w:val="20"/>
+          <w:lang w:val="en-GB"/>
+        </w:rPr>
+        <w:t xml:space="preserve"> found in the central nervous system and only establish synapses with other neurons</w:t>
+      </w:r>
+      <w:r>
+        <w:rPr>
+          <w:sz w:val="20"/>
+          <w:szCs w:val="20"/>
+          <w:lang w:val="en-GB"/>
+        </w:rPr>
+        <w:t xml:space="preserve">, </w:t>
+      </w:r>
+      <w:r>
+        <w:rPr>
+          <w:sz w:val="20"/>
+          <w:szCs w:val="20"/>
+          <w:lang w:val="en-GB"/>
+        </w:rPr>
+        <w:t>consist</w:t>
+      </w:r>
+      <w:r>
+        <w:rPr>
+          <w:sz w:val="20"/>
+          <w:szCs w:val="20"/>
+          <w:lang w:val="en-GB"/>
+        </w:rPr>
+        <w:t>ing</w:t>
+      </w:r>
+      <w:r>
+        <w:rPr>
+          <w:sz w:val="20"/>
+          <w:szCs w:val="20"/>
+          <w:lang w:val="en-GB"/>
+        </w:rPr>
+        <w:t xml:space="preserve"> of efferent and afferent </w:t>
       </w:r>
       <w:proofErr w:type="spellStart"/>
       <w:r>
@@ -13328,33 +13400,81 @@
           <w:szCs w:val="20"/>
           <w:lang w:val="en-GB"/>
         </w:rPr>
-        <w:t>Interneuron: Is a neuron of the central nervous system, usually small and with a short axon, that interconnects with other neurons, but never with sensory receptors or muscle fibres, allowing it to perform more complex functions.</w:t>
-      </w:r>
-    </w:p>
-    <w:p>
-      <w:pPr>
-        <w:rPr>
-          <w:sz w:val="20"/>
-          <w:szCs w:val="20"/>
-          <w:lang w:val="en-GB"/>
-        </w:rPr>
-      </w:pPr>
-    </w:p>
-    <w:p>
-      <w:pPr>
-        <w:rPr>
-          <w:sz w:val="20"/>
-          <w:szCs w:val="20"/>
-          <w:lang w:val="en-GB"/>
-        </w:rPr>
-      </w:pPr>
-      <w:r>
-        <w:rPr>
-          <w:sz w:val="20"/>
-          <w:szCs w:val="20"/>
-          <w:lang w:val="en-GB"/>
-        </w:rPr>
-        <w:t>Neurons transmit electrical waves originating from a transient change of permeability in the plasma membrane. Their propagation is due to the existence of a potential difference that arises due to different concentrations of ions on either side of the membrane, as described by the Nernst potential, between the inner and outer part of the cell (typically -70 mV). For the transmission of nervous impulses to other neurons, these do it by synapse, being a structure to pass electrical or chemical signals to another neuron or effector cell, there are two types of synapses:</w:t>
+        <w:t>Interneuron: Is a neuron of the central nervous system, usually small and with a short axon</w:t>
+      </w:r>
+      <w:r>
+        <w:rPr>
+          <w:sz w:val="20"/>
+          <w:szCs w:val="20"/>
+          <w:lang w:val="en-GB"/>
+        </w:rPr>
+        <w:t>.</w:t>
+      </w:r>
+      <w:r>
+        <w:rPr>
+          <w:sz w:val="20"/>
+          <w:szCs w:val="20"/>
+          <w:lang w:val="en-GB"/>
+        </w:rPr>
+        <w:t xml:space="preserve"> </w:t>
+      </w:r>
+      <w:r>
+        <w:rPr>
+          <w:sz w:val="20"/>
+          <w:szCs w:val="20"/>
+          <w:lang w:val="en-GB"/>
+        </w:rPr>
+        <w:t>It</w:t>
+      </w:r>
+      <w:r>
+        <w:rPr>
+          <w:sz w:val="20"/>
+          <w:szCs w:val="20"/>
+          <w:lang w:val="en-GB"/>
+        </w:rPr>
+        <w:t xml:space="preserve"> interconnects with other neurons, but never with sensory receptors or muscle fibres, allowing it to perform more complex functions.</w:t>
+      </w:r>
+    </w:p>
+    <w:p>
+      <w:pPr>
+        <w:rPr>
+          <w:sz w:val="20"/>
+          <w:szCs w:val="20"/>
+          <w:lang w:val="en-GB"/>
+        </w:rPr>
+      </w:pPr>
+    </w:p>
+    <w:p>
+      <w:pPr>
+        <w:rPr>
+          <w:sz w:val="20"/>
+          <w:szCs w:val="20"/>
+          <w:lang w:val="en-GB"/>
+        </w:rPr>
+      </w:pPr>
+      <w:r>
+        <w:rPr>
+          <w:sz w:val="20"/>
+          <w:szCs w:val="20"/>
+          <w:lang w:val="en-GB"/>
+        </w:rPr>
+        <w:t xml:space="preserve">Neurons transmit electrical waves originating from a transient change of permeability in the plasma membrane. Their propagation is due to the existence of a potential difference that arises </w:t>
+      </w:r>
+      <w:r>
+        <w:rPr>
+          <w:sz w:val="20"/>
+          <w:szCs w:val="20"/>
+          <w:lang w:val="en-GB"/>
+        </w:rPr>
+        <w:t>from di</w:t>
+      </w:r>
+      <w:r>
+        <w:rPr>
+          <w:sz w:val="20"/>
+          <w:szCs w:val="20"/>
+          <w:lang w:val="en-GB"/>
+        </w:rPr>
+        <w:t>fferent concentrations of ions on either side of the membrane, as described by the Nernst potential, between the inner and outer part of the cell (typically -70 mV). For the transmission of nervous impulses to other neurons, these do it by synapse, being a structure to pass electrical or chemical signals to another neuron or effector cell, there are two types of synapses:</w:t>
       </w:r>
     </w:p>
     <w:p>
@@ -13398,7 +13518,39 @@
           <w:szCs w:val="20"/>
           <w:lang w:val="en-GB"/>
         </w:rPr>
-        <w:t>Electrical synapse: Is one in which transmission between the first neuron and the second is not by the secretion of a neurotransmitter, but by the passage of ions from one cell to another through gap junctions, small channels formed by the coupling of protein complexes, based on connexins, in closely adherent cells.</w:t>
+        <w:t xml:space="preserve">Electrical synapse: </w:t>
+      </w:r>
+      <w:r>
+        <w:rPr>
+          <w:sz w:val="20"/>
+          <w:szCs w:val="20"/>
+          <w:lang w:val="en-GB"/>
+        </w:rPr>
+        <w:t>T</w:t>
+      </w:r>
+      <w:r>
+        <w:rPr>
+          <w:sz w:val="20"/>
+          <w:szCs w:val="20"/>
+          <w:lang w:val="en-GB"/>
+        </w:rPr>
+        <w:t>ransmission between the first neuron and the second is not by the secretion of a neurotransmitter, but by the passage of ions from one cell to another through gap junctions</w:t>
+      </w:r>
+      <w:r>
+        <w:rPr>
+          <w:sz w:val="20"/>
+          <w:szCs w:val="20"/>
+          <w:lang w:val="en-GB"/>
+        </w:rPr>
+        <w:t>. S</w:t>
+      </w:r>
+      <w:r>
+        <w:rPr>
+          <w:sz w:val="20"/>
+          <w:szCs w:val="20"/>
+          <w:lang w:val="en-GB"/>
+        </w:rPr>
+        <w:t>mall channels formed by the coupling of protein complexes, based on connexins, in closely adherent cells.</w:t>
       </w:r>
     </w:p>
     <w:p>
@@ -13542,7 +13694,55 @@
           <w:szCs w:val="20"/>
           <w:lang w:val="en-GB"/>
         </w:rPr>
-        <w:t xml:space="preserve"> divided by the medial longitudinal fissure in two hemispheres, each of these hemispheres has an outer layer of grey matter, the cerebral cortex and an inner layer of white matter. The fact that these are separated gives the opportunity for lateralisation of brain functions, which is the tendency of neurological functions to specialise in one hemisphere or the other, but even though the cerebrum is separated, these are connected by the corpus callosum.</w:t>
+        <w:t xml:space="preserve"> divided by the medial longitudinal fissure in two hemispheres</w:t>
+      </w:r>
+      <w:r>
+        <w:rPr>
+          <w:sz w:val="20"/>
+          <w:szCs w:val="20"/>
+          <w:lang w:val="en-GB"/>
+        </w:rPr>
+        <w:t>. E</w:t>
+      </w:r>
+      <w:r>
+        <w:rPr>
+          <w:sz w:val="20"/>
+          <w:szCs w:val="20"/>
+          <w:lang w:val="en-GB"/>
+        </w:rPr>
+        <w:t>ach of these hemispheres</w:t>
+      </w:r>
+      <w:r>
+        <w:rPr>
+          <w:sz w:val="20"/>
+          <w:szCs w:val="20"/>
+          <w:lang w:val="en-GB"/>
+        </w:rPr>
+        <w:t>,</w:t>
+      </w:r>
+      <w:r>
+        <w:rPr>
+          <w:sz w:val="20"/>
+          <w:szCs w:val="20"/>
+          <w:lang w:val="en-GB"/>
+        </w:rPr>
+        <w:t xml:space="preserve"> has an outer layer of grey matter the cerebral cortex</w:t>
+      </w:r>
+      <w:r>
+        <w:rPr>
+          <w:sz w:val="20"/>
+          <w:szCs w:val="20"/>
+          <w:lang w:val="en-GB"/>
+        </w:rPr>
+        <w:t xml:space="preserve">, </w:t>
+      </w:r>
+      <w:r>
+        <w:rPr>
+          <w:sz w:val="20"/>
+          <w:szCs w:val="20"/>
+          <w:lang w:val="en-GB"/>
+        </w:rPr>
+        <w:t>and an inner layer of white matter. The fact that these are separated gives the opportunity for lateralisation of brain functions, which is the tendency of neurological functions to specialise in one hemisphere or the other, but even though the cerebrum is separated, these are connected by the corpus callosum.</w:t>
       </w:r>
     </w:p>
     <w:p>
@@ -13629,7 +13829,23 @@
           <w:szCs w:val="20"/>
           <w:lang w:val="en-GB"/>
         </w:rPr>
-        <w:t xml:space="preserve">Having clarified this brain structure, obtaining data with electrodes from brain activity, positioning of these is something to keep in touch with depending on what </w:t>
+        <w:t xml:space="preserve">Having clarified this brain structure, obtaining data with electrodes from brain activity, </w:t>
+      </w:r>
+      <w:r>
+        <w:rPr>
+          <w:sz w:val="20"/>
+          <w:szCs w:val="20"/>
+          <w:lang w:val="en-GB"/>
+        </w:rPr>
+        <w:t xml:space="preserve">and the </w:t>
+      </w:r>
+      <w:r>
+        <w:rPr>
+          <w:sz w:val="20"/>
+          <w:szCs w:val="20"/>
+          <w:lang w:val="en-GB"/>
+        </w:rPr>
+        <w:t xml:space="preserve">positioning of these is something to keep in touch with depending on what </w:t>
       </w:r>
       <w:r>
         <w:rPr>
@@ -13645,7 +13861,7 @@
           <w:szCs w:val="20"/>
           <w:lang w:val="en-GB"/>
         </w:rPr>
-        <w:t xml:space="preserve"> being studied. The same goes for defining the dataset train and test data, to feed as input to the deep learning algorithm, opening a new field on how to treat and subdivide data to make the most of it.</w:t>
+        <w:t xml:space="preserve"> being studied.</w:t>
       </w:r>
     </w:p>
     <w:p>

</xml_diff>